<commit_message>
feat: primitive version of the report generation, adding back service for docx2pdf conversion
</commit_message>
<xml_diff>
--- a/back/report_svc/data/report_template.docx
+++ b/back/report_svc/data/report_template.docx
@@ -3,202 +3,34 @@
 <w:document xmlns:wpc="http://schemas.microsoft.com/office/word/2010/wordprocessingCanvas" xmlns:cx="http://schemas.microsoft.com/office/drawing/2014/chartex" xmlns:cx1="http://schemas.microsoft.com/office/drawing/2015/9/8/chartex" xmlns:cx2="http://schemas.microsoft.com/office/drawing/2015/10/21/chartex" xmlns:cx3="http://schemas.microsoft.com/office/drawing/2016/5/9/chartex" xmlns:cx4="http://schemas.microsoft.com/office/drawing/2016/5/10/chartex" xmlns:cx5="http://schemas.microsoft.com/office/drawing/2016/5/11/chartex" xmlns:cx6="http://schemas.microsoft.com/office/drawing/2016/5/12/chartex" xmlns:cx7="http://schemas.microsoft.com/office/drawing/2016/5/13/chartex" xmlns:cx8="http://schemas.microsoft.com/office/drawing/2016/5/14/chartex" xmlns:mc="http://schemas.openxmlformats.org/markup-compatibility/2006" xmlns:aink="http://schemas.microsoft.com/office/drawing/2016/ink" xmlns:am3d="http://schemas.microsoft.com/office/drawing/2017/model3d" xmlns:o="urn:schemas-microsoft-com:office:office" xmlns:oel="http://schemas.microsoft.com/office/2019/extlst" xmlns:r="http://schemas.openxmlformats.org/officeDocument/2006/relationships" xmlns:m="http://schemas.openxmlformats.org/officeDocument/2006/math" xmlns:v="urn:schemas-microsoft-com:vml" xmlns:wp14="http://schemas.microsoft.com/office/word/2010/wordprocessingDrawing" xmlns:wp="http://schemas.openxmlformats.org/drawingml/2006/wordprocessingDrawing" xmlns:w10="urn:schemas-microsoft-com:office:word" xmlns:w="http://schemas.openxmlformats.org/wordprocessingml/2006/main" xmlns:w14="http://schemas.microsoft.com/office/word/2010/wordml" xmlns:w15="http://schemas.microsoft.com/office/word/2012/wordml" xmlns:w16cex="http://schemas.microsoft.com/office/word/2018/wordml/cex" xmlns:w16cid="http://schemas.microsoft.com/office/word/2016/wordml/cid" xmlns:w16="http://schemas.microsoft.com/office/word/2018/wordml" xmlns:w16du="http://schemas.microsoft.com/office/word/2023/wordml/word16du" xmlns:w16sdtdh="http://schemas.microsoft.com/office/word/2020/wordml/sdtdatahash" xmlns:w16se="http://schemas.microsoft.com/office/word/2015/wordml/symex" xmlns:wpg="http://schemas.microsoft.com/office/word/2010/wordprocessingGroup" xmlns:wpi="http://schemas.microsoft.com/office/word/2010/wordprocessingInk" xmlns:wne="http://schemas.microsoft.com/office/word/2006/wordml" xmlns:wps="http://schemas.microsoft.com/office/word/2010/wordprocessingShape" mc:Ignorable="w14 w15 w16se w16cid w16 w16cex w16sdtdh w16du wp14">
   <w:body>
     <w:p>
-      <w:r>
-        <w:rPr>
-          <w:b/>
-          <w:bCs/>
-          <w:sz w:val="72"/>
-          <w:szCs w:val="72"/>
-        </w:rPr>
-        <mc:AlternateContent>
-          <mc:Choice Requires="wps">
-            <w:drawing>
-              <wp:anchor distT="0" distB="0" distL="114300" distR="114300" simplePos="0" relativeHeight="251727872" behindDoc="0" locked="0" layoutInCell="1" allowOverlap="1" wp14:anchorId="006086C2" wp14:editId="5941EB1D">
-                <wp:simplePos x="0" y="0"/>
-                <wp:positionH relativeFrom="column">
-                  <wp:posOffset>-352425</wp:posOffset>
-                </wp:positionH>
-                <wp:positionV relativeFrom="paragraph">
-                  <wp:posOffset>240030</wp:posOffset>
-                </wp:positionV>
-                <wp:extent cx="5819775" cy="2638425"/>
-                <wp:effectExtent l="0" t="0" r="0" b="0"/>
-                <wp:wrapNone/>
-                <wp:docPr id="2" name="Text Box 2"/>
-                <wp:cNvGraphicFramePr/>
-                <a:graphic xmlns:a="http://schemas.openxmlformats.org/drawingml/2006/main">
-                  <a:graphicData uri="http://schemas.microsoft.com/office/word/2010/wordprocessingShape">
-                    <wps:wsp>
-                      <wps:cNvSpPr txBox="1"/>
-                      <wps:spPr>
-                        <a:xfrm>
-                          <a:off x="0" y="0"/>
-                          <a:ext cx="5819775" cy="2638425"/>
-                        </a:xfrm>
-                        <a:prstGeom prst="rect">
-                          <a:avLst/>
-                        </a:prstGeom>
-                        <a:solidFill>
-                          <a:schemeClr val="tx1">
-                            <a:alpha val="0"/>
-                          </a:schemeClr>
-                        </a:solidFill>
-                        <a:ln w="6350">
-                          <a:noFill/>
-                        </a:ln>
-                      </wps:spPr>
-                      <wps:txbx>
-                        <w:txbxContent>
-                          <w:p>
-                            <w:pPr>
-                              <w:jc w:val="left"/>
-                              <w:rPr>
-                                <w:b/>
-                                <w:bCs/>
-                                <w:color w:val="0F4881"/>
-                                <w:sz w:val="80"/>
-                                <w:szCs w:val="32"/>
-                              </w:rPr>
-                            </w:pPr>
-                            <w:r>
-                              <w:rPr>
-                                <w:b/>
-                                <w:bCs/>
-                                <w:color w:val="0F4881"/>
-                                <w:sz w:val="80"/>
-                                <w:szCs w:val="32"/>
-                              </w:rPr>
-                              <w:t xml:space="preserve">LOCAL ENERGY </w:t>
-                            </w:r>
-                            <w:proofErr w:type="gramStart"/>
-                            <w:r>
-                              <w:rPr>
-                                <w:b/>
-                                <w:bCs/>
-                                <w:color w:val="0F4881"/>
-                                <w:sz w:val="80"/>
-                                <w:szCs w:val="32"/>
-                              </w:rPr>
-                              <w:t>COMMUNITIES</w:t>
-                            </w:r>
-                            <w:proofErr w:type="gramEnd"/>
-                            <w:r>
-                              <w:rPr>
-                                <w:b/>
-                                <w:bCs/>
-                                <w:color w:val="0F4881"/>
-                                <w:sz w:val="80"/>
-                                <w:szCs w:val="32"/>
-                              </w:rPr>
-                              <w:t xml:space="preserve"> LOCATION ASSESSMENT FOR THE MUNICIPALITY OF </w:t>
-                            </w:r>
-                            <w:r>
-                              <w:rPr>
-                                <w:b/>
-                                <w:bCs/>
-                                <w:color w:val="0F4881"/>
-                                <w:sz w:val="80"/>
-                                <w:szCs w:val="32"/>
-                                <w:highlight w:val="yellow"/>
-                              </w:rPr>
-                              <w:t>XXXXX</w:t>
-                            </w:r>
-                          </w:p>
-                        </w:txbxContent>
-                      </wps:txbx>
-                      <wps:bodyPr rot="0" spcFirstLastPara="0" vertOverflow="overflow" horzOverflow="overflow" vert="horz" wrap="square" lIns="91440" tIns="45720" rIns="91440" bIns="45720" numCol="1" spcCol="0" rtlCol="0" fromWordArt="0" anchor="t" anchorCtr="0" forceAA="0" compatLnSpc="1">
-                        <a:prstTxWarp prst="textNoShape">
-                          <a:avLst/>
-                        </a:prstTxWarp>
-                        <a:noAutofit/>
-                      </wps:bodyPr>
-                    </wps:wsp>
-                  </a:graphicData>
-                </a:graphic>
-                <wp14:sizeRelH relativeFrom="margin">
-                  <wp14:pctWidth>0</wp14:pctWidth>
-                </wp14:sizeRelH>
-                <wp14:sizeRelV relativeFrom="margin">
-                  <wp14:pctHeight>0</wp14:pctHeight>
-                </wp14:sizeRelV>
-              </wp:anchor>
-            </w:drawing>
-          </mc:Choice>
-          <mc:Fallback>
-            <w:pict>
-              <v:shapetype w14:anchorId="006086C2" id="_x0000_t202" coordsize="21600,21600" o:spt="202" path="m,l,21600r21600,l21600,xe">
-                <v:stroke joinstyle="miter"/>
-                <v:path gradientshapeok="t" o:connecttype="rect"/>
-              </v:shapetype>
-              <v:shape id="Text Box 2" o:spid="_x0000_s1026" type="#_x0000_t202" style="position:absolute;left:0;text-align:left;margin-left:-27.75pt;margin-top:18.9pt;width:458.25pt;height:207.75pt;z-index:251727872;visibility:visible;mso-wrap-style:square;mso-width-percent:0;mso-height-percent:0;mso-wrap-distance-left:9pt;mso-wrap-distance-top:0;mso-wrap-distance-right:9pt;mso-wrap-distance-bottom:0;mso-position-horizontal:absolute;mso-position-horizontal-relative:text;mso-position-vertical:absolute;mso-position-vertical-relative:text;mso-width-percent:0;mso-height-percent:0;mso-width-relative:margin;mso-height-relative:margin;v-text-anchor:top" o:gfxdata="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" fillcolor="black [3213]" stroked="f" strokeweight=".5pt">
-                <v:fill opacity="0"/>
-                <v:textbox>
-                  <w:txbxContent>
-                    <w:p>
-                      <w:pPr>
-                        <w:jc w:val="left"/>
-                        <w:rPr>
-                          <w:b/>
-                          <w:bCs/>
-                          <w:color w:val="0F4881"/>
-                          <w:sz w:val="80"/>
-                          <w:szCs w:val="32"/>
-                        </w:rPr>
-                      </w:pPr>
-                      <w:r>
-                        <w:rPr>
-                          <w:b/>
-                          <w:bCs/>
-                          <w:color w:val="0F4881"/>
-                          <w:sz w:val="80"/>
-                          <w:szCs w:val="32"/>
-                        </w:rPr>
-                        <w:t xml:space="preserve">LOCAL ENERGY </w:t>
-                      </w:r>
-                      <w:proofErr w:type="gramStart"/>
-                      <w:r>
-                        <w:rPr>
-                          <w:b/>
-                          <w:bCs/>
-                          <w:color w:val="0F4881"/>
-                          <w:sz w:val="80"/>
-                          <w:szCs w:val="32"/>
-                        </w:rPr>
-                        <w:t>COMMUNITIES</w:t>
-                      </w:r>
-                      <w:proofErr w:type="gramEnd"/>
-                      <w:r>
-                        <w:rPr>
-                          <w:b/>
-                          <w:bCs/>
-                          <w:color w:val="0F4881"/>
-                          <w:sz w:val="80"/>
-                          <w:szCs w:val="32"/>
-                        </w:rPr>
-                        <w:t xml:space="preserve"> LOCATION ASSESSMENT FOR THE MUNICIPALITY OF </w:t>
-                      </w:r>
-                      <w:r>
-                        <w:rPr>
-                          <w:b/>
-                          <w:bCs/>
-                          <w:color w:val="0F4881"/>
-                          <w:sz w:val="80"/>
-                          <w:szCs w:val="32"/>
-                          <w:highlight w:val="yellow"/>
-                        </w:rPr>
-                        <w:t>XXXXX</w:t>
-                      </w:r>
-                    </w:p>
-                  </w:txbxContent>
-                </v:textbox>
-              </v:shape>
-            </w:pict>
-          </mc:Fallback>
-        </mc:AlternateContent>
-      </w:r>
-      <w:r>
+      <w:pPr>
+        <w:pStyle w:val="TtuloTDC"/>
+      </w:pPr>
+      <w:r>
+        <w:t xml:space="preserve">LOCAL ENERGY </w:t>
+      </w:r>
+      <w:proofErr w:type="gramStart"/>
+      <w:r>
+        <w:t>COMMUNITIES</w:t>
+      </w:r>
+      <w:proofErr w:type="gramEnd"/>
+      <w:r>
+        <w:t xml:space="preserve"> LOCATION ASSESSMENT FOR THE MUNICIPALITY OF </w:t>
+      </w:r>
+      <w:r>
+        <w:t>${MUNICIPALITY_TITLE}</w:t>
+      </w:r>
+      <w:r>
+        <w:t xml:space="preserve"> </w:t>
+      </w:r>
+    </w:p>
+    <w:p>
+      <w:r>
+        <w:rPr>
+          <w:noProof/>
+        </w:rPr>
         <w:drawing>
-          <wp:anchor distT="0" distB="0" distL="114300" distR="114300" simplePos="0" relativeHeight="251725824" behindDoc="0" locked="0" layoutInCell="1" allowOverlap="1" wp14:anchorId="014C4FC0" wp14:editId="25687B9F">
+          <wp:anchor distT="0" distB="0" distL="114300" distR="114300" simplePos="0" relativeHeight="251725824" behindDoc="1" locked="0" layoutInCell="1" allowOverlap="1" wp14:anchorId="014C4FC0" wp14:editId="28A9D56B">
             <wp:simplePos x="0" y="0"/>
             <wp:positionH relativeFrom="page">
               <wp:align>left</wp:align>
@@ -208,7 +40,7 @@
             </wp:positionV>
             <wp:extent cx="7670165" cy="10830560"/>
             <wp:effectExtent l="0" t="0" r="6985" b="8890"/>
-            <wp:wrapSquare wrapText="bothSides"/>
+            <wp:wrapNone/>
             <wp:docPr id="57" name="Picture 57"/>
             <wp:cNvGraphicFramePr>
               <a:graphicFrameLocks xmlns:a="http://schemas.openxmlformats.org/drawingml/2006/main" noChangeAspect="1"/>
@@ -1188,9 +1020,8 @@
       <w:r>
         <w:rPr>
           <w:szCs w:val="24"/>
-          <w:highlight w:val="yellow"/>
-        </w:rPr>
-        <w:t>XXXXX</w:t>
+        </w:rPr>
+        <w:t>${MUNICIPALITY}</w:t>
       </w:r>
       <w:r>
         <w:rPr>
@@ -1228,9 +1059,8 @@
       <w:r>
         <w:rPr>
           <w:szCs w:val="24"/>
-          <w:highlight w:val="yellow"/>
-        </w:rPr>
-        <w:t>XXXXX</w:t>
+        </w:rPr>
+        <w:t>${MUNICIPALITY}</w:t>
       </w:r>
       <w:r>
         <w:rPr>
@@ -1334,7 +1164,21 @@
           <w:rFonts w:cs="Calibri"/>
           <w:szCs w:val="24"/>
         </w:rPr>
-        <w:t xml:space="preserve">To determine the solar irradiation on the roofs of the municipality of XXXXX, it is necessary to identify the information that will be necessary to carry out this process. In this case, different existing maps from free access geographic and cartographic databases have been used. More specifically, </w:t>
+        <w:t xml:space="preserve">To determine the solar irradiation on the roofs of the municipality of </w:t>
+      </w:r>
+      <w:r>
+        <w:rPr>
+          <w:rFonts w:cs="Calibri"/>
+          <w:szCs w:val="24"/>
+        </w:rPr>
+        <w:t>${MUNICIPALITY}</w:t>
+      </w:r>
+      <w:r>
+        <w:rPr>
+          <w:rFonts w:cs="Calibri"/>
+          <w:szCs w:val="24"/>
+        </w:rPr>
+        <w:t xml:space="preserve">, it is necessary to identify the information that will be necessary to carry out this process. In this case, different existing maps from free access geographic and cartographic databases have been used. More specifically, </w:t>
       </w:r>
       <w:r>
         <w:rPr>
@@ -1457,154 +1301,113 @@
         <w:adjustRightInd w:val="0"/>
         <w:spacing w:after="0"/>
         <w:jc w:val="center"/>
-      </w:pPr>
+        <w:rPr>
+          <w:lang w:val="es-ES"/>
+        </w:rPr>
+      </w:pPr>
+      <w:proofErr w:type="gramStart"/>
       <w:r>
         <w:rPr>
           <w:highlight w:val="lightGray"/>
-        </w:rPr>
-        <w:t xml:space="preserve">Imagen de </w:t>
-      </w:r>
-      <w:proofErr w:type="spellStart"/>
-      <w:r>
-        <w:rPr>
-          <w:highlight w:val="lightGray"/>
-        </w:rPr>
-        <w:t>parcelas</w:t>
-      </w:r>
-      <w:proofErr w:type="spellEnd"/>
-      <w:r>
-        <w:rPr>
-          <w:highlight w:val="lightGray"/>
-        </w:rPr>
-        <w:t xml:space="preserve"> </w:t>
-      </w:r>
-      <w:proofErr w:type="spellStart"/>
-      <w:r>
-        <w:rPr>
-          <w:highlight w:val="lightGray"/>
-        </w:rPr>
-        <w:t>catastrales</w:t>
-      </w:r>
-      <w:proofErr w:type="spellEnd"/>
-      <w:r>
-        <w:rPr>
-          <w:highlight w:val="lightGray"/>
-        </w:rPr>
-        <w:t>?</w:t>
-      </w:r>
+          <w:lang w:val="es-ES"/>
+        </w:rPr>
+        <w:t>Imagen de parcelas catastrales?</w:t>
+      </w:r>
+      <w:proofErr w:type="gramEnd"/>
     </w:p>
     <w:p>
       <w:pPr>
-        <w:pStyle w:val="Descripcin"/>
-        <w:jc w:val="center"/>
-        <w:rPr>
-          <w:rFonts w:ascii="Calibri" w:hAnsi="Calibri" w:cs="Calibri"/>
-          <w:sz w:val="24"/>
-          <w:szCs w:val="24"/>
-          <w:lang w:val="en-GB"/>
-        </w:rPr>
-      </w:pPr>
-      <w:proofErr w:type="spellStart"/>
-      <w:r>
-        <w:rPr>
-          <w:lang w:val="en-GB"/>
-        </w:rPr>
-        <w:t>Figura</w:t>
-      </w:r>
-      <w:proofErr w:type="spellEnd"/>
-      <w:r>
-        <w:rPr>
-          <w:lang w:val="en-GB"/>
-        </w:rPr>
-        <w:t xml:space="preserve"> </w:t>
-      </w:r>
-      <w:r>
-        <w:rPr>
-          <w:lang w:val="en-GB"/>
-        </w:rPr>
-        <w:fldChar w:fldCharType="begin"/>
-      </w:r>
-      <w:r>
-        <w:rPr>
-          <w:lang w:val="en-GB"/>
-        </w:rPr>
-        <w:instrText xml:space="preserve"> SEQ Figura \* ARABIC </w:instrText>
-      </w:r>
-      <w:r>
-        <w:rPr>
-          <w:lang w:val="en-GB"/>
-        </w:rPr>
-        <w:fldChar w:fldCharType="separate"/>
-      </w:r>
-      <w:r>
-        <w:rPr>
-          <w:lang w:val="en-GB"/>
-        </w:rPr>
-        <w:t>3</w:t>
-      </w:r>
-      <w:r>
-        <w:rPr>
-          <w:lang w:val="en-GB"/>
-        </w:rPr>
-        <w:fldChar w:fldCharType="end"/>
-      </w:r>
-      <w:r>
-        <w:rPr>
-          <w:lang w:val="en-GB"/>
-        </w:rPr>
-        <w:t xml:space="preserve">. Mapa de </w:t>
-      </w:r>
-      <w:proofErr w:type="spellStart"/>
-      <w:r>
-        <w:rPr>
-          <w:lang w:val="en-GB"/>
-        </w:rPr>
-        <w:t>parcelas</w:t>
-      </w:r>
-      <w:proofErr w:type="spellEnd"/>
-      <w:r>
-        <w:rPr>
-          <w:lang w:val="en-GB"/>
-        </w:rPr>
-        <w:t xml:space="preserve"> </w:t>
-      </w:r>
-      <w:proofErr w:type="spellStart"/>
-      <w:r>
-        <w:rPr>
-          <w:lang w:val="en-GB"/>
-        </w:rPr>
-        <w:t>catastrales</w:t>
-      </w:r>
-      <w:proofErr w:type="spellEnd"/>
-      <w:r>
-        <w:rPr>
-          <w:lang w:val="en-GB"/>
-        </w:rPr>
-        <w:t xml:space="preserve"> de </w:t>
-      </w:r>
-      <w:r>
-        <w:rPr>
-          <w:szCs w:val="24"/>
-          <w:lang w:val="en-GB"/>
-        </w:rPr>
-        <w:t>XXXXX</w:t>
-      </w:r>
-      <w:r>
-        <w:rPr>
-          <w:lang w:val="en-GB"/>
-        </w:rPr>
-        <w:t>.</w:t>
-      </w:r>
-    </w:p>
-    <w:p>
-      <w:pPr>
+        <w:keepNext/>
         <w:autoSpaceDE w:val="0"/>
         <w:autoSpaceDN w:val="0"/>
         <w:adjustRightInd w:val="0"/>
         <w:spacing w:after="0"/>
+        <w:jc w:val="center"/>
+        <w:rPr>
+          <w:lang w:val="es-ES"/>
+        </w:rPr>
+      </w:pPr>
+      <w:r>
+        <w:rPr>
+          <w:lang w:val="es-ES"/>
+        </w:rPr>
+        <w:t>{{</w:t>
+      </w:r>
+      <w:proofErr w:type="spellStart"/>
+      <w:r>
+        <w:rPr>
+          <w:lang w:val="es-ES"/>
+        </w:rPr>
+        <w:t>plot</w:t>
+      </w:r>
+      <w:proofErr w:type="spellEnd"/>
+      <w:r>
+        <w:rPr>
+          <w:lang w:val="es-ES"/>
+        </w:rPr>
+        <w:t>}}</w:t>
+      </w:r>
+    </w:p>
+    <w:p>
+      <w:pPr>
+        <w:pStyle w:val="Descripcin"/>
+        <w:jc w:val="center"/>
+        <w:rPr>
+          <w:rFonts w:ascii="Calibri" w:hAnsi="Calibri" w:cs="Calibri"/>
+          <w:sz w:val="24"/>
+          <w:szCs w:val="24"/>
+        </w:rPr>
+      </w:pPr>
+      <w:r>
+        <w:t xml:space="preserve">Figura </w:t>
+      </w:r>
+      <w:r>
+        <w:rPr>
+          <w:lang w:val="en-GB"/>
+        </w:rPr>
+        <w:fldChar w:fldCharType="begin"/>
+      </w:r>
+      <w:r>
+        <w:instrText xml:space="preserve"> SEQ Figura \* ARABIC </w:instrText>
+      </w:r>
+      <w:r>
+        <w:rPr>
+          <w:lang w:val="en-GB"/>
+        </w:rPr>
+        <w:fldChar w:fldCharType="separate"/>
+      </w:r>
+      <w:r>
+        <w:t>3</w:t>
+      </w:r>
+      <w:r>
+        <w:rPr>
+          <w:lang w:val="en-GB"/>
+        </w:rPr>
+        <w:fldChar w:fldCharType="end"/>
+      </w:r>
+      <w:r>
+        <w:t xml:space="preserve">. Mapa de parcelas catastrales de </w:t>
+      </w:r>
+      <w:r>
+        <w:rPr>
+          <w:szCs w:val="24"/>
+        </w:rPr>
+        <w:t>${MUNICIPALITY}</w:t>
+      </w:r>
+      <w:r>
+        <w:t>.</w:t>
+      </w:r>
+    </w:p>
+    <w:p>
+      <w:pPr>
+        <w:autoSpaceDE w:val="0"/>
+        <w:autoSpaceDN w:val="0"/>
+        <w:adjustRightInd w:val="0"/>
+        <w:spacing w:after="0"/>
         <w:rPr>
           <w:rFonts w:ascii="Calibri" w:hAnsi="Calibri" w:cs="Calibri"/>
           <w:szCs w:val="24"/>
+          <w:lang w:val="es-ES"/>
         </w:rPr>
       </w:pPr>
     </w:p>
@@ -1807,6 +1610,9 @@
         <w:jc w:val="center"/>
       </w:pPr>
       <w:r>
+        <w:rPr>
+          <w:noProof/>
+        </w:rPr>
         <w:drawing>
           <wp:inline distT="0" distB="0" distL="0" distR="0" wp14:anchorId="6282C32E" wp14:editId="4D86B6E4">
             <wp:extent cx="2838450" cy="2704271"/>
@@ -1852,157 +1658,36 @@
           <w:numId w:val="16"/>
         </w:numPr>
         <w:jc w:val="center"/>
+      </w:pPr>
+      <w:r>
+        <w:t xml:space="preserve">Figura </w:t>
+      </w:r>
+      <w:r>
         <w:rPr>
           <w:lang w:val="en-GB"/>
         </w:rPr>
-      </w:pPr>
-      <w:proofErr w:type="spellStart"/>
+        <w:fldChar w:fldCharType="begin"/>
+      </w:r>
+      <w:r>
+        <w:instrText xml:space="preserve"> SEQ Figura \* ARABIC </w:instrText>
+      </w:r>
       <w:r>
         <w:rPr>
           <w:lang w:val="en-GB"/>
         </w:rPr>
-        <w:t>Figura</w:t>
-      </w:r>
-      <w:proofErr w:type="spellEnd"/>
+        <w:fldChar w:fldCharType="separate"/>
+      </w:r>
+      <w:r>
+        <w:t>2</w:t>
+      </w:r>
       <w:r>
         <w:rPr>
           <w:lang w:val="en-GB"/>
         </w:rPr>
-        <w:t xml:space="preserve"> </w:t>
-      </w:r>
-      <w:r>
-        <w:rPr>
-          <w:lang w:val="en-GB"/>
-        </w:rPr>
-        <w:fldChar w:fldCharType="begin"/>
-      </w:r>
-      <w:r>
-        <w:rPr>
-          <w:lang w:val="en-GB"/>
-        </w:rPr>
-        <w:instrText xml:space="preserve"> SEQ Figura \* ARABIC </w:instrText>
-      </w:r>
-      <w:r>
-        <w:rPr>
-          <w:lang w:val="en-GB"/>
-        </w:rPr>
-        <w:fldChar w:fldCharType="separate"/>
-      </w:r>
-      <w:r>
-        <w:rPr>
-          <w:lang w:val="en-GB"/>
-        </w:rPr>
-        <w:t>2</w:t>
-      </w:r>
-      <w:r>
-        <w:rPr>
-          <w:lang w:val="en-GB"/>
-        </w:rPr>
         <w:fldChar w:fldCharType="end"/>
       </w:r>
       <w:r>
-        <w:rPr>
-          <w:lang w:val="en-GB"/>
-        </w:rPr>
-        <w:t xml:space="preserve">. </w:t>
-      </w:r>
-      <w:proofErr w:type="spellStart"/>
-      <w:r>
-        <w:rPr>
-          <w:lang w:val="en-GB"/>
-        </w:rPr>
-        <w:t>Distribución</w:t>
-      </w:r>
-      <w:proofErr w:type="spellEnd"/>
-      <w:r>
-        <w:rPr>
-          <w:lang w:val="en-GB"/>
-        </w:rPr>
-        <w:t xml:space="preserve"> de las </w:t>
-      </w:r>
-      <w:proofErr w:type="spellStart"/>
-      <w:r>
-        <w:rPr>
-          <w:lang w:val="en-GB"/>
-        </w:rPr>
-        <w:t>áreas</w:t>
-      </w:r>
-      <w:proofErr w:type="spellEnd"/>
-      <w:r>
-        <w:rPr>
-          <w:lang w:val="en-GB"/>
-        </w:rPr>
-        <w:t xml:space="preserve"> de </w:t>
-      </w:r>
-      <w:proofErr w:type="spellStart"/>
-      <w:r>
-        <w:rPr>
-          <w:lang w:val="en-GB"/>
-        </w:rPr>
-        <w:t>tejado</w:t>
-      </w:r>
-      <w:proofErr w:type="spellEnd"/>
-      <w:r>
-        <w:rPr>
-          <w:lang w:val="en-GB"/>
-        </w:rPr>
-        <w:t xml:space="preserve"> </w:t>
-      </w:r>
-      <w:proofErr w:type="spellStart"/>
-      <w:r>
-        <w:rPr>
-          <w:lang w:val="en-GB"/>
-        </w:rPr>
-        <w:t>por</w:t>
-      </w:r>
-      <w:proofErr w:type="spellEnd"/>
-      <w:r>
-        <w:rPr>
-          <w:lang w:val="en-GB"/>
-        </w:rPr>
-        <w:t xml:space="preserve"> tipo de </w:t>
-      </w:r>
-      <w:proofErr w:type="spellStart"/>
-      <w:r>
-        <w:rPr>
-          <w:lang w:val="en-GB"/>
-        </w:rPr>
-        <w:t>uso</w:t>
-      </w:r>
-      <w:proofErr w:type="spellEnd"/>
-      <w:r>
-        <w:rPr>
-          <w:lang w:val="en-GB"/>
-        </w:rPr>
-        <w:t xml:space="preserve"> de </w:t>
-      </w:r>
-      <w:proofErr w:type="spellStart"/>
-      <w:r>
-        <w:rPr>
-          <w:lang w:val="en-GB"/>
-        </w:rPr>
-        <w:t>los</w:t>
-      </w:r>
-      <w:proofErr w:type="spellEnd"/>
-      <w:r>
-        <w:rPr>
-          <w:lang w:val="en-GB"/>
-        </w:rPr>
-        <w:t xml:space="preserve"> </w:t>
-      </w:r>
-      <w:proofErr w:type="spellStart"/>
-      <w:r>
-        <w:rPr>
-          <w:lang w:val="en-GB"/>
-        </w:rPr>
-        <w:t>edificios</w:t>
-      </w:r>
-      <w:proofErr w:type="spellEnd"/>
-      <w:r>
-        <w:rPr>
-          <w:lang w:val="en-GB"/>
-        </w:rPr>
-        <w:t>.</w:t>
+        <w:t>. Distribución de las áreas de tejado por tipo de uso de los edificios.</w:t>
       </w:r>
     </w:p>
     <w:p>
@@ -2010,6 +1695,7 @@
         <w:spacing w:line="259" w:lineRule="auto"/>
         <w:rPr>
           <w:szCs w:val="24"/>
+          <w:lang w:val="es-ES"/>
         </w:rPr>
       </w:pPr>
     </w:p>
@@ -2073,16 +1759,22 @@
         <w:rPr>
           <w:rFonts w:cs="Calibri"/>
           <w:szCs w:val="24"/>
-          <w:highlight w:val="yellow"/>
-        </w:rPr>
-        <w:t>XXXXX</w:t>
+        </w:rPr>
+        <w:t>${MUNICIPALITY}</w:t>
       </w:r>
       <w:r>
         <w:rPr>
           <w:rFonts w:cs="Calibri"/>
           <w:szCs w:val="24"/>
         </w:rPr>
-        <w:t xml:space="preserve"> have been obtained. Of the total cadastral buildings, </w:t>
+        <w:t xml:space="preserve"> </w:t>
+      </w:r>
+      <w:r>
+        <w:rPr>
+          <w:rFonts w:cs="Calibri"/>
+          <w:szCs w:val="24"/>
+        </w:rPr>
+        <w:t xml:space="preserve">have been obtained. Of the total cadastral buildings, </w:t>
       </w:r>
       <w:r>
         <w:rPr>
@@ -2215,6 +1907,9 @@
         <w:jc w:val="center"/>
       </w:pPr>
       <w:r>
+        <w:rPr>
+          <w:noProof/>
+        </w:rPr>
         <w:drawing>
           <wp:inline distT="0" distB="0" distL="0" distR="0" wp14:anchorId="1F0114AF" wp14:editId="07833028">
             <wp:extent cx="5429250" cy="3171825"/>
@@ -2240,188 +1935,45 @@
       <w:pPr>
         <w:pStyle w:val="Descripcin"/>
         <w:jc w:val="center"/>
+      </w:pPr>
+      <w:r>
+        <w:t xml:space="preserve">Figura </w:t>
+      </w:r>
+      <w:r>
         <w:rPr>
           <w:lang w:val="en-GB"/>
         </w:rPr>
-      </w:pPr>
-      <w:proofErr w:type="spellStart"/>
+        <w:fldChar w:fldCharType="begin"/>
+      </w:r>
+      <w:r>
+        <w:instrText xml:space="preserve"> SEQ Figura \* ARABIC </w:instrText>
+      </w:r>
       <w:r>
         <w:rPr>
           <w:lang w:val="en-GB"/>
         </w:rPr>
-        <w:t>Figura</w:t>
-      </w:r>
-      <w:proofErr w:type="spellEnd"/>
+        <w:fldChar w:fldCharType="separate"/>
+      </w:r>
+      <w:r>
+        <w:t>4</w:t>
+      </w:r>
       <w:r>
         <w:rPr>
           <w:lang w:val="en-GB"/>
         </w:rPr>
-        <w:t xml:space="preserve"> </w:t>
-      </w:r>
-      <w:r>
-        <w:rPr>
-          <w:lang w:val="en-GB"/>
-        </w:rPr>
-        <w:fldChar w:fldCharType="begin"/>
-      </w:r>
-      <w:r>
-        <w:rPr>
-          <w:lang w:val="en-GB"/>
-        </w:rPr>
-        <w:instrText xml:space="preserve"> SEQ Figura \* ARABIC </w:instrText>
-      </w:r>
-      <w:r>
-        <w:rPr>
-          <w:lang w:val="en-GB"/>
-        </w:rPr>
-        <w:fldChar w:fldCharType="separate"/>
-      </w:r>
-      <w:r>
-        <w:rPr>
-          <w:lang w:val="en-GB"/>
-        </w:rPr>
-        <w:t>4</w:t>
-      </w:r>
-      <w:r>
-        <w:rPr>
-          <w:lang w:val="en-GB"/>
-        </w:rPr>
         <w:fldChar w:fldCharType="end"/>
       </w:r>
       <w:r>
-        <w:rPr>
-          <w:lang w:val="en-GB"/>
-        </w:rPr>
-        <w:t xml:space="preserve">. </w:t>
-      </w:r>
-      <w:proofErr w:type="spellStart"/>
-      <w:r>
-        <w:rPr>
-          <w:lang w:val="en-GB"/>
-        </w:rPr>
-        <w:t>Área</w:t>
-      </w:r>
-      <w:proofErr w:type="spellEnd"/>
-      <w:r>
-        <w:rPr>
-          <w:lang w:val="en-GB"/>
-        </w:rPr>
-        <w:t xml:space="preserve"> de </w:t>
-      </w:r>
-      <w:proofErr w:type="spellStart"/>
-      <w:r>
-        <w:rPr>
-          <w:lang w:val="en-GB"/>
-        </w:rPr>
-        <w:t>tejado</w:t>
-      </w:r>
-      <w:proofErr w:type="spellEnd"/>
-      <w:r>
-        <w:rPr>
-          <w:lang w:val="en-GB"/>
-        </w:rPr>
-        <w:t xml:space="preserve"> </w:t>
-      </w:r>
-      <w:proofErr w:type="spellStart"/>
-      <w:r>
-        <w:rPr>
-          <w:lang w:val="en-GB"/>
-        </w:rPr>
-        <w:t>apropiada</w:t>
-      </w:r>
-      <w:proofErr w:type="spellEnd"/>
-      <w:r>
-        <w:rPr>
-          <w:lang w:val="en-GB"/>
-        </w:rPr>
-        <w:t xml:space="preserve"> para </w:t>
-      </w:r>
-      <w:proofErr w:type="spellStart"/>
-      <w:r>
-        <w:rPr>
-          <w:lang w:val="en-GB"/>
-        </w:rPr>
-        <w:t>producción</w:t>
-      </w:r>
-      <w:proofErr w:type="spellEnd"/>
-      <w:r>
-        <w:rPr>
-          <w:lang w:val="en-GB"/>
-        </w:rPr>
-        <w:t xml:space="preserve"> </w:t>
-      </w:r>
-      <w:proofErr w:type="spellStart"/>
-      <w:r>
-        <w:rPr>
-          <w:lang w:val="en-GB"/>
-        </w:rPr>
-        <w:t>fotovoltaica</w:t>
-      </w:r>
-      <w:proofErr w:type="spellEnd"/>
-      <w:r>
-        <w:rPr>
-          <w:lang w:val="en-GB"/>
-        </w:rPr>
-        <w:t xml:space="preserve"> </w:t>
-      </w:r>
-      <w:proofErr w:type="spellStart"/>
-      <w:r>
-        <w:rPr>
-          <w:lang w:val="en-GB"/>
-        </w:rPr>
-        <w:t>en</w:t>
-      </w:r>
-      <w:proofErr w:type="spellEnd"/>
-      <w:r>
-        <w:rPr>
-          <w:lang w:val="en-GB"/>
-        </w:rPr>
-        <w:t xml:space="preserve"> </w:t>
-      </w:r>
-      <w:proofErr w:type="spellStart"/>
-      <w:r>
-        <w:rPr>
-          <w:lang w:val="en-GB"/>
-        </w:rPr>
-        <w:t>función</w:t>
-      </w:r>
-      <w:proofErr w:type="spellEnd"/>
-      <w:r>
-        <w:rPr>
-          <w:lang w:val="en-GB"/>
-        </w:rPr>
-        <w:t xml:space="preserve"> del tipo de </w:t>
-      </w:r>
-      <w:proofErr w:type="spellStart"/>
-      <w:r>
-        <w:rPr>
-          <w:lang w:val="en-GB"/>
-        </w:rPr>
-        <w:t>uso</w:t>
-      </w:r>
-      <w:proofErr w:type="spellEnd"/>
-      <w:r>
-        <w:rPr>
-          <w:lang w:val="en-GB"/>
-        </w:rPr>
-        <w:t xml:space="preserve"> del </w:t>
-      </w:r>
-      <w:proofErr w:type="spellStart"/>
-      <w:r>
-        <w:rPr>
-          <w:lang w:val="en-GB"/>
-        </w:rPr>
-        <w:t>edificio</w:t>
-      </w:r>
-      <w:proofErr w:type="spellEnd"/>
-      <w:r>
-        <w:rPr>
-          <w:lang w:val="en-GB"/>
-        </w:rPr>
-        <w:t>.</w:t>
+        <w:t>. Área de tejado apropiada para producción fotovoltaica en función del tipo de uso del edificio.</w:t>
       </w:r>
     </w:p>
-    <w:p/>
+    <w:p>
+      <w:pPr>
+        <w:rPr>
+          <w:lang w:val="es-ES"/>
+        </w:rPr>
+      </w:pPr>
+    </w:p>
     <w:p>
       <w:pPr>
         <w:pStyle w:val="Prrafodelista"/>
@@ -2457,6 +2009,9 @@
         <w:spacing w:after="0"/>
       </w:pPr>
       <w:r>
+        <w:rPr>
+          <w:noProof/>
+        </w:rPr>
         <w:drawing>
           <wp:inline distT="0" distB="0" distL="0" distR="0" wp14:anchorId="027E92D6" wp14:editId="4CD3CA92">
             <wp:extent cx="5524500" cy="3114675"/>
@@ -2482,174 +2037,45 @@
       <w:pPr>
         <w:pStyle w:val="Descripcin"/>
         <w:jc w:val="center"/>
+      </w:pPr>
+      <w:r>
+        <w:t xml:space="preserve">Figura </w:t>
+      </w:r>
+      <w:r>
         <w:rPr>
           <w:lang w:val="en-GB"/>
         </w:rPr>
-      </w:pPr>
-      <w:proofErr w:type="spellStart"/>
+        <w:fldChar w:fldCharType="begin"/>
+      </w:r>
+      <w:r>
+        <w:instrText xml:space="preserve"> SEQ Figura \* ARABIC </w:instrText>
+      </w:r>
       <w:r>
         <w:rPr>
           <w:lang w:val="en-GB"/>
         </w:rPr>
-        <w:t>Figura</w:t>
-      </w:r>
-      <w:proofErr w:type="spellEnd"/>
+        <w:fldChar w:fldCharType="separate"/>
+      </w:r>
+      <w:r>
+        <w:t>5</w:t>
+      </w:r>
       <w:r>
         <w:rPr>
           <w:lang w:val="en-GB"/>
         </w:rPr>
-        <w:t xml:space="preserve"> </w:t>
-      </w:r>
-      <w:r>
-        <w:rPr>
-          <w:lang w:val="en-GB"/>
-        </w:rPr>
-        <w:fldChar w:fldCharType="begin"/>
-      </w:r>
-      <w:r>
-        <w:rPr>
-          <w:lang w:val="en-GB"/>
-        </w:rPr>
-        <w:instrText xml:space="preserve"> SEQ Figura \* ARABIC </w:instrText>
-      </w:r>
-      <w:r>
-        <w:rPr>
-          <w:lang w:val="en-GB"/>
-        </w:rPr>
-        <w:fldChar w:fldCharType="separate"/>
-      </w:r>
-      <w:r>
-        <w:rPr>
-          <w:lang w:val="en-GB"/>
-        </w:rPr>
-        <w:t>5</w:t>
-      </w:r>
-      <w:r>
-        <w:rPr>
-          <w:lang w:val="en-GB"/>
-        </w:rPr>
         <w:fldChar w:fldCharType="end"/>
       </w:r>
       <w:r>
-        <w:rPr>
-          <w:lang w:val="en-GB"/>
-        </w:rPr>
-        <w:t xml:space="preserve">. </w:t>
-      </w:r>
-      <w:proofErr w:type="spellStart"/>
-      <w:r>
-        <w:rPr>
-          <w:lang w:val="en-GB"/>
-        </w:rPr>
-        <w:t>Tejados</w:t>
-      </w:r>
-      <w:proofErr w:type="spellEnd"/>
-      <w:r>
-        <w:rPr>
-          <w:lang w:val="en-GB"/>
-        </w:rPr>
-        <w:t xml:space="preserve"> </w:t>
-      </w:r>
-      <w:proofErr w:type="spellStart"/>
-      <w:r>
-        <w:rPr>
-          <w:lang w:val="en-GB"/>
-        </w:rPr>
-        <w:t>disponibles</w:t>
-      </w:r>
-      <w:proofErr w:type="spellEnd"/>
-      <w:r>
-        <w:rPr>
-          <w:lang w:val="en-GB"/>
-        </w:rPr>
-        <w:t xml:space="preserve"> </w:t>
-      </w:r>
-      <w:proofErr w:type="spellStart"/>
-      <w:r>
-        <w:rPr>
-          <w:lang w:val="en-GB"/>
-        </w:rPr>
-        <w:t>en</w:t>
-      </w:r>
-      <w:proofErr w:type="spellEnd"/>
-      <w:r>
-        <w:rPr>
-          <w:lang w:val="en-GB"/>
-        </w:rPr>
-        <w:t xml:space="preserve"> </w:t>
-      </w:r>
-      <w:proofErr w:type="spellStart"/>
-      <w:r>
-        <w:rPr>
-          <w:lang w:val="en-GB"/>
-        </w:rPr>
-        <w:t>función</w:t>
-      </w:r>
-      <w:proofErr w:type="spellEnd"/>
-      <w:r>
-        <w:rPr>
-          <w:lang w:val="en-GB"/>
-        </w:rPr>
-        <w:t xml:space="preserve"> de </w:t>
-      </w:r>
-      <w:proofErr w:type="spellStart"/>
-      <w:r>
-        <w:rPr>
-          <w:lang w:val="en-GB"/>
-        </w:rPr>
-        <w:t>su</w:t>
-      </w:r>
-      <w:proofErr w:type="spellEnd"/>
-      <w:r>
-        <w:rPr>
-          <w:lang w:val="en-GB"/>
-        </w:rPr>
-        <w:t xml:space="preserve"> </w:t>
-      </w:r>
-      <w:proofErr w:type="spellStart"/>
-      <w:r>
-        <w:rPr>
-          <w:lang w:val="en-GB"/>
-        </w:rPr>
-        <w:t>superficie</w:t>
-      </w:r>
-      <w:proofErr w:type="spellEnd"/>
-      <w:r>
-        <w:rPr>
-          <w:lang w:val="en-GB"/>
-        </w:rPr>
-        <w:t xml:space="preserve"> y </w:t>
-      </w:r>
-      <w:proofErr w:type="spellStart"/>
-      <w:r>
-        <w:rPr>
-          <w:lang w:val="en-GB"/>
-        </w:rPr>
-        <w:t>por</w:t>
-      </w:r>
-      <w:proofErr w:type="spellEnd"/>
-      <w:r>
-        <w:rPr>
-          <w:lang w:val="en-GB"/>
-        </w:rPr>
-        <w:t xml:space="preserve"> tipo de </w:t>
-      </w:r>
-      <w:proofErr w:type="spellStart"/>
-      <w:r>
-        <w:rPr>
-          <w:lang w:val="en-GB"/>
-        </w:rPr>
-        <w:t>uso</w:t>
-      </w:r>
-      <w:proofErr w:type="spellEnd"/>
-      <w:r>
-        <w:rPr>
-          <w:lang w:val="en-GB"/>
-        </w:rPr>
-        <w:t>.</w:t>
+        <w:t>. Tejados disponibles en función de su superficie y por tipo de uso.</w:t>
       </w:r>
     </w:p>
-    <w:p/>
+    <w:p>
+      <w:pPr>
+        <w:rPr>
+          <w:lang w:val="es-ES"/>
+        </w:rPr>
+      </w:pPr>
+    </w:p>
     <w:p>
       <w:pPr>
         <w:pStyle w:val="Ttulo2"/>
@@ -2964,14 +2390,28 @@
           <w:rFonts w:cs="Calibri"/>
           <w:szCs w:val="24"/>
         </w:rPr>
-        <w:t>Considering</w:t>
+        <w:t xml:space="preserve">Considering the solar radiation of all the buildings and their available surface area, the solar radiation potential has been calculated. More specifically, the municipality of </w:t>
       </w:r>
       <w:r>
         <w:rPr>
           <w:rFonts w:cs="Calibri"/>
           <w:szCs w:val="24"/>
         </w:rPr>
-        <w:t xml:space="preserve"> the solar radiation of all the buildings and their available surface area, the solar radiation potential has been calculated. More specifically, the municipality of XXXXX has an annual photovoltaic production potential of </w:t>
+        <w:t>${MUNICIPALITY}</w:t>
+      </w:r>
+      <w:r>
+        <w:rPr>
+          <w:rFonts w:cs="Calibri"/>
+          <w:szCs w:val="24"/>
+        </w:rPr>
+        <w:t xml:space="preserve"> </w:t>
+      </w:r>
+      <w:r>
+        <w:rPr>
+          <w:rFonts w:cs="Calibri"/>
+          <w:szCs w:val="24"/>
+        </w:rPr>
+        <w:t xml:space="preserve">has an annual photovoltaic production potential of </w:t>
       </w:r>
       <w:r>
         <w:rPr>
@@ -3121,7 +2561,7 @@
         <w:rPr>
           <w:szCs w:val="24"/>
         </w:rPr>
-        <w:t>XXXXX</w:t>
+        <w:t>${MUNICIPALITY}</w:t>
       </w:r>
       <w:r>
         <w:rPr>
@@ -3250,13 +2690,7 @@
         <w:t>,</w:t>
       </w:r>
       <w:r>
-        <w:t xml:space="preserve"> energy production </w:t>
-      </w:r>
-      <w:r>
-        <w:t>potential</w:t>
-      </w:r>
-      <w:r>
-        <w:t>, population density or average income in the area selected</w:t>
+        <w:t xml:space="preserve"> energy production potential, population density or average income in the area selected</w:t>
       </w:r>
       <w:r>
         <w:t>. These parameters ensure that the chosen buildings are well-suited to maximize the efficiency and benefits of the PV installation</w:t>
@@ -3535,27 +2969,17 @@
         <w:rPr>
           <w:b/>
           <w:bCs/>
-          <w:lang w:val="es-ES"/>
+          <w:lang w:val="en-US"/>
         </w:rPr>
       </w:pPr>
       <w:r>
         <w:rPr>
           <w:b/>
           <w:bCs/>
-          <w:lang w:val="es-ES"/>
-        </w:rPr>
-        <w:t xml:space="preserve">Candidate </w:t>
-      </w:r>
-      <w:proofErr w:type="spellStart"/>
-      <w:r>
-        <w:rPr>
-          <w:b/>
-          <w:bCs/>
-          <w:lang w:val="es-ES"/>
-        </w:rPr>
-        <w:t>Buildings</w:t>
-      </w:r>
-      <w:proofErr w:type="spellEnd"/>
+          <w:lang w:val="en-US"/>
+        </w:rPr>
+        <w:t>Candidate Buildings</w:t>
+      </w:r>
     </w:p>
     <w:p>
       <w:r>
@@ -3660,13 +3084,7 @@
               <w:rPr>
                 <w:lang w:val="en-GB"/>
               </w:rPr>
-              <w:t>Mean Solar Radiation (</w:t>
-            </w:r>
-            <w:r>
-              <w:rPr>
-                <w:lang w:val="en-GB"/>
-              </w:rPr>
-              <w:t>kWh/m²/year</w:t>
+              <w:t>Mean Solar Radiation (kWh/m²/year</w:t>
             </w:r>
             <w:r>
               <w:rPr>
@@ -3691,13 +3109,7 @@
               <w:rPr>
                 <w:lang w:val="en-GB"/>
               </w:rPr>
-              <w:t>Energy Production Potentia</w:t>
-            </w:r>
-            <w:r>
-              <w:rPr>
-                <w:lang w:val="en-GB"/>
-              </w:rPr>
-              <w:t>l (MW</w:t>
+              <w:t>Energy Production Potential (MW</w:t>
             </w:r>
             <w:r>
               <w:rPr>
@@ -3723,10 +3135,7 @@
             </w:pPr>
             <w:proofErr w:type="spellStart"/>
             <w:r>
-              <w:t>P</w:t>
-            </w:r>
-            <w:r>
-              <w:t>opulation</w:t>
+              <w:t>Population</w:t>
             </w:r>
             <w:proofErr w:type="spellEnd"/>
             <w:r>
@@ -3756,15 +3165,7 @@
             </w:r>
             <w:proofErr w:type="spellEnd"/>
             <w:r>
-              <w:t xml:space="preserve"> </w:t>
-            </w:r>
-            <w:proofErr w:type="spellStart"/>
-            <w:r>
-              <w:t>Income</w:t>
-            </w:r>
-            <w:proofErr w:type="spellEnd"/>
-            <w:r>
-              <w:t xml:space="preserve"> (€)</w:t>
+              <w:t xml:space="preserve"> Income (€)</w:t>
             </w:r>
           </w:p>
         </w:tc>
@@ -4068,6 +3469,9 @@
         </w:rPr>
       </w:pPr>
       <w:r>
+        <w:rPr>
+          <w:noProof/>
+        </w:rPr>
         <w:lastRenderedPageBreak/>
         <w:drawing>
           <wp:anchor distT="0" distB="0" distL="114300" distR="114300" simplePos="0" relativeHeight="251753472" behindDoc="0" locked="0" layoutInCell="1" allowOverlap="1" wp14:anchorId="5BEC2788" wp14:editId="0DB57C5A">
@@ -4133,6 +3537,9 @@
         </w:drawing>
       </w:r>
       <w:r>
+        <w:rPr>
+          <w:noProof/>
+        </w:rPr>
         <w:drawing>
           <wp:anchor distT="0" distB="0" distL="114300" distR="114300" simplePos="0" relativeHeight="251737088" behindDoc="0" locked="0" layoutInCell="1" allowOverlap="1" wp14:anchorId="06704A69" wp14:editId="1CE35D16">
             <wp:simplePos x="0" y="0"/>
@@ -4215,6 +3622,7 @@
       <w:r>
         <w:rPr>
           <w:rFonts w:ascii="URW DIN Medium" w:hAnsi="URW DIN Medium"/>
+          <w:noProof/>
           <w:color w:val="4A9462"/>
           <w:sz w:val="32"/>
           <w:u w:val="single"/>
@@ -4283,8 +3691,11 @@
         </w:drawing>
       </w:r>
       <w:r>
+        <w:rPr>
+          <w:noProof/>
+        </w:rPr>
         <w:drawing>
-          <wp:anchor distT="0" distB="0" distL="114300" distR="114300" simplePos="0" relativeHeight="251735040" behindDoc="1" locked="0" layoutInCell="1" allowOverlap="1" wp14:anchorId="310AFABB" wp14:editId="7FF65691">
+          <wp:anchor distT="0" distB="0" distL="114300" distR="114300" simplePos="0" relativeHeight="251735040" behindDoc="1" locked="0" layoutInCell="1" allowOverlap="1" wp14:anchorId="310AFABB" wp14:editId="73522538">
             <wp:simplePos x="0" y="0"/>
             <wp:positionH relativeFrom="margin">
               <wp:posOffset>3550285</wp:posOffset>
@@ -4347,6 +3758,9 @@
         </w:drawing>
       </w:r>
       <w:r>
+        <w:rPr>
+          <w:noProof/>
+        </w:rPr>
         <w:drawing>
           <wp:anchor distT="0" distB="0" distL="114300" distR="114300" simplePos="0" relativeHeight="251734016" behindDoc="1" locked="0" layoutInCell="1" allowOverlap="1" wp14:anchorId="29EF45E4" wp14:editId="5B590867">
             <wp:simplePos x="0" y="0"/>
@@ -4414,6 +3828,9 @@
     <w:p/>
     <w:p>
       <w:r>
+        <w:rPr>
+          <w:noProof/>
+        </w:rPr>
         <w:drawing>
           <wp:anchor distT="0" distB="0" distL="114300" distR="114300" simplePos="0" relativeHeight="251736064" behindDoc="1" locked="0" layoutInCell="1" allowOverlap="1" wp14:anchorId="01A449B0" wp14:editId="16AB987E">
             <wp:simplePos x="0" y="0"/>
@@ -4480,6 +3897,7 @@
       <w:r>
         <w:rPr>
           <w:rFonts w:ascii="URW DIN Medium" w:hAnsi="URW DIN Medium"/>
+          <w:noProof/>
           <w:color w:val="4A9462"/>
           <w:sz w:val="32"/>
           <w:u w:val="single"/>
@@ -4550,6 +3968,9 @@
     </w:p>
     <w:p>
       <w:r>
+        <w:rPr>
+          <w:noProof/>
+        </w:rPr>
         <w:drawing>
           <wp:anchor distT="0" distB="0" distL="114300" distR="114300" simplePos="0" relativeHeight="251731968" behindDoc="0" locked="0" layoutInCell="1" allowOverlap="1" wp14:anchorId="72FD91FB" wp14:editId="04D648E4">
             <wp:simplePos x="0" y="0"/>
@@ -4618,6 +4039,7 @@
       <w:r>
         <w:rPr>
           <w:rFonts w:ascii="URW DIN Medium" w:hAnsi="URW DIN Medium"/>
+          <w:noProof/>
           <w:color w:val="4A9462"/>
           <w:sz w:val="32"/>
           <w:u w:val="single"/>
@@ -4688,6 +4110,7 @@
       <w:r>
         <w:rPr>
           <w:rFonts w:ascii="URW DIN Medium" w:hAnsi="URW DIN Medium"/>
+          <w:noProof/>
           <w:color w:val="4A9462"/>
           <w:sz w:val="32"/>
           <w:u w:val="single"/>
@@ -4756,8 +4179,11 @@
         </w:drawing>
       </w:r>
       <w:r>
+        <w:rPr>
+          <w:noProof/>
+        </w:rPr>
         <w:drawing>
-          <wp:anchor distT="0" distB="0" distL="114300" distR="114300" simplePos="0" relativeHeight="251738112" behindDoc="0" locked="0" layoutInCell="1" allowOverlap="1" wp14:anchorId="474D23E6" wp14:editId="7D88B0DF">
+          <wp:anchor distT="0" distB="0" distL="114300" distR="114300" simplePos="0" relativeHeight="251738112" behindDoc="0" locked="0" layoutInCell="1" allowOverlap="1" wp14:anchorId="474D23E6" wp14:editId="1C7944D3">
             <wp:simplePos x="0" y="0"/>
             <wp:positionH relativeFrom="margin">
               <wp:posOffset>1393372</wp:posOffset>
@@ -4824,6 +4250,9 @@
     <w:p/>
     <w:p>
       <w:r>
+        <w:rPr>
+          <w:noProof/>
+        </w:rPr>
         <w:drawing>
           <wp:anchor distT="0" distB="0" distL="114300" distR="114300" simplePos="0" relativeHeight="251739136" behindDoc="0" locked="0" layoutInCell="1" allowOverlap="1" wp14:anchorId="0AD41239" wp14:editId="04CBCDBB">
             <wp:simplePos x="0" y="0"/>
@@ -4890,6 +4319,7 @@
       <w:r>
         <w:rPr>
           <w:rFonts w:ascii="URW DIN Medium" w:hAnsi="URW DIN Medium"/>
+          <w:noProof/>
           <w:color w:val="4A9462"/>
           <w:sz w:val="32"/>
           <w:u w:val="single"/>
@@ -4961,6 +4391,9 @@
         </w:drawing>
       </w:r>
       <w:r>
+        <w:rPr>
+          <w:noProof/>
+        </w:rPr>
         <w:drawing>
           <wp:anchor distT="0" distB="0" distL="114300" distR="114300" simplePos="0" relativeHeight="251740160" behindDoc="0" locked="0" layoutInCell="1" allowOverlap="1" wp14:anchorId="49590B86" wp14:editId="781BE75F">
             <wp:simplePos x="0" y="0"/>
@@ -5028,6 +4461,9 @@
         </w:drawing>
       </w:r>
       <w:r>
+        <w:rPr>
+          <w:noProof/>
+        </w:rPr>
         <w:drawing>
           <wp:anchor distT="0" distB="0" distL="114300" distR="114300" simplePos="0" relativeHeight="251743232" behindDoc="1" locked="0" layoutInCell="1" allowOverlap="1" wp14:anchorId="61882397" wp14:editId="3ECA5044">
             <wp:simplePos x="0" y="0"/>
@@ -5095,6 +4531,9 @@
     <w:p/>
     <w:p>
       <w:r>
+        <w:rPr>
+          <w:noProof/>
+        </w:rPr>
         <w:drawing>
           <wp:anchor distT="0" distB="0" distL="114300" distR="114300" simplePos="0" relativeHeight="251732992" behindDoc="0" locked="0" layoutInCell="1" allowOverlap="1" wp14:anchorId="4547BA83" wp14:editId="722D6B89">
             <wp:simplePos x="0" y="0"/>
@@ -5161,6 +4600,9 @@
     </w:p>
     <w:p>
       <w:r>
+        <w:rPr>
+          <w:noProof/>
+        </w:rPr>
         <w:drawing>
           <wp:anchor distT="0" distB="0" distL="114300" distR="114300" simplePos="0" relativeHeight="251755520" behindDoc="0" locked="0" layoutInCell="1" allowOverlap="1" wp14:anchorId="5E3AF50E" wp14:editId="2C0962C4">
             <wp:simplePos x="0" y="0"/>
@@ -5218,6 +4660,9 @@
         </w:drawing>
       </w:r>
       <w:r>
+        <w:rPr>
+          <w:noProof/>
+        </w:rPr>
         <w:drawing>
           <wp:anchor distT="0" distB="0" distL="114300" distR="114300" simplePos="0" relativeHeight="251744256" behindDoc="0" locked="0" layoutInCell="1" allowOverlap="1" wp14:anchorId="164916E2" wp14:editId="05223385">
             <wp:simplePos x="0" y="0"/>
@@ -5313,6 +4758,7 @@
         <w:rPr>
           <w:b/>
           <w:bCs/>
+          <w:noProof/>
           <w:sz w:val="44"/>
           <w:szCs w:val="44"/>
           <w:u w:val="single"/>
@@ -5398,6 +4844,7 @@
           <w:rFonts w:ascii="URW DIN Medium" w:hAnsi="URW DIN Medium"/>
           <w:b/>
           <w:bCs/>
+          <w:noProof/>
           <w:color w:val="4A9462"/>
           <w:sz w:val="44"/>
           <w:szCs w:val="44"/>
@@ -5471,6 +4918,7 @@
           <w:rFonts w:ascii="URW DIN Medium" w:hAnsi="URW DIN Medium"/>
           <w:b/>
           <w:bCs/>
+          <w:noProof/>
           <w:color w:val="4A9462"/>
           <w:sz w:val="44"/>
           <w:szCs w:val="44"/>
@@ -5543,6 +4991,9 @@
     <w:p/>
     <w:p>
       <w:r>
+        <w:rPr>
+          <w:noProof/>
+        </w:rPr>
         <mc:AlternateContent>
           <mc:Choice Requires="wps">
             <w:drawing>
@@ -5626,7 +5077,11 @@
           </mc:Choice>
           <mc:Fallback>
             <w:pict>
-              <v:shape w14:anchorId="44C6168A" id="Text Box 561174232" o:spid="_x0000_s1027" type="#_x0000_t202" style="position:absolute;left:0;text-align:left;margin-left:352.25pt;margin-top:15.85pt;width:82.5pt;height:110.6pt;z-index:251749376;visibility:visible;mso-wrap-style:square;mso-width-percent:0;mso-height-percent:200;mso-wrap-distance-left:9pt;mso-wrap-distance-top:3.6pt;mso-wrap-distance-right:9pt;mso-wrap-distance-bottom:3.6pt;mso-position-horizontal:absolute;mso-position-horizontal-relative:text;mso-position-vertical:absolute;mso-position-vertical-relative:text;mso-width-percent:0;mso-height-percent:200;mso-width-relative:margin;mso-height-relative:margin;v-text-anchor:top" o:gfxdata="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" filled="f" stroked="f">
+              <v:shapetype w14:anchorId="44C6168A" id="_x0000_t202" coordsize="21600,21600" o:spt="202" path="m,l,21600r21600,l21600,xe">
+                <v:stroke joinstyle="miter"/>
+                <v:path gradientshapeok="t" o:connecttype="rect"/>
+              </v:shapetype>
+              <v:shape id="Text Box 561174232" o:spid="_x0000_s1026" type="#_x0000_t202" style="position:absolute;left:0;text-align:left;margin-left:352.25pt;margin-top:15.85pt;width:82.5pt;height:110.6pt;z-index:251749376;visibility:visible;mso-wrap-style:square;mso-width-percent:0;mso-height-percent:200;mso-wrap-distance-left:9pt;mso-wrap-distance-top:3.6pt;mso-wrap-distance-right:9pt;mso-wrap-distance-bottom:3.6pt;mso-position-horizontal:absolute;mso-position-horizontal-relative:text;mso-position-vertical:absolute;mso-position-vertical-relative:text;mso-width-percent:0;mso-height-percent:200;mso-width-relative:margin;mso-height-relative:margin;v-text-anchor:top" o:gfxdata="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" filled="f" stroked="f">
                 <v:textbox style="mso-fit-shape-to-text:t">
                   <w:txbxContent>
                     <w:p>
@@ -5660,6 +5115,9 @@
         </mc:AlternateContent>
       </w:r>
       <w:r>
+        <w:rPr>
+          <w:noProof/>
+        </w:rPr>
         <mc:AlternateContent>
           <mc:Choice Requires="wps">
             <w:drawing>
@@ -5743,7 +5201,7 @@
           </mc:Choice>
           <mc:Fallback>
             <w:pict>
-              <v:shape w14:anchorId="19C7A0C4" id="Text Box 14" o:spid="_x0000_s1028" type="#_x0000_t202" style="position:absolute;left:0;text-align:left;margin-left:192.1pt;margin-top:17.3pt;width:99.2pt;height:110.6pt;z-index:251748352;visibility:visible;mso-wrap-style:square;mso-width-percent:0;mso-height-percent:200;mso-wrap-distance-left:9pt;mso-wrap-distance-top:3.6pt;mso-wrap-distance-right:9pt;mso-wrap-distance-bottom:3.6pt;mso-position-horizontal:absolute;mso-position-horizontal-relative:margin;mso-position-vertical:absolute;mso-position-vertical-relative:text;mso-width-percent:0;mso-height-percent:200;mso-width-relative:margin;mso-height-relative:margin;v-text-anchor:top" o:gfxdata="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" filled="f" stroked="f">
+              <v:shape w14:anchorId="19C7A0C4" id="Text Box 14" o:spid="_x0000_s1027" type="#_x0000_t202" style="position:absolute;left:0;text-align:left;margin-left:192.1pt;margin-top:17.3pt;width:99.2pt;height:110.6pt;z-index:251748352;visibility:visible;mso-wrap-style:square;mso-width-percent:0;mso-height-percent:200;mso-wrap-distance-left:9pt;mso-wrap-distance-top:3.6pt;mso-wrap-distance-right:9pt;mso-wrap-distance-bottom:3.6pt;mso-position-horizontal:absolute;mso-position-horizontal-relative:margin;mso-position-vertical:absolute;mso-position-vertical-relative:text;mso-width-percent:0;mso-height-percent:200;mso-width-relative:margin;mso-height-relative:margin;v-text-anchor:top" o:gfxdata="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" filled="f" stroked="f">
                 <v:textbox style="mso-fit-shape-to-text:t">
                   <w:txbxContent>
                     <w:p>
@@ -5777,6 +5235,9 @@
         </mc:AlternateContent>
       </w:r>
       <w:r>
+        <w:rPr>
+          <w:noProof/>
+        </w:rPr>
         <mc:AlternateContent>
           <mc:Choice Requires="wps">
             <w:drawing>
@@ -5860,7 +5321,7 @@
           </mc:Choice>
           <mc:Fallback>
             <w:pict>
-              <v:shape w14:anchorId="3B30DE42" id="_x0000_s1029" type="#_x0000_t202" style="position:absolute;left:0;text-align:left;margin-left:17.05pt;margin-top:20.7pt;width:115.5pt;height:110.6pt;z-index:251747328;visibility:visible;mso-wrap-style:square;mso-width-percent:0;mso-height-percent:200;mso-wrap-distance-left:9pt;mso-wrap-distance-top:3.6pt;mso-wrap-distance-right:9pt;mso-wrap-distance-bottom:3.6pt;mso-position-horizontal:absolute;mso-position-horizontal-relative:text;mso-position-vertical:absolute;mso-position-vertical-relative:text;mso-width-percent:0;mso-height-percent:200;mso-width-relative:margin;mso-height-relative:margin;v-text-anchor:top" o:gfxdata="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" filled="f" stroked="f">
+              <v:shape w14:anchorId="3B30DE42" id="Text Box 2" o:spid="_x0000_s1028" type="#_x0000_t202" style="position:absolute;left:0;text-align:left;margin-left:17.05pt;margin-top:20.7pt;width:115.5pt;height:110.6pt;z-index:251747328;visibility:visible;mso-wrap-style:square;mso-width-percent:0;mso-height-percent:200;mso-wrap-distance-left:9pt;mso-wrap-distance-top:3.6pt;mso-wrap-distance-right:9pt;mso-wrap-distance-bottom:3.6pt;mso-position-horizontal:absolute;mso-position-horizontal-relative:text;mso-position-vertical:absolute;mso-position-vertical-relative:text;mso-width-percent:0;mso-height-percent:200;mso-width-relative:margin;mso-height-relative:margin;v-text-anchor:top" o:gfxdata="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" filled="f" stroked="f">
                 <v:textbox style="mso-fit-shape-to-text:t">
                   <w:txbxContent>
                     <w:p>
@@ -5894,6 +5355,9 @@
         </mc:AlternateContent>
       </w:r>
       <w:r>
+        <w:rPr>
+          <w:noProof/>
+        </w:rPr>
         <w:drawing>
           <wp:anchor distT="0" distB="0" distL="114300" distR="114300" simplePos="0" relativeHeight="251746304" behindDoc="0" locked="1" layoutInCell="1" allowOverlap="1" wp14:anchorId="7F70F53C" wp14:editId="2B7D037F">
             <wp:simplePos x="0" y="0"/>
@@ -6024,6 +5488,9 @@
           </w:rPr>
         </w:pPr>
         <w:r>
+          <w:rPr>
+            <w:noProof/>
+          </w:rPr>
           <mc:AlternateContent>
             <mc:Choice Requires="wps">
               <w:drawing>
@@ -6119,7 +5586,7 @@
                   <v:stroke joinstyle="miter"/>
                   <v:path gradientshapeok="t" o:connecttype="rect"/>
                 </v:shapetype>
-                <v:shape id="_x0000_s1030" type="#_x0000_t202" style="position:absolute;left:0;text-align:left;margin-left:58pt;margin-top:-.55pt;width:363pt;height:32pt;z-index:251681279;visibility:visible;mso-wrap-style:square;mso-width-percent:0;mso-height-percent:0;mso-wrap-distance-left:9pt;mso-wrap-distance-top:3.6pt;mso-wrap-distance-right:9pt;mso-wrap-distance-bottom:3.6pt;mso-position-horizontal:absolute;mso-position-horizontal-relative:text;mso-position-vertical:absolute;mso-position-vertical-relative:text;mso-width-percent:0;mso-height-percent:0;mso-width-relative:margin;mso-height-relative:margin;v-text-anchor:top" o:gfxdata="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" filled="f" stroked="f">
+                <v:shape id="_x0000_s1029" type="#_x0000_t202" style="position:absolute;left:0;text-align:left;margin-left:58pt;margin-top:-.55pt;width:363pt;height:32pt;z-index:251681279;visibility:visible;mso-wrap-style:square;mso-width-percent:0;mso-height-percent:0;mso-wrap-distance-left:9pt;mso-wrap-distance-top:3.6pt;mso-wrap-distance-right:9pt;mso-wrap-distance-bottom:3.6pt;mso-position-horizontal:absolute;mso-position-horizontal-relative:text;mso-position-vertical:absolute;mso-position-vertical-relative:text;mso-width-percent:0;mso-height-percent:0;mso-width-relative:margin;mso-height-relative:margin;v-text-anchor:top" o:gfxdata="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" filled="f" stroked="f">
                   <v:textbox>
                     <w:txbxContent>
                       <w:p>
@@ -6161,6 +5628,9 @@
           </mc:AlternateContent>
         </w:r>
         <w:r>
+          <w:rPr>
+            <w:noProof/>
+          </w:rPr>
           <w:drawing>
             <wp:anchor distT="0" distB="0" distL="114300" distR="114300" simplePos="0" relativeHeight="251685375" behindDoc="0" locked="0" layoutInCell="1" allowOverlap="1" wp14:anchorId="07E06CBA" wp14:editId="0B75FDD6">
               <wp:simplePos x="0" y="0"/>
@@ -6222,6 +5692,7 @@
           <w:rPr>
             <w:b/>
             <w:bCs/>
+            <w:noProof/>
             <w:color w:val="FFFFFF" w:themeColor="background1"/>
           </w:rPr>
           <mc:AlternateContent>
@@ -6298,6 +5769,7 @@
           <w:rPr>
             <w:b/>
             <w:bCs/>
+            <w:noProof/>
             <w:color w:val="FFFFFF" w:themeColor="background1"/>
           </w:rPr>
           <w:drawing>
@@ -6470,6 +5942,9 @@
       </w:tabs>
     </w:pPr>
     <w:r>
+      <w:rPr>
+        <w:noProof/>
+      </w:rPr>
       <w:drawing>
         <wp:anchor distT="0" distB="0" distL="114300" distR="114300" simplePos="0" relativeHeight="251684351" behindDoc="0" locked="0" layoutInCell="1" allowOverlap="1" wp14:anchorId="641D1F02" wp14:editId="341CA980">
           <wp:simplePos x="0" y="0"/>
@@ -6528,6 +6003,9 @@
       </w:drawing>
     </w:r>
     <w:r>
+      <w:rPr>
+        <w:noProof/>
+      </w:rPr>
       <mc:AlternateContent>
         <mc:Choice Requires="wps">
           <w:drawing>
@@ -9474,20 +8952,21 @@
   </w:style>
   <w:style w:type="paragraph" w:styleId="TtuloTDC">
     <w:name w:val="TOC Heading"/>
-    <w:basedOn w:val="Ttulo1"/>
+    <w:basedOn w:val="Normal"/>
     <w:next w:val="Normal"/>
     <w:uiPriority w:val="39"/>
     <w:unhideWhenUsed/>
     <w:qFormat/>
-    <w:rsid w:val="0020783D"/>
+    <w:rsid w:val="00366686"/>
     <w:pPr>
-      <w:numPr>
-        <w:numId w:val="0"/>
-      </w:numPr>
-      <w:outlineLvl w:val="9"/>
+      <w:jc w:val="left"/>
     </w:pPr>
     <w:rPr>
-      <w:lang w:val="en-US"/>
+      <w:b/>
+      <w:bCs/>
+      <w:color w:val="0F4881"/>
+      <w:sz w:val="80"/>
+      <w:szCs w:val="32"/>
     </w:rPr>
   </w:style>
   <w:style w:type="character" w:customStyle="1" w:styleId="Ttulo2Car">

</xml_diff>

<commit_message>
fix: updates template to embed fonts in the file
</commit_message>
<xml_diff>
--- a/back/report_svc/data/report_template.docx
+++ b/back/report_svc/data/report_template.docx
@@ -7,15 +7,7 @@
         <w:pStyle w:val="TtuloTDC"/>
       </w:pPr>
       <w:r>
-        <w:t xml:space="preserve">LOCAL ENERGY </w:t>
-      </w:r>
-      <w:proofErr w:type="gramStart"/>
-      <w:r>
-        <w:t>COMMUNITIES</w:t>
-      </w:r>
-      <w:proofErr w:type="gramEnd"/>
-      <w:r>
-        <w:t xml:space="preserve"> LOCATION ASSESSMENT FOR THE MUNICIPALITY OF </w:t>
+        <w:t xml:space="preserve">LOCAL ENERGY COMMUNITIES LOCATION ASSESSMENT FOR THE MUNICIPALITY OF </w:t>
       </w:r>
       <w:r>
         <w:t>${MUNICIPALITY_TITLE}</w:t>
@@ -1027,21 +1019,7 @@
         <w:rPr>
           <w:szCs w:val="24"/>
         </w:rPr>
-        <w:t xml:space="preserve"> represents a significant opportunity to promote the use of clean and sustainable energies. This report aims to provide a detailed analysis of the municipality's solar potential, </w:t>
-      </w:r>
-      <w:proofErr w:type="gramStart"/>
-      <w:r>
-        <w:rPr>
-          <w:szCs w:val="24"/>
-        </w:rPr>
-        <w:t>in order to</w:t>
-      </w:r>
-      <w:proofErr w:type="gramEnd"/>
-      <w:r>
-        <w:rPr>
-          <w:szCs w:val="24"/>
-        </w:rPr>
-        <w:t xml:space="preserve"> facilitate the implementation of an energy community based on the generation of photovoltaic solar energy.</w:t>
+        <w:t xml:space="preserve"> represents a significant opportunity to promote the use of clean and sustainable energies. This report aims to provide a detailed analysis of the municipality's solar potential, in order to facilitate the implementation of an energy community based on the generation of photovoltaic solar energy.</w:t>
       </w:r>
     </w:p>
     <w:p>
@@ -1066,21 +1044,7 @@
         <w:rPr>
           <w:szCs w:val="24"/>
         </w:rPr>
-        <w:t xml:space="preserve">, covering residential, industrial, public services and commercial sectors, </w:t>
-      </w:r>
-      <w:proofErr w:type="gramStart"/>
-      <w:r>
-        <w:rPr>
-          <w:szCs w:val="24"/>
-        </w:rPr>
-        <w:t>in order to</w:t>
-      </w:r>
-      <w:proofErr w:type="gramEnd"/>
-      <w:r>
-        <w:rPr>
-          <w:szCs w:val="24"/>
-        </w:rPr>
-        <w:t xml:space="preserve"> develop an energy community in the municipality. To this end, the roofs of buildings within the municipal area have been analysed using advanced tools based on Geographic Information Systems (GIS). These tools allow the evaluation of the main morphological and typological characteristics of the roofs, providing a solid basis to identify the best locations for photovoltaic installations and thus facilitate the creation of a robust and efficient energy community.</w:t>
+        <w:t>, covering residential, industrial, public services and commercial sectors, in order to develop an energy community in the municipality. To this end, the roofs of buildings within the municipal area have been analysed using advanced tools based on Geographic Information Systems (GIS). These tools allow the evaluation of the main morphological and typological characteristics of the roofs, providing a solid basis to identify the best locations for photovoltaic installations and thus facilitate the creation of a robust and efficient energy community.</w:t>
       </w:r>
     </w:p>
     <w:p>
@@ -1305,7 +1269,6 @@
           <w:lang w:val="es-ES"/>
         </w:rPr>
       </w:pPr>
-      <w:proofErr w:type="gramStart"/>
       <w:r>
         <w:rPr>
           <w:highlight w:val="lightGray"/>
@@ -1313,7 +1276,6 @@
         </w:rPr>
         <w:t>Imagen de parcelas catastrales?</w:t>
       </w:r>
-      <w:proofErr w:type="gramEnd"/>
     </w:p>
     <w:p>
       <w:pPr>
@@ -1331,21 +1293,7 @@
         <w:rPr>
           <w:lang w:val="es-ES"/>
         </w:rPr>
-        <w:t>{{</w:t>
-      </w:r>
-      <w:proofErr w:type="spellStart"/>
-      <w:r>
-        <w:rPr>
-          <w:lang w:val="es-ES"/>
-        </w:rPr>
-        <w:t>plot</w:t>
-      </w:r>
-      <w:proofErr w:type="spellEnd"/>
-      <w:r>
-        <w:rPr>
-          <w:lang w:val="es-ES"/>
-        </w:rPr>
-        <w:t>}}</w:t>
+        <w:t>{{plot}}</w:t>
       </w:r>
     </w:p>
     <w:p>
@@ -2257,23 +2205,7 @@
           <w:rFonts w:cs="Calibri"/>
           <w:szCs w:val="24"/>
         </w:rPr>
-        <w:t xml:space="preserve">The buildings in the municipality have been classified according to the type of use </w:t>
-      </w:r>
-      <w:proofErr w:type="gramStart"/>
-      <w:r>
-        <w:rPr>
-          <w:rFonts w:cs="Calibri"/>
-          <w:szCs w:val="24"/>
-        </w:rPr>
-        <w:t>in order to</w:t>
-      </w:r>
-      <w:proofErr w:type="gramEnd"/>
-      <w:r>
-        <w:rPr>
-          <w:rFonts w:cs="Calibri"/>
-          <w:szCs w:val="24"/>
-        </w:rPr>
-        <w:t xml:space="preserve"> determine the solar potential of the different urban fabrics. More specifically, the average solar radiation according to the use of the buildings studied can be observed in Figure 7.</w:t>
+        <w:t>The buildings in the municipality have been classified according to the type of use in order to determine the solar potential of the different urban fabrics. More specifically, the average solar radiation according to the use of the buildings studied can be observed in Figure 7.</w:t>
       </w:r>
     </w:p>
     <w:p>
@@ -2597,21 +2529,12 @@
           <w:szCs w:val="24"/>
         </w:rPr>
       </w:pPr>
-      <w:proofErr w:type="spellStart"/>
       <w:r>
         <w:rPr>
           <w:rFonts w:cs="Calibri"/>
           <w:szCs w:val="24"/>
         </w:rPr>
-        <w:t>Analyzing</w:t>
-      </w:r>
-      <w:proofErr w:type="spellEnd"/>
-      <w:r>
-        <w:rPr>
-          <w:rFonts w:cs="Calibri"/>
-          <w:szCs w:val="24"/>
-        </w:rPr>
-        <w:t xml:space="preserve"> Figure 8, the potential photovoltaic capacity in the entire municipality is </w:t>
+        <w:t xml:space="preserve">Analyzing Figure 8, the potential photovoltaic capacity in the entire municipality is </w:t>
       </w:r>
       <w:r>
         <w:rPr>
@@ -2710,52 +2633,14 @@
           <w:lang w:val="es-ES"/>
         </w:rPr>
       </w:pPr>
-      <w:proofErr w:type="spellStart"/>
       <w:r>
         <w:rPr>
           <w:b/>
           <w:bCs/>
           <w:lang w:val="es-ES"/>
         </w:rPr>
-        <w:t>Criteria</w:t>
-      </w:r>
-      <w:proofErr w:type="spellEnd"/>
-      <w:r>
-        <w:rPr>
-          <w:b/>
-          <w:bCs/>
-          <w:lang w:val="es-ES"/>
-        </w:rPr>
-        <w:t xml:space="preserve"> </w:t>
-      </w:r>
-      <w:proofErr w:type="spellStart"/>
-      <w:r>
-        <w:rPr>
-          <w:b/>
-          <w:bCs/>
-          <w:lang w:val="es-ES"/>
-        </w:rPr>
-        <w:t>for</w:t>
-      </w:r>
-      <w:proofErr w:type="spellEnd"/>
-      <w:r>
-        <w:rPr>
-          <w:b/>
-          <w:bCs/>
-          <w:lang w:val="es-ES"/>
-        </w:rPr>
-        <w:t xml:space="preserve"> </w:t>
-      </w:r>
-      <w:proofErr w:type="spellStart"/>
-      <w:r>
-        <w:rPr>
-          <w:b/>
-          <w:bCs/>
-          <w:lang w:val="es-ES"/>
-        </w:rPr>
-        <w:t>Selection</w:t>
-      </w:r>
-      <w:proofErr w:type="spellEnd"/>
+        <w:t>Criteria for Selection</w:t>
+      </w:r>
     </w:p>
     <w:p>
       <w:pPr>
@@ -3037,13 +2922,8 @@
             <w:pPr>
               <w:cnfStyle w:val="100000000000" w:firstRow="1" w:lastRow="0" w:firstColumn="0" w:lastColumn="0" w:oddVBand="0" w:evenVBand="0" w:oddHBand="0" w:evenHBand="0" w:firstRowFirstColumn="0" w:firstRowLastColumn="0" w:lastRowFirstColumn="0" w:lastRowLastColumn="0"/>
             </w:pPr>
-            <w:proofErr w:type="spellStart"/>
             <w:r>
-              <w:t>Current</w:t>
-            </w:r>
-            <w:proofErr w:type="spellEnd"/>
-            <w:r>
-              <w:t xml:space="preserve"> Use</w:t>
+              <w:t>Current Use</w:t>
             </w:r>
           </w:p>
         </w:tc>
@@ -3133,21 +3013,8 @@
             <w:pPr>
               <w:cnfStyle w:val="100000000000" w:firstRow="1" w:lastRow="0" w:firstColumn="0" w:lastColumn="0" w:oddVBand="0" w:evenVBand="0" w:oddHBand="0" w:evenHBand="0" w:firstRowFirstColumn="0" w:firstRowLastColumn="0" w:lastRowFirstColumn="0" w:lastRowLastColumn="0"/>
             </w:pPr>
-            <w:proofErr w:type="spellStart"/>
             <w:r>
-              <w:t>Population</w:t>
-            </w:r>
-            <w:proofErr w:type="spellEnd"/>
-            <w:r>
-              <w:t xml:space="preserve"> </w:t>
-            </w:r>
-            <w:proofErr w:type="spellStart"/>
-            <w:r>
-              <w:t>density</w:t>
-            </w:r>
-            <w:proofErr w:type="spellEnd"/>
-            <w:r>
-              <w:t xml:space="preserve"> (?)</w:t>
+              <w:t>Population density (?)</w:t>
             </w:r>
           </w:p>
         </w:tc>
@@ -3159,13 +3026,8 @@
             <w:pPr>
               <w:cnfStyle w:val="100000000000" w:firstRow="1" w:lastRow="0" w:firstColumn="0" w:lastColumn="0" w:oddVBand="0" w:evenVBand="0" w:oddHBand="0" w:evenHBand="0" w:firstRowFirstColumn="0" w:firstRowLastColumn="0" w:lastRowFirstColumn="0" w:lastRowLastColumn="0"/>
             </w:pPr>
-            <w:proofErr w:type="spellStart"/>
             <w:r>
-              <w:t>Average</w:t>
-            </w:r>
-            <w:proofErr w:type="spellEnd"/>
-            <w:r>
-              <w:t xml:space="preserve"> Income (€)</w:t>
+              <w:t>Average Income (€)</w:t>
             </w:r>
           </w:p>
         </w:tc>
@@ -3695,7 +3557,7 @@
           <w:noProof/>
         </w:rPr>
         <w:drawing>
-          <wp:anchor distT="0" distB="0" distL="114300" distR="114300" simplePos="0" relativeHeight="251735040" behindDoc="1" locked="0" layoutInCell="1" allowOverlap="1" wp14:anchorId="310AFABB" wp14:editId="73522538">
+          <wp:anchor distT="0" distB="0" distL="114300" distR="114300" simplePos="0" relativeHeight="251735040" behindDoc="1" locked="0" layoutInCell="1" allowOverlap="1" wp14:anchorId="310AFABB" wp14:editId="4DE8EAE5">
             <wp:simplePos x="0" y="0"/>
             <wp:positionH relativeFrom="margin">
               <wp:posOffset>3550285</wp:posOffset>
@@ -4183,7 +4045,7 @@
           <w:noProof/>
         </w:rPr>
         <w:drawing>
-          <wp:anchor distT="0" distB="0" distL="114300" distR="114300" simplePos="0" relativeHeight="251738112" behindDoc="0" locked="0" layoutInCell="1" allowOverlap="1" wp14:anchorId="474D23E6" wp14:editId="1C7944D3">
+          <wp:anchor distT="0" distB="0" distL="114300" distR="114300" simplePos="0" relativeHeight="251738112" behindDoc="0" locked="0" layoutInCell="1" allowOverlap="1" wp14:anchorId="474D23E6" wp14:editId="6DBB84F7">
             <wp:simplePos x="0" y="0"/>
             <wp:positionH relativeFrom="margin">
               <wp:posOffset>1393372</wp:posOffset>
@@ -5756,7 +5618,7 @@
                 </wp:anchor>
               </w:drawing>
             </mc:Choice>
-            <mc:Fallback xmlns:a="http://schemas.openxmlformats.org/drawingml/2006/main" xmlns:pic="http://schemas.openxmlformats.org/drawingml/2006/picture" xmlns:a14="http://schemas.microsoft.com/office/drawing/2010/main">
+            <mc:Fallback xmlns:a14="http://schemas.microsoft.com/office/drawing/2010/main" xmlns:pic="http://schemas.openxmlformats.org/drawingml/2006/picture" xmlns:a="http://schemas.openxmlformats.org/drawingml/2006/main">
               <w:pict>
                 <v:line id="Straight Connector 11" style="position:absolute;z-index:251677183;visibility:visible;mso-wrap-style:square;mso-width-percent:0;mso-height-percent:0;mso-wrap-distance-left:9pt;mso-wrap-distance-top:0;mso-wrap-distance-right:9pt;mso-wrap-distance-bottom:0;mso-position-horizontal:absolute;mso-position-horizontal-relative:text;mso-position-vertical:absolute;mso-position-vertical-relative:text;mso-width-percent:0;mso-height-percent:0;mso-width-relative:margin;mso-height-relative:margin" o:spid="_x0000_s1026" strokecolor="#0f4881" strokeweight="1.75pt" from="-70.6pt,-1.8pt" to="423.15pt,-1.8pt" w14:anchorId="7508FB99" o:gfxdata="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">
                   <v:stroke joinstyle="miter"/>
@@ -6082,7 +5944,7 @@
             </wp:anchor>
           </w:drawing>
         </mc:Choice>
-        <mc:Fallback xmlns:a="http://schemas.openxmlformats.org/drawingml/2006/main" xmlns:pic="http://schemas.openxmlformats.org/drawingml/2006/picture" xmlns:a14="http://schemas.microsoft.com/office/drawing/2010/main">
+        <mc:Fallback xmlns:a14="http://schemas.microsoft.com/office/drawing/2010/main" xmlns:pic="http://schemas.openxmlformats.org/drawingml/2006/picture" xmlns:a="http://schemas.openxmlformats.org/drawingml/2006/main">
           <w:pict>
             <v:rect id="Rectangle 12" style="position:absolute;margin-left:-73.5pt;margin-top:-35.25pt;width:601.5pt;height:71.25pt;z-index:-251633153;visibility:visible;mso-wrap-style:square;mso-width-percent:0;mso-height-percent:0;mso-wrap-distance-left:9pt;mso-wrap-distance-top:0;mso-wrap-distance-right:9pt;mso-wrap-distance-bottom:0;mso-position-horizontal:absolute;mso-position-horizontal-relative:text;mso-position-vertical:absolute;mso-position-vertical-relative:text;mso-width-percent:0;mso-height-percent:0;mso-width-relative:margin;mso-height-relative:margin;v-text-anchor:middle" o:spid="_x0000_s1026" fillcolor="#0f4881" strokecolor="#1f3763 [1604]" strokeweight="1pt" w14:anchorId="219F7DC2" o:gfxdata="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">
               <v:fill type="gradient" color2="#0bd2f1" angle="91" focus="100%">
@@ -8817,6 +8679,7 @@
   <w:style w:type="character" w:default="1" w:styleId="Fuentedeprrafopredeter">
     <w:name w:val="Default Paragraph Font"/>
     <w:uiPriority w:val="1"/>
+    <w:semiHidden/>
     <w:unhideWhenUsed/>
   </w:style>
   <w:style w:type="table" w:default="1" w:styleId="Tablanormal">
@@ -13050,21 +12913,6 @@
 </file>
 
 <file path=customXml/item2.xml><?xml version="1.0" encoding="utf-8"?>
-<p:properties xmlns:p="http://schemas.microsoft.com/office/2006/metadata/properties" xmlns:xsi="http://www.w3.org/2001/XMLSchema-instance" xmlns:pc="http://schemas.microsoft.com/office/infopath/2007/PartnerControls">
-  <documentManagement>
-    <lcf76f155ced4ddcb4097134ff3c332f xmlns="90a7c614-38be-4e25-a836-3cdc35123b49">
-      <Terms xmlns="http://schemas.microsoft.com/office/infopath/2007/PartnerControls"/>
-    </lcf76f155ced4ddcb4097134ff3c332f>
-    <TaxCatchAll xmlns="4c4ed773-aae7-4cb9-8649-6d5e7f41479f" xsi:nil="true"/>
-  </documentManagement>
-</p:properties>
-</file>
-
-<file path=customXml/item3.xml><?xml version="1.0" encoding="utf-8"?>
-<b:Sources xmlns:b="http://schemas.openxmlformats.org/officeDocument/2006/bibliography" xmlns="http://schemas.openxmlformats.org/officeDocument/2006/bibliography" SelectedStyle="\APASixthEditionOfficeOnline.xsl" StyleName="APA" Version="6"/>
-</file>
-
-<file path=customXml/item4.xml><?xml version="1.0" encoding="utf-8"?>
 <ct:contentTypeSchema xmlns:ct="http://schemas.microsoft.com/office/2006/metadata/contentType" xmlns:ma="http://schemas.microsoft.com/office/2006/metadata/properties/metaAttributes" ct:_="" ma:_="" ma:contentTypeName="Document" ma:contentTypeID="0x01010072C73517DA64DC439B70AB26E06FAC25" ma:contentTypeVersion="14" ma:contentTypeDescription="Create a new document." ma:contentTypeScope="" ma:versionID="f9d326f615fe745e5c56aee5289552a5">
   <xsd:schema xmlns:xsd="http://www.w3.org/2001/XMLSchema" xmlns:xs="http://www.w3.org/2001/XMLSchema" xmlns:p="http://schemas.microsoft.com/office/2006/metadata/properties" xmlns:ns2="90a7c614-38be-4e25-a836-3cdc35123b49" xmlns:ns3="4c4ed773-aae7-4cb9-8649-6d5e7f41479f" targetNamespace="http://schemas.microsoft.com/office/2006/metadata/properties" ma:root="true" ma:fieldsID="33f29125035d4662c19536a8581018e1" ns2:_="" ns3:_="">
     <xsd:import namespace="90a7c614-38be-4e25-a836-3cdc35123b49"/>
@@ -13293,6 +13141,21 @@
 </ct:contentTypeSchema>
 </file>
 
+<file path=customXml/item3.xml><?xml version="1.0" encoding="utf-8"?>
+<b:Sources xmlns:b="http://schemas.openxmlformats.org/officeDocument/2006/bibliography" xmlns="http://schemas.openxmlformats.org/officeDocument/2006/bibliography" SelectedStyle="\APASixthEditionOfficeOnline.xsl" StyleName="APA" Version="6"/>
+</file>
+
+<file path=customXml/item4.xml><?xml version="1.0" encoding="utf-8"?>
+<p:properties xmlns:p="http://schemas.microsoft.com/office/2006/metadata/properties" xmlns:xsi="http://www.w3.org/2001/XMLSchema-instance" xmlns:pc="http://schemas.microsoft.com/office/infopath/2007/PartnerControls">
+  <documentManagement>
+    <lcf76f155ced4ddcb4097134ff3c332f xmlns="90a7c614-38be-4e25-a836-3cdc35123b49">
+      <Terms xmlns="http://schemas.microsoft.com/office/infopath/2007/PartnerControls"/>
+    </lcf76f155ced4ddcb4097134ff3c332f>
+    <TaxCatchAll xmlns="4c4ed773-aae7-4cb9-8649-6d5e7f41479f" xsi:nil="true"/>
+  </documentManagement>
+</p:properties>
+</file>
+
 <file path=customXml/itemProps1.xml><?xml version="1.0" encoding="utf-8"?>
 <ds:datastoreItem xmlns:ds="http://schemas.openxmlformats.org/officeDocument/2006/customXml" ds:itemID="{F095F9B3-F93D-429B-9AB6-01E3477EFE4E}">
   <ds:schemaRefs>
@@ -13302,25 +13165,6 @@
 </file>
 
 <file path=customXml/itemProps2.xml><?xml version="1.0" encoding="utf-8"?>
-<ds:datastoreItem xmlns:ds="http://schemas.openxmlformats.org/officeDocument/2006/customXml" ds:itemID="{D533605E-588E-4257-9E3D-AA0EF39AF6A4}">
-  <ds:schemaRefs>
-    <ds:schemaRef ds:uri="http://schemas.microsoft.com/office/2006/metadata/properties"/>
-    <ds:schemaRef ds:uri="http://schemas.microsoft.com/office/infopath/2007/PartnerControls"/>
-    <ds:schemaRef ds:uri="90a7c614-38be-4e25-a836-3cdc35123b49"/>
-    <ds:schemaRef ds:uri="4c4ed773-aae7-4cb9-8649-6d5e7f41479f"/>
-  </ds:schemaRefs>
-</ds:datastoreItem>
-</file>
-
-<file path=customXml/itemProps3.xml><?xml version="1.0" encoding="utf-8"?>
-<ds:datastoreItem xmlns:ds="http://schemas.openxmlformats.org/officeDocument/2006/customXml" ds:itemID="{DDE773FC-55C8-4026-83BB-00855394FDDB}">
-  <ds:schemaRefs>
-    <ds:schemaRef ds:uri="http://schemas.openxmlformats.org/officeDocument/2006/bibliography"/>
-  </ds:schemaRefs>
-</ds:datastoreItem>
-</file>
-
-<file path=customXml/itemProps4.xml><?xml version="1.0" encoding="utf-8"?>
 <ds:datastoreItem xmlns:ds="http://schemas.openxmlformats.org/officeDocument/2006/customXml" ds:itemID="{874E303D-FCE2-42D1-864B-805210190308}">
   <ds:schemaRefs>
     <ds:schemaRef ds:uri="http://schemas.microsoft.com/office/2006/metadata/contentType"/>
@@ -13337,4 +13181,23 @@
     <ds:schemaRef ds:uri="http://schemas.microsoft.com/internal/obd"/>
   </ds:schemaRefs>
 </ds:datastoreItem>
+</file>
+
+<file path=customXml/itemProps3.xml><?xml version="1.0" encoding="utf-8"?>
+<ds:datastoreItem xmlns:ds="http://schemas.openxmlformats.org/officeDocument/2006/customXml" ds:itemID="{DDE773FC-55C8-4026-83BB-00855394FDDB}">
+  <ds:schemaRefs>
+    <ds:schemaRef ds:uri="http://schemas.openxmlformats.org/officeDocument/2006/bibliography"/>
+  </ds:schemaRefs>
+</ds:datastoreItem>
+</file>
+
+<file path=customXml/itemProps4.xml><?xml version="1.0" encoding="utf-8"?>
+<ds:datastoreItem xmlns:ds="http://schemas.openxmlformats.org/officeDocument/2006/customXml" ds:itemID="{D533605E-588E-4257-9E3D-AA0EF39AF6A4}">
+  <ds:schemaRefs>
+    <ds:schemaRef ds:uri="http://schemas.microsoft.com/office/2006/metadata/properties"/>
+    <ds:schemaRef ds:uri="http://schemas.microsoft.com/office/infopath/2007/PartnerControls"/>
+    <ds:schemaRef ds:uri="90a7c614-38be-4e25-a836-3cdc35123b49"/>
+    <ds:schemaRef ds:uri="4c4ed773-aae7-4cb9-8649-6d5e7f41479f"/>
+  </ds:schemaRefs>
+</ds:datastoreItem>
 </file>
</xml_diff>

<commit_message>
fix: embed font into docx template
</commit_message>
<xml_diff>
--- a/back/report_svc/data/report_template.docx
+++ b/back/report_svc/data/report_template.docx
@@ -2582,7 +2582,6 @@
         <w:rPr>
           <w:lang w:eastAsia="en-GB"/>
         </w:rPr>
-        <w:lastRenderedPageBreak/>
         <w:t>Optimal buildings for the development of an energy community PV installation</w:t>
       </w:r>
       <w:bookmarkEnd w:id="9"/>
@@ -3249,7 +3248,6 @@
     <w:p/>
     <w:p>
       <w:r>
-        <w:lastRenderedPageBreak/>
         <w:t xml:space="preserve">The sorting criteria selected </w:t>
       </w:r>
       <w:r>
@@ -3334,7 +3332,6 @@
         <w:rPr>
           <w:noProof/>
         </w:rPr>
-        <w:lastRenderedPageBreak/>
         <w:drawing>
           <wp:anchor distT="0" distB="0" distL="114300" distR="114300" simplePos="0" relativeHeight="251753472" behindDoc="0" locked="0" layoutInCell="1" allowOverlap="1" wp14:anchorId="5BEC2788" wp14:editId="0DB57C5A">
             <wp:simplePos x="0" y="0"/>
@@ -3557,7 +3554,7 @@
           <w:noProof/>
         </w:rPr>
         <w:drawing>
-          <wp:anchor distT="0" distB="0" distL="114300" distR="114300" simplePos="0" relativeHeight="251735040" behindDoc="1" locked="0" layoutInCell="1" allowOverlap="1" wp14:anchorId="310AFABB" wp14:editId="4DE8EAE5">
+          <wp:anchor distT="0" distB="0" distL="114300" distR="114300" simplePos="0" relativeHeight="251735040" behindDoc="1" locked="0" layoutInCell="1" allowOverlap="1" wp14:anchorId="310AFABB" wp14:editId="7D0235FE">
             <wp:simplePos x="0" y="0"/>
             <wp:positionH relativeFrom="margin">
               <wp:posOffset>3550285</wp:posOffset>
@@ -4045,7 +4042,7 @@
           <w:noProof/>
         </w:rPr>
         <w:drawing>
-          <wp:anchor distT="0" distB="0" distL="114300" distR="114300" simplePos="0" relativeHeight="251738112" behindDoc="0" locked="0" layoutInCell="1" allowOverlap="1" wp14:anchorId="474D23E6" wp14:editId="6DBB84F7">
+          <wp:anchor distT="0" distB="0" distL="114300" distR="114300" simplePos="0" relativeHeight="251738112" behindDoc="0" locked="0" layoutInCell="1" allowOverlap="1" wp14:anchorId="474D23E6" wp14:editId="3D22D996">
             <wp:simplePos x="0" y="0"/>
             <wp:positionH relativeFrom="margin">
               <wp:posOffset>1393372</wp:posOffset>

</xml_diff>

<commit_message>
fix: updates report template font to Calibri
</commit_message>
<xml_diff>
--- a/back/report_svc/data/report_template.docx
+++ b/back/report_svc/data/report_template.docx
@@ -5,14 +5,26 @@
     <w:p>
       <w:pPr>
         <w:pStyle w:val="TtuloTDC"/>
-      </w:pPr>
-      <w:r>
+        <w:rPr>
+          <w:rFonts w:asciiTheme="minorHAnsi" w:hAnsiTheme="minorHAnsi" w:cstheme="minorHAnsi"/>
+        </w:rPr>
+      </w:pPr>
+      <w:r>
+        <w:rPr>
+          <w:rFonts w:asciiTheme="minorHAnsi" w:hAnsiTheme="minorHAnsi" w:cstheme="minorHAnsi"/>
+        </w:rPr>
         <w:t xml:space="preserve">LOCAL ENERGY COMMUNITIES LOCATION ASSESSMENT FOR THE MUNICIPALITY OF </w:t>
       </w:r>
       <w:r>
+        <w:rPr>
+          <w:rFonts w:asciiTheme="minorHAnsi" w:hAnsiTheme="minorHAnsi" w:cstheme="minorHAnsi"/>
+        </w:rPr>
         <w:t>${MUNICIPALITY_TITLE}</w:t>
       </w:r>
       <w:r>
+        <w:rPr>
+          <w:rFonts w:asciiTheme="minorHAnsi" w:hAnsiTheme="minorHAnsi" w:cstheme="minorHAnsi"/>
+        </w:rPr>
         <w:t xml:space="preserve"> </w:t>
       </w:r>
     </w:p>
@@ -1252,7 +1264,7 @@
         <w:adjustRightInd w:val="0"/>
         <w:spacing w:after="0"/>
         <w:rPr>
-          <w:rFonts w:ascii="Calibri" w:hAnsi="Calibri" w:cs="Calibri"/>
+          <w:rFonts w:cs="Calibri"/>
           <w:szCs w:val="24"/>
         </w:rPr>
       </w:pPr>
@@ -1353,7 +1365,7 @@
         <w:adjustRightInd w:val="0"/>
         <w:spacing w:after="0"/>
         <w:rPr>
-          <w:rFonts w:ascii="Calibri" w:hAnsi="Calibri" w:cs="Calibri"/>
+          <w:rFonts w:cs="Calibri"/>
           <w:szCs w:val="24"/>
           <w:lang w:val="es-ES"/>
         </w:rPr>
@@ -1538,7 +1550,7 @@
         <w:adjustRightInd w:val="0"/>
         <w:spacing w:after="0"/>
         <w:rPr>
-          <w:rFonts w:ascii="Calibri" w:hAnsi="Calibri" w:cs="Calibri"/>
+          <w:rFonts w:cs="Calibri"/>
           <w:szCs w:val="24"/>
         </w:rPr>
       </w:pPr>
@@ -1840,7 +1852,7 @@
         <w:adjustRightInd w:val="0"/>
         <w:spacing w:after="0"/>
         <w:rPr>
-          <w:rFonts w:ascii="Calibri" w:hAnsi="Calibri" w:cs="Calibri"/>
+          <w:rFonts w:cs="Calibri"/>
           <w:szCs w:val="24"/>
         </w:rPr>
       </w:pPr>
@@ -1943,7 +1955,7 @@
         <w:adjustRightInd w:val="0"/>
         <w:spacing w:after="0"/>
         <w:rPr>
-          <w:rFonts w:ascii="Calibri" w:hAnsi="Calibri" w:cs="Calibri"/>
+          <w:rFonts w:cs="Calibri"/>
           <w:szCs w:val="24"/>
         </w:rPr>
       </w:pPr>
@@ -2052,7 +2064,7 @@
         <w:adjustRightInd w:val="0"/>
         <w:spacing w:after="0"/>
         <w:rPr>
-          <w:rFonts w:ascii="Calibri" w:hAnsi="Calibri" w:cs="Calibri"/>
+          <w:rFonts w:cs="Calibri"/>
           <w:szCs w:val="24"/>
         </w:rPr>
       </w:pPr>
@@ -2097,7 +2109,7 @@
         <w:adjustRightInd w:val="0"/>
         <w:spacing w:after="0"/>
         <w:rPr>
-          <w:rFonts w:ascii="Calibri" w:hAnsi="Calibri" w:cs="Calibri"/>
+          <w:rFonts w:cs="Calibri"/>
           <w:szCs w:val="24"/>
         </w:rPr>
       </w:pPr>
@@ -2215,7 +2227,7 @@
         <w:adjustRightInd w:val="0"/>
         <w:spacing w:after="0"/>
         <w:rPr>
-          <w:rFonts w:ascii="Calibri" w:hAnsi="Calibri" w:cs="Calibri"/>
+          <w:rFonts w:cs="Calibri"/>
           <w:szCs w:val="24"/>
         </w:rPr>
       </w:pPr>
@@ -2407,7 +2419,7 @@
         <w:adjustRightInd w:val="0"/>
         <w:spacing w:after="0"/>
         <w:rPr>
-          <w:rFonts w:ascii="Calibri" w:hAnsi="Calibri" w:cs="Calibri"/>
+          <w:rFonts w:cs="Calibri"/>
           <w:szCs w:val="24"/>
         </w:rPr>
       </w:pPr>
@@ -2512,7 +2524,7 @@
         <w:adjustRightInd w:val="0"/>
         <w:spacing w:after="0"/>
         <w:rPr>
-          <w:rFonts w:ascii="Calibri" w:hAnsi="Calibri" w:cs="Calibri"/>
+          <w:rFonts w:cs="Calibri"/>
           <w:szCs w:val="24"/>
           <w:lang w:val="es-ES"/>
         </w:rPr>
@@ -2582,6 +2594,7 @@
         <w:rPr>
           <w:lang w:eastAsia="en-GB"/>
         </w:rPr>
+        <w:lastRenderedPageBreak/>
         <w:t>Optimal buildings for the development of an energy community PV installation</w:t>
       </w:r>
       <w:bookmarkEnd w:id="9"/>
@@ -3248,6 +3261,7 @@
     <w:p/>
     <w:p>
       <w:r>
+        <w:lastRenderedPageBreak/>
         <w:t xml:space="preserve">The sorting criteria selected </w:t>
       </w:r>
       <w:r>
@@ -3332,6 +3346,7 @@
         <w:rPr>
           <w:noProof/>
         </w:rPr>
+        <w:lastRenderedPageBreak/>
         <w:drawing>
           <wp:anchor distT="0" distB="0" distL="114300" distR="114300" simplePos="0" relativeHeight="251753472" behindDoc="0" locked="0" layoutInCell="1" allowOverlap="1" wp14:anchorId="5BEC2788" wp14:editId="0DB57C5A">
             <wp:simplePos x="0" y="0"/>
@@ -3554,7 +3569,7 @@
           <w:noProof/>
         </w:rPr>
         <w:drawing>
-          <wp:anchor distT="0" distB="0" distL="114300" distR="114300" simplePos="0" relativeHeight="251735040" behindDoc="1" locked="0" layoutInCell="1" allowOverlap="1" wp14:anchorId="310AFABB" wp14:editId="7D0235FE">
+          <wp:anchor distT="0" distB="0" distL="114300" distR="114300" simplePos="0" relativeHeight="251735040" behindDoc="1" locked="0" layoutInCell="1" allowOverlap="1" wp14:anchorId="310AFABB" wp14:editId="46B8410C">
             <wp:simplePos x="0" y="0"/>
             <wp:positionH relativeFrom="margin">
               <wp:posOffset>3550285</wp:posOffset>
@@ -4042,7 +4057,7 @@
           <w:noProof/>
         </w:rPr>
         <w:drawing>
-          <wp:anchor distT="0" distB="0" distL="114300" distR="114300" simplePos="0" relativeHeight="251738112" behindDoc="0" locked="0" layoutInCell="1" allowOverlap="1" wp14:anchorId="474D23E6" wp14:editId="3D22D996">
+          <wp:anchor distT="0" distB="0" distL="114300" distR="114300" simplePos="0" relativeHeight="251738112" behindDoc="0" locked="0" layoutInCell="1" allowOverlap="1" wp14:anchorId="474D23E6" wp14:editId="0BC95B17">
             <wp:simplePos x="0" y="0"/>
             <wp:positionH relativeFrom="margin">
               <wp:posOffset>1393372</wp:posOffset>
@@ -8431,11 +8446,14 @@
   <w:style w:type="paragraph" w:default="1" w:styleId="Normal">
     <w:name w:val="Normal"/>
     <w:qFormat/>
-    <w:rsid w:val="00553260"/>
+    <w:rsid w:val="00BF0C24"/>
     <w:pPr>
       <w:spacing w:line="240" w:lineRule="auto"/>
       <w:jc w:val="both"/>
     </w:pPr>
+    <w:rPr>
+      <w:rFonts w:ascii="Calibri" w:hAnsi="Calibri"/>
+    </w:rPr>
   </w:style>
   <w:style w:type="paragraph" w:styleId="Ttulo1">
     <w:name w:val="heading 1"/>
@@ -12901,6 +12919,21 @@
 </file>
 
 <file path=customXml/item1.xml><?xml version="1.0" encoding="utf-8"?>
+<b:Sources xmlns:b="http://schemas.openxmlformats.org/officeDocument/2006/bibliography" xmlns="http://schemas.openxmlformats.org/officeDocument/2006/bibliography" SelectedStyle="\APASixthEditionOfficeOnline.xsl" StyleName="APA" Version="6"/>
+</file>
+
+<file path=customXml/item2.xml><?xml version="1.0" encoding="utf-8"?>
+<p:properties xmlns:p="http://schemas.microsoft.com/office/2006/metadata/properties" xmlns:xsi="http://www.w3.org/2001/XMLSchema-instance" xmlns:pc="http://schemas.microsoft.com/office/infopath/2007/PartnerControls">
+  <documentManagement>
+    <lcf76f155ced4ddcb4097134ff3c332f xmlns="90a7c614-38be-4e25-a836-3cdc35123b49">
+      <Terms xmlns="http://schemas.microsoft.com/office/infopath/2007/PartnerControls"/>
+    </lcf76f155ced4ddcb4097134ff3c332f>
+    <TaxCatchAll xmlns="4c4ed773-aae7-4cb9-8649-6d5e7f41479f" xsi:nil="true"/>
+  </documentManagement>
+</p:properties>
+</file>
+
+<file path=customXml/item3.xml><?xml version="1.0" encoding="utf-8"?>
 <?mso-contentType ?>
 <FormTemplates xmlns="http://schemas.microsoft.com/sharepoint/v3/contenttype/forms">
   <Display>DocumentLibraryForm</Display>
@@ -12909,7 +12942,7 @@
 </FormTemplates>
 </file>
 
-<file path=customXml/item2.xml><?xml version="1.0" encoding="utf-8"?>
+<file path=customXml/item4.xml><?xml version="1.0" encoding="utf-8"?>
 <ct:contentTypeSchema xmlns:ct="http://schemas.microsoft.com/office/2006/metadata/contentType" xmlns:ma="http://schemas.microsoft.com/office/2006/metadata/properties/metaAttributes" ct:_="" ma:_="" ma:contentTypeName="Document" ma:contentTypeID="0x01010072C73517DA64DC439B70AB26E06FAC25" ma:contentTypeVersion="14" ma:contentTypeDescription="Create a new document." ma:contentTypeScope="" ma:versionID="f9d326f615fe745e5c56aee5289552a5">
   <xsd:schema xmlns:xsd="http://www.w3.org/2001/XMLSchema" xmlns:xs="http://www.w3.org/2001/XMLSchema" xmlns:p="http://schemas.microsoft.com/office/2006/metadata/properties" xmlns:ns2="90a7c614-38be-4e25-a836-3cdc35123b49" xmlns:ns3="4c4ed773-aae7-4cb9-8649-6d5e7f41479f" targetNamespace="http://schemas.microsoft.com/office/2006/metadata/properties" ma:root="true" ma:fieldsID="33f29125035d4662c19536a8581018e1" ns2:_="" ns3:_="">
     <xsd:import namespace="90a7c614-38be-4e25-a836-3cdc35123b49"/>
@@ -13138,22 +13171,26 @@
 </ct:contentTypeSchema>
 </file>
 
-<file path=customXml/item3.xml><?xml version="1.0" encoding="utf-8"?>
-<b:Sources xmlns:b="http://schemas.openxmlformats.org/officeDocument/2006/bibliography" xmlns="http://schemas.openxmlformats.org/officeDocument/2006/bibliography" SelectedStyle="\APASixthEditionOfficeOnline.xsl" StyleName="APA" Version="6"/>
+<file path=customXml/itemProps1.xml><?xml version="1.0" encoding="utf-8"?>
+<ds:datastoreItem xmlns:ds="http://schemas.openxmlformats.org/officeDocument/2006/customXml" ds:itemID="{DDE773FC-55C8-4026-83BB-00855394FDDB}">
+  <ds:schemaRefs>
+    <ds:schemaRef ds:uri="http://schemas.openxmlformats.org/officeDocument/2006/bibliography"/>
+  </ds:schemaRefs>
+</ds:datastoreItem>
 </file>
 
-<file path=customXml/item4.xml><?xml version="1.0" encoding="utf-8"?>
-<p:properties xmlns:p="http://schemas.microsoft.com/office/2006/metadata/properties" xmlns:xsi="http://www.w3.org/2001/XMLSchema-instance" xmlns:pc="http://schemas.microsoft.com/office/infopath/2007/PartnerControls">
-  <documentManagement>
-    <lcf76f155ced4ddcb4097134ff3c332f xmlns="90a7c614-38be-4e25-a836-3cdc35123b49">
-      <Terms xmlns="http://schemas.microsoft.com/office/infopath/2007/PartnerControls"/>
-    </lcf76f155ced4ddcb4097134ff3c332f>
-    <TaxCatchAll xmlns="4c4ed773-aae7-4cb9-8649-6d5e7f41479f" xsi:nil="true"/>
-  </documentManagement>
-</p:properties>
+<file path=customXml/itemProps2.xml><?xml version="1.0" encoding="utf-8"?>
+<ds:datastoreItem xmlns:ds="http://schemas.openxmlformats.org/officeDocument/2006/customXml" ds:itemID="{D533605E-588E-4257-9E3D-AA0EF39AF6A4}">
+  <ds:schemaRefs>
+    <ds:schemaRef ds:uri="http://schemas.microsoft.com/office/2006/metadata/properties"/>
+    <ds:schemaRef ds:uri="http://schemas.microsoft.com/office/infopath/2007/PartnerControls"/>
+    <ds:schemaRef ds:uri="90a7c614-38be-4e25-a836-3cdc35123b49"/>
+    <ds:schemaRef ds:uri="4c4ed773-aae7-4cb9-8649-6d5e7f41479f"/>
+  </ds:schemaRefs>
+</ds:datastoreItem>
 </file>
 
-<file path=customXml/itemProps1.xml><?xml version="1.0" encoding="utf-8"?>
+<file path=customXml/itemProps3.xml><?xml version="1.0" encoding="utf-8"?>
 <ds:datastoreItem xmlns:ds="http://schemas.openxmlformats.org/officeDocument/2006/customXml" ds:itemID="{F095F9B3-F93D-429B-9AB6-01E3477EFE4E}">
   <ds:schemaRefs>
     <ds:schemaRef ds:uri="http://schemas.microsoft.com/sharepoint/v3/contenttype/forms"/>
@@ -13161,7 +13198,7 @@
 </ds:datastoreItem>
 </file>
 
-<file path=customXml/itemProps2.xml><?xml version="1.0" encoding="utf-8"?>
+<file path=customXml/itemProps4.xml><?xml version="1.0" encoding="utf-8"?>
 <ds:datastoreItem xmlns:ds="http://schemas.openxmlformats.org/officeDocument/2006/customXml" ds:itemID="{874E303D-FCE2-42D1-864B-805210190308}">
   <ds:schemaRefs>
     <ds:schemaRef ds:uri="http://schemas.microsoft.com/office/2006/metadata/contentType"/>
@@ -13178,23 +13215,4 @@
     <ds:schemaRef ds:uri="http://schemas.microsoft.com/internal/obd"/>
   </ds:schemaRefs>
 </ds:datastoreItem>
-</file>
-
-<file path=customXml/itemProps3.xml><?xml version="1.0" encoding="utf-8"?>
-<ds:datastoreItem xmlns:ds="http://schemas.openxmlformats.org/officeDocument/2006/customXml" ds:itemID="{DDE773FC-55C8-4026-83BB-00855394FDDB}">
-  <ds:schemaRefs>
-    <ds:schemaRef ds:uri="http://schemas.openxmlformats.org/officeDocument/2006/bibliography"/>
-  </ds:schemaRefs>
-</ds:datastoreItem>
-</file>
-
-<file path=customXml/itemProps4.xml><?xml version="1.0" encoding="utf-8"?>
-<ds:datastoreItem xmlns:ds="http://schemas.openxmlformats.org/officeDocument/2006/customXml" ds:itemID="{D533605E-588E-4257-9E3D-AA0EF39AF6A4}">
-  <ds:schemaRefs>
-    <ds:schemaRef ds:uri="http://schemas.microsoft.com/office/2006/metadata/properties"/>
-    <ds:schemaRef ds:uri="http://schemas.microsoft.com/office/infopath/2007/PartnerControls"/>
-    <ds:schemaRef ds:uri="90a7c614-38be-4e25-a836-3cdc35123b49"/>
-    <ds:schemaRef ds:uri="4c4ed773-aae7-4cb9-8649-6d5e7f41479f"/>
-  </ds:schemaRefs>
-</ds:datastoreItem>
 </file>
</xml_diff>

<commit_message>
feat: implements report data computation using building_svc
</commit_message>
<xml_diff>
--- a/back/report_svc/data/report_template.docx
+++ b/back/report_svc/data/report_template.docx
@@ -1283,29 +1283,27 @@
       </w:pPr>
       <w:r>
         <w:rPr>
-          <w:highlight w:val="lightGray"/>
           <w:lang w:val="es-ES"/>
         </w:rPr>
-        <w:t>Imagen de parcelas catastrales?</w:t>
-      </w:r>
-    </w:p>
-    <w:p>
-      <w:pPr>
-        <w:keepNext/>
-        <w:autoSpaceDE w:val="0"/>
-        <w:autoSpaceDN w:val="0"/>
-        <w:adjustRightInd w:val="0"/>
-        <w:spacing w:after="0"/>
-        <w:jc w:val="center"/>
+        <w:t>$</w:t>
+      </w:r>
+      <w:r>
         <w:rPr>
           <w:lang w:val="es-ES"/>
         </w:rPr>
-      </w:pPr>
+        <w:t>{</w:t>
+      </w:r>
       <w:r>
         <w:rPr>
           <w:lang w:val="es-ES"/>
         </w:rPr>
-        <w:t>{{plot}}</w:t>
+        <w:t>IMG_PARCELAS</w:t>
+      </w:r>
+      <w:r>
+        <w:rPr>
+          <w:lang w:val="es-ES"/>
+        </w:rPr>
+        <w:t>}</w:t>
       </w:r>
     </w:p>
     <w:p>
@@ -1478,7 +1476,7 @@
         <w:rPr>
           <w:szCs w:val="24"/>
         </w:rPr>
-        <w:t>Residential, represents ${PCT_1} % of the roof surface available in the municipality.</w:t>
+        <w:t>Residential, represents ${PCT_1}% of the roof surface available in the municipality.</w:t>
       </w:r>
     </w:p>
     <w:p>
@@ -1497,7 +1495,7 @@
         <w:rPr>
           <w:szCs w:val="24"/>
         </w:rPr>
-        <w:t>Industrial, composed of industrial and agricultural use (${PCT_2} % industrial, ${PCT_3} % agricultural), represents ${PCT_4} % of the surface.</w:t>
+        <w:t>Industrial, composed of industrial and agricultural use (${PCT_2} % industrial, ${PCT_3} % agricultural), represents ${PCT_4}% of the surface.</w:t>
       </w:r>
     </w:p>
     <w:p>
@@ -1535,7 +1533,7 @@
         <w:rPr>
           <w:szCs w:val="24"/>
         </w:rPr>
-        <w:t>Public services, represents ${PCT_6} % of the surface.</w:t>
+        <w:t>Public services, represents ${PCT_6}% of the surface.</w:t>
       </w:r>
     </w:p>
     <w:p>
@@ -1613,12 +1611,19 @@
     <w:p>
       <w:pPr>
         <w:pStyle w:val="Descripcin"/>
-        <w:numPr>
-          <w:ilvl w:val="0"/>
-          <w:numId w:val="16"/>
-        </w:numPr>
+        <w:ind w:left="360"/>
         <w:jc w:val="center"/>
       </w:pPr>
+      <w:r>
+        <w:rPr>
+          <w:i w:val="0"/>
+          <w:iCs w:val="0"/>
+        </w:rPr>
+        <w:t>${PLOT}</w:t>
+      </w:r>
+      <w:r>
+        <w:br/>
+      </w:r>
       <w:r>
         <w:t xml:space="preserve">Figura </w:t>
       </w:r>
@@ -1810,6 +1815,7 @@
           <w:rFonts w:cs="Calibri"/>
           <w:szCs w:val="24"/>
         </w:rPr>
+        <w:lastRenderedPageBreak/>
         <w:t>As a summary, we can observe two graphs that describe the overall PV potential of the municipality, these are:</w:t>
       </w:r>
     </w:p>
@@ -1834,7 +1840,6 @@
           <w:rFonts w:cs="Calibri"/>
           <w:szCs w:val="24"/>
         </w:rPr>
-        <w:lastRenderedPageBreak/>
         <w:t>The roof areas that are appropriate for installing PV as a function of the use of the building.</w:t>
       </w:r>
     </w:p>
@@ -2043,7 +2048,6 @@
       </w:pPr>
       <w:bookmarkStart w:id="7" w:name="_Toc175916011"/>
       <w:r>
-        <w:lastRenderedPageBreak/>
         <w:t xml:space="preserve">Solar </w:t>
       </w:r>
       <w:r>
@@ -2313,7 +2317,6 @@
       </w:pPr>
       <w:bookmarkStart w:id="8" w:name="_Toc175916012"/>
       <w:r>
-        <w:lastRenderedPageBreak/>
         <w:t>Electrical energy production potential</w:t>
       </w:r>
       <w:bookmarkEnd w:id="8"/>
@@ -3569,7 +3572,7 @@
           <w:noProof/>
         </w:rPr>
         <w:drawing>
-          <wp:anchor distT="0" distB="0" distL="114300" distR="114300" simplePos="0" relativeHeight="251735040" behindDoc="1" locked="0" layoutInCell="1" allowOverlap="1" wp14:anchorId="310AFABB" wp14:editId="46B8410C">
+          <wp:anchor distT="0" distB="0" distL="114300" distR="114300" simplePos="0" relativeHeight="251735040" behindDoc="1" locked="0" layoutInCell="1" allowOverlap="1" wp14:anchorId="310AFABB" wp14:editId="27CADFD8">
             <wp:simplePos x="0" y="0"/>
             <wp:positionH relativeFrom="margin">
               <wp:posOffset>3550285</wp:posOffset>
@@ -4057,7 +4060,7 @@
           <w:noProof/>
         </w:rPr>
         <w:drawing>
-          <wp:anchor distT="0" distB="0" distL="114300" distR="114300" simplePos="0" relativeHeight="251738112" behindDoc="0" locked="0" layoutInCell="1" allowOverlap="1" wp14:anchorId="474D23E6" wp14:editId="0BC95B17">
+          <wp:anchor distT="0" distB="0" distL="114300" distR="114300" simplePos="0" relativeHeight="251738112" behindDoc="0" locked="0" layoutInCell="1" allowOverlap="1" wp14:anchorId="474D23E6" wp14:editId="29FE9C9C">
             <wp:simplePos x="0" y="0"/>
             <wp:positionH relativeFrom="margin">
               <wp:posOffset>1393372</wp:posOffset>
@@ -5630,7 +5633,7 @@
                 </wp:anchor>
               </w:drawing>
             </mc:Choice>
-            <mc:Fallback xmlns:a14="http://schemas.microsoft.com/office/drawing/2010/main" xmlns:pic="http://schemas.openxmlformats.org/drawingml/2006/picture" xmlns:a="http://schemas.openxmlformats.org/drawingml/2006/main">
+            <mc:Fallback xmlns:a="http://schemas.openxmlformats.org/drawingml/2006/main" xmlns:pic="http://schemas.openxmlformats.org/drawingml/2006/picture" xmlns:a14="http://schemas.microsoft.com/office/drawing/2010/main">
               <w:pict>
                 <v:line id="Straight Connector 11" style="position:absolute;z-index:251677183;visibility:visible;mso-wrap-style:square;mso-width-percent:0;mso-height-percent:0;mso-wrap-distance-left:9pt;mso-wrap-distance-top:0;mso-wrap-distance-right:9pt;mso-wrap-distance-bottom:0;mso-position-horizontal:absolute;mso-position-horizontal-relative:text;mso-position-vertical:absolute;mso-position-vertical-relative:text;mso-width-percent:0;mso-height-percent:0;mso-width-relative:margin;mso-height-relative:margin" o:spid="_x0000_s1026" strokecolor="#0f4881" strokeweight="1.75pt" from="-70.6pt,-1.8pt" to="423.15pt,-1.8pt" w14:anchorId="7508FB99" o:gfxdata="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">
                   <v:stroke joinstyle="miter"/>
@@ -5956,7 +5959,7 @@
             </wp:anchor>
           </w:drawing>
         </mc:Choice>
-        <mc:Fallback xmlns:a14="http://schemas.microsoft.com/office/drawing/2010/main" xmlns:pic="http://schemas.openxmlformats.org/drawingml/2006/picture" xmlns:a="http://schemas.openxmlformats.org/drawingml/2006/main">
+        <mc:Fallback xmlns:a="http://schemas.openxmlformats.org/drawingml/2006/main" xmlns:pic="http://schemas.openxmlformats.org/drawingml/2006/picture" xmlns:a14="http://schemas.microsoft.com/office/drawing/2010/main">
           <w:pict>
             <v:rect id="Rectangle 12" style="position:absolute;margin-left:-73.5pt;margin-top:-35.25pt;width:601.5pt;height:71.25pt;z-index:-251633153;visibility:visible;mso-wrap-style:square;mso-width-percent:0;mso-height-percent:0;mso-wrap-distance-left:9pt;mso-wrap-distance-top:0;mso-wrap-distance-right:9pt;mso-wrap-distance-bottom:0;mso-position-horizontal:absolute;mso-position-horizontal-relative:text;mso-position-vertical:absolute;mso-position-vertical-relative:text;mso-width-percent:0;mso-height-percent:0;mso-width-relative:margin;mso-height-relative:margin;v-text-anchor:middle" o:spid="_x0000_s1026" fillcolor="#0f4881" strokecolor="#1f3763 [1604]" strokeweight="1pt" w14:anchorId="219F7DC2" o:gfxdata="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">
               <v:fill type="gradient" color2="#0bd2f1" angle="91" focus="100%">
@@ -8694,7 +8697,6 @@
   <w:style w:type="character" w:default="1" w:styleId="Fuentedeprrafopredeter">
     <w:name w:val="Default Paragraph Font"/>
     <w:uiPriority w:val="1"/>
-    <w:semiHidden/>
     <w:unhideWhenUsed/>
   </w:style>
   <w:style w:type="table" w:default="1" w:styleId="Tablanormal">
@@ -12919,30 +12921,6 @@
 </file>
 
 <file path=customXml/item1.xml><?xml version="1.0" encoding="utf-8"?>
-<b:Sources xmlns:b="http://schemas.openxmlformats.org/officeDocument/2006/bibliography" xmlns="http://schemas.openxmlformats.org/officeDocument/2006/bibliography" SelectedStyle="\APASixthEditionOfficeOnline.xsl" StyleName="APA" Version="6"/>
-</file>
-
-<file path=customXml/item2.xml><?xml version="1.0" encoding="utf-8"?>
-<p:properties xmlns:p="http://schemas.microsoft.com/office/2006/metadata/properties" xmlns:xsi="http://www.w3.org/2001/XMLSchema-instance" xmlns:pc="http://schemas.microsoft.com/office/infopath/2007/PartnerControls">
-  <documentManagement>
-    <lcf76f155ced4ddcb4097134ff3c332f xmlns="90a7c614-38be-4e25-a836-3cdc35123b49">
-      <Terms xmlns="http://schemas.microsoft.com/office/infopath/2007/PartnerControls"/>
-    </lcf76f155ced4ddcb4097134ff3c332f>
-    <TaxCatchAll xmlns="4c4ed773-aae7-4cb9-8649-6d5e7f41479f" xsi:nil="true"/>
-  </documentManagement>
-</p:properties>
-</file>
-
-<file path=customXml/item3.xml><?xml version="1.0" encoding="utf-8"?>
-<?mso-contentType ?>
-<FormTemplates xmlns="http://schemas.microsoft.com/sharepoint/v3/contenttype/forms">
-  <Display>DocumentLibraryForm</Display>
-  <Edit>DocumentLibraryForm</Edit>
-  <New>DocumentLibraryForm</New>
-</FormTemplates>
-</file>
-
-<file path=customXml/item4.xml><?xml version="1.0" encoding="utf-8"?>
 <ct:contentTypeSchema xmlns:ct="http://schemas.microsoft.com/office/2006/metadata/contentType" xmlns:ma="http://schemas.microsoft.com/office/2006/metadata/properties/metaAttributes" ct:_="" ma:_="" ma:contentTypeName="Document" ma:contentTypeID="0x01010072C73517DA64DC439B70AB26E06FAC25" ma:contentTypeVersion="14" ma:contentTypeDescription="Create a new document." ma:contentTypeScope="" ma:versionID="f9d326f615fe745e5c56aee5289552a5">
   <xsd:schema xmlns:xsd="http://www.w3.org/2001/XMLSchema" xmlns:xs="http://www.w3.org/2001/XMLSchema" xmlns:p="http://schemas.microsoft.com/office/2006/metadata/properties" xmlns:ns2="90a7c614-38be-4e25-a836-3cdc35123b49" xmlns:ns3="4c4ed773-aae7-4cb9-8649-6d5e7f41479f" targetNamespace="http://schemas.microsoft.com/office/2006/metadata/properties" ma:root="true" ma:fieldsID="33f29125035d4662c19536a8581018e1" ns2:_="" ns3:_="">
     <xsd:import namespace="90a7c614-38be-4e25-a836-3cdc35123b49"/>
@@ -13171,34 +13149,31 @@
 </ct:contentTypeSchema>
 </file>
 
-<file path=customXml/itemProps1.xml><?xml version="1.0" encoding="utf-8"?>
-<ds:datastoreItem xmlns:ds="http://schemas.openxmlformats.org/officeDocument/2006/customXml" ds:itemID="{DDE773FC-55C8-4026-83BB-00855394FDDB}">
-  <ds:schemaRefs>
-    <ds:schemaRef ds:uri="http://schemas.openxmlformats.org/officeDocument/2006/bibliography"/>
-  </ds:schemaRefs>
-</ds:datastoreItem>
+<file path=customXml/item2.xml><?xml version="1.0" encoding="utf-8"?>
+<?mso-contentType ?>
+<FormTemplates xmlns="http://schemas.microsoft.com/sharepoint/v3/contenttype/forms">
+  <Display>DocumentLibraryForm</Display>
+  <Edit>DocumentLibraryForm</Edit>
+  <New>DocumentLibraryForm</New>
+</FormTemplates>
 </file>
 
-<file path=customXml/itemProps2.xml><?xml version="1.0" encoding="utf-8"?>
-<ds:datastoreItem xmlns:ds="http://schemas.openxmlformats.org/officeDocument/2006/customXml" ds:itemID="{D533605E-588E-4257-9E3D-AA0EF39AF6A4}">
-  <ds:schemaRefs>
-    <ds:schemaRef ds:uri="http://schemas.microsoft.com/office/2006/metadata/properties"/>
-    <ds:schemaRef ds:uri="http://schemas.microsoft.com/office/infopath/2007/PartnerControls"/>
-    <ds:schemaRef ds:uri="90a7c614-38be-4e25-a836-3cdc35123b49"/>
-    <ds:schemaRef ds:uri="4c4ed773-aae7-4cb9-8649-6d5e7f41479f"/>
-  </ds:schemaRefs>
-</ds:datastoreItem>
+<file path=customXml/item3.xml><?xml version="1.0" encoding="utf-8"?>
+<p:properties xmlns:p="http://schemas.microsoft.com/office/2006/metadata/properties" xmlns:xsi="http://www.w3.org/2001/XMLSchema-instance" xmlns:pc="http://schemas.microsoft.com/office/infopath/2007/PartnerControls">
+  <documentManagement>
+    <lcf76f155ced4ddcb4097134ff3c332f xmlns="90a7c614-38be-4e25-a836-3cdc35123b49">
+      <Terms xmlns="http://schemas.microsoft.com/office/infopath/2007/PartnerControls"/>
+    </lcf76f155ced4ddcb4097134ff3c332f>
+    <TaxCatchAll xmlns="4c4ed773-aae7-4cb9-8649-6d5e7f41479f" xsi:nil="true"/>
+  </documentManagement>
+</p:properties>
 </file>
 
-<file path=customXml/itemProps3.xml><?xml version="1.0" encoding="utf-8"?>
-<ds:datastoreItem xmlns:ds="http://schemas.openxmlformats.org/officeDocument/2006/customXml" ds:itemID="{F095F9B3-F93D-429B-9AB6-01E3477EFE4E}">
-  <ds:schemaRefs>
-    <ds:schemaRef ds:uri="http://schemas.microsoft.com/sharepoint/v3/contenttype/forms"/>
-  </ds:schemaRefs>
-</ds:datastoreItem>
+<file path=customXml/item4.xml><?xml version="1.0" encoding="utf-8"?>
+<b:Sources xmlns:b="http://schemas.openxmlformats.org/officeDocument/2006/bibliography" xmlns="http://schemas.openxmlformats.org/officeDocument/2006/bibliography" SelectedStyle="\APASixthEditionOfficeOnline.xsl" StyleName="APA" Version="6"/>
 </file>
 
-<file path=customXml/itemProps4.xml><?xml version="1.0" encoding="utf-8"?>
+<file path=customXml/itemProps1.xml><?xml version="1.0" encoding="utf-8"?>
 <ds:datastoreItem xmlns:ds="http://schemas.openxmlformats.org/officeDocument/2006/customXml" ds:itemID="{874E303D-FCE2-42D1-864B-805210190308}">
   <ds:schemaRefs>
     <ds:schemaRef ds:uri="http://schemas.microsoft.com/office/2006/metadata/contentType"/>
@@ -13215,4 +13190,31 @@
     <ds:schemaRef ds:uri="http://schemas.microsoft.com/internal/obd"/>
   </ds:schemaRefs>
 </ds:datastoreItem>
+</file>
+
+<file path=customXml/itemProps2.xml><?xml version="1.0" encoding="utf-8"?>
+<ds:datastoreItem xmlns:ds="http://schemas.openxmlformats.org/officeDocument/2006/customXml" ds:itemID="{F095F9B3-F93D-429B-9AB6-01E3477EFE4E}">
+  <ds:schemaRefs>
+    <ds:schemaRef ds:uri="http://schemas.microsoft.com/sharepoint/v3/contenttype/forms"/>
+  </ds:schemaRefs>
+</ds:datastoreItem>
+</file>
+
+<file path=customXml/itemProps3.xml><?xml version="1.0" encoding="utf-8"?>
+<ds:datastoreItem xmlns:ds="http://schemas.openxmlformats.org/officeDocument/2006/customXml" ds:itemID="{D533605E-588E-4257-9E3D-AA0EF39AF6A4}">
+  <ds:schemaRefs>
+    <ds:schemaRef ds:uri="http://schemas.microsoft.com/office/2006/metadata/properties"/>
+    <ds:schemaRef ds:uri="http://schemas.microsoft.com/office/infopath/2007/PartnerControls"/>
+    <ds:schemaRef ds:uri="90a7c614-38be-4e25-a836-3cdc35123b49"/>
+    <ds:schemaRef ds:uri="4c4ed773-aae7-4cb9-8649-6d5e7f41479f"/>
+  </ds:schemaRefs>
+</ds:datastoreItem>
+</file>
+
+<file path=customXml/itemProps4.xml><?xml version="1.0" encoding="utf-8"?>
+<ds:datastoreItem xmlns:ds="http://schemas.openxmlformats.org/officeDocument/2006/customXml" ds:itemID="{DDE773FC-55C8-4026-83BB-00855394FDDB}">
+  <ds:schemaRefs>
+    <ds:schemaRef ds:uri="http://schemas.openxmlformats.org/officeDocument/2006/bibliography"/>
+  </ds:schemaRefs>
+</ds:datastoreItem>
 </file>
</xml_diff>

<commit_message>
feat: adds new version of the report template, but in a separate file + fix error in front report's filename when reading the municipality's name
</commit_message>
<xml_diff>
--- a/back/report_svc/data/report_template.docx
+++ b/back/report_svc/data/report_template.docx
@@ -13,37 +13,49 @@
         <w:rPr>
           <w:rFonts w:asciiTheme="minorHAnsi" w:hAnsiTheme="minorHAnsi" w:cstheme="minorHAnsi"/>
         </w:rPr>
-        <w:t xml:space="preserve">LOCAL ENERGY COMMUNITIES LOCATION ASSESSMENT FOR THE MUNICIPALITY OF </w:t>
+        <w:t xml:space="preserve">LOCAL ENERGY COMMUNITIES LOCATION ASSESSMENT FOR </w:t>
       </w:r>
       <w:r>
         <w:rPr>
           <w:rFonts w:asciiTheme="minorHAnsi" w:hAnsiTheme="minorHAnsi" w:cstheme="minorHAnsi"/>
         </w:rPr>
+        <w:t>THE</w:t>
+      </w:r>
+      <w:r>
+        <w:rPr>
+          <w:rFonts w:asciiTheme="minorHAnsi" w:hAnsiTheme="minorHAnsi" w:cstheme="minorHAnsi"/>
+        </w:rPr>
+        <w:t xml:space="preserve"> MUNICIPALITY OF </w:t>
+      </w:r>
+      <w:r>
+        <w:rPr>
+          <w:rFonts w:asciiTheme="minorHAnsi" w:hAnsiTheme="minorHAnsi" w:cstheme="minorHAnsi"/>
+        </w:rPr>
         <w:t>${MUNICIPALITY_TITLE}</w:t>
-      </w:r>
-      <w:r>
-        <w:rPr>
-          <w:rFonts w:asciiTheme="minorHAnsi" w:hAnsiTheme="minorHAnsi" w:cstheme="minorHAnsi"/>
-        </w:rPr>
-        <w:t xml:space="preserve"> </w:t>
       </w:r>
     </w:p>
     <w:p>
+      <w:pPr>
+        <w:pStyle w:val="TtuloTDC"/>
+        <w:rPr>
+          <w:rFonts w:asciiTheme="minorHAnsi" w:hAnsiTheme="minorHAnsi" w:cstheme="minorHAnsi"/>
+        </w:rPr>
+      </w:pPr>
       <w:r>
         <w:rPr>
           <w:noProof/>
         </w:rPr>
         <w:drawing>
-          <wp:anchor distT="0" distB="0" distL="114300" distR="114300" simplePos="0" relativeHeight="251725824" behindDoc="1" locked="0" layoutInCell="1" allowOverlap="1" wp14:anchorId="014C4FC0" wp14:editId="28A9D56B">
+          <wp:anchor distT="0" distB="0" distL="114300" distR="114300" simplePos="0" relativeHeight="251725824" behindDoc="1" locked="0" layoutInCell="1" allowOverlap="1" wp14:anchorId="014C4FC0" wp14:editId="510FD0E5">
             <wp:simplePos x="0" y="0"/>
-            <wp:positionH relativeFrom="page">
-              <wp:align>left</wp:align>
+            <wp:positionH relativeFrom="margin">
+              <wp:posOffset>-972185</wp:posOffset>
             </wp:positionH>
-            <wp:positionV relativeFrom="page">
-              <wp:align>top</wp:align>
+            <wp:positionV relativeFrom="margin">
+              <wp:posOffset>-1357630</wp:posOffset>
             </wp:positionV>
-            <wp:extent cx="7670165" cy="10830560"/>
-            <wp:effectExtent l="0" t="0" r="6985" b="8890"/>
+            <wp:extent cx="7671600" cy="10832400"/>
+            <wp:effectExtent l="0" t="0" r="5715" b="7620"/>
             <wp:wrapNone/>
             <wp:docPr id="57" name="Picture 57"/>
             <wp:cNvGraphicFramePr>
@@ -74,7 +86,7 @@
                   <pic:spPr bwMode="auto">
                     <a:xfrm>
                       <a:off x="0" y="0"/>
-                      <a:ext cx="7670165" cy="10830560"/>
+                      <a:ext cx="7671600" cy="10832400"/>
                     </a:xfrm>
                     <a:prstGeom prst="rect">
                       <a:avLst/>
@@ -1538,11 +1550,6 @@
     </w:p>
     <w:p>
       <w:pPr>
-        <w:pStyle w:val="Prrafodelista"/>
-        <w:numPr>
-          <w:ilvl w:val="0"/>
-          <w:numId w:val="16"/>
-        </w:numPr>
         <w:autoSpaceDE w:val="0"/>
         <w:autoSpaceDN w:val="0"/>
         <w:adjustRightInd w:val="0"/>
@@ -3572,7 +3579,7 @@
           <w:noProof/>
         </w:rPr>
         <w:drawing>
-          <wp:anchor distT="0" distB="0" distL="114300" distR="114300" simplePos="0" relativeHeight="251735040" behindDoc="1" locked="0" layoutInCell="1" allowOverlap="1" wp14:anchorId="310AFABB" wp14:editId="27CADFD8">
+          <wp:anchor distT="0" distB="0" distL="114300" distR="114300" simplePos="0" relativeHeight="251735040" behindDoc="1" locked="0" layoutInCell="1" allowOverlap="1" wp14:anchorId="310AFABB" wp14:editId="72AC6FC0">
             <wp:simplePos x="0" y="0"/>
             <wp:positionH relativeFrom="margin">
               <wp:posOffset>3550285</wp:posOffset>
@@ -4060,7 +4067,7 @@
           <w:noProof/>
         </w:rPr>
         <w:drawing>
-          <wp:anchor distT="0" distB="0" distL="114300" distR="114300" simplePos="0" relativeHeight="251738112" behindDoc="0" locked="0" layoutInCell="1" allowOverlap="1" wp14:anchorId="474D23E6" wp14:editId="29FE9C9C">
+          <wp:anchor distT="0" distB="0" distL="114300" distR="114300" simplePos="0" relativeHeight="251738112" behindDoc="0" locked="0" layoutInCell="1" allowOverlap="1" wp14:anchorId="474D23E6" wp14:editId="32B55C8E">
             <wp:simplePos x="0" y="0"/>
             <wp:positionH relativeFrom="margin">
               <wp:posOffset>1393372</wp:posOffset>
@@ -5633,7 +5640,7 @@
                 </wp:anchor>
               </w:drawing>
             </mc:Choice>
-            <mc:Fallback xmlns:a="http://schemas.openxmlformats.org/drawingml/2006/main" xmlns:pic="http://schemas.openxmlformats.org/drawingml/2006/picture" xmlns:a14="http://schemas.microsoft.com/office/drawing/2010/main">
+            <mc:Fallback xmlns:a14="http://schemas.microsoft.com/office/drawing/2010/main" xmlns:pic="http://schemas.openxmlformats.org/drawingml/2006/picture" xmlns:a="http://schemas.openxmlformats.org/drawingml/2006/main">
               <w:pict>
                 <v:line id="Straight Connector 11" style="position:absolute;z-index:251677183;visibility:visible;mso-wrap-style:square;mso-width-percent:0;mso-height-percent:0;mso-wrap-distance-left:9pt;mso-wrap-distance-top:0;mso-wrap-distance-right:9pt;mso-wrap-distance-bottom:0;mso-position-horizontal:absolute;mso-position-horizontal-relative:text;mso-position-vertical:absolute;mso-position-vertical-relative:text;mso-width-percent:0;mso-height-percent:0;mso-width-relative:margin;mso-height-relative:margin" o:spid="_x0000_s1026" strokecolor="#0f4881" strokeweight="1.75pt" from="-70.6pt,-1.8pt" to="423.15pt,-1.8pt" w14:anchorId="7508FB99" o:gfxdata="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">
                   <v:stroke joinstyle="miter"/>
@@ -5959,7 +5966,7 @@
             </wp:anchor>
           </w:drawing>
         </mc:Choice>
-        <mc:Fallback xmlns:a="http://schemas.openxmlformats.org/drawingml/2006/main" xmlns:pic="http://schemas.openxmlformats.org/drawingml/2006/picture" xmlns:a14="http://schemas.microsoft.com/office/drawing/2010/main">
+        <mc:Fallback xmlns:a14="http://schemas.microsoft.com/office/drawing/2010/main" xmlns:pic="http://schemas.openxmlformats.org/drawingml/2006/picture" xmlns:a="http://schemas.openxmlformats.org/drawingml/2006/main">
           <w:pict>
             <v:rect id="Rectangle 12" style="position:absolute;margin-left:-73.5pt;margin-top:-35.25pt;width:601.5pt;height:71.25pt;z-index:-251633153;visibility:visible;mso-wrap-style:square;mso-width-percent:0;mso-height-percent:0;mso-wrap-distance-left:9pt;mso-wrap-distance-top:0;mso-wrap-distance-right:9pt;mso-wrap-distance-bottom:0;mso-position-horizontal:absolute;mso-position-horizontal-relative:text;mso-position-vertical:absolute;mso-position-vertical-relative:text;mso-width-percent:0;mso-height-percent:0;mso-width-relative:margin;mso-height-relative:margin;v-text-anchor:middle" o:spid="_x0000_s1026" fillcolor="#0f4881" strokecolor="#1f3763 [1604]" strokeweight="1pt" w14:anchorId="219F7DC2" o:gfxdata="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">
               <v:fill type="gradient" color2="#0bd2f1" angle="91" focus="100%">
@@ -8697,6 +8704,7 @@
   <w:style w:type="character" w:default="1" w:styleId="Fuentedeprrafopredeter">
     <w:name w:val="Default Paragraph Font"/>
     <w:uiPriority w:val="1"/>
+    <w:semiHidden/>
     <w:unhideWhenUsed/>
   </w:style>
   <w:style w:type="table" w:default="1" w:styleId="Tablanormal">
@@ -12921,6 +12929,15 @@
 </file>
 
 <file path=customXml/item1.xml><?xml version="1.0" encoding="utf-8"?>
+<?mso-contentType ?>
+<FormTemplates xmlns="http://schemas.microsoft.com/sharepoint/v3/contenttype/forms">
+  <Display>DocumentLibraryForm</Display>
+  <Edit>DocumentLibraryForm</Edit>
+  <New>DocumentLibraryForm</New>
+</FormTemplates>
+</file>
+
+<file path=customXml/item2.xml><?xml version="1.0" encoding="utf-8"?>
 <ct:contentTypeSchema xmlns:ct="http://schemas.microsoft.com/office/2006/metadata/contentType" xmlns:ma="http://schemas.microsoft.com/office/2006/metadata/properties/metaAttributes" ct:_="" ma:_="" ma:contentTypeName="Document" ma:contentTypeID="0x01010072C73517DA64DC439B70AB26E06FAC25" ma:contentTypeVersion="14" ma:contentTypeDescription="Create a new document." ma:contentTypeScope="" ma:versionID="f9d326f615fe745e5c56aee5289552a5">
   <xsd:schema xmlns:xsd="http://www.w3.org/2001/XMLSchema" xmlns:xs="http://www.w3.org/2001/XMLSchema" xmlns:p="http://schemas.microsoft.com/office/2006/metadata/properties" xmlns:ns2="90a7c614-38be-4e25-a836-3cdc35123b49" xmlns:ns3="4c4ed773-aae7-4cb9-8649-6d5e7f41479f" targetNamespace="http://schemas.microsoft.com/office/2006/metadata/properties" ma:root="true" ma:fieldsID="33f29125035d4662c19536a8581018e1" ns2:_="" ns3:_="">
     <xsd:import namespace="90a7c614-38be-4e25-a836-3cdc35123b49"/>
@@ -13149,16 +13166,11 @@
 </ct:contentTypeSchema>
 </file>
 
-<file path=customXml/item2.xml><?xml version="1.0" encoding="utf-8"?>
-<?mso-contentType ?>
-<FormTemplates xmlns="http://schemas.microsoft.com/sharepoint/v3/contenttype/forms">
-  <Display>DocumentLibraryForm</Display>
-  <Edit>DocumentLibraryForm</Edit>
-  <New>DocumentLibraryForm</New>
-</FormTemplates>
+<file path=customXml/item3.xml><?xml version="1.0" encoding="utf-8"?>
+<b:Sources xmlns:b="http://schemas.openxmlformats.org/officeDocument/2006/bibliography" xmlns="http://schemas.openxmlformats.org/officeDocument/2006/bibliography" SelectedStyle="\APASixthEditionOfficeOnline.xsl" StyleName="APA" Version="6"/>
 </file>
 
-<file path=customXml/item3.xml><?xml version="1.0" encoding="utf-8"?>
+<file path=customXml/item4.xml><?xml version="1.0" encoding="utf-8"?>
 <p:properties xmlns:p="http://schemas.microsoft.com/office/2006/metadata/properties" xmlns:xsi="http://www.w3.org/2001/XMLSchema-instance" xmlns:pc="http://schemas.microsoft.com/office/infopath/2007/PartnerControls">
   <documentManagement>
     <lcf76f155ced4ddcb4097134ff3c332f xmlns="90a7c614-38be-4e25-a836-3cdc35123b49">
@@ -13169,11 +13181,15 @@
 </p:properties>
 </file>
 
-<file path=customXml/item4.xml><?xml version="1.0" encoding="utf-8"?>
-<b:Sources xmlns:b="http://schemas.openxmlformats.org/officeDocument/2006/bibliography" xmlns="http://schemas.openxmlformats.org/officeDocument/2006/bibliography" SelectedStyle="\APASixthEditionOfficeOnline.xsl" StyleName="APA" Version="6"/>
+<file path=customXml/itemProps1.xml><?xml version="1.0" encoding="utf-8"?>
+<ds:datastoreItem xmlns:ds="http://schemas.openxmlformats.org/officeDocument/2006/customXml" ds:itemID="{F095F9B3-F93D-429B-9AB6-01E3477EFE4E}">
+  <ds:schemaRefs>
+    <ds:schemaRef ds:uri="http://schemas.microsoft.com/sharepoint/v3/contenttype/forms"/>
+  </ds:schemaRefs>
+</ds:datastoreItem>
 </file>
 
-<file path=customXml/itemProps1.xml><?xml version="1.0" encoding="utf-8"?>
+<file path=customXml/itemProps2.xml><?xml version="1.0" encoding="utf-8"?>
 <ds:datastoreItem xmlns:ds="http://schemas.openxmlformats.org/officeDocument/2006/customXml" ds:itemID="{874E303D-FCE2-42D1-864B-805210190308}">
   <ds:schemaRefs>
     <ds:schemaRef ds:uri="http://schemas.microsoft.com/office/2006/metadata/contentType"/>
@@ -13192,15 +13208,15 @@
 </ds:datastoreItem>
 </file>
 
-<file path=customXml/itemProps2.xml><?xml version="1.0" encoding="utf-8"?>
-<ds:datastoreItem xmlns:ds="http://schemas.openxmlformats.org/officeDocument/2006/customXml" ds:itemID="{F095F9B3-F93D-429B-9AB6-01E3477EFE4E}">
+<file path=customXml/itemProps3.xml><?xml version="1.0" encoding="utf-8"?>
+<ds:datastoreItem xmlns:ds="http://schemas.openxmlformats.org/officeDocument/2006/customXml" ds:itemID="{DDE773FC-55C8-4026-83BB-00855394FDDB}">
   <ds:schemaRefs>
-    <ds:schemaRef ds:uri="http://schemas.microsoft.com/sharepoint/v3/contenttype/forms"/>
+    <ds:schemaRef ds:uri="http://schemas.openxmlformats.org/officeDocument/2006/bibliography"/>
   </ds:schemaRefs>
 </ds:datastoreItem>
 </file>
 
-<file path=customXml/itemProps3.xml><?xml version="1.0" encoding="utf-8"?>
+<file path=customXml/itemProps4.xml><?xml version="1.0" encoding="utf-8"?>
 <ds:datastoreItem xmlns:ds="http://schemas.openxmlformats.org/officeDocument/2006/customXml" ds:itemID="{D533605E-588E-4257-9E3D-AA0EF39AF6A4}">
   <ds:schemaRefs>
     <ds:schemaRef ds:uri="http://schemas.microsoft.com/office/2006/metadata/properties"/>
@@ -13209,12 +13225,4 @@
     <ds:schemaRef ds:uri="4c4ed773-aae7-4cb9-8649-6d5e7f41479f"/>
   </ds:schemaRefs>
 </ds:datastoreItem>
-</file>
-
-<file path=customXml/itemProps4.xml><?xml version="1.0" encoding="utf-8"?>
-<ds:datastoreItem xmlns:ds="http://schemas.openxmlformats.org/officeDocument/2006/customXml" ds:itemID="{DDE773FC-55C8-4026-83BB-00855394FDDB}">
-  <ds:schemaRefs>
-    <ds:schemaRef ds:uri="http://schemas.openxmlformats.org/officeDocument/2006/bibliography"/>
-  </ds:schemaRefs>
-</ds:datastoreItem>
 </file>
</xml_diff>

<commit_message>
feat: adds appropiate roof area annd surface of the suitable roofs plots
</commit_message>
<xml_diff>
--- a/back/report_svc/data/report_template.docx
+++ b/back/report_svc/data/report_template.docx
@@ -1905,10 +1905,26 @@
     </w:p>
     <w:p>
       <w:pPr>
+        <w:keepNext/>
+        <w:autoSpaceDE w:val="0"/>
+        <w:autoSpaceDN w:val="0"/>
+        <w:adjustRightInd w:val="0"/>
+        <w:spacing w:after="0"/>
+        <w:jc w:val="center"/>
+      </w:pPr>
+      <w:r>
+        <w:t>${PLOT_APPROPIATE_ROOF_AREA}</w:t>
+      </w:r>
+    </w:p>
+    <w:p>
+      <w:pPr>
         <w:pStyle w:val="Descripcin"/>
         <w:jc w:val="center"/>
       </w:pPr>
       <w:r>
+        <w:rPr>
+          <w:lang w:val="en-US"/>
+        </w:rPr>
         <w:t xml:space="preserve">Figura </w:t>
       </w:r>
       <w:r>
@@ -1918,6 +1934,9 @@
         <w:fldChar w:fldCharType="begin"/>
       </w:r>
       <w:r>
+        <w:rPr>
+          <w:lang w:val="en-US"/>
+        </w:rPr>
         <w:instrText xml:space="preserve"> SEQ Figura \* ARABIC </w:instrText>
       </w:r>
       <w:r>
@@ -1927,6 +1946,9 @@
         <w:fldChar w:fldCharType="separate"/>
       </w:r>
       <w:r>
+        <w:rPr>
+          <w:lang w:val="en-US"/>
+        </w:rPr>
         <w:t>4</w:t>
       </w:r>
       <w:r>
@@ -1936,7 +1958,13 @@
         <w:fldChar w:fldCharType="end"/>
       </w:r>
       <w:r>
-        <w:t>. Área de tejado apropiada para producción fotovoltaica en función del tipo de uso del edificio.</w:t>
+        <w:rPr>
+          <w:lang w:val="en-US"/>
+        </w:rPr>
+        <w:t xml:space="preserve">. </w:t>
+      </w:r>
+      <w:r>
+        <w:t>Área de tejado apropiada para producción fotovoltaica en función del tipo de uso del edificio.</w:t>
       </w:r>
     </w:p>
     <w:p>
@@ -1984,6 +2012,7 @@
         <w:rPr>
           <w:noProof/>
         </w:rPr>
+        <w:lastRenderedPageBreak/>
         <w:drawing>
           <wp:inline distT="0" distB="0" distL="0" distR="0" wp14:anchorId="027E92D6" wp14:editId="4CD3CA92">
             <wp:extent cx="5524500" cy="3114675"/>
@@ -2003,6 +2032,36 @@
             </a:graphic>
           </wp:inline>
         </w:drawing>
+      </w:r>
+    </w:p>
+    <w:p>
+      <w:pPr>
+        <w:keepNext/>
+        <w:autoSpaceDE w:val="0"/>
+        <w:autoSpaceDN w:val="0"/>
+        <w:adjustRightInd w:val="0"/>
+        <w:spacing w:after="0"/>
+        <w:rPr>
+          <w:lang w:val="es-ES"/>
+        </w:rPr>
+      </w:pPr>
+      <w:r>
+        <w:rPr>
+          <w:lang w:val="es-ES"/>
+        </w:rPr>
+        <w:t>${</w:t>
+      </w:r>
+      <w:r>
+        <w:rPr>
+          <w:lang w:val="es-ES"/>
+        </w:rPr>
+        <w:t>PLOT_DISTRIB_AREAS_POR_USO</w:t>
+      </w:r>
+      <w:r>
+        <w:rPr>
+          <w:lang w:val="es-ES"/>
+        </w:rPr>
+        <w:t>}</w:t>
       </w:r>
     </w:p>
     <w:p>
@@ -2228,6 +2287,7 @@
           <w:rFonts w:cs="Calibri"/>
           <w:szCs w:val="24"/>
         </w:rPr>
+        <w:lastRenderedPageBreak/>
         <w:t>The buildings in the municipality have been classified according to the type of use in order to determine the solar potential of the different urban fabrics. More specifically, the average solar radiation according to the use of the buildings studied can be observed in Figure 7.</w:t>
       </w:r>
     </w:p>
@@ -2448,6 +2508,7 @@
         <w:rPr>
           <w:noProof/>
         </w:rPr>
+        <w:lastRenderedPageBreak/>
         <w:drawing>
           <wp:inline distT="0" distB="0" distL="0" distR="0" wp14:anchorId="0840F900" wp14:editId="014C7C21">
             <wp:extent cx="5400040" cy="3446145"/>
@@ -3579,7 +3640,7 @@
           <w:noProof/>
         </w:rPr>
         <w:drawing>
-          <wp:anchor distT="0" distB="0" distL="114300" distR="114300" simplePos="0" relativeHeight="251735040" behindDoc="1" locked="0" layoutInCell="1" allowOverlap="1" wp14:anchorId="310AFABB" wp14:editId="72AC6FC0">
+          <wp:anchor distT="0" distB="0" distL="114300" distR="114300" simplePos="0" relativeHeight="251735040" behindDoc="1" locked="0" layoutInCell="1" allowOverlap="1" wp14:anchorId="310AFABB" wp14:editId="27272076">
             <wp:simplePos x="0" y="0"/>
             <wp:positionH relativeFrom="margin">
               <wp:posOffset>3550285</wp:posOffset>
@@ -4067,7 +4128,7 @@
           <w:noProof/>
         </w:rPr>
         <w:drawing>
-          <wp:anchor distT="0" distB="0" distL="114300" distR="114300" simplePos="0" relativeHeight="251738112" behindDoc="0" locked="0" layoutInCell="1" allowOverlap="1" wp14:anchorId="474D23E6" wp14:editId="32B55C8E">
+          <wp:anchor distT="0" distB="0" distL="114300" distR="114300" simplePos="0" relativeHeight="251738112" behindDoc="0" locked="0" layoutInCell="1" allowOverlap="1" wp14:anchorId="474D23E6" wp14:editId="04D98099">
             <wp:simplePos x="0" y="0"/>
             <wp:positionH relativeFrom="margin">
               <wp:posOffset>1393372</wp:posOffset>
@@ -8704,7 +8765,6 @@
   <w:style w:type="character" w:default="1" w:styleId="Fuentedeprrafopredeter">
     <w:name w:val="Default Paragraph Font"/>
     <w:uiPriority w:val="1"/>
-    <w:semiHidden/>
     <w:unhideWhenUsed/>
   </w:style>
   <w:style w:type="table" w:default="1" w:styleId="Tablanormal">

</xml_diff>

<commit_message>
feat: dynamic template selecion depending whether area selected or not in front
</commit_message>
<xml_diff>
--- a/back/report_svc/data/report_template.docx
+++ b/back/report_svc/data/report_template.docx
@@ -1,6 +1,6 @@
 
 <file path=word/document.xml><?xml version="1.0" encoding="utf-8"?>
-<w:document xmlns:wpc="http://schemas.microsoft.com/office/word/2010/wordprocessingCanvas" xmlns:cx="http://schemas.microsoft.com/office/drawing/2014/chartex" xmlns:cx1="http://schemas.microsoft.com/office/drawing/2015/9/8/chartex" xmlns:cx2="http://schemas.microsoft.com/office/drawing/2015/10/21/chartex" xmlns:cx3="http://schemas.microsoft.com/office/drawing/2016/5/9/chartex" xmlns:cx4="http://schemas.microsoft.com/office/drawing/2016/5/10/chartex" xmlns:cx5="http://schemas.microsoft.com/office/drawing/2016/5/11/chartex" xmlns:cx6="http://schemas.microsoft.com/office/drawing/2016/5/12/chartex" xmlns:cx7="http://schemas.microsoft.com/office/drawing/2016/5/13/chartex" xmlns:cx8="http://schemas.microsoft.com/office/drawing/2016/5/14/chartex" xmlns:mc="http://schemas.openxmlformats.org/markup-compatibility/2006" xmlns:aink="http://schemas.microsoft.com/office/drawing/2016/ink" xmlns:am3d="http://schemas.microsoft.com/office/drawing/2017/model3d" xmlns:o="urn:schemas-microsoft-com:office:office" xmlns:oel="http://schemas.microsoft.com/office/2019/extlst" xmlns:r="http://schemas.openxmlformats.org/officeDocument/2006/relationships" xmlns:m="http://schemas.openxmlformats.org/officeDocument/2006/math" xmlns:v="urn:schemas-microsoft-com:vml" xmlns:wp14="http://schemas.microsoft.com/office/word/2010/wordprocessingDrawing" xmlns:wp="http://schemas.openxmlformats.org/drawingml/2006/wordprocessingDrawing" xmlns:w10="urn:schemas-microsoft-com:office:word" xmlns:w="http://schemas.openxmlformats.org/wordprocessingml/2006/main" xmlns:w14="http://schemas.microsoft.com/office/word/2010/wordml" xmlns:w15="http://schemas.microsoft.com/office/word/2012/wordml" xmlns:w16cex="http://schemas.microsoft.com/office/word/2018/wordml/cex" xmlns:w16cid="http://schemas.microsoft.com/office/word/2016/wordml/cid" xmlns:w16="http://schemas.microsoft.com/office/word/2018/wordml" xmlns:w16du="http://schemas.microsoft.com/office/word/2023/wordml/word16du" xmlns:w16sdtdh="http://schemas.microsoft.com/office/word/2020/wordml/sdtdatahash" xmlns:w16se="http://schemas.microsoft.com/office/word/2015/wordml/symex" xmlns:wpg="http://schemas.microsoft.com/office/word/2010/wordprocessingGroup" xmlns:wpi="http://schemas.microsoft.com/office/word/2010/wordprocessingInk" xmlns:wne="http://schemas.microsoft.com/office/word/2006/wordml" xmlns:wps="http://schemas.microsoft.com/office/word/2010/wordprocessingShape" mc:Ignorable="w14 w15 w16se w16cid w16 w16cex w16sdtdh w16du wp14">
+<w:document xmlns:wpc="http://schemas.microsoft.com/office/word/2010/wordprocessingCanvas" xmlns:cx="http://schemas.microsoft.com/office/drawing/2014/chartex" xmlns:cx1="http://schemas.microsoft.com/office/drawing/2015/9/8/chartex" xmlns:cx2="http://schemas.microsoft.com/office/drawing/2015/10/21/chartex" xmlns:cx3="http://schemas.microsoft.com/office/drawing/2016/5/9/chartex" xmlns:cx4="http://schemas.microsoft.com/office/drawing/2016/5/10/chartex" xmlns:cx5="http://schemas.microsoft.com/office/drawing/2016/5/11/chartex" xmlns:cx6="http://schemas.microsoft.com/office/drawing/2016/5/12/chartex" xmlns:cx7="http://schemas.microsoft.com/office/drawing/2016/5/13/chartex" xmlns:cx8="http://schemas.microsoft.com/office/drawing/2016/5/14/chartex" xmlns:mc="http://schemas.openxmlformats.org/markup-compatibility/2006" xmlns:aink="http://schemas.microsoft.com/office/drawing/2016/ink" xmlns:am3d="http://schemas.microsoft.com/office/drawing/2017/model3d" xmlns:o="urn:schemas-microsoft-com:office:office" xmlns:oel="http://schemas.microsoft.com/office/2019/extlst" xmlns:r="http://schemas.openxmlformats.org/officeDocument/2006/relationships" xmlns:m="http://schemas.openxmlformats.org/officeDocument/2006/math" xmlns:v="urn:schemas-microsoft-com:vml" xmlns:wp14="http://schemas.microsoft.com/office/word/2010/wordprocessingDrawing" xmlns:wp="http://schemas.openxmlformats.org/drawingml/2006/wordprocessingDrawing" xmlns:w10="urn:schemas-microsoft-com:office:word" xmlns:w="http://schemas.openxmlformats.org/wordprocessingml/2006/main" xmlns:w14="http://schemas.microsoft.com/office/word/2010/wordml" xmlns:w15="http://schemas.microsoft.com/office/word/2012/wordml" xmlns:w16cex="http://schemas.microsoft.com/office/word/2018/wordml/cex" xmlns:w16cid="http://schemas.microsoft.com/office/word/2016/wordml/cid" xmlns:w16="http://schemas.microsoft.com/office/word/2018/wordml" xmlns:w16du="http://schemas.microsoft.com/office/word/2023/wordml/word16du" xmlns:w16sdtdh="http://schemas.microsoft.com/office/word/2020/wordml/sdtdatahash" xmlns:w16sdtfl="http://schemas.microsoft.com/office/word/2024/wordml/sdtformatlock" xmlns:w16se="http://schemas.microsoft.com/office/word/2015/wordml/symex" xmlns:wpg="http://schemas.microsoft.com/office/word/2010/wordprocessingGroup" xmlns:wpi="http://schemas.microsoft.com/office/word/2010/wordprocessingInk" xmlns:wne="http://schemas.microsoft.com/office/word/2006/wordml" xmlns:wps="http://schemas.microsoft.com/office/word/2010/wordprocessingShape" mc:Ignorable="w14 w15 w16se w16cid w16 w16cex w16sdtdh w16sdtfl w16du wp14">
   <w:body>
     <w:p>
       <w:pPr>
@@ -13,7 +13,21 @@
         <w:rPr>
           <w:rFonts w:asciiTheme="minorHAnsi" w:hAnsiTheme="minorHAnsi" w:cstheme="minorHAnsi"/>
         </w:rPr>
-        <w:t xml:space="preserve">LOCAL ENERGY COMMUNITIES LOCATION ASSESSMENT FOR </w:t>
+        <w:t xml:space="preserve">LOCAL ENERGY </w:t>
+      </w:r>
+      <w:proofErr w:type="gramStart"/>
+      <w:r>
+        <w:rPr>
+          <w:rFonts w:asciiTheme="minorHAnsi" w:hAnsiTheme="minorHAnsi" w:cstheme="minorHAnsi"/>
+        </w:rPr>
+        <w:t>COMMUNITIES</w:t>
+      </w:r>
+      <w:proofErr w:type="gramEnd"/>
+      <w:r>
+        <w:rPr>
+          <w:rFonts w:asciiTheme="minorHAnsi" w:hAnsiTheme="minorHAnsi" w:cstheme="minorHAnsi"/>
+        </w:rPr>
+        <w:t xml:space="preserve"> LOCATION ASSESSMENT FOR </w:t>
       </w:r>
       <w:r>
         <w:rPr>
@@ -1043,7 +1057,21 @@
         <w:rPr>
           <w:szCs w:val="24"/>
         </w:rPr>
-        <w:t xml:space="preserve"> represents a significant opportunity to promote the use of clean and sustainable energies. This report aims to provide a detailed analysis of the municipality's solar potential, in order to facilitate the implementation of an energy community based on the generation of photovoltaic solar energy.</w:t>
+        <w:t xml:space="preserve"> represents a significant opportunity to promote the use of clean and sustainable energies. This report aims to provide a detailed analysis of the municipality's solar potential, </w:t>
+      </w:r>
+      <w:proofErr w:type="gramStart"/>
+      <w:r>
+        <w:rPr>
+          <w:szCs w:val="24"/>
+        </w:rPr>
+        <w:t>in order to</w:t>
+      </w:r>
+      <w:proofErr w:type="gramEnd"/>
+      <w:r>
+        <w:rPr>
+          <w:szCs w:val="24"/>
+        </w:rPr>
+        <w:t xml:space="preserve"> facilitate the implementation of an energy community based on the generation of photovoltaic solar energy.</w:t>
       </w:r>
     </w:p>
     <w:p>
@@ -1068,7 +1096,21 @@
         <w:rPr>
           <w:szCs w:val="24"/>
         </w:rPr>
-        <w:t>, covering residential, industrial, public services and commercial sectors, in order to develop an energy community in the municipality. To this end, the roofs of buildings within the municipal area have been analysed using advanced tools based on Geographic Information Systems (GIS). These tools allow the evaluation of the main morphological and typological characteristics of the roofs, providing a solid basis to identify the best locations for photovoltaic installations and thus facilitate the creation of a robust and efficient energy community.</w:t>
+        <w:t xml:space="preserve">, covering residential, industrial, public services and commercial sectors, </w:t>
+      </w:r>
+      <w:proofErr w:type="gramStart"/>
+      <w:r>
+        <w:rPr>
+          <w:szCs w:val="24"/>
+        </w:rPr>
+        <w:t>in order to</w:t>
+      </w:r>
+      <w:proofErr w:type="gramEnd"/>
+      <w:r>
+        <w:rPr>
+          <w:szCs w:val="24"/>
+        </w:rPr>
+        <w:t xml:space="preserve"> develop an energy community in the municipality. To this end, the roofs of buildings within the municipal area have been analysed using advanced tools based on Geographic Information Systems (GIS). These tools allow the evaluation of the main morphological and typological characteristics of the roofs, providing a solid basis to identify the best locations for photovoltaic installations and thus facilitate the creation of a robust and efficient energy community.</w:t>
       </w:r>
     </w:p>
     <w:p>
@@ -1107,7 +1149,20 @@
         <w:rPr>
           <w:szCs w:val="24"/>
         </w:rPr>
-        <w:t xml:space="preserve"> km2. The necessary information has been obtained from standard geographic databases available from different official organizations. The study is based on the survey of a digital surface model that allows obtaining the three-dimensional morphology and typology of the buildings, with a resolution of 1 meter, which is generated from LIDAR (Light Detection and Ranging) point cloud maps</w:t>
+        <w:t xml:space="preserve"> km</w:t>
+      </w:r>
+      <w:r>
+        <w:rPr>
+          <w:szCs w:val="24"/>
+          <w:vertAlign w:val="superscript"/>
+        </w:rPr>
+        <w:t>2</w:t>
+      </w:r>
+      <w:r>
+        <w:rPr>
+          <w:szCs w:val="24"/>
+        </w:rPr>
+        <w:t>. The necessary information has been obtained from standard geographic databases available from different official organizations. The study is based on the survey of a digital surface model that allows obtaining the three-dimensional morphology and typology of the buildings, with a resolution of 1 meter, which is generated from LIDAR (Light Detection and Ranging) point cloud maps</w:t>
       </w:r>
       <w:r>
         <w:rPr>
@@ -1488,7 +1543,21 @@
         <w:rPr>
           <w:szCs w:val="24"/>
         </w:rPr>
-        <w:t>Residential, represents ${PCT_1}% of the roof surface available in the municipality.</w:t>
+        <w:t>Residential, represents ${PCT_</w:t>
+      </w:r>
+      <w:proofErr w:type="gramStart"/>
+      <w:r>
+        <w:rPr>
+          <w:szCs w:val="24"/>
+        </w:rPr>
+        <w:t>1}%</w:t>
+      </w:r>
+      <w:proofErr w:type="gramEnd"/>
+      <w:r>
+        <w:rPr>
+          <w:szCs w:val="24"/>
+        </w:rPr>
+        <w:t xml:space="preserve"> of the roof surface available in the municipality.</w:t>
       </w:r>
     </w:p>
     <w:p>
@@ -1507,7 +1576,21 @@
         <w:rPr>
           <w:szCs w:val="24"/>
         </w:rPr>
-        <w:t>Industrial, composed of industrial and agricultural use (${PCT_2} % industrial, ${PCT_3} % agricultural), represents ${PCT_4}% of the surface.</w:t>
+        <w:t>Industrial, composed of industrial and agricultural use (${PCT_2} % industrial, ${PCT_3} % agricultural), represents ${PCT_</w:t>
+      </w:r>
+      <w:proofErr w:type="gramStart"/>
+      <w:r>
+        <w:rPr>
+          <w:szCs w:val="24"/>
+        </w:rPr>
+        <w:t>4}%</w:t>
+      </w:r>
+      <w:proofErr w:type="gramEnd"/>
+      <w:r>
+        <w:rPr>
+          <w:szCs w:val="24"/>
+        </w:rPr>
+        <w:t xml:space="preserve"> of the surface.</w:t>
       </w:r>
     </w:p>
     <w:p>
@@ -1545,154 +1628,210 @@
         <w:rPr>
           <w:szCs w:val="24"/>
         </w:rPr>
-        <w:t>Public services, represents ${PCT_6}% of the surface.</w:t>
+        <w:t>Public services, represents ${PCT_</w:t>
+      </w:r>
+      <w:proofErr w:type="gramStart"/>
+      <w:r>
+        <w:rPr>
+          <w:szCs w:val="24"/>
+        </w:rPr>
+        <w:t>6}%</w:t>
+      </w:r>
+      <w:proofErr w:type="gramEnd"/>
+      <w:r>
+        <w:rPr>
+          <w:szCs w:val="24"/>
+        </w:rPr>
+        <w:t xml:space="preserve"> of the surface.</w:t>
       </w:r>
     </w:p>
     <w:p>
       <w:pPr>
+        <w:keepNext/>
         <w:autoSpaceDE w:val="0"/>
         <w:autoSpaceDN w:val="0"/>
         <w:adjustRightInd w:val="0"/>
         <w:spacing w:after="0"/>
-        <w:rPr>
-          <w:rFonts w:cs="Calibri"/>
-          <w:szCs w:val="24"/>
-        </w:rPr>
       </w:pPr>
     </w:p>
     <w:p>
       <w:pPr>
-        <w:pStyle w:val="Prrafodelista"/>
-        <w:keepNext/>
-        <w:numPr>
-          <w:ilvl w:val="0"/>
-          <w:numId w:val="16"/>
-        </w:numPr>
+        <w:pStyle w:val="Descripcin"/>
+        <w:ind w:left="360"/>
+        <w:jc w:val="center"/>
+      </w:pPr>
+      <w:r>
+        <w:rPr>
+          <w:i w:val="0"/>
+          <w:iCs w:val="0"/>
+        </w:rPr>
+        <w:t>${PLOT}</w:t>
+      </w:r>
+      <w:r>
+        <w:br/>
+      </w:r>
+      <w:r>
+        <w:t xml:space="preserve">Figura </w:t>
+      </w:r>
+      <w:r>
+        <w:rPr>
+          <w:lang w:val="en-GB"/>
+        </w:rPr>
+        <w:fldChar w:fldCharType="begin"/>
+      </w:r>
+      <w:r>
+        <w:instrText xml:space="preserve"> SEQ Figura \* ARABIC </w:instrText>
+      </w:r>
+      <w:r>
+        <w:rPr>
+          <w:lang w:val="en-GB"/>
+        </w:rPr>
+        <w:fldChar w:fldCharType="separate"/>
+      </w:r>
+      <w:r>
+        <w:t>2</w:t>
+      </w:r>
+      <w:r>
+        <w:rPr>
+          <w:lang w:val="en-GB"/>
+        </w:rPr>
+        <w:fldChar w:fldCharType="end"/>
+      </w:r>
+      <w:r>
+        <w:t>. Distribución de las áreas de tejado por tipo de uso de los edificios.</w:t>
+      </w:r>
+    </w:p>
+    <w:p>
+      <w:pPr>
+        <w:spacing w:line="259" w:lineRule="auto"/>
+        <w:rPr>
+          <w:szCs w:val="24"/>
+          <w:lang w:val="es-ES"/>
+        </w:rPr>
+      </w:pPr>
+    </w:p>
+    <w:p>
+      <w:pPr>
+        <w:pStyle w:val="Ttulo2"/>
+        <w:ind w:left="998" w:hanging="431"/>
+        <w:rPr>
+          <w:lang w:eastAsia="en-GB"/>
+        </w:rPr>
+      </w:pPr>
+      <w:bookmarkStart w:id="6" w:name="_Toc175916010"/>
+      <w:r>
+        <w:rPr>
+          <w:szCs w:val="24"/>
+        </w:rPr>
+        <w:t xml:space="preserve">Surface </w:t>
+      </w:r>
+      <w:r>
+        <w:rPr>
+          <w:lang w:eastAsia="en-GB"/>
+        </w:rPr>
+        <w:t>availability</w:t>
+      </w:r>
+      <w:bookmarkEnd w:id="6"/>
+    </w:p>
+    <w:p>
+      <w:pPr>
         <w:autoSpaceDE w:val="0"/>
         <w:autoSpaceDN w:val="0"/>
         <w:adjustRightInd w:val="0"/>
         <w:spacing w:after="0"/>
-        <w:jc w:val="center"/>
-      </w:pPr>
-      <w:r>
-        <w:rPr>
-          <w:noProof/>
-        </w:rPr>
-        <w:drawing>
-          <wp:inline distT="0" distB="0" distL="0" distR="0" wp14:anchorId="6282C32E" wp14:editId="4D86B6E4">
-            <wp:extent cx="2838450" cy="2704271"/>
-            <wp:effectExtent l="0" t="0" r="0" b="1270"/>
-            <wp:docPr id="7" name="Imagen 7" descr="Gráfico, Gráfico circular&#10;&#10;Descripción generada automáticamente"/>
-            <wp:cNvGraphicFramePr>
-              <a:graphicFrameLocks xmlns:a="http://schemas.openxmlformats.org/drawingml/2006/main" noChangeAspect="1"/>
-            </wp:cNvGraphicFramePr>
-            <a:graphic xmlns:a="http://schemas.openxmlformats.org/drawingml/2006/main">
-              <a:graphicData uri="http://schemas.openxmlformats.org/drawingml/2006/picture">
-                <pic:pic xmlns:pic="http://schemas.openxmlformats.org/drawingml/2006/picture">
-                  <pic:nvPicPr>
-                    <pic:cNvPr id="7" name="Imagen 7" descr="Gráfico, Gráfico circular&#10;&#10;Descripción generada automáticamente"/>
-                    <pic:cNvPicPr/>
-                  </pic:nvPicPr>
-                  <pic:blipFill>
-                    <a:blip r:embed="rId12"/>
-                    <a:stretch>
-                      <a:fillRect/>
-                    </a:stretch>
-                  </pic:blipFill>
-                  <pic:spPr>
-                    <a:xfrm>
-                      <a:off x="0" y="0"/>
-                      <a:ext cx="2849785" cy="2715070"/>
-                    </a:xfrm>
-                    <a:prstGeom prst="rect">
-                      <a:avLst/>
-                    </a:prstGeom>
-                  </pic:spPr>
-                </pic:pic>
-              </a:graphicData>
-            </a:graphic>
-          </wp:inline>
-        </w:drawing>
-      </w:r>
-    </w:p>
-    <w:p>
-      <w:pPr>
-        <w:pStyle w:val="Descripcin"/>
-        <w:ind w:left="360"/>
-        <w:jc w:val="center"/>
-      </w:pPr>
-      <w:r>
-        <w:rPr>
-          <w:i w:val="0"/>
-          <w:iCs w:val="0"/>
-        </w:rPr>
-        <w:t>${PLOT}</w:t>
-      </w:r>
-      <w:r>
-        <w:br/>
-      </w:r>
-      <w:r>
-        <w:t xml:space="preserve">Figura </w:t>
-      </w:r>
-      <w:r>
-        <w:rPr>
-          <w:lang w:val="en-GB"/>
-        </w:rPr>
-        <w:fldChar w:fldCharType="begin"/>
-      </w:r>
-      <w:r>
-        <w:instrText xml:space="preserve"> SEQ Figura \* ARABIC </w:instrText>
-      </w:r>
-      <w:r>
-        <w:rPr>
-          <w:lang w:val="en-GB"/>
-        </w:rPr>
-        <w:fldChar w:fldCharType="separate"/>
-      </w:r>
-      <w:r>
-        <w:t>2</w:t>
-      </w:r>
-      <w:r>
-        <w:rPr>
-          <w:lang w:val="en-GB"/>
-        </w:rPr>
-        <w:fldChar w:fldCharType="end"/>
-      </w:r>
-      <w:r>
-        <w:t>. Distribución de las áreas de tejado por tipo de uso de los edificios.</w:t>
-      </w:r>
-    </w:p>
-    <w:p>
-      <w:pPr>
-        <w:spacing w:line="259" w:lineRule="auto"/>
-        <w:rPr>
+        <w:rPr>
+          <w:rFonts w:cs="Calibri"/>
           <w:szCs w:val="24"/>
-          <w:lang w:val="es-ES"/>
-        </w:rPr>
-      </w:pPr>
-    </w:p>
-    <w:p>
-      <w:pPr>
-        <w:pStyle w:val="Ttulo2"/>
-        <w:ind w:left="998" w:hanging="431"/>
-        <w:rPr>
-          <w:lang w:eastAsia="en-GB"/>
-        </w:rPr>
-      </w:pPr>
-      <w:bookmarkStart w:id="6" w:name="_Toc175916010"/>
-      <w:r>
-        <w:rPr>
+        </w:rPr>
+      </w:pPr>
+      <w:r>
+        <w:rPr>
+          <w:rFonts w:cs="Calibri"/>
           <w:szCs w:val="24"/>
         </w:rPr>
-        <w:t xml:space="preserve">Surface </w:t>
-      </w:r>
-      <w:r>
-        <w:rPr>
-          <w:lang w:eastAsia="en-GB"/>
-        </w:rPr>
-        <w:t>availability</w:t>
-      </w:r>
-      <w:bookmarkEnd w:id="6"/>
+        <w:t xml:space="preserve">Once the geographical analysis has been carried out, data related to the </w:t>
+      </w:r>
+      <w:r>
+        <w:rPr>
+          <w:rFonts w:cs="Calibri"/>
+          <w:szCs w:val="24"/>
+          <w:highlight w:val="yellow"/>
+        </w:rPr>
+        <w:t>${NTOTAL_PARCELAS}</w:t>
+      </w:r>
+      <w:r>
+        <w:rPr>
+          <w:rFonts w:cs="Calibri"/>
+          <w:szCs w:val="24"/>
+        </w:rPr>
+        <w:t xml:space="preserve"> cadastral parcels belonging to the municipality of </w:t>
+      </w:r>
+      <w:r>
+        <w:rPr>
+          <w:rFonts w:cs="Calibri"/>
+          <w:szCs w:val="24"/>
+        </w:rPr>
+        <w:t>${MUNICIPALITY}</w:t>
+      </w:r>
+      <w:r>
+        <w:rPr>
+          <w:rFonts w:cs="Calibri"/>
+          <w:szCs w:val="24"/>
+        </w:rPr>
+        <w:t xml:space="preserve"> </w:t>
+      </w:r>
+      <w:r>
+        <w:rPr>
+          <w:rFonts w:cs="Calibri"/>
+          <w:szCs w:val="24"/>
+        </w:rPr>
+        <w:t xml:space="preserve">have been obtained. Of the total cadastral buildings, </w:t>
+      </w:r>
+      <w:r>
+        <w:rPr>
+          <w:rFonts w:cs="Calibri"/>
+          <w:szCs w:val="24"/>
+          <w:highlight w:val="yellow"/>
+        </w:rPr>
+        <w:t>${N_PARCELAS_NO_ADECUADAS}</w:t>
+      </w:r>
+      <w:r>
+        <w:rPr>
+          <w:rFonts w:cs="Calibri"/>
+          <w:szCs w:val="24"/>
+        </w:rPr>
+        <w:t xml:space="preserve"> buildings are not suitable for the creation of energy communities through the installation of photovoltaic panels on their roofs due to poor orientation, inclination, size or location (shadows), and </w:t>
+      </w:r>
+      <w:r>
+        <w:rPr>
+          <w:rFonts w:cs="Calibri"/>
+          <w:szCs w:val="24"/>
+          <w:highlight w:val="yellow"/>
+        </w:rPr>
+        <w:t>${N_PARCELAS_ADECUADAS}</w:t>
+      </w:r>
+      <w:r>
+        <w:rPr>
+          <w:rFonts w:cs="Calibri"/>
+          <w:szCs w:val="24"/>
+        </w:rPr>
+        <w:t xml:space="preserve"> locations do have an adequate level of solar radiation to establish these local energy communities. Of the total roofs of the municipality, </w:t>
+      </w:r>
+      <w:r>
+        <w:rPr>
+          <w:rFonts w:cs="Calibri"/>
+          <w:szCs w:val="24"/>
+          <w:highlight w:val="yellow"/>
+        </w:rPr>
+        <w:t>${PCT_7} %</w:t>
+      </w:r>
+      <w:r>
+        <w:rPr>
+          <w:rFonts w:cs="Calibri"/>
+          <w:szCs w:val="24"/>
+        </w:rPr>
+        <w:t xml:space="preserve"> of the total roof area has morphological and solar potential for the location of community photovoltaic modules. So, these spaces on the roofs of the municipality obtain adequate solar radiation, their inclination adapts to the limitations of photovoltaic technology (roofs with less than 45º slope) and they are not affected by large shadows.</w:t>
+      </w:r>
     </w:p>
     <w:p>
       <w:pPr>
@@ -1705,94 +1844,6 @@
           <w:szCs w:val="24"/>
         </w:rPr>
       </w:pPr>
-      <w:r>
-        <w:rPr>
-          <w:rFonts w:cs="Calibri"/>
-          <w:szCs w:val="24"/>
-        </w:rPr>
-        <w:t xml:space="preserve">Once the geographical analysis has been carried out, data related to the </w:t>
-      </w:r>
-      <w:r>
-        <w:rPr>
-          <w:rFonts w:cs="Calibri"/>
-          <w:szCs w:val="24"/>
-          <w:highlight w:val="yellow"/>
-        </w:rPr>
-        <w:t>${NTOTAL_PARCELAS}</w:t>
-      </w:r>
-      <w:r>
-        <w:rPr>
-          <w:rFonts w:cs="Calibri"/>
-          <w:szCs w:val="24"/>
-        </w:rPr>
-        <w:t xml:space="preserve"> cadastral parcels belonging to the municipality of </w:t>
-      </w:r>
-      <w:r>
-        <w:rPr>
-          <w:rFonts w:cs="Calibri"/>
-          <w:szCs w:val="24"/>
-        </w:rPr>
-        <w:t>${MUNICIPALITY}</w:t>
-      </w:r>
-      <w:r>
-        <w:rPr>
-          <w:rFonts w:cs="Calibri"/>
-          <w:szCs w:val="24"/>
-        </w:rPr>
-        <w:t xml:space="preserve"> </w:t>
-      </w:r>
-      <w:r>
-        <w:rPr>
-          <w:rFonts w:cs="Calibri"/>
-          <w:szCs w:val="24"/>
-        </w:rPr>
-        <w:t xml:space="preserve">have been obtained. Of the total cadastral buildings, </w:t>
-      </w:r>
-      <w:r>
-        <w:rPr>
-          <w:rFonts w:cs="Calibri"/>
-          <w:szCs w:val="24"/>
-          <w:highlight w:val="yellow"/>
-        </w:rPr>
-        <w:t>${N_PARCELAS_NO_ADECUADAS}</w:t>
-      </w:r>
-      <w:r>
-        <w:rPr>
-          <w:rFonts w:cs="Calibri"/>
-          <w:szCs w:val="24"/>
-        </w:rPr>
-        <w:t xml:space="preserve"> buildings are not suitable for the creation of energy communities through the installation of photovoltaic panels on their roofs due to poor orientation, inclination, size or location (shadows), and </w:t>
-      </w:r>
-      <w:r>
-        <w:rPr>
-          <w:rFonts w:cs="Calibri"/>
-          <w:szCs w:val="24"/>
-          <w:highlight w:val="yellow"/>
-        </w:rPr>
-        <w:t>${N_PARCELAS_ADECUADAS}</w:t>
-      </w:r>
-      <w:r>
-        <w:rPr>
-          <w:rFonts w:cs="Calibri"/>
-          <w:szCs w:val="24"/>
-        </w:rPr>
-        <w:t xml:space="preserve"> locations do have an adequate level of solar radiation to establish these local energy communities. Of the total roofs of the municipality, </w:t>
-      </w:r>
-      <w:r>
-        <w:rPr>
-          <w:rFonts w:cs="Calibri"/>
-          <w:szCs w:val="24"/>
-          <w:highlight w:val="yellow"/>
-        </w:rPr>
-        <w:t>${PCT_7} %</w:t>
-      </w:r>
-      <w:r>
-        <w:rPr>
-          <w:rFonts w:cs="Calibri"/>
-          <w:szCs w:val="24"/>
-        </w:rPr>
-        <w:t xml:space="preserve"> of the total roof area has morphological and solar potential for the location of community photovoltaic modules. So, these spaces on the roofs of the municipality obtain adequate solar radiation, their inclination adapts to the limitations of photovoltaic technology (roofs with less than 45º slope) and they are not affected by large shadows.</w:t>
-      </w:r>
     </w:p>
     <w:p>
       <w:pPr>
@@ -1805,24 +1856,11 @@
           <w:szCs w:val="24"/>
         </w:rPr>
       </w:pPr>
-    </w:p>
-    <w:p>
-      <w:pPr>
-        <w:autoSpaceDE w:val="0"/>
-        <w:autoSpaceDN w:val="0"/>
-        <w:adjustRightInd w:val="0"/>
-        <w:spacing w:after="0"/>
+      <w:r>
         <w:rPr>
           <w:rFonts w:cs="Calibri"/>
           <w:szCs w:val="24"/>
         </w:rPr>
-      </w:pPr>
-      <w:r>
-        <w:rPr>
-          <w:rFonts w:cs="Calibri"/>
-          <w:szCs w:val="24"/>
-        </w:rPr>
-        <w:lastRenderedPageBreak/>
         <w:t>As a summary, we can observe two graphs that describe the overall PV potential of the municipality, these are:</w:t>
       </w:r>
     </w:p>
@@ -1882,6 +1920,7 @@
         <w:rPr>
           <w:noProof/>
         </w:rPr>
+        <w:lastRenderedPageBreak/>
         <w:drawing>
           <wp:inline distT="0" distB="0" distL="0" distR="0" wp14:anchorId="1F0114AF" wp14:editId="07833028">
             <wp:extent cx="5429250" cy="3171825"/>
@@ -1896,7 +1935,7 @@
             <wp:cNvGraphicFramePr/>
             <a:graphic xmlns:a="http://schemas.openxmlformats.org/drawingml/2006/main">
               <a:graphicData uri="http://schemas.openxmlformats.org/drawingml/2006/chart">
-                <c:chart xmlns:c="http://schemas.openxmlformats.org/drawingml/2006/chart" xmlns:r="http://schemas.openxmlformats.org/officeDocument/2006/relationships" r:id="rId13"/>
+                <c:chart xmlns:c="http://schemas.openxmlformats.org/drawingml/2006/chart" xmlns:r="http://schemas.openxmlformats.org/officeDocument/2006/relationships" r:id="rId12"/>
               </a:graphicData>
             </a:graphic>
           </wp:inline>
@@ -1912,20 +1951,30 @@
         <w:spacing w:after="0"/>
         <w:jc w:val="center"/>
       </w:pPr>
+      <w:bookmarkStart w:id="7" w:name="_Hlk196309476"/>
       <w:r>
         <w:t>${PLOT_APPROPIATE_ROOF_AREA}</w:t>
       </w:r>
     </w:p>
+    <w:bookmarkEnd w:id="7"/>
     <w:p>
       <w:pPr>
         <w:pStyle w:val="Descripcin"/>
         <w:jc w:val="center"/>
       </w:pPr>
+      <w:proofErr w:type="spellStart"/>
       <w:r>
         <w:rPr>
           <w:lang w:val="en-US"/>
         </w:rPr>
-        <w:t xml:space="preserve">Figura </w:t>
+        <w:t>Figura</w:t>
+      </w:r>
+      <w:proofErr w:type="spellEnd"/>
+      <w:r>
+        <w:rPr>
+          <w:lang w:val="en-US"/>
+        </w:rPr>
+        <w:t xml:space="preserve"> </w:t>
       </w:r>
       <w:r>
         <w:rPr>
@@ -1979,7 +2028,7 @@
         <w:pStyle w:val="Prrafodelista"/>
         <w:numPr>
           <w:ilvl w:val="0"/>
-          <w:numId w:val="20"/>
+          <w:numId w:val="18"/>
         </w:numPr>
         <w:spacing w:line="259" w:lineRule="auto"/>
         <w:jc w:val="left"/>
@@ -2012,7 +2061,6 @@
         <w:rPr>
           <w:noProof/>
         </w:rPr>
-        <w:lastRenderedPageBreak/>
         <w:drawing>
           <wp:inline distT="0" distB="0" distL="0" distR="0" wp14:anchorId="027E92D6" wp14:editId="4CD3CA92">
             <wp:extent cx="5524500" cy="3114675"/>
@@ -2027,7 +2075,7 @@
             <wp:cNvGraphicFramePr/>
             <a:graphic xmlns:a="http://schemas.openxmlformats.org/drawingml/2006/main">
               <a:graphicData uri="http://schemas.openxmlformats.org/drawingml/2006/chart">
-                <c:chart xmlns:c="http://schemas.openxmlformats.org/drawingml/2006/chart" xmlns:r="http://schemas.openxmlformats.org/officeDocument/2006/relationships" r:id="rId14"/>
+                <c:chart xmlns:c="http://schemas.openxmlformats.org/drawingml/2006/chart" xmlns:r="http://schemas.openxmlformats.org/officeDocument/2006/relationships" r:id="rId13"/>
               </a:graphicData>
             </a:graphic>
           </wp:inline>
@@ -2045,6 +2093,7 @@
           <w:lang w:val="es-ES"/>
         </w:rPr>
       </w:pPr>
+      <w:bookmarkStart w:id="8" w:name="_Hlk196309505"/>
       <w:r>
         <w:rPr>
           <w:lang w:val="es-ES"/>
@@ -2062,58 +2111,60 @@
           <w:lang w:val="es-ES"/>
         </w:rPr>
         <w:t>}</w:t>
+      </w:r>
+    </w:p>
+    <w:bookmarkEnd w:id="8"/>
+    <w:p>
+      <w:pPr>
+        <w:pStyle w:val="Descripcin"/>
+        <w:jc w:val="center"/>
+      </w:pPr>
+      <w:r>
+        <w:t xml:space="preserve">Figura </w:t>
+      </w:r>
+      <w:r>
+        <w:rPr>
+          <w:lang w:val="en-GB"/>
+        </w:rPr>
+        <w:fldChar w:fldCharType="begin"/>
+      </w:r>
+      <w:r>
+        <w:instrText xml:space="preserve"> SEQ Figura \* ARABIC </w:instrText>
+      </w:r>
+      <w:r>
+        <w:rPr>
+          <w:lang w:val="en-GB"/>
+        </w:rPr>
+        <w:fldChar w:fldCharType="separate"/>
+      </w:r>
+      <w:r>
+        <w:t>5</w:t>
+      </w:r>
+      <w:r>
+        <w:rPr>
+          <w:lang w:val="en-GB"/>
+        </w:rPr>
+        <w:fldChar w:fldCharType="end"/>
+      </w:r>
+      <w:r>
+        <w:t>. Tejados disponibles en función de su superficie y por tipo de uso.</w:t>
       </w:r>
     </w:p>
     <w:p>
       <w:pPr>
-        <w:pStyle w:val="Descripcin"/>
-        <w:jc w:val="center"/>
-      </w:pPr>
-      <w:r>
-        <w:t xml:space="preserve">Figura </w:t>
-      </w:r>
-      <w:r>
-        <w:rPr>
-          <w:lang w:val="en-GB"/>
-        </w:rPr>
-        <w:fldChar w:fldCharType="begin"/>
-      </w:r>
-      <w:r>
-        <w:instrText xml:space="preserve"> SEQ Figura \* ARABIC </w:instrText>
-      </w:r>
-      <w:r>
-        <w:rPr>
-          <w:lang w:val="en-GB"/>
-        </w:rPr>
-        <w:fldChar w:fldCharType="separate"/>
-      </w:r>
-      <w:r>
-        <w:t>5</w:t>
-      </w:r>
-      <w:r>
-        <w:rPr>
-          <w:lang w:val="en-GB"/>
-        </w:rPr>
-        <w:fldChar w:fldCharType="end"/>
-      </w:r>
-      <w:r>
-        <w:t>. Tejados disponibles en función de su superficie y por tipo de uso.</w:t>
-      </w:r>
+        <w:rPr>
+          <w:lang w:val="es-ES"/>
+        </w:rPr>
+      </w:pPr>
     </w:p>
     <w:p>
       <w:pPr>
-        <w:rPr>
-          <w:lang w:val="es-ES"/>
-        </w:rPr>
-      </w:pPr>
-    </w:p>
-    <w:p>
-      <w:pPr>
         <w:pStyle w:val="Ttulo2"/>
         <w:ind w:left="998" w:hanging="431"/>
       </w:pPr>
-      <w:bookmarkStart w:id="7" w:name="_Toc175916011"/>
-      <w:r>
+      <w:bookmarkStart w:id="9" w:name="_Toc175916011"/>
+      <w:r>
+        <w:lastRenderedPageBreak/>
         <w:t xml:space="preserve">Solar </w:t>
       </w:r>
       <w:r>
@@ -2125,7 +2176,7 @@
       <w:r>
         <w:t xml:space="preserve"> potential</w:t>
       </w:r>
-      <w:bookmarkEnd w:id="7"/>
+      <w:bookmarkEnd w:id="9"/>
     </w:p>
     <w:p>
       <w:pPr>
@@ -2212,7 +2263,7 @@
                     <pic:cNvPicPr/>
                   </pic:nvPicPr>
                   <pic:blipFill>
-                    <a:blip r:embed="rId15"/>
+                    <a:blip r:embed="rId14"/>
                     <a:stretch>
                       <a:fillRect/>
                     </a:stretch>
@@ -2287,8 +2338,23 @@
           <w:rFonts w:cs="Calibri"/>
           <w:szCs w:val="24"/>
         </w:rPr>
-        <w:lastRenderedPageBreak/>
-        <w:t>The buildings in the municipality have been classified according to the type of use in order to determine the solar potential of the different urban fabrics. More specifically, the average solar radiation according to the use of the buildings studied can be observed in Figure 7.</w:t>
+        <w:t xml:space="preserve">The buildings in the municipality have been classified according to the type of use </w:t>
+      </w:r>
+      <w:proofErr w:type="gramStart"/>
+      <w:r>
+        <w:rPr>
+          <w:rFonts w:cs="Calibri"/>
+          <w:szCs w:val="24"/>
+        </w:rPr>
+        <w:t>in order to</w:t>
+      </w:r>
+      <w:proofErr w:type="gramEnd"/>
+      <w:r>
+        <w:rPr>
+          <w:rFonts w:cs="Calibri"/>
+          <w:szCs w:val="24"/>
+        </w:rPr>
+        <w:t xml:space="preserve"> determine the solar potential of the different urban fabrics. More specifically, the average solar radiation according to the use of the buildings studied can be observed in Figure 7.</w:t>
       </w:r>
     </w:p>
     <w:p>
@@ -2330,7 +2396,7 @@
             <wp:cNvGraphicFramePr/>
             <a:graphic xmlns:a="http://schemas.openxmlformats.org/drawingml/2006/main">
               <a:graphicData uri="http://schemas.openxmlformats.org/drawingml/2006/chart">
-                <c:chart xmlns:c="http://schemas.openxmlformats.org/drawingml/2006/chart" xmlns:r="http://schemas.openxmlformats.org/officeDocument/2006/relationships" r:id="rId16"/>
+                <c:chart xmlns:c="http://schemas.openxmlformats.org/drawingml/2006/chart" xmlns:r="http://schemas.openxmlformats.org/officeDocument/2006/relationships" r:id="rId15"/>
               </a:graphicData>
             </a:graphic>
           </wp:inline>
@@ -2382,11 +2448,12 @@
         <w:pStyle w:val="Ttulo2"/>
         <w:ind w:left="998" w:hanging="431"/>
       </w:pPr>
-      <w:bookmarkStart w:id="8" w:name="_Toc175916012"/>
-      <w:r>
+      <w:bookmarkStart w:id="10" w:name="_Toc175916012"/>
+      <w:r>
+        <w:lastRenderedPageBreak/>
         <w:t>Electrical energy production potential</w:t>
       </w:r>
-      <w:bookmarkEnd w:id="8"/>
+      <w:bookmarkEnd w:id="10"/>
     </w:p>
     <w:p>
       <w:pPr>
@@ -2508,7 +2575,6 @@
         <w:rPr>
           <w:noProof/>
         </w:rPr>
-        <w:lastRenderedPageBreak/>
         <w:drawing>
           <wp:inline distT="0" distB="0" distL="0" distR="0" wp14:anchorId="0840F900" wp14:editId="014C7C21">
             <wp:extent cx="5400040" cy="3446145"/>
@@ -2525,7 +2591,7 @@
                     <pic:cNvPicPr/>
                   </pic:nvPicPr>
                   <pic:blipFill>
-                    <a:blip r:embed="rId17"/>
+                    <a:blip r:embed="rId16"/>
                     <a:stretch>
                       <a:fillRect/>
                     </a:stretch>
@@ -2612,12 +2678,21 @@
           <w:szCs w:val="24"/>
         </w:rPr>
       </w:pPr>
+      <w:proofErr w:type="spellStart"/>
       <w:r>
         <w:rPr>
           <w:rFonts w:cs="Calibri"/>
           <w:szCs w:val="24"/>
         </w:rPr>
-        <w:t xml:space="preserve">Analyzing Figure 8, the potential photovoltaic capacity in the entire municipality is </w:t>
+        <w:t>Analyzing</w:t>
+      </w:r>
+      <w:proofErr w:type="spellEnd"/>
+      <w:r>
+        <w:rPr>
+          <w:rFonts w:cs="Calibri"/>
+          <w:szCs w:val="24"/>
+        </w:rPr>
+        <w:t xml:space="preserve"> Figure 8, the potential photovoltaic capacity in the entire municipality is </w:t>
       </w:r>
       <w:r>
         <w:rPr>
@@ -2660,7 +2735,7 @@
           <w:lang w:eastAsia="en-GB"/>
         </w:rPr>
       </w:pPr>
-      <w:bookmarkStart w:id="9" w:name="_Toc175916013"/>
+      <w:bookmarkStart w:id="11" w:name="_Toc175916013"/>
       <w:r>
         <w:rPr>
           <w:lang w:eastAsia="en-GB"/>
@@ -2668,7 +2743,7 @@
         <w:lastRenderedPageBreak/>
         <w:t>Optimal buildings for the development of an energy community PV installation</w:t>
       </w:r>
-      <w:bookmarkEnd w:id="9"/>
+      <w:bookmarkEnd w:id="11"/>
     </w:p>
     <w:p>
       <w:r>
@@ -2716,14 +2791,52 @@
           <w:lang w:val="es-ES"/>
         </w:rPr>
       </w:pPr>
+      <w:proofErr w:type="spellStart"/>
       <w:r>
         <w:rPr>
           <w:b/>
           <w:bCs/>
           <w:lang w:val="es-ES"/>
         </w:rPr>
-        <w:t>Criteria for Selection</w:t>
-      </w:r>
+        <w:t>Criteria</w:t>
+      </w:r>
+      <w:proofErr w:type="spellEnd"/>
+      <w:r>
+        <w:rPr>
+          <w:b/>
+          <w:bCs/>
+          <w:lang w:val="es-ES"/>
+        </w:rPr>
+        <w:t xml:space="preserve"> </w:t>
+      </w:r>
+      <w:proofErr w:type="spellStart"/>
+      <w:r>
+        <w:rPr>
+          <w:b/>
+          <w:bCs/>
+          <w:lang w:val="es-ES"/>
+        </w:rPr>
+        <w:t>for</w:t>
+      </w:r>
+      <w:proofErr w:type="spellEnd"/>
+      <w:r>
+        <w:rPr>
+          <w:b/>
+          <w:bCs/>
+          <w:lang w:val="es-ES"/>
+        </w:rPr>
+        <w:t xml:space="preserve"> </w:t>
+      </w:r>
+      <w:proofErr w:type="spellStart"/>
+      <w:r>
+        <w:rPr>
+          <w:b/>
+          <w:bCs/>
+          <w:lang w:val="es-ES"/>
+        </w:rPr>
+        <w:t>Selection</w:t>
+      </w:r>
+      <w:proofErr w:type="spellEnd"/>
     </w:p>
     <w:p>
       <w:pPr>
@@ -3005,8 +3118,13 @@
             <w:pPr>
               <w:cnfStyle w:val="100000000000" w:firstRow="1" w:lastRow="0" w:firstColumn="0" w:lastColumn="0" w:oddVBand="0" w:evenVBand="0" w:oddHBand="0" w:evenHBand="0" w:firstRowFirstColumn="0" w:firstRowLastColumn="0" w:lastRowFirstColumn="0" w:lastRowLastColumn="0"/>
             </w:pPr>
+            <w:proofErr w:type="spellStart"/>
             <w:r>
-              <w:t>Current Use</w:t>
+              <w:t>Current</w:t>
+            </w:r>
+            <w:proofErr w:type="spellEnd"/>
+            <w:r>
+              <w:t xml:space="preserve"> Use</w:t>
             </w:r>
           </w:p>
         </w:tc>
@@ -3096,8 +3214,21 @@
             <w:pPr>
               <w:cnfStyle w:val="100000000000" w:firstRow="1" w:lastRow="0" w:firstColumn="0" w:lastColumn="0" w:oddVBand="0" w:evenVBand="0" w:oddHBand="0" w:evenHBand="0" w:firstRowFirstColumn="0" w:firstRowLastColumn="0" w:lastRowFirstColumn="0" w:lastRowLastColumn="0"/>
             </w:pPr>
+            <w:proofErr w:type="spellStart"/>
             <w:r>
-              <w:t>Population density (?)</w:t>
+              <w:t>Population</w:t>
+            </w:r>
+            <w:proofErr w:type="spellEnd"/>
+            <w:r>
+              <w:t xml:space="preserve"> </w:t>
+            </w:r>
+            <w:proofErr w:type="spellStart"/>
+            <w:r>
+              <w:t>density</w:t>
+            </w:r>
+            <w:proofErr w:type="spellEnd"/>
+            <w:r>
+              <w:t xml:space="preserve"> (?)</w:t>
             </w:r>
           </w:p>
         </w:tc>
@@ -3109,8 +3240,21 @@
             <w:pPr>
               <w:cnfStyle w:val="100000000000" w:firstRow="1" w:lastRow="0" w:firstColumn="0" w:lastColumn="0" w:oddVBand="0" w:evenVBand="0" w:oddHBand="0" w:evenHBand="0" w:firstRowFirstColumn="0" w:firstRowLastColumn="0" w:lastRowFirstColumn="0" w:lastRowLastColumn="0"/>
             </w:pPr>
+            <w:proofErr w:type="spellStart"/>
             <w:r>
-              <w:t>Average Income (€)</w:t>
+              <w:t>Average</w:t>
+            </w:r>
+            <w:proofErr w:type="spellEnd"/>
+            <w:r>
+              <w:t xml:space="preserve"> </w:t>
+            </w:r>
+            <w:proofErr w:type="spellStart"/>
+            <w:r>
+              <w:t>Income</w:t>
+            </w:r>
+            <w:proofErr w:type="spellEnd"/>
+            <w:r>
+              <w:t xml:space="preserve"> (€)</w:t>
             </w:r>
           </w:p>
         </w:tc>
@@ -3356,35 +3500,7 @@
         <w:jc w:val="left"/>
       </w:pPr>
       <w:r>
-        <w:t>${PARAMETRO_1}</w:t>
-      </w:r>
-    </w:p>
-    <w:p>
-      <w:pPr>
-        <w:pStyle w:val="Prrafodelista"/>
-        <w:numPr>
-          <w:ilvl w:val="0"/>
-          <w:numId w:val="25"/>
-        </w:numPr>
-        <w:spacing w:line="259" w:lineRule="auto"/>
-        <w:jc w:val="left"/>
-      </w:pPr>
-      <w:r>
-        <w:t>${PARAMETRO_2}</w:t>
-      </w:r>
-    </w:p>
-    <w:p>
-      <w:pPr>
-        <w:pStyle w:val="Prrafodelista"/>
-        <w:numPr>
-          <w:ilvl w:val="0"/>
-          <w:numId w:val="25"/>
-        </w:numPr>
-        <w:spacing w:line="259" w:lineRule="auto"/>
-        <w:jc w:val="left"/>
-      </w:pPr>
-      <w:r>
-        <w:t>${PARAMETRO_3}</w:t>
+        <w:t>${SORTING_CRITERIA_LIST}</w:t>
       </w:r>
     </w:p>
     <w:p>
@@ -3444,7 +3560,7 @@
                     </pic:cNvPicPr>
                   </pic:nvPicPr>
                   <pic:blipFill>
-                    <a:blip r:embed="rId18" cstate="print">
+                    <a:blip r:embed="rId17" cstate="print">
                       <a:extLst>
                         <a:ext uri="{28A0092B-C50C-407E-A947-70E740481C1C}">
                           <a14:useLocalDpi xmlns:a14="http://schemas.microsoft.com/office/drawing/2010/main" val="0"/>
@@ -3511,7 +3627,7 @@
                     </pic:cNvPicPr>
                   </pic:nvPicPr>
                   <pic:blipFill rotWithShape="1">
-                    <a:blip r:embed="rId19" cstate="print">
+                    <a:blip r:embed="rId18" cstate="print">
                       <a:extLst>
                         <a:ext uri="{28A0092B-C50C-407E-A947-70E740481C1C}">
                           <a14:useLocalDpi xmlns:a14="http://schemas.microsoft.com/office/drawing/2010/main" val="0"/>
@@ -3598,7 +3714,7 @@
                     </pic:cNvPicPr>
                   </pic:nvPicPr>
                   <pic:blipFill>
-                    <a:blip r:embed="rId20">
+                    <a:blip r:embed="rId19">
                       <a:extLst>
                         <a:ext uri="{28A0092B-C50C-407E-A947-70E740481C1C}">
                           <a14:useLocalDpi xmlns:a14="http://schemas.microsoft.com/office/drawing/2010/main" val="0"/>
@@ -3640,7 +3756,7 @@
           <w:noProof/>
         </w:rPr>
         <w:drawing>
-          <wp:anchor distT="0" distB="0" distL="114300" distR="114300" simplePos="0" relativeHeight="251735040" behindDoc="1" locked="0" layoutInCell="1" allowOverlap="1" wp14:anchorId="310AFABB" wp14:editId="27272076">
+          <wp:anchor distT="0" distB="0" distL="114300" distR="114300" simplePos="0" relativeHeight="251735040" behindDoc="1" locked="0" layoutInCell="1" allowOverlap="1" wp14:anchorId="310AFABB" wp14:editId="640F0437">
             <wp:simplePos x="0" y="0"/>
             <wp:positionH relativeFrom="margin">
               <wp:posOffset>3550285</wp:posOffset>
@@ -3665,7 +3781,7 @@
                     </pic:cNvPicPr>
                   </pic:nvPicPr>
                   <pic:blipFill>
-                    <a:blip r:embed="rId21" cstate="print">
+                    <a:blip r:embed="rId20" cstate="print">
                       <a:extLst>
                         <a:ext uri="{28A0092B-C50C-407E-A947-70E740481C1C}">
                           <a14:useLocalDpi xmlns:a14="http://schemas.microsoft.com/office/drawing/2010/main" val="0"/>
@@ -3732,7 +3848,7 @@
                     </pic:cNvPicPr>
                   </pic:nvPicPr>
                   <pic:blipFill>
-                    <a:blip r:embed="rId22" cstate="print">
+                    <a:blip r:embed="rId21" cstate="print">
                       <a:extLst>
                         <a:ext uri="{28A0092B-C50C-407E-A947-70E740481C1C}">
                           <a14:useLocalDpi xmlns:a14="http://schemas.microsoft.com/office/drawing/2010/main" val="0"/>
@@ -3802,7 +3918,7 @@
                     </pic:cNvPicPr>
                   </pic:nvPicPr>
                   <pic:blipFill>
-                    <a:blip r:embed="rId23" cstate="print">
+                    <a:blip r:embed="rId22" cstate="print">
                       <a:extLst>
                         <a:ext uri="{28A0092B-C50C-407E-A947-70E740481C1C}">
                           <a14:useLocalDpi xmlns:a14="http://schemas.microsoft.com/office/drawing/2010/main" val="0"/>
@@ -3873,7 +3989,7 @@
                     </pic:cNvPicPr>
                   </pic:nvPicPr>
                   <pic:blipFill>
-                    <a:blip r:embed="rId24" cstate="print">
+                    <a:blip r:embed="rId23" cstate="print">
                       <a:extLst>
                         <a:ext uri="{28A0092B-C50C-407E-A947-70E740481C1C}">
                           <a14:useLocalDpi xmlns:a14="http://schemas.microsoft.com/office/drawing/2010/main" val="0"/>
@@ -3942,7 +4058,7 @@
                     </pic:cNvPicPr>
                   </pic:nvPicPr>
                   <pic:blipFill>
-                    <a:blip r:embed="rId25" cstate="print">
+                    <a:blip r:embed="rId24" cstate="print">
                       <a:extLst>
                         <a:ext uri="{28A0092B-C50C-407E-A947-70E740481C1C}">
                           <a14:useLocalDpi xmlns:a14="http://schemas.microsoft.com/office/drawing/2010/main" val="0"/>
@@ -4015,7 +4131,7 @@
                     </pic:cNvPicPr>
                   </pic:nvPicPr>
                   <pic:blipFill>
-                    <a:blip r:embed="rId26" cstate="print">
+                    <a:blip r:embed="rId25" cstate="print">
                       <a:extLst>
                         <a:ext uri="{28A0092B-C50C-407E-A947-70E740481C1C}">
                           <a14:useLocalDpi xmlns:a14="http://schemas.microsoft.com/office/drawing/2010/main" val="0"/>
@@ -4086,7 +4202,7 @@
                     </pic:cNvPicPr>
                   </pic:nvPicPr>
                   <pic:blipFill>
-                    <a:blip r:embed="rId27" cstate="print">
+                    <a:blip r:embed="rId26" cstate="print">
                       <a:extLst>
                         <a:ext uri="{28A0092B-C50C-407E-A947-70E740481C1C}">
                           <a14:useLocalDpi xmlns:a14="http://schemas.microsoft.com/office/drawing/2010/main" val="0"/>
@@ -4128,7 +4244,7 @@
           <w:noProof/>
         </w:rPr>
         <w:drawing>
-          <wp:anchor distT="0" distB="0" distL="114300" distR="114300" simplePos="0" relativeHeight="251738112" behindDoc="0" locked="0" layoutInCell="1" allowOverlap="1" wp14:anchorId="474D23E6" wp14:editId="04D98099">
+          <wp:anchor distT="0" distB="0" distL="114300" distR="114300" simplePos="0" relativeHeight="251738112" behindDoc="0" locked="0" layoutInCell="1" allowOverlap="1" wp14:anchorId="474D23E6" wp14:editId="67C74E2D">
             <wp:simplePos x="0" y="0"/>
             <wp:positionH relativeFrom="margin">
               <wp:posOffset>1393372</wp:posOffset>
@@ -4153,7 +4269,7 @@
                     </pic:cNvPicPr>
                   </pic:nvPicPr>
                   <pic:blipFill>
-                    <a:blip r:embed="rId28" cstate="print">
+                    <a:blip r:embed="rId27" cstate="print">
                       <a:extLst>
                         <a:ext uri="{28A0092B-C50C-407E-A947-70E740481C1C}">
                           <a14:useLocalDpi xmlns:a14="http://schemas.microsoft.com/office/drawing/2010/main" val="0"/>
@@ -4224,7 +4340,7 @@
                     </pic:cNvPicPr>
                   </pic:nvPicPr>
                   <pic:blipFill>
-                    <a:blip r:embed="rId29" cstate="print">
+                    <a:blip r:embed="rId28" cstate="print">
                       <a:extLst>
                         <a:ext uri="{28A0092B-C50C-407E-A947-70E740481C1C}">
                           <a14:useLocalDpi xmlns:a14="http://schemas.microsoft.com/office/drawing/2010/main" val="0"/>
@@ -4295,7 +4411,7 @@
                     </pic:cNvPicPr>
                   </pic:nvPicPr>
                   <pic:blipFill rotWithShape="1">
-                    <a:blip r:embed="rId30" cstate="print">
+                    <a:blip r:embed="rId29" cstate="print">
                       <a:extLst>
                         <a:ext uri="{28A0092B-C50C-407E-A947-70E740481C1C}">
                           <a14:useLocalDpi xmlns:a14="http://schemas.microsoft.com/office/drawing/2010/main" val="0"/>
@@ -4365,7 +4481,7 @@
                     </pic:cNvPicPr>
                   </pic:nvPicPr>
                   <pic:blipFill rotWithShape="1">
-                    <a:blip r:embed="rId31" cstate="print">
+                    <a:blip r:embed="rId30" cstate="print">
                       <a:extLst>
                         <a:ext uri="{28A0092B-C50C-407E-A947-70E740481C1C}">
                           <a14:useLocalDpi xmlns:a14="http://schemas.microsoft.com/office/drawing/2010/main" val="0"/>
@@ -4435,7 +4551,7 @@
                     </pic:cNvPicPr>
                   </pic:nvPicPr>
                   <pic:blipFill>
-                    <a:blip r:embed="rId32">
+                    <a:blip r:embed="rId31">
                       <a:extLst>
                         <a:ext uri="{28A0092B-C50C-407E-A947-70E740481C1C}">
                           <a14:useLocalDpi xmlns:a14="http://schemas.microsoft.com/office/drawing/2010/main" val="0"/>
@@ -4505,7 +4621,7 @@
                     </pic:cNvPicPr>
                   </pic:nvPicPr>
                   <pic:blipFill>
-                    <a:blip r:embed="rId33" cstate="print">
+                    <a:blip r:embed="rId32" cstate="print">
                       <a:extLst>
                         <a:ext uri="{28A0092B-C50C-407E-A947-70E740481C1C}">
                           <a14:useLocalDpi xmlns:a14="http://schemas.microsoft.com/office/drawing/2010/main" val="0"/>
@@ -4572,7 +4688,7 @@
                     <pic:cNvPicPr/>
                   </pic:nvPicPr>
                   <pic:blipFill>
-                    <a:blip r:embed="rId34" cstate="print">
+                    <a:blip r:embed="rId33" cstate="print">
                       <a:extLst>
                         <a:ext uri="{28A0092B-C50C-407E-A947-70E740481C1C}">
                           <a14:useLocalDpi xmlns:a14="http://schemas.microsoft.com/office/drawing/2010/main" val="0"/>
@@ -4634,7 +4750,7 @@
                     </pic:cNvPicPr>
                   </pic:nvPicPr>
                   <pic:blipFill>
-                    <a:blip r:embed="rId35" cstate="print">
+                    <a:blip r:embed="rId34" cstate="print">
                       <a:extLst>
                         <a:ext uri="{28A0092B-C50C-407E-A947-70E740481C1C}">
                           <a14:useLocalDpi xmlns:a14="http://schemas.microsoft.com/office/drawing/2010/main" val="0"/>
@@ -4734,7 +4850,7 @@
                     </pic:cNvPicPr>
                   </pic:nvPicPr>
                   <pic:blipFill>
-                    <a:blip r:embed="rId36" cstate="print">
+                    <a:blip r:embed="rId35" cstate="print">
                       <a:extLst>
                         <a:ext uri="{28A0092B-C50C-407E-A947-70E740481C1C}">
                           <a14:useLocalDpi xmlns:a14="http://schemas.microsoft.com/office/drawing/2010/main" val="0"/>
@@ -4821,7 +4937,7 @@
                     </pic:cNvPicPr>
                   </pic:nvPicPr>
                   <pic:blipFill>
-                    <a:blip r:embed="rId37" cstate="print">
+                    <a:blip r:embed="rId36" cstate="print">
                       <a:extLst>
                         <a:ext uri="{28A0092B-C50C-407E-A947-70E740481C1C}">
                           <a14:useLocalDpi xmlns:a14="http://schemas.microsoft.com/office/drawing/2010/main" val="0"/>
@@ -4895,7 +5011,7 @@
                     </pic:cNvPicPr>
                   </pic:nvPicPr>
                   <pic:blipFill>
-                    <a:blip r:embed="rId38" cstate="print">
+                    <a:blip r:embed="rId37" cstate="print">
                       <a:extLst>
                         <a:ext uri="{28A0092B-C50C-407E-A947-70E740481C1C}">
                           <a14:useLocalDpi xmlns:a14="http://schemas.microsoft.com/office/drawing/2010/main" val="0"/>
@@ -5327,7 +5443,7 @@
                     <pic:cNvPicPr/>
                   </pic:nvPicPr>
                   <pic:blipFill>
-                    <a:blip r:embed="rId39">
+                    <a:blip r:embed="rId38">
                       <a:extLst>
                         <a:ext uri="{28A0092B-C50C-407E-A947-70E740481C1C}">
                           <a14:useLocalDpi xmlns:a14="http://schemas.microsoft.com/office/drawing/2010/main" val="0"/>
@@ -5361,8 +5477,8 @@
       </w:r>
     </w:p>
     <w:sectPr>
-      <w:headerReference w:type="default" r:id="rId40"/>
-      <w:footerReference w:type="default" r:id="rId41"/>
+      <w:headerReference w:type="default" r:id="rId39"/>
+      <w:footerReference w:type="default" r:id="rId40"/>
       <w:pgSz w:w="11906" w:h="16838"/>
       <w:pgMar w:top="2127" w:right="1440" w:bottom="1440" w:left="1440" w:header="706" w:footer="576" w:gutter="0"/>
       <w:pgNumType w:start="0"/>
@@ -5375,7 +5491,7 @@
 </file>
 
 <file path=word/endnotes.xml><?xml version="1.0" encoding="utf-8"?>
-<w:endnotes xmlns:wpc="http://schemas.microsoft.com/office/word/2010/wordprocessingCanvas" xmlns:cx="http://schemas.microsoft.com/office/drawing/2014/chartex" xmlns:cx1="http://schemas.microsoft.com/office/drawing/2015/9/8/chartex" xmlns:cx2="http://schemas.microsoft.com/office/drawing/2015/10/21/chartex" xmlns:cx3="http://schemas.microsoft.com/office/drawing/2016/5/9/chartex" xmlns:cx4="http://schemas.microsoft.com/office/drawing/2016/5/10/chartex" xmlns:cx5="http://schemas.microsoft.com/office/drawing/2016/5/11/chartex" xmlns:cx6="http://schemas.microsoft.com/office/drawing/2016/5/12/chartex" xmlns:cx7="http://schemas.microsoft.com/office/drawing/2016/5/13/chartex" xmlns:cx8="http://schemas.microsoft.com/office/drawing/2016/5/14/chartex" xmlns:mc="http://schemas.openxmlformats.org/markup-compatibility/2006" xmlns:aink="http://schemas.microsoft.com/office/drawing/2016/ink" xmlns:am3d="http://schemas.microsoft.com/office/drawing/2017/model3d" xmlns:o="urn:schemas-microsoft-com:office:office" xmlns:oel="http://schemas.microsoft.com/office/2019/extlst" xmlns:r="http://schemas.openxmlformats.org/officeDocument/2006/relationships" xmlns:m="http://schemas.openxmlformats.org/officeDocument/2006/math" xmlns:v="urn:schemas-microsoft-com:vml" xmlns:wp14="http://schemas.microsoft.com/office/word/2010/wordprocessingDrawing" xmlns:wp="http://schemas.openxmlformats.org/drawingml/2006/wordprocessingDrawing" xmlns:w10="urn:schemas-microsoft-com:office:word" xmlns:w="http://schemas.openxmlformats.org/wordprocessingml/2006/main" xmlns:w14="http://schemas.microsoft.com/office/word/2010/wordml" xmlns:w15="http://schemas.microsoft.com/office/word/2012/wordml" xmlns:w16cex="http://schemas.microsoft.com/office/word/2018/wordml/cex" xmlns:w16cid="http://schemas.microsoft.com/office/word/2016/wordml/cid" xmlns:w16="http://schemas.microsoft.com/office/word/2018/wordml" xmlns:w16du="http://schemas.microsoft.com/office/word/2023/wordml/word16du" xmlns:w16sdtdh="http://schemas.microsoft.com/office/word/2020/wordml/sdtdatahash" xmlns:w16se="http://schemas.microsoft.com/office/word/2015/wordml/symex" xmlns:wpg="http://schemas.microsoft.com/office/word/2010/wordprocessingGroup" xmlns:wpi="http://schemas.microsoft.com/office/word/2010/wordprocessingInk" xmlns:wne="http://schemas.microsoft.com/office/word/2006/wordml" xmlns:wps="http://schemas.microsoft.com/office/word/2010/wordprocessingShape" mc:Ignorable="w14 w15 w16se w16cid w16 w16cex w16sdtdh w16du wp14">
+<w:endnotes xmlns:wpc="http://schemas.microsoft.com/office/word/2010/wordprocessingCanvas" xmlns:cx="http://schemas.microsoft.com/office/drawing/2014/chartex" xmlns:cx1="http://schemas.microsoft.com/office/drawing/2015/9/8/chartex" xmlns:cx2="http://schemas.microsoft.com/office/drawing/2015/10/21/chartex" xmlns:cx3="http://schemas.microsoft.com/office/drawing/2016/5/9/chartex" xmlns:cx4="http://schemas.microsoft.com/office/drawing/2016/5/10/chartex" xmlns:cx5="http://schemas.microsoft.com/office/drawing/2016/5/11/chartex" xmlns:cx6="http://schemas.microsoft.com/office/drawing/2016/5/12/chartex" xmlns:cx7="http://schemas.microsoft.com/office/drawing/2016/5/13/chartex" xmlns:cx8="http://schemas.microsoft.com/office/drawing/2016/5/14/chartex" xmlns:mc="http://schemas.openxmlformats.org/markup-compatibility/2006" xmlns:aink="http://schemas.microsoft.com/office/drawing/2016/ink" xmlns:am3d="http://schemas.microsoft.com/office/drawing/2017/model3d" xmlns:o="urn:schemas-microsoft-com:office:office" xmlns:oel="http://schemas.microsoft.com/office/2019/extlst" xmlns:r="http://schemas.openxmlformats.org/officeDocument/2006/relationships" xmlns:m="http://schemas.openxmlformats.org/officeDocument/2006/math" xmlns:v="urn:schemas-microsoft-com:vml" xmlns:wp14="http://schemas.microsoft.com/office/word/2010/wordprocessingDrawing" xmlns:wp="http://schemas.openxmlformats.org/drawingml/2006/wordprocessingDrawing" xmlns:w10="urn:schemas-microsoft-com:office:word" xmlns:w="http://schemas.openxmlformats.org/wordprocessingml/2006/main" xmlns:w14="http://schemas.microsoft.com/office/word/2010/wordml" xmlns:w15="http://schemas.microsoft.com/office/word/2012/wordml" xmlns:w16cex="http://schemas.microsoft.com/office/word/2018/wordml/cex" xmlns:w16cid="http://schemas.microsoft.com/office/word/2016/wordml/cid" xmlns:w16="http://schemas.microsoft.com/office/word/2018/wordml" xmlns:w16du="http://schemas.microsoft.com/office/word/2023/wordml/word16du" xmlns:w16sdtdh="http://schemas.microsoft.com/office/word/2020/wordml/sdtdatahash" xmlns:w16sdtfl="http://schemas.microsoft.com/office/word/2024/wordml/sdtformatlock" xmlns:w16se="http://schemas.microsoft.com/office/word/2015/wordml/symex" xmlns:wpg="http://schemas.microsoft.com/office/word/2010/wordprocessingGroup" xmlns:wpi="http://schemas.microsoft.com/office/word/2010/wordprocessingInk" xmlns:wne="http://schemas.microsoft.com/office/word/2006/wordml" xmlns:wps="http://schemas.microsoft.com/office/word/2010/wordprocessingShape" mc:Ignorable="w14 w15 w16se w16cid w16 w16cex w16sdtdh w16sdtfl w16du wp14">
   <w:endnote w:type="separator" w:id="-1">
     <w:p>
       <w:pPr>
@@ -5400,7 +5516,7 @@
 </file>
 
 <file path=word/footer1.xml><?xml version="1.0" encoding="utf-8"?>
-<w:ftr xmlns:wpc="http://schemas.microsoft.com/office/word/2010/wordprocessingCanvas" xmlns:cx="http://schemas.microsoft.com/office/drawing/2014/chartex" xmlns:cx1="http://schemas.microsoft.com/office/drawing/2015/9/8/chartex" xmlns:cx2="http://schemas.microsoft.com/office/drawing/2015/10/21/chartex" xmlns:cx3="http://schemas.microsoft.com/office/drawing/2016/5/9/chartex" xmlns:cx4="http://schemas.microsoft.com/office/drawing/2016/5/10/chartex" xmlns:cx5="http://schemas.microsoft.com/office/drawing/2016/5/11/chartex" xmlns:cx6="http://schemas.microsoft.com/office/drawing/2016/5/12/chartex" xmlns:cx7="http://schemas.microsoft.com/office/drawing/2016/5/13/chartex" xmlns:cx8="http://schemas.microsoft.com/office/drawing/2016/5/14/chartex" xmlns:mc="http://schemas.openxmlformats.org/markup-compatibility/2006" xmlns:aink="http://schemas.microsoft.com/office/drawing/2016/ink" xmlns:am3d="http://schemas.microsoft.com/office/drawing/2017/model3d" xmlns:o="urn:schemas-microsoft-com:office:office" xmlns:oel="http://schemas.microsoft.com/office/2019/extlst" xmlns:r="http://schemas.openxmlformats.org/officeDocument/2006/relationships" xmlns:m="http://schemas.openxmlformats.org/officeDocument/2006/math" xmlns:v="urn:schemas-microsoft-com:vml" xmlns:wp14="http://schemas.microsoft.com/office/word/2010/wordprocessingDrawing" xmlns:wp="http://schemas.openxmlformats.org/drawingml/2006/wordprocessingDrawing" xmlns:w10="urn:schemas-microsoft-com:office:word" xmlns:w="http://schemas.openxmlformats.org/wordprocessingml/2006/main" xmlns:w14="http://schemas.microsoft.com/office/word/2010/wordml" xmlns:w15="http://schemas.microsoft.com/office/word/2012/wordml" xmlns:w16cex="http://schemas.microsoft.com/office/word/2018/wordml/cex" xmlns:w16cid="http://schemas.microsoft.com/office/word/2016/wordml/cid" xmlns:w16="http://schemas.microsoft.com/office/word/2018/wordml" xmlns:w16du="http://schemas.microsoft.com/office/word/2023/wordml/word16du" xmlns:w16sdtdh="http://schemas.microsoft.com/office/word/2020/wordml/sdtdatahash" xmlns:w16se="http://schemas.microsoft.com/office/word/2015/wordml/symex" xmlns:wpg="http://schemas.microsoft.com/office/word/2010/wordprocessingGroup" xmlns:wpi="http://schemas.microsoft.com/office/word/2010/wordprocessingInk" xmlns:wne="http://schemas.microsoft.com/office/word/2006/wordml" xmlns:wps="http://schemas.microsoft.com/office/word/2010/wordprocessingShape" mc:Ignorable="w14 w15 w16se w16cid w16 w16cex w16sdtdh w16du wp14">
+<w:ftr xmlns:wpc="http://schemas.microsoft.com/office/word/2010/wordprocessingCanvas" xmlns:cx="http://schemas.microsoft.com/office/drawing/2014/chartex" xmlns:cx1="http://schemas.microsoft.com/office/drawing/2015/9/8/chartex" xmlns:cx2="http://schemas.microsoft.com/office/drawing/2015/10/21/chartex" xmlns:cx3="http://schemas.microsoft.com/office/drawing/2016/5/9/chartex" xmlns:cx4="http://schemas.microsoft.com/office/drawing/2016/5/10/chartex" xmlns:cx5="http://schemas.microsoft.com/office/drawing/2016/5/11/chartex" xmlns:cx6="http://schemas.microsoft.com/office/drawing/2016/5/12/chartex" xmlns:cx7="http://schemas.microsoft.com/office/drawing/2016/5/13/chartex" xmlns:cx8="http://schemas.microsoft.com/office/drawing/2016/5/14/chartex" xmlns:mc="http://schemas.openxmlformats.org/markup-compatibility/2006" xmlns:aink="http://schemas.microsoft.com/office/drawing/2016/ink" xmlns:am3d="http://schemas.microsoft.com/office/drawing/2017/model3d" xmlns:o="urn:schemas-microsoft-com:office:office" xmlns:oel="http://schemas.microsoft.com/office/2019/extlst" xmlns:r="http://schemas.openxmlformats.org/officeDocument/2006/relationships" xmlns:m="http://schemas.openxmlformats.org/officeDocument/2006/math" xmlns:v="urn:schemas-microsoft-com:vml" xmlns:wp14="http://schemas.microsoft.com/office/word/2010/wordprocessingDrawing" xmlns:wp="http://schemas.openxmlformats.org/drawingml/2006/wordprocessingDrawing" xmlns:w10="urn:schemas-microsoft-com:office:word" xmlns:w="http://schemas.openxmlformats.org/wordprocessingml/2006/main" xmlns:w14="http://schemas.microsoft.com/office/word/2010/wordml" xmlns:w15="http://schemas.microsoft.com/office/word/2012/wordml" xmlns:w16cex="http://schemas.microsoft.com/office/word/2018/wordml/cex" xmlns:w16cid="http://schemas.microsoft.com/office/word/2016/wordml/cid" xmlns:w16="http://schemas.microsoft.com/office/word/2018/wordml" xmlns:w16du="http://schemas.microsoft.com/office/word/2023/wordml/word16du" xmlns:w16sdtdh="http://schemas.microsoft.com/office/word/2020/wordml/sdtdatahash" xmlns:w16sdtfl="http://schemas.microsoft.com/office/word/2024/wordml/sdtformatlock" xmlns:w16se="http://schemas.microsoft.com/office/word/2015/wordml/symex" xmlns:wpg="http://schemas.microsoft.com/office/word/2010/wordprocessingGroup" xmlns:wpi="http://schemas.microsoft.com/office/word/2010/wordprocessingInk" xmlns:wne="http://schemas.microsoft.com/office/word/2006/wordml" xmlns:wps="http://schemas.microsoft.com/office/word/2010/wordprocessingShape" mc:Ignorable="w14 w15 w16se w16cid w16 w16cex w16sdtdh w16sdtfl w16du wp14">
   <w:sdt>
     <w:sdtPr>
       <w:id w:val="1887597481"/>
@@ -5701,7 +5817,7 @@
                 </wp:anchor>
               </w:drawing>
             </mc:Choice>
-            <mc:Fallback xmlns:a14="http://schemas.microsoft.com/office/drawing/2010/main" xmlns:pic="http://schemas.openxmlformats.org/drawingml/2006/picture" xmlns:a="http://schemas.openxmlformats.org/drawingml/2006/main">
+            <mc:Fallback xmlns:a="http://schemas.openxmlformats.org/drawingml/2006/main" xmlns:pic="http://schemas.openxmlformats.org/drawingml/2006/picture" xmlns:a14="http://schemas.microsoft.com/office/drawing/2010/main">
               <w:pict>
                 <v:line id="Straight Connector 11" style="position:absolute;z-index:251677183;visibility:visible;mso-wrap-style:square;mso-width-percent:0;mso-height-percent:0;mso-wrap-distance-left:9pt;mso-wrap-distance-top:0;mso-wrap-distance-right:9pt;mso-wrap-distance-bottom:0;mso-position-horizontal:absolute;mso-position-horizontal-relative:text;mso-position-vertical:absolute;mso-position-vertical-relative:text;mso-width-percent:0;mso-height-percent:0;mso-width-relative:margin;mso-height-relative:margin" o:spid="_x0000_s1026" strokecolor="#0f4881" strokeweight="1.75pt" from="-70.6pt,-1.8pt" to="423.15pt,-1.8pt" w14:anchorId="7508FB99" o:gfxdata="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">
                   <v:stroke joinstyle="miter"/>
@@ -5851,7 +5967,7 @@
 </file>
 
 <file path=word/footnotes.xml><?xml version="1.0" encoding="utf-8"?>
-<w:footnotes xmlns:wpc="http://schemas.microsoft.com/office/word/2010/wordprocessingCanvas" xmlns:cx="http://schemas.microsoft.com/office/drawing/2014/chartex" xmlns:cx1="http://schemas.microsoft.com/office/drawing/2015/9/8/chartex" xmlns:cx2="http://schemas.microsoft.com/office/drawing/2015/10/21/chartex" xmlns:cx3="http://schemas.microsoft.com/office/drawing/2016/5/9/chartex" xmlns:cx4="http://schemas.microsoft.com/office/drawing/2016/5/10/chartex" xmlns:cx5="http://schemas.microsoft.com/office/drawing/2016/5/11/chartex" xmlns:cx6="http://schemas.microsoft.com/office/drawing/2016/5/12/chartex" xmlns:cx7="http://schemas.microsoft.com/office/drawing/2016/5/13/chartex" xmlns:cx8="http://schemas.microsoft.com/office/drawing/2016/5/14/chartex" xmlns:mc="http://schemas.openxmlformats.org/markup-compatibility/2006" xmlns:aink="http://schemas.microsoft.com/office/drawing/2016/ink" xmlns:am3d="http://schemas.microsoft.com/office/drawing/2017/model3d" xmlns:o="urn:schemas-microsoft-com:office:office" xmlns:oel="http://schemas.microsoft.com/office/2019/extlst" xmlns:r="http://schemas.openxmlformats.org/officeDocument/2006/relationships" xmlns:m="http://schemas.openxmlformats.org/officeDocument/2006/math" xmlns:v="urn:schemas-microsoft-com:vml" xmlns:wp14="http://schemas.microsoft.com/office/word/2010/wordprocessingDrawing" xmlns:wp="http://schemas.openxmlformats.org/drawingml/2006/wordprocessingDrawing" xmlns:w10="urn:schemas-microsoft-com:office:word" xmlns:w="http://schemas.openxmlformats.org/wordprocessingml/2006/main" xmlns:w14="http://schemas.microsoft.com/office/word/2010/wordml" xmlns:w15="http://schemas.microsoft.com/office/word/2012/wordml" xmlns:w16cex="http://schemas.microsoft.com/office/word/2018/wordml/cex" xmlns:w16cid="http://schemas.microsoft.com/office/word/2016/wordml/cid" xmlns:w16="http://schemas.microsoft.com/office/word/2018/wordml" xmlns:w16du="http://schemas.microsoft.com/office/word/2023/wordml/word16du" xmlns:w16sdtdh="http://schemas.microsoft.com/office/word/2020/wordml/sdtdatahash" xmlns:w16se="http://schemas.microsoft.com/office/word/2015/wordml/symex" xmlns:wpg="http://schemas.microsoft.com/office/word/2010/wordprocessingGroup" xmlns:wpi="http://schemas.microsoft.com/office/word/2010/wordprocessingInk" xmlns:wne="http://schemas.microsoft.com/office/word/2006/wordml" xmlns:wps="http://schemas.microsoft.com/office/word/2010/wordprocessingShape" mc:Ignorable="w14 w15 w16se w16cid w16 w16cex w16sdtdh w16du wp14">
+<w:footnotes xmlns:wpc="http://schemas.microsoft.com/office/word/2010/wordprocessingCanvas" xmlns:cx="http://schemas.microsoft.com/office/drawing/2014/chartex" xmlns:cx1="http://schemas.microsoft.com/office/drawing/2015/9/8/chartex" xmlns:cx2="http://schemas.microsoft.com/office/drawing/2015/10/21/chartex" xmlns:cx3="http://schemas.microsoft.com/office/drawing/2016/5/9/chartex" xmlns:cx4="http://schemas.microsoft.com/office/drawing/2016/5/10/chartex" xmlns:cx5="http://schemas.microsoft.com/office/drawing/2016/5/11/chartex" xmlns:cx6="http://schemas.microsoft.com/office/drawing/2016/5/12/chartex" xmlns:cx7="http://schemas.microsoft.com/office/drawing/2016/5/13/chartex" xmlns:cx8="http://schemas.microsoft.com/office/drawing/2016/5/14/chartex" xmlns:mc="http://schemas.openxmlformats.org/markup-compatibility/2006" xmlns:aink="http://schemas.microsoft.com/office/drawing/2016/ink" xmlns:am3d="http://schemas.microsoft.com/office/drawing/2017/model3d" xmlns:o="urn:schemas-microsoft-com:office:office" xmlns:oel="http://schemas.microsoft.com/office/2019/extlst" xmlns:r="http://schemas.openxmlformats.org/officeDocument/2006/relationships" xmlns:m="http://schemas.openxmlformats.org/officeDocument/2006/math" xmlns:v="urn:schemas-microsoft-com:vml" xmlns:wp14="http://schemas.microsoft.com/office/word/2010/wordprocessingDrawing" xmlns:wp="http://schemas.openxmlformats.org/drawingml/2006/wordprocessingDrawing" xmlns:w10="urn:schemas-microsoft-com:office:word" xmlns:w="http://schemas.openxmlformats.org/wordprocessingml/2006/main" xmlns:w14="http://schemas.microsoft.com/office/word/2010/wordml" xmlns:w15="http://schemas.microsoft.com/office/word/2012/wordml" xmlns:w16cex="http://schemas.microsoft.com/office/word/2018/wordml/cex" xmlns:w16cid="http://schemas.microsoft.com/office/word/2016/wordml/cid" xmlns:w16="http://schemas.microsoft.com/office/word/2018/wordml" xmlns:w16du="http://schemas.microsoft.com/office/word/2023/wordml/word16du" xmlns:w16sdtdh="http://schemas.microsoft.com/office/word/2020/wordml/sdtdatahash" xmlns:w16sdtfl="http://schemas.microsoft.com/office/word/2024/wordml/sdtformatlock" xmlns:w16se="http://schemas.microsoft.com/office/word/2015/wordml/symex" xmlns:wpg="http://schemas.microsoft.com/office/word/2010/wordprocessingGroup" xmlns:wpi="http://schemas.microsoft.com/office/word/2010/wordprocessingInk" xmlns:wne="http://schemas.microsoft.com/office/word/2006/wordml" xmlns:wps="http://schemas.microsoft.com/office/word/2010/wordprocessingShape" mc:Ignorable="w14 w15 w16se w16cid w16 w16cex w16sdtdh w16sdtfl w16du wp14">
   <w:footnote w:type="separator" w:id="-1">
     <w:p>
       <w:pPr>
@@ -5876,7 +5992,7 @@
 </file>
 
 <file path=word/header1.xml><?xml version="1.0" encoding="utf-8"?>
-<w:hdr xmlns:wpc="http://schemas.microsoft.com/office/word/2010/wordprocessingCanvas" xmlns:cx="http://schemas.microsoft.com/office/drawing/2014/chartex" xmlns:cx1="http://schemas.microsoft.com/office/drawing/2015/9/8/chartex" xmlns:cx2="http://schemas.microsoft.com/office/drawing/2015/10/21/chartex" xmlns:cx3="http://schemas.microsoft.com/office/drawing/2016/5/9/chartex" xmlns:cx4="http://schemas.microsoft.com/office/drawing/2016/5/10/chartex" xmlns:cx5="http://schemas.microsoft.com/office/drawing/2016/5/11/chartex" xmlns:cx6="http://schemas.microsoft.com/office/drawing/2016/5/12/chartex" xmlns:cx7="http://schemas.microsoft.com/office/drawing/2016/5/13/chartex" xmlns:cx8="http://schemas.microsoft.com/office/drawing/2016/5/14/chartex" xmlns:mc="http://schemas.openxmlformats.org/markup-compatibility/2006" xmlns:aink="http://schemas.microsoft.com/office/drawing/2016/ink" xmlns:am3d="http://schemas.microsoft.com/office/drawing/2017/model3d" xmlns:o="urn:schemas-microsoft-com:office:office" xmlns:oel="http://schemas.microsoft.com/office/2019/extlst" xmlns:r="http://schemas.openxmlformats.org/officeDocument/2006/relationships" xmlns:m="http://schemas.openxmlformats.org/officeDocument/2006/math" xmlns:v="urn:schemas-microsoft-com:vml" xmlns:wp14="http://schemas.microsoft.com/office/word/2010/wordprocessingDrawing" xmlns:wp="http://schemas.openxmlformats.org/drawingml/2006/wordprocessingDrawing" xmlns:w10="urn:schemas-microsoft-com:office:word" xmlns:w="http://schemas.openxmlformats.org/wordprocessingml/2006/main" xmlns:w14="http://schemas.microsoft.com/office/word/2010/wordml" xmlns:w15="http://schemas.microsoft.com/office/word/2012/wordml" xmlns:w16cex="http://schemas.microsoft.com/office/word/2018/wordml/cex" xmlns:w16cid="http://schemas.microsoft.com/office/word/2016/wordml/cid" xmlns:w16="http://schemas.microsoft.com/office/word/2018/wordml" xmlns:w16du="http://schemas.microsoft.com/office/word/2023/wordml/word16du" xmlns:w16sdtdh="http://schemas.microsoft.com/office/word/2020/wordml/sdtdatahash" xmlns:w16se="http://schemas.microsoft.com/office/word/2015/wordml/symex" xmlns:wpg="http://schemas.microsoft.com/office/word/2010/wordprocessingGroup" xmlns:wpi="http://schemas.microsoft.com/office/word/2010/wordprocessingInk" xmlns:wne="http://schemas.microsoft.com/office/word/2006/wordml" xmlns:wps="http://schemas.microsoft.com/office/word/2010/wordprocessingShape" mc:Ignorable="w14 w15 w16se w16cid w16 w16cex w16sdtdh w16du wp14">
+<w:hdr xmlns:wpc="http://schemas.microsoft.com/office/word/2010/wordprocessingCanvas" xmlns:cx="http://schemas.microsoft.com/office/drawing/2014/chartex" xmlns:cx1="http://schemas.microsoft.com/office/drawing/2015/9/8/chartex" xmlns:cx2="http://schemas.microsoft.com/office/drawing/2015/10/21/chartex" xmlns:cx3="http://schemas.microsoft.com/office/drawing/2016/5/9/chartex" xmlns:cx4="http://schemas.microsoft.com/office/drawing/2016/5/10/chartex" xmlns:cx5="http://schemas.microsoft.com/office/drawing/2016/5/11/chartex" xmlns:cx6="http://schemas.microsoft.com/office/drawing/2016/5/12/chartex" xmlns:cx7="http://schemas.microsoft.com/office/drawing/2016/5/13/chartex" xmlns:cx8="http://schemas.microsoft.com/office/drawing/2016/5/14/chartex" xmlns:mc="http://schemas.openxmlformats.org/markup-compatibility/2006" xmlns:aink="http://schemas.microsoft.com/office/drawing/2016/ink" xmlns:am3d="http://schemas.microsoft.com/office/drawing/2017/model3d" xmlns:o="urn:schemas-microsoft-com:office:office" xmlns:oel="http://schemas.microsoft.com/office/2019/extlst" xmlns:r="http://schemas.openxmlformats.org/officeDocument/2006/relationships" xmlns:m="http://schemas.openxmlformats.org/officeDocument/2006/math" xmlns:v="urn:schemas-microsoft-com:vml" xmlns:wp14="http://schemas.microsoft.com/office/word/2010/wordprocessingDrawing" xmlns:wp="http://schemas.openxmlformats.org/drawingml/2006/wordprocessingDrawing" xmlns:w10="urn:schemas-microsoft-com:office:word" xmlns:w="http://schemas.openxmlformats.org/wordprocessingml/2006/main" xmlns:w14="http://schemas.microsoft.com/office/word/2010/wordml" xmlns:w15="http://schemas.microsoft.com/office/word/2012/wordml" xmlns:w16cex="http://schemas.microsoft.com/office/word/2018/wordml/cex" xmlns:w16cid="http://schemas.microsoft.com/office/word/2016/wordml/cid" xmlns:w16="http://schemas.microsoft.com/office/word/2018/wordml" xmlns:w16du="http://schemas.microsoft.com/office/word/2023/wordml/word16du" xmlns:w16sdtdh="http://schemas.microsoft.com/office/word/2020/wordml/sdtdatahash" xmlns:w16sdtfl="http://schemas.microsoft.com/office/word/2024/wordml/sdtformatlock" xmlns:w16se="http://schemas.microsoft.com/office/word/2015/wordml/symex" xmlns:wpg="http://schemas.microsoft.com/office/word/2010/wordprocessingGroup" xmlns:wpi="http://schemas.microsoft.com/office/word/2010/wordprocessingInk" xmlns:wne="http://schemas.microsoft.com/office/word/2006/wordml" xmlns:wps="http://schemas.microsoft.com/office/word/2010/wordprocessingShape" mc:Ignorable="w14 w15 w16se w16cid w16 w16cex w16sdtdh w16sdtfl w16du wp14">
   <w:p>
     <w:pPr>
       <w:pStyle w:val="Encabezado"/>
@@ -6027,7 +6143,7 @@
             </wp:anchor>
           </w:drawing>
         </mc:Choice>
-        <mc:Fallback xmlns:a14="http://schemas.microsoft.com/office/drawing/2010/main" xmlns:pic="http://schemas.openxmlformats.org/drawingml/2006/picture" xmlns:a="http://schemas.openxmlformats.org/drawingml/2006/main">
+        <mc:Fallback xmlns:a="http://schemas.openxmlformats.org/drawingml/2006/main" xmlns:pic="http://schemas.openxmlformats.org/drawingml/2006/picture" xmlns:a14="http://schemas.microsoft.com/office/drawing/2010/main">
           <w:pict>
             <v:rect id="Rectangle 12" style="position:absolute;margin-left:-73.5pt;margin-top:-35.25pt;width:601.5pt;height:71.25pt;z-index:-251633153;visibility:visible;mso-wrap-style:square;mso-width-percent:0;mso-height-percent:0;mso-wrap-distance-left:9pt;mso-wrap-distance-top:0;mso-wrap-distance-right:9pt;mso-wrap-distance-bottom:0;mso-position-horizontal:absolute;mso-position-horizontal-relative:text;mso-position-vertical:absolute;mso-position-vertical-relative:text;mso-width-percent:0;mso-height-percent:0;mso-width-relative:margin;mso-height-relative:margin;v-text-anchor:middle" o:spid="_x0000_s1026" fillcolor="#0f4881" strokecolor="#1f3763 [1604]" strokeweight="1pt" w14:anchorId="219F7DC2" o:gfxdata="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">
               <v:fill type="gradient" color2="#0bd2f1" angle="91" focus="100%">
@@ -6049,7 +6165,7 @@
 </file>
 
 <file path=word/numbering.xml><?xml version="1.0" encoding="utf-8"?>
-<w:numbering xmlns:wpc="http://schemas.microsoft.com/office/word/2010/wordprocessingCanvas" xmlns:cx="http://schemas.microsoft.com/office/drawing/2014/chartex" xmlns:cx1="http://schemas.microsoft.com/office/drawing/2015/9/8/chartex" xmlns:cx2="http://schemas.microsoft.com/office/drawing/2015/10/21/chartex" xmlns:cx3="http://schemas.microsoft.com/office/drawing/2016/5/9/chartex" xmlns:cx4="http://schemas.microsoft.com/office/drawing/2016/5/10/chartex" xmlns:cx5="http://schemas.microsoft.com/office/drawing/2016/5/11/chartex" xmlns:cx6="http://schemas.microsoft.com/office/drawing/2016/5/12/chartex" xmlns:cx7="http://schemas.microsoft.com/office/drawing/2016/5/13/chartex" xmlns:cx8="http://schemas.microsoft.com/office/drawing/2016/5/14/chartex" xmlns:mc="http://schemas.openxmlformats.org/markup-compatibility/2006" xmlns:aink="http://schemas.microsoft.com/office/drawing/2016/ink" xmlns:am3d="http://schemas.microsoft.com/office/drawing/2017/model3d" xmlns:o="urn:schemas-microsoft-com:office:office" xmlns:oel="http://schemas.microsoft.com/office/2019/extlst" xmlns:r="http://schemas.openxmlformats.org/officeDocument/2006/relationships" xmlns:m="http://schemas.openxmlformats.org/officeDocument/2006/math" xmlns:v="urn:schemas-microsoft-com:vml" xmlns:wp14="http://schemas.microsoft.com/office/word/2010/wordprocessingDrawing" xmlns:wp="http://schemas.openxmlformats.org/drawingml/2006/wordprocessingDrawing" xmlns:w10="urn:schemas-microsoft-com:office:word" xmlns:w="http://schemas.openxmlformats.org/wordprocessingml/2006/main" xmlns:w14="http://schemas.microsoft.com/office/word/2010/wordml" xmlns:w15="http://schemas.microsoft.com/office/word/2012/wordml" xmlns:w16cex="http://schemas.microsoft.com/office/word/2018/wordml/cex" xmlns:w16cid="http://schemas.microsoft.com/office/word/2016/wordml/cid" xmlns:w16="http://schemas.microsoft.com/office/word/2018/wordml" xmlns:w16du="http://schemas.microsoft.com/office/word/2023/wordml/word16du" xmlns:w16sdtdh="http://schemas.microsoft.com/office/word/2020/wordml/sdtdatahash" xmlns:w16se="http://schemas.microsoft.com/office/word/2015/wordml/symex" xmlns:wpg="http://schemas.microsoft.com/office/word/2010/wordprocessingGroup" xmlns:wpi="http://schemas.microsoft.com/office/word/2010/wordprocessingInk" xmlns:wne="http://schemas.microsoft.com/office/word/2006/wordml" xmlns:wps="http://schemas.microsoft.com/office/word/2010/wordprocessingShape" mc:Ignorable="w14 w15 w16se w16cid w16 w16cex w16sdtdh w16du wp14">
+<w:numbering xmlns:wpc="http://schemas.microsoft.com/office/word/2010/wordprocessingCanvas" xmlns:cx="http://schemas.microsoft.com/office/drawing/2014/chartex" xmlns:cx1="http://schemas.microsoft.com/office/drawing/2015/9/8/chartex" xmlns:cx2="http://schemas.microsoft.com/office/drawing/2015/10/21/chartex" xmlns:cx3="http://schemas.microsoft.com/office/drawing/2016/5/9/chartex" xmlns:cx4="http://schemas.microsoft.com/office/drawing/2016/5/10/chartex" xmlns:cx5="http://schemas.microsoft.com/office/drawing/2016/5/11/chartex" xmlns:cx6="http://schemas.microsoft.com/office/drawing/2016/5/12/chartex" xmlns:cx7="http://schemas.microsoft.com/office/drawing/2016/5/13/chartex" xmlns:cx8="http://schemas.microsoft.com/office/drawing/2016/5/14/chartex" xmlns:mc="http://schemas.openxmlformats.org/markup-compatibility/2006" xmlns:aink="http://schemas.microsoft.com/office/drawing/2016/ink" xmlns:am3d="http://schemas.microsoft.com/office/drawing/2017/model3d" xmlns:o="urn:schemas-microsoft-com:office:office" xmlns:oel="http://schemas.microsoft.com/office/2019/extlst" xmlns:r="http://schemas.openxmlformats.org/officeDocument/2006/relationships" xmlns:m="http://schemas.openxmlformats.org/officeDocument/2006/math" xmlns:v="urn:schemas-microsoft-com:vml" xmlns:wp14="http://schemas.microsoft.com/office/word/2010/wordprocessingDrawing" xmlns:wp="http://schemas.openxmlformats.org/drawingml/2006/wordprocessingDrawing" xmlns:w10="urn:schemas-microsoft-com:office:word" xmlns:w="http://schemas.openxmlformats.org/wordprocessingml/2006/main" xmlns:w14="http://schemas.microsoft.com/office/word/2010/wordml" xmlns:w15="http://schemas.microsoft.com/office/word/2012/wordml" xmlns:w16cex="http://schemas.microsoft.com/office/word/2018/wordml/cex" xmlns:w16cid="http://schemas.microsoft.com/office/word/2016/wordml/cid" xmlns:w16="http://schemas.microsoft.com/office/word/2018/wordml" xmlns:w16du="http://schemas.microsoft.com/office/word/2023/wordml/word16du" xmlns:w16sdtdh="http://schemas.microsoft.com/office/word/2020/wordml/sdtdatahash" xmlns:w16sdtfl="http://schemas.microsoft.com/office/word/2024/wordml/sdtformatlock" xmlns:w16se="http://schemas.microsoft.com/office/word/2015/wordml/symex" xmlns:wpg="http://schemas.microsoft.com/office/word/2010/wordprocessingGroup" xmlns:wpi="http://schemas.microsoft.com/office/word/2010/wordprocessingInk" xmlns:wne="http://schemas.microsoft.com/office/word/2006/wordml" xmlns:wps="http://schemas.microsoft.com/office/word/2010/wordprocessingShape" mc:Ignorable="w14 w15 w16se w16cid w16 w16cex w16sdtdh w16sdtfl w16du wp14">
   <w:abstractNum w:abstractNumId="0" w15:restartNumberingAfterBreak="0">
     <w:nsid w:val="04485D01"/>
     <w:multiLevelType w:val="hybridMultilevel"/>
@@ -6513,7 +6629,7 @@
   <w:abstractNum w:abstractNumId="5" w15:restartNumberingAfterBreak="0">
     <w:nsid w:val="20E945EE"/>
     <w:multiLevelType w:val="hybridMultilevel"/>
-    <w:tmpl w:val="101A2544"/>
+    <w:tmpl w:val="D6DEA8BA"/>
     <w:lvl w:ilvl="0" w:tplc="0C0A000F">
       <w:start w:val="1"/>
       <w:numFmt w:val="decimal"/>
@@ -8120,7 +8236,7 @@
 </file>
 
 <file path=word/styles.xml><?xml version="1.0" encoding="utf-8"?>
-<w:styles xmlns:mc="http://schemas.openxmlformats.org/markup-compatibility/2006" xmlns:r="http://schemas.openxmlformats.org/officeDocument/2006/relationships" xmlns:w="http://schemas.openxmlformats.org/wordprocessingml/2006/main" xmlns:w14="http://schemas.microsoft.com/office/word/2010/wordml" xmlns:w15="http://schemas.microsoft.com/office/word/2012/wordml" xmlns:w16cex="http://schemas.microsoft.com/office/word/2018/wordml/cex" xmlns:w16cid="http://schemas.microsoft.com/office/word/2016/wordml/cid" xmlns:w16="http://schemas.microsoft.com/office/word/2018/wordml" xmlns:w16du="http://schemas.microsoft.com/office/word/2023/wordml/word16du" xmlns:w16sdtdh="http://schemas.microsoft.com/office/word/2020/wordml/sdtdatahash" xmlns:w16se="http://schemas.microsoft.com/office/word/2015/wordml/symex" mc:Ignorable="w14 w15 w16se w16cid w16 w16cex w16sdtdh w16du">
+<w:styles xmlns:mc="http://schemas.openxmlformats.org/markup-compatibility/2006" xmlns:r="http://schemas.openxmlformats.org/officeDocument/2006/relationships" xmlns:w="http://schemas.openxmlformats.org/wordprocessingml/2006/main" xmlns:w14="http://schemas.microsoft.com/office/word/2010/wordml" xmlns:w15="http://schemas.microsoft.com/office/word/2012/wordml" xmlns:w16cex="http://schemas.microsoft.com/office/word/2018/wordml/cex" xmlns:w16cid="http://schemas.microsoft.com/office/word/2016/wordml/cid" xmlns:w16="http://schemas.microsoft.com/office/word/2018/wordml" xmlns:w16du="http://schemas.microsoft.com/office/word/2023/wordml/word16du" xmlns:w16sdtdh="http://schemas.microsoft.com/office/word/2020/wordml/sdtdatahash" xmlns:w16sdtfl="http://schemas.microsoft.com/office/word/2024/wordml/sdtformatlock" xmlns:w16se="http://schemas.microsoft.com/office/word/2015/wordml/symex" mc:Ignorable="w14 w15 w16se w16cid w16 w16cex w16sdtdh w16sdtfl w16du">
   <w:docDefaults>
     <w:rPrDefault>
       <w:rPr>
@@ -8765,6 +8881,7 @@
   <w:style w:type="character" w:default="1" w:styleId="Fuentedeprrafopredeter">
     <w:name w:val="Default Paragraph Font"/>
     <w:uiPriority w:val="1"/>
+    <w:semiHidden/>
     <w:unhideWhenUsed/>
   </w:style>
   <w:style w:type="table" w:default="1" w:styleId="Tablanormal">
@@ -12989,15 +13106,6 @@
 </file>
 
 <file path=customXml/item1.xml><?xml version="1.0" encoding="utf-8"?>
-<?mso-contentType ?>
-<FormTemplates xmlns="http://schemas.microsoft.com/sharepoint/v3/contenttype/forms">
-  <Display>DocumentLibraryForm</Display>
-  <Edit>DocumentLibraryForm</Edit>
-  <New>DocumentLibraryForm</New>
-</FormTemplates>
-</file>
-
-<file path=customXml/item2.xml><?xml version="1.0" encoding="utf-8"?>
 <ct:contentTypeSchema xmlns:ct="http://schemas.microsoft.com/office/2006/metadata/contentType" xmlns:ma="http://schemas.microsoft.com/office/2006/metadata/properties/metaAttributes" ct:_="" ma:_="" ma:contentTypeName="Document" ma:contentTypeID="0x01010072C73517DA64DC439B70AB26E06FAC25" ma:contentTypeVersion="14" ma:contentTypeDescription="Create a new document." ma:contentTypeScope="" ma:versionID="f9d326f615fe745e5c56aee5289552a5">
   <xsd:schema xmlns:xsd="http://www.w3.org/2001/XMLSchema" xmlns:xs="http://www.w3.org/2001/XMLSchema" xmlns:p="http://schemas.microsoft.com/office/2006/metadata/properties" xmlns:ns2="90a7c614-38be-4e25-a836-3cdc35123b49" xmlns:ns3="4c4ed773-aae7-4cb9-8649-6d5e7f41479f" targetNamespace="http://schemas.microsoft.com/office/2006/metadata/properties" ma:root="true" ma:fieldsID="33f29125035d4662c19536a8581018e1" ns2:_="" ns3:_="">
     <xsd:import namespace="90a7c614-38be-4e25-a836-3cdc35123b49"/>
@@ -13226,11 +13334,16 @@
 </ct:contentTypeSchema>
 </file>
 
-<file path=customXml/item3.xml><?xml version="1.0" encoding="utf-8"?>
-<b:Sources xmlns:b="http://schemas.openxmlformats.org/officeDocument/2006/bibliography" xmlns="http://schemas.openxmlformats.org/officeDocument/2006/bibliography" SelectedStyle="\APASixthEditionOfficeOnline.xsl" StyleName="APA" Version="6"/>
+<file path=customXml/item2.xml><?xml version="1.0" encoding="utf-8"?>
+<?mso-contentType ?>
+<FormTemplates xmlns="http://schemas.microsoft.com/sharepoint/v3/contenttype/forms">
+  <Display>DocumentLibraryForm</Display>
+  <Edit>DocumentLibraryForm</Edit>
+  <New>DocumentLibraryForm</New>
+</FormTemplates>
 </file>
 
-<file path=customXml/item4.xml><?xml version="1.0" encoding="utf-8"?>
+<file path=customXml/item3.xml><?xml version="1.0" encoding="utf-8"?>
 <p:properties xmlns:p="http://schemas.microsoft.com/office/2006/metadata/properties" xmlns:xsi="http://www.w3.org/2001/XMLSchema-instance" xmlns:pc="http://schemas.microsoft.com/office/infopath/2007/PartnerControls">
   <documentManagement>
     <lcf76f155ced4ddcb4097134ff3c332f xmlns="90a7c614-38be-4e25-a836-3cdc35123b49">
@@ -13241,15 +13354,11 @@
 </p:properties>
 </file>
 
-<file path=customXml/itemProps1.xml><?xml version="1.0" encoding="utf-8"?>
-<ds:datastoreItem xmlns:ds="http://schemas.openxmlformats.org/officeDocument/2006/customXml" ds:itemID="{F095F9B3-F93D-429B-9AB6-01E3477EFE4E}">
-  <ds:schemaRefs>
-    <ds:schemaRef ds:uri="http://schemas.microsoft.com/sharepoint/v3/contenttype/forms"/>
-  </ds:schemaRefs>
-</ds:datastoreItem>
+<file path=customXml/item4.xml><?xml version="1.0" encoding="utf-8"?>
+<b:Sources xmlns:b="http://schemas.openxmlformats.org/officeDocument/2006/bibliography" xmlns="http://schemas.openxmlformats.org/officeDocument/2006/bibliography" SelectedStyle="\APASixthEditionOfficeOnline.xsl" StyleName="APA" Version="6"/>
 </file>
 
-<file path=customXml/itemProps2.xml><?xml version="1.0" encoding="utf-8"?>
+<file path=customXml/itemProps1.xml><?xml version="1.0" encoding="utf-8"?>
 <ds:datastoreItem xmlns:ds="http://schemas.openxmlformats.org/officeDocument/2006/customXml" ds:itemID="{874E303D-FCE2-42D1-864B-805210190308}">
   <ds:schemaRefs>
     <ds:schemaRef ds:uri="http://schemas.microsoft.com/office/2006/metadata/contentType"/>
@@ -13268,15 +13377,15 @@
 </ds:datastoreItem>
 </file>
 
-<file path=customXml/itemProps3.xml><?xml version="1.0" encoding="utf-8"?>
-<ds:datastoreItem xmlns:ds="http://schemas.openxmlformats.org/officeDocument/2006/customXml" ds:itemID="{DDE773FC-55C8-4026-83BB-00855394FDDB}">
+<file path=customXml/itemProps2.xml><?xml version="1.0" encoding="utf-8"?>
+<ds:datastoreItem xmlns:ds="http://schemas.openxmlformats.org/officeDocument/2006/customXml" ds:itemID="{F095F9B3-F93D-429B-9AB6-01E3477EFE4E}">
   <ds:schemaRefs>
-    <ds:schemaRef ds:uri="http://schemas.openxmlformats.org/officeDocument/2006/bibliography"/>
+    <ds:schemaRef ds:uri="http://schemas.microsoft.com/sharepoint/v3/contenttype/forms"/>
   </ds:schemaRefs>
 </ds:datastoreItem>
 </file>
 
-<file path=customXml/itemProps4.xml><?xml version="1.0" encoding="utf-8"?>
+<file path=customXml/itemProps3.xml><?xml version="1.0" encoding="utf-8"?>
 <ds:datastoreItem xmlns:ds="http://schemas.openxmlformats.org/officeDocument/2006/customXml" ds:itemID="{D533605E-588E-4257-9E3D-AA0EF39AF6A4}">
   <ds:schemaRefs>
     <ds:schemaRef ds:uri="http://schemas.microsoft.com/office/2006/metadata/properties"/>
@@ -13285,4 +13394,12 @@
     <ds:schemaRef ds:uri="4c4ed773-aae7-4cb9-8649-6d5e7f41479f"/>
   </ds:schemaRefs>
 </ds:datastoreItem>
+</file>
+
+<file path=customXml/itemProps4.xml><?xml version="1.0" encoding="utf-8"?>
+<ds:datastoreItem xmlns:ds="http://schemas.openxmlformats.org/officeDocument/2006/customXml" ds:itemID="{DDE773FC-55C8-4026-83BB-00855394FDDB}">
+  <ds:schemaRefs>
+    <ds:schemaRef ds:uri="http://schemas.openxmlformats.org/officeDocument/2006/bibliography"/>
+  </ds:schemaRefs>
+</ds:datastoreItem>
 </file>
</xml_diff>

<commit_message>
fix: changes sorting criteria format to send to back and wirtes correctly to the document
</commit_message>
<xml_diff>
--- a/back/report_svc/data/report_template.docx
+++ b/back/report_svc/data/report_template.docx
@@ -3246,15 +3246,7 @@
             </w:r>
             <w:proofErr w:type="spellEnd"/>
             <w:r>
-              <w:t xml:space="preserve"> </w:t>
-            </w:r>
-            <w:proofErr w:type="spellStart"/>
-            <w:r>
-              <w:t>Income</w:t>
-            </w:r>
-            <w:proofErr w:type="spellEnd"/>
-            <w:r>
-              <w:t xml:space="preserve"> (€)</w:t>
+              <w:t xml:space="preserve"> Income (€)</w:t>
             </w:r>
           </w:p>
         </w:tc>
@@ -3491,18 +3483,15 @@
     </w:p>
     <w:p>
       <w:pPr>
-        <w:pStyle w:val="Prrafodelista"/>
-        <w:numPr>
-          <w:ilvl w:val="0"/>
-          <w:numId w:val="25"/>
-        </w:numPr>
         <w:spacing w:line="259" w:lineRule="auto"/>
         <w:jc w:val="left"/>
       </w:pPr>
+      <w:bookmarkStart w:id="12" w:name="_Hlk196381932"/>
       <w:r>
         <w:t>${SORTING_CRITERIA_LIST}</w:t>
       </w:r>
     </w:p>
+    <w:bookmarkEnd w:id="12"/>
     <w:p>
       <w:r>
         <w:t>The table highlights the significant potential for energy generation across the selected buildings, with additional consideration given to social and economic factors. Buildings located in areas with higher population density and lower average income are prioritized to ensure that the energy produced benefits communities with greater needs. This approach aligns with the goal of creating a sustainable and socially impactful energy community, where the benefits of renewable energy are accessible to all.</w:t>
@@ -3756,7 +3745,7 @@
           <w:noProof/>
         </w:rPr>
         <w:drawing>
-          <wp:anchor distT="0" distB="0" distL="114300" distR="114300" simplePos="0" relativeHeight="251735040" behindDoc="1" locked="0" layoutInCell="1" allowOverlap="1" wp14:anchorId="310AFABB" wp14:editId="640F0437">
+          <wp:anchor distT="0" distB="0" distL="114300" distR="114300" simplePos="0" relativeHeight="251735040" behindDoc="1" locked="0" layoutInCell="1" allowOverlap="1" wp14:anchorId="310AFABB" wp14:editId="64586520">
             <wp:simplePos x="0" y="0"/>
             <wp:positionH relativeFrom="margin">
               <wp:posOffset>3550285</wp:posOffset>
@@ -4244,7 +4233,7 @@
           <w:noProof/>
         </w:rPr>
         <w:drawing>
-          <wp:anchor distT="0" distB="0" distL="114300" distR="114300" simplePos="0" relativeHeight="251738112" behindDoc="0" locked="0" layoutInCell="1" allowOverlap="1" wp14:anchorId="474D23E6" wp14:editId="67C74E2D">
+          <wp:anchor distT="0" distB="0" distL="114300" distR="114300" simplePos="0" relativeHeight="251738112" behindDoc="0" locked="0" layoutInCell="1" allowOverlap="1" wp14:anchorId="474D23E6" wp14:editId="7836AB59">
             <wp:simplePos x="0" y="0"/>
             <wp:positionH relativeFrom="margin">
               <wp:posOffset>1393372</wp:posOffset>
@@ -5817,7 +5806,7 @@
                 </wp:anchor>
               </w:drawing>
             </mc:Choice>
-            <mc:Fallback xmlns:a="http://schemas.openxmlformats.org/drawingml/2006/main" xmlns:pic="http://schemas.openxmlformats.org/drawingml/2006/picture" xmlns:a14="http://schemas.microsoft.com/office/drawing/2010/main">
+            <mc:Fallback xmlns:a14="http://schemas.microsoft.com/office/drawing/2010/main" xmlns:pic="http://schemas.openxmlformats.org/drawingml/2006/picture" xmlns:a="http://schemas.openxmlformats.org/drawingml/2006/main">
               <w:pict>
                 <v:line id="Straight Connector 11" style="position:absolute;z-index:251677183;visibility:visible;mso-wrap-style:square;mso-width-percent:0;mso-height-percent:0;mso-wrap-distance-left:9pt;mso-wrap-distance-top:0;mso-wrap-distance-right:9pt;mso-wrap-distance-bottom:0;mso-position-horizontal:absolute;mso-position-horizontal-relative:text;mso-position-vertical:absolute;mso-position-vertical-relative:text;mso-width-percent:0;mso-height-percent:0;mso-width-relative:margin;mso-height-relative:margin" o:spid="_x0000_s1026" strokecolor="#0f4881" strokeweight="1.75pt" from="-70.6pt,-1.8pt" to="423.15pt,-1.8pt" w14:anchorId="7508FB99" o:gfxdata="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">
                   <v:stroke joinstyle="miter"/>
@@ -6143,7 +6132,7 @@
             </wp:anchor>
           </w:drawing>
         </mc:Choice>
-        <mc:Fallback xmlns:a="http://schemas.openxmlformats.org/drawingml/2006/main" xmlns:pic="http://schemas.openxmlformats.org/drawingml/2006/picture" xmlns:a14="http://schemas.microsoft.com/office/drawing/2010/main">
+        <mc:Fallback xmlns:a14="http://schemas.microsoft.com/office/drawing/2010/main" xmlns:pic="http://schemas.openxmlformats.org/drawingml/2006/picture" xmlns:a="http://schemas.openxmlformats.org/drawingml/2006/main">
           <w:pict>
             <v:rect id="Rectangle 12" style="position:absolute;margin-left:-73.5pt;margin-top:-35.25pt;width:601.5pt;height:71.25pt;z-index:-251633153;visibility:visible;mso-wrap-style:square;mso-width-percent:0;mso-height-percent:0;mso-wrap-distance-left:9pt;mso-wrap-distance-top:0;mso-wrap-distance-right:9pt;mso-wrap-distance-bottom:0;mso-position-horizontal:absolute;mso-position-horizontal-relative:text;mso-position-vertical:absolute;mso-position-vertical-relative:text;mso-width-percent:0;mso-height-percent:0;mso-width-relative:margin;mso-height-relative:margin;v-text-anchor:middle" o:spid="_x0000_s1026" fillcolor="#0f4881" strokecolor="#1f3763 [1604]" strokeweight="1pt" w14:anchorId="219F7DC2" o:gfxdata="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">
               <v:fill type="gradient" color2="#0bd2f1" angle="91" focus="100%">
@@ -13106,6 +13095,30 @@
 </file>
 
 <file path=customXml/item1.xml><?xml version="1.0" encoding="utf-8"?>
+<b:Sources xmlns:b="http://schemas.openxmlformats.org/officeDocument/2006/bibliography" xmlns="http://schemas.openxmlformats.org/officeDocument/2006/bibliography" SelectedStyle="\APASixthEditionOfficeOnline.xsl" StyleName="APA" Version="6"/>
+</file>
+
+<file path=customXml/item2.xml><?xml version="1.0" encoding="utf-8"?>
+<p:properties xmlns:p="http://schemas.microsoft.com/office/2006/metadata/properties" xmlns:xsi="http://www.w3.org/2001/XMLSchema-instance" xmlns:pc="http://schemas.microsoft.com/office/infopath/2007/PartnerControls">
+  <documentManagement>
+    <lcf76f155ced4ddcb4097134ff3c332f xmlns="90a7c614-38be-4e25-a836-3cdc35123b49">
+      <Terms xmlns="http://schemas.microsoft.com/office/infopath/2007/PartnerControls"/>
+    </lcf76f155ced4ddcb4097134ff3c332f>
+    <TaxCatchAll xmlns="4c4ed773-aae7-4cb9-8649-6d5e7f41479f" xsi:nil="true"/>
+  </documentManagement>
+</p:properties>
+</file>
+
+<file path=customXml/item3.xml><?xml version="1.0" encoding="utf-8"?>
+<?mso-contentType ?>
+<FormTemplates xmlns="http://schemas.microsoft.com/sharepoint/v3/contenttype/forms">
+  <Display>DocumentLibraryForm</Display>
+  <Edit>DocumentLibraryForm</Edit>
+  <New>DocumentLibraryForm</New>
+</FormTemplates>
+</file>
+
+<file path=customXml/item4.xml><?xml version="1.0" encoding="utf-8"?>
 <ct:contentTypeSchema xmlns:ct="http://schemas.microsoft.com/office/2006/metadata/contentType" xmlns:ma="http://schemas.microsoft.com/office/2006/metadata/properties/metaAttributes" ct:_="" ma:_="" ma:contentTypeName="Document" ma:contentTypeID="0x01010072C73517DA64DC439B70AB26E06FAC25" ma:contentTypeVersion="14" ma:contentTypeDescription="Create a new document." ma:contentTypeScope="" ma:versionID="f9d326f615fe745e5c56aee5289552a5">
   <xsd:schema xmlns:xsd="http://www.w3.org/2001/XMLSchema" xmlns:xs="http://www.w3.org/2001/XMLSchema" xmlns:p="http://schemas.microsoft.com/office/2006/metadata/properties" xmlns:ns2="90a7c614-38be-4e25-a836-3cdc35123b49" xmlns:ns3="4c4ed773-aae7-4cb9-8649-6d5e7f41479f" targetNamespace="http://schemas.microsoft.com/office/2006/metadata/properties" ma:root="true" ma:fieldsID="33f29125035d4662c19536a8581018e1" ns2:_="" ns3:_="">
     <xsd:import namespace="90a7c614-38be-4e25-a836-3cdc35123b49"/>
@@ -13334,31 +13347,34 @@
 </ct:contentTypeSchema>
 </file>
 
-<file path=customXml/item2.xml><?xml version="1.0" encoding="utf-8"?>
-<?mso-contentType ?>
-<FormTemplates xmlns="http://schemas.microsoft.com/sharepoint/v3/contenttype/forms">
-  <Display>DocumentLibraryForm</Display>
-  <Edit>DocumentLibraryForm</Edit>
-  <New>DocumentLibraryForm</New>
-</FormTemplates>
+<file path=customXml/itemProps1.xml><?xml version="1.0" encoding="utf-8"?>
+<ds:datastoreItem xmlns:ds="http://schemas.openxmlformats.org/officeDocument/2006/customXml" ds:itemID="{DDE773FC-55C8-4026-83BB-00855394FDDB}">
+  <ds:schemaRefs>
+    <ds:schemaRef ds:uri="http://schemas.openxmlformats.org/officeDocument/2006/bibliography"/>
+  </ds:schemaRefs>
+</ds:datastoreItem>
 </file>
 
-<file path=customXml/item3.xml><?xml version="1.0" encoding="utf-8"?>
-<p:properties xmlns:p="http://schemas.microsoft.com/office/2006/metadata/properties" xmlns:xsi="http://www.w3.org/2001/XMLSchema-instance" xmlns:pc="http://schemas.microsoft.com/office/infopath/2007/PartnerControls">
-  <documentManagement>
-    <lcf76f155ced4ddcb4097134ff3c332f xmlns="90a7c614-38be-4e25-a836-3cdc35123b49">
-      <Terms xmlns="http://schemas.microsoft.com/office/infopath/2007/PartnerControls"/>
-    </lcf76f155ced4ddcb4097134ff3c332f>
-    <TaxCatchAll xmlns="4c4ed773-aae7-4cb9-8649-6d5e7f41479f" xsi:nil="true"/>
-  </documentManagement>
-</p:properties>
+<file path=customXml/itemProps2.xml><?xml version="1.0" encoding="utf-8"?>
+<ds:datastoreItem xmlns:ds="http://schemas.openxmlformats.org/officeDocument/2006/customXml" ds:itemID="{D533605E-588E-4257-9E3D-AA0EF39AF6A4}">
+  <ds:schemaRefs>
+    <ds:schemaRef ds:uri="http://schemas.microsoft.com/office/2006/metadata/properties"/>
+    <ds:schemaRef ds:uri="http://schemas.microsoft.com/office/infopath/2007/PartnerControls"/>
+    <ds:schemaRef ds:uri="90a7c614-38be-4e25-a836-3cdc35123b49"/>
+    <ds:schemaRef ds:uri="4c4ed773-aae7-4cb9-8649-6d5e7f41479f"/>
+  </ds:schemaRefs>
+</ds:datastoreItem>
 </file>
 
-<file path=customXml/item4.xml><?xml version="1.0" encoding="utf-8"?>
-<b:Sources xmlns:b="http://schemas.openxmlformats.org/officeDocument/2006/bibliography" xmlns="http://schemas.openxmlformats.org/officeDocument/2006/bibliography" SelectedStyle="\APASixthEditionOfficeOnline.xsl" StyleName="APA" Version="6"/>
+<file path=customXml/itemProps3.xml><?xml version="1.0" encoding="utf-8"?>
+<ds:datastoreItem xmlns:ds="http://schemas.openxmlformats.org/officeDocument/2006/customXml" ds:itemID="{F095F9B3-F93D-429B-9AB6-01E3477EFE4E}">
+  <ds:schemaRefs>
+    <ds:schemaRef ds:uri="http://schemas.microsoft.com/sharepoint/v3/contenttype/forms"/>
+  </ds:schemaRefs>
+</ds:datastoreItem>
 </file>
 
-<file path=customXml/itemProps1.xml><?xml version="1.0" encoding="utf-8"?>
+<file path=customXml/itemProps4.xml><?xml version="1.0" encoding="utf-8"?>
 <ds:datastoreItem xmlns:ds="http://schemas.openxmlformats.org/officeDocument/2006/customXml" ds:itemID="{874E303D-FCE2-42D1-864B-805210190308}">
   <ds:schemaRefs>
     <ds:schemaRef ds:uri="http://schemas.microsoft.com/office/2006/metadata/contentType"/>
@@ -13375,31 +13391,4 @@
     <ds:schemaRef ds:uri="http://schemas.microsoft.com/internal/obd"/>
   </ds:schemaRefs>
 </ds:datastoreItem>
-</file>
-
-<file path=customXml/itemProps2.xml><?xml version="1.0" encoding="utf-8"?>
-<ds:datastoreItem xmlns:ds="http://schemas.openxmlformats.org/officeDocument/2006/customXml" ds:itemID="{F095F9B3-F93D-429B-9AB6-01E3477EFE4E}">
-  <ds:schemaRefs>
-    <ds:schemaRef ds:uri="http://schemas.microsoft.com/sharepoint/v3/contenttype/forms"/>
-  </ds:schemaRefs>
-</ds:datastoreItem>
-</file>
-
-<file path=customXml/itemProps3.xml><?xml version="1.0" encoding="utf-8"?>
-<ds:datastoreItem xmlns:ds="http://schemas.openxmlformats.org/officeDocument/2006/customXml" ds:itemID="{D533605E-588E-4257-9E3D-AA0EF39AF6A4}">
-  <ds:schemaRefs>
-    <ds:schemaRef ds:uri="http://schemas.microsoft.com/office/2006/metadata/properties"/>
-    <ds:schemaRef ds:uri="http://schemas.microsoft.com/office/infopath/2007/PartnerControls"/>
-    <ds:schemaRef ds:uri="90a7c614-38be-4e25-a836-3cdc35123b49"/>
-    <ds:schemaRef ds:uri="4c4ed773-aae7-4cb9-8649-6d5e7f41479f"/>
-  </ds:schemaRefs>
-</ds:datastoreItem>
-</file>
-
-<file path=customXml/itemProps4.xml><?xml version="1.0" encoding="utf-8"?>
-<ds:datastoreItem xmlns:ds="http://schemas.openxmlformats.org/officeDocument/2006/customXml" ds:itemID="{DDE773FC-55C8-4026-83BB-00855394FDDB}">
-  <ds:schemaRefs>
-    <ds:schemaRef ds:uri="http://schemas.openxmlformats.org/officeDocument/2006/bibliography"/>
-  </ds:schemaRefs>
-</ds:datastoreItem>
 </file>
</xml_diff>

<commit_message>
feat: changes docx formats and content to area selection + example yaml for parameters
</commit_message>
<xml_diff>
--- a/back/report_svc/data/report_template.docx
+++ b/back/report_svc/data/report_template.docx
@@ -1941,16 +1941,6 @@
           </wp:inline>
         </w:drawing>
       </w:r>
-    </w:p>
-    <w:p>
-      <w:pPr>
-        <w:keepNext/>
-        <w:autoSpaceDE w:val="0"/>
-        <w:autoSpaceDN w:val="0"/>
-        <w:adjustRightInd w:val="0"/>
-        <w:spacing w:after="0"/>
-        <w:jc w:val="center"/>
-      </w:pPr>
       <w:bookmarkStart w:id="7" w:name="_Hlk196309476"/>
       <w:r>
         <w:t>${PLOT_APPROPIATE_ROOF_AREA}</w:t>
@@ -2056,6 +2046,7 @@
         <w:autoSpaceDN w:val="0"/>
         <w:adjustRightInd w:val="0"/>
         <w:spacing w:after="0"/>
+        <w:jc w:val="center"/>
       </w:pPr>
       <w:r>
         <w:rPr>
@@ -2081,6 +2072,147 @@
           </wp:inline>
         </w:drawing>
       </w:r>
+      <w:bookmarkStart w:id="8" w:name="_Hlk196309505"/>
+      <w:r>
+        <w:rPr>
+          <w:lang w:val="es-ES"/>
+        </w:rPr>
+        <w:t>${</w:t>
+      </w:r>
+      <w:r>
+        <w:rPr>
+          <w:lang w:val="es-ES"/>
+        </w:rPr>
+        <w:t>PLOT_DISTRIB_AREAS_POR_USO</w:t>
+      </w:r>
+      <w:r>
+        <w:rPr>
+          <w:lang w:val="es-ES"/>
+        </w:rPr>
+        <w:t>}</w:t>
+      </w:r>
+    </w:p>
+    <w:bookmarkEnd w:id="8"/>
+    <w:p>
+      <w:pPr>
+        <w:pStyle w:val="Descripcin"/>
+        <w:jc w:val="center"/>
+      </w:pPr>
+      <w:r>
+        <w:t xml:space="preserve">Figura </w:t>
+      </w:r>
+      <w:r>
+        <w:rPr>
+          <w:lang w:val="en-GB"/>
+        </w:rPr>
+        <w:fldChar w:fldCharType="begin"/>
+      </w:r>
+      <w:r>
+        <w:instrText xml:space="preserve"> SEQ Figura \* ARABIC </w:instrText>
+      </w:r>
+      <w:r>
+        <w:rPr>
+          <w:lang w:val="en-GB"/>
+        </w:rPr>
+        <w:fldChar w:fldCharType="separate"/>
+      </w:r>
+      <w:r>
+        <w:t>5</w:t>
+      </w:r>
+      <w:r>
+        <w:rPr>
+          <w:lang w:val="en-GB"/>
+        </w:rPr>
+        <w:fldChar w:fldCharType="end"/>
+      </w:r>
+      <w:r>
+        <w:t>. Tejados disponibles en función de su superficie y por tipo de uso.</w:t>
+      </w:r>
+    </w:p>
+    <w:p>
+      <w:pPr>
+        <w:rPr>
+          <w:lang w:val="es-ES"/>
+        </w:rPr>
+      </w:pPr>
+    </w:p>
+    <w:p>
+      <w:pPr>
+        <w:pStyle w:val="Ttulo2"/>
+        <w:ind w:left="998" w:hanging="431"/>
+      </w:pPr>
+      <w:bookmarkStart w:id="9" w:name="_Toc175916011"/>
+      <w:r>
+        <w:lastRenderedPageBreak/>
+        <w:t xml:space="preserve">Solar </w:t>
+      </w:r>
+      <w:r>
+        <w:rPr>
+          <w:lang w:eastAsia="en-GB"/>
+        </w:rPr>
+        <w:t>radiation</w:t>
+      </w:r>
+      <w:r>
+        <w:t xml:space="preserve"> potential</w:t>
+      </w:r>
+      <w:bookmarkEnd w:id="9"/>
+    </w:p>
+    <w:p>
+      <w:pPr>
+        <w:autoSpaceDE w:val="0"/>
+        <w:autoSpaceDN w:val="0"/>
+        <w:adjustRightInd w:val="0"/>
+        <w:spacing w:after="0"/>
+        <w:rPr>
+          <w:rFonts w:cs="Calibri"/>
+          <w:szCs w:val="24"/>
+        </w:rPr>
+      </w:pPr>
+      <w:r>
+        <w:rPr>
+          <w:rFonts w:cs="Calibri"/>
+          <w:szCs w:val="24"/>
+        </w:rPr>
+        <w:t xml:space="preserve">Within this roof surface available for photovoltaic production, the solar radiation potential of the municipality has been studied. In this study, it has been estimated that the average solar radiation of the suitable areas of the municipality's roofs is </w:t>
+      </w:r>
+      <w:r>
+        <w:rPr>
+          <w:rFonts w:cs="Calibri"/>
+          <w:b/>
+          <w:bCs/>
+          <w:szCs w:val="24"/>
+        </w:rPr>
+        <w:t>${RADIACION_SOLAR} kWh/m</w:t>
+      </w:r>
+      <w:r>
+        <w:rPr>
+          <w:rFonts w:cs="Calibri"/>
+          <w:b/>
+          <w:bCs/>
+          <w:szCs w:val="24"/>
+          <w:vertAlign w:val="superscript"/>
+        </w:rPr>
+        <w:t>2</w:t>
+      </w:r>
+      <w:r>
+        <w:rPr>
+          <w:rFonts w:cs="Calibri"/>
+          <w:szCs w:val="24"/>
+        </w:rPr>
+        <w:t>. The distribution of solar radiation between the different buildings can be observed in Figure 6, where most buildings obtain an average solar radiation of their total surface of between ${MIN_MEDIA_RS} kWh y ${MAX_MEDIA_RS} kWh.</w:t>
+      </w:r>
+    </w:p>
+    <w:p>
+      <w:pPr>
+        <w:autoSpaceDE w:val="0"/>
+        <w:autoSpaceDN w:val="0"/>
+        <w:adjustRightInd w:val="0"/>
+        <w:spacing w:after="0"/>
+        <w:rPr>
+          <w:rFonts w:cs="Calibri"/>
+          <w:szCs w:val="24"/>
+        </w:rPr>
+      </w:pPr>
     </w:p>
     <w:p>
       <w:pPr>
@@ -2089,159 +2221,7 @@
         <w:autoSpaceDN w:val="0"/>
         <w:adjustRightInd w:val="0"/>
         <w:spacing w:after="0"/>
-        <w:rPr>
-          <w:lang w:val="es-ES"/>
-        </w:rPr>
-      </w:pPr>
-      <w:bookmarkStart w:id="8" w:name="_Hlk196309505"/>
-      <w:r>
-        <w:rPr>
-          <w:lang w:val="es-ES"/>
-        </w:rPr>
-        <w:t>${</w:t>
-      </w:r>
-      <w:r>
-        <w:rPr>
-          <w:lang w:val="es-ES"/>
-        </w:rPr>
-        <w:t>PLOT_DISTRIB_AREAS_POR_USO</w:t>
-      </w:r>
-      <w:r>
-        <w:rPr>
-          <w:lang w:val="es-ES"/>
-        </w:rPr>
-        <w:t>}</w:t>
-      </w:r>
-    </w:p>
-    <w:bookmarkEnd w:id="8"/>
-    <w:p>
-      <w:pPr>
-        <w:pStyle w:val="Descripcin"/>
         <w:jc w:val="center"/>
-      </w:pPr>
-      <w:r>
-        <w:t xml:space="preserve">Figura </w:t>
-      </w:r>
-      <w:r>
-        <w:rPr>
-          <w:lang w:val="en-GB"/>
-        </w:rPr>
-        <w:fldChar w:fldCharType="begin"/>
-      </w:r>
-      <w:r>
-        <w:instrText xml:space="preserve"> SEQ Figura \* ARABIC </w:instrText>
-      </w:r>
-      <w:r>
-        <w:rPr>
-          <w:lang w:val="en-GB"/>
-        </w:rPr>
-        <w:fldChar w:fldCharType="separate"/>
-      </w:r>
-      <w:r>
-        <w:t>5</w:t>
-      </w:r>
-      <w:r>
-        <w:rPr>
-          <w:lang w:val="en-GB"/>
-        </w:rPr>
-        <w:fldChar w:fldCharType="end"/>
-      </w:r>
-      <w:r>
-        <w:t>. Tejados disponibles en función de su superficie y por tipo de uso.</w:t>
-      </w:r>
-    </w:p>
-    <w:p>
-      <w:pPr>
-        <w:rPr>
-          <w:lang w:val="es-ES"/>
-        </w:rPr>
-      </w:pPr>
-    </w:p>
-    <w:p>
-      <w:pPr>
-        <w:pStyle w:val="Ttulo2"/>
-        <w:ind w:left="998" w:hanging="431"/>
-      </w:pPr>
-      <w:bookmarkStart w:id="9" w:name="_Toc175916011"/>
-      <w:r>
-        <w:lastRenderedPageBreak/>
-        <w:t xml:space="preserve">Solar </w:t>
-      </w:r>
-      <w:r>
-        <w:rPr>
-          <w:lang w:eastAsia="en-GB"/>
-        </w:rPr>
-        <w:t>radiation</w:t>
-      </w:r>
-      <w:r>
-        <w:t xml:space="preserve"> potential</w:t>
-      </w:r>
-      <w:bookmarkEnd w:id="9"/>
-    </w:p>
-    <w:p>
-      <w:pPr>
-        <w:autoSpaceDE w:val="0"/>
-        <w:autoSpaceDN w:val="0"/>
-        <w:adjustRightInd w:val="0"/>
-        <w:spacing w:after="0"/>
-        <w:rPr>
-          <w:rFonts w:cs="Calibri"/>
-          <w:szCs w:val="24"/>
-        </w:rPr>
-      </w:pPr>
-      <w:r>
-        <w:rPr>
-          <w:rFonts w:cs="Calibri"/>
-          <w:szCs w:val="24"/>
-        </w:rPr>
-        <w:t xml:space="preserve">Within this roof surface available for photovoltaic production, the solar radiation potential of the municipality has been studied. In this study, it has been estimated that the average solar radiation of the suitable areas of the municipality's roofs is </w:t>
-      </w:r>
-      <w:r>
-        <w:rPr>
-          <w:rFonts w:cs="Calibri"/>
-          <w:b/>
-          <w:bCs/>
-          <w:szCs w:val="24"/>
-        </w:rPr>
-        <w:t>${RADIACION_SOLAR} kWh/m</w:t>
-      </w:r>
-      <w:r>
-        <w:rPr>
-          <w:rFonts w:cs="Calibri"/>
-          <w:b/>
-          <w:bCs/>
-          <w:szCs w:val="24"/>
-          <w:vertAlign w:val="superscript"/>
-        </w:rPr>
-        <w:t>2</w:t>
-      </w:r>
-      <w:r>
-        <w:rPr>
-          <w:rFonts w:cs="Calibri"/>
-          <w:szCs w:val="24"/>
-        </w:rPr>
-        <w:t>. The distribution of solar radiation between the different buildings can be observed in Figure 6, where most buildings obtain an average solar radiation of their total surface of between ${MIN_MEDIA_RS} kWh y ${MAX_MEDIA_RS} kWh.</w:t>
-      </w:r>
-    </w:p>
-    <w:p>
-      <w:pPr>
-        <w:autoSpaceDE w:val="0"/>
-        <w:autoSpaceDN w:val="0"/>
-        <w:adjustRightInd w:val="0"/>
-        <w:spacing w:after="0"/>
-        <w:rPr>
-          <w:rFonts w:cs="Calibri"/>
-          <w:szCs w:val="24"/>
-        </w:rPr>
-      </w:pPr>
-    </w:p>
-    <w:p>
-      <w:pPr>
-        <w:keepNext/>
-        <w:autoSpaceDE w:val="0"/>
-        <w:autoSpaceDN w:val="0"/>
-        <w:adjustRightInd w:val="0"/>
-        <w:spacing w:after="0"/>
       </w:pPr>
       <w:r>
         <w:rPr>
@@ -2283,6 +2263,9 @@
           </wp:inline>
         </w:drawing>
       </w:r>
+      <w:r>
+        <w:t>${PLOT_DISTRIB_MEAN_SOLAR}</w:t>
+      </w:r>
     </w:p>
     <w:p>
       <w:pPr>
@@ -2450,7 +2433,6 @@
       </w:pPr>
       <w:bookmarkStart w:id="10" w:name="_Toc175916012"/>
       <w:r>
-        <w:lastRenderedPageBreak/>
         <w:t>Electrical energy production potential</w:t>
       </w:r>
       <w:bookmarkEnd w:id="10"/>
@@ -2724,7 +2706,22 @@
           <w:rFonts w:cs="Calibri"/>
           <w:szCs w:val="24"/>
         </w:rPr>
-        <w:t>, assuming photovoltaic modules with a unitary potential of 450 W and an area of ​​2.1 m2 for each module, in accordance with the modules currently installed in residential installations.</w:t>
+        <w:t>, assuming photovoltaic modules with a unitary potential of 450 W and an area of ​​2.1 m</w:t>
+      </w:r>
+      <w:r>
+        <w:rPr>
+          <w:rFonts w:cs="Calibri"/>
+          <w:szCs w:val="24"/>
+          <w:vertAlign w:val="superscript"/>
+        </w:rPr>
+        <w:t>2</w:t>
+      </w:r>
+      <w:r>
+        <w:rPr>
+          <w:rFonts w:cs="Calibri"/>
+          <w:szCs w:val="24"/>
+        </w:rPr>
+        <w:t xml:space="preserve"> for each module, in accordance with the modules currently installed in residential installations.</w:t>
       </w:r>
     </w:p>
     <w:p/>
@@ -3077,398 +3074,23 @@
         <w:rPr>
           <w:lang w:val="es-ES"/>
         </w:rPr>
-        <w:t>El listado de las primeras ${N_TABLA_PARCELAS} parcelas candidatas a ser comunidades por el criterio de búsqueda y filtrado de la plataforma es el siguiente:</w:t>
+        <w:t>${</w:t>
+      </w:r>
+      <w:r>
+        <w:rPr>
+          <w:lang w:val="es-ES"/>
+        </w:rPr>
+        <w:t>BUILDINGS_TABLE</w:t>
+      </w:r>
+      <w:r>
+        <w:rPr>
+          <w:lang w:val="es-ES"/>
+        </w:rPr>
+        <w:t>}</w:t>
       </w:r>
     </w:p>
-    <w:tbl>
-      <w:tblPr>
-        <w:tblStyle w:val="Tablanormal1"/>
-        <w:tblW w:w="0" w:type="auto"/>
-        <w:tblLook w:val="04A0" w:firstRow="1" w:lastRow="0" w:firstColumn="1" w:lastColumn="0" w:noHBand="0" w:noVBand="1"/>
-      </w:tblPr>
-      <w:tblGrid>
-        <w:gridCol w:w="1425"/>
-        <w:gridCol w:w="1027"/>
-        <w:gridCol w:w="1257"/>
-        <w:gridCol w:w="1621"/>
-        <w:gridCol w:w="1449"/>
-        <w:gridCol w:w="1270"/>
-        <w:gridCol w:w="967"/>
-      </w:tblGrid>
-      <w:tr>
-        <w:trPr>
-          <w:cnfStyle w:val="100000000000" w:firstRow="1" w:lastRow="0" w:firstColumn="0" w:lastColumn="0" w:oddVBand="0" w:evenVBand="0" w:oddHBand="0" w:evenHBand="0" w:firstRowFirstColumn="0" w:firstRowLastColumn="0" w:lastRowFirstColumn="0" w:lastRowLastColumn="0"/>
-        </w:trPr>
-        <w:tc>
-          <w:tcPr>
-            <w:cnfStyle w:val="001000000000" w:firstRow="0" w:lastRow="0" w:firstColumn="1" w:lastColumn="0" w:oddVBand="0" w:evenVBand="0" w:oddHBand="0" w:evenHBand="0" w:firstRowFirstColumn="0" w:firstRowLastColumn="0" w:lastRowFirstColumn="0" w:lastRowLastColumn="0"/>
-            <w:tcW w:w="1469" w:type="dxa"/>
-          </w:tcPr>
-          <w:p>
-            <w:r>
-              <w:t>CADASTRAL ID</w:t>
-            </w:r>
-          </w:p>
-        </w:tc>
-        <w:tc>
-          <w:tcPr>
-            <w:tcW w:w="1067" w:type="dxa"/>
-          </w:tcPr>
-          <w:p>
-            <w:pPr>
-              <w:cnfStyle w:val="100000000000" w:firstRow="1" w:lastRow="0" w:firstColumn="0" w:lastColumn="0" w:oddVBand="0" w:evenVBand="0" w:oddHBand="0" w:evenHBand="0" w:firstRowFirstColumn="0" w:firstRowLastColumn="0" w:lastRowFirstColumn="0" w:lastRowLastColumn="0"/>
-            </w:pPr>
-            <w:proofErr w:type="spellStart"/>
-            <w:r>
-              <w:t>Current</w:t>
-            </w:r>
-            <w:proofErr w:type="spellEnd"/>
-            <w:r>
-              <w:t xml:space="preserve"> Use</w:t>
-            </w:r>
-          </w:p>
-        </w:tc>
-        <w:tc>
-          <w:tcPr>
-            <w:tcW w:w="1316" w:type="dxa"/>
-          </w:tcPr>
-          <w:p>
-            <w:pPr>
-              <w:cnfStyle w:val="100000000000" w:firstRow="1" w:lastRow="0" w:firstColumn="0" w:lastColumn="0" w:oddVBand="0" w:evenVBand="0" w:oddHBand="0" w:evenHBand="0" w:firstRowFirstColumn="0" w:firstRowLastColumn="0" w:lastRowFirstColumn="0" w:lastRowLastColumn="0"/>
-            </w:pPr>
-            <w:r>
-              <w:t>SUITABLE AREA (m</w:t>
-            </w:r>
-            <w:r>
-              <w:rPr>
-                <w:vertAlign w:val="superscript"/>
-              </w:rPr>
-              <w:t>2</w:t>
-            </w:r>
-            <w:r>
-              <w:t>)</w:t>
-            </w:r>
-          </w:p>
-        </w:tc>
-        <w:tc>
-          <w:tcPr>
-            <w:tcW w:w="1621" w:type="dxa"/>
-          </w:tcPr>
-          <w:p>
-            <w:pPr>
-              <w:cnfStyle w:val="100000000000" w:firstRow="1" w:lastRow="0" w:firstColumn="0" w:lastColumn="0" w:oddVBand="0" w:evenVBand="0" w:oddHBand="0" w:evenHBand="0" w:firstRowFirstColumn="0" w:firstRowLastColumn="0" w:lastRowFirstColumn="0" w:lastRowLastColumn="0"/>
-              <w:rPr>
-                <w:lang w:val="en-GB"/>
-              </w:rPr>
-            </w:pPr>
-            <w:r>
-              <w:rPr>
-                <w:lang w:val="en-GB"/>
-              </w:rPr>
-              <w:t>Mean Solar Radiation (kWh/m²/year</w:t>
-            </w:r>
-            <w:r>
-              <w:rPr>
-                <w:lang w:val="en-GB"/>
-              </w:rPr>
-              <w:t>)</w:t>
-            </w:r>
-          </w:p>
-        </w:tc>
-        <w:tc>
-          <w:tcPr>
-            <w:tcW w:w="1480" w:type="dxa"/>
-          </w:tcPr>
-          <w:p>
-            <w:pPr>
-              <w:cnfStyle w:val="100000000000" w:firstRow="1" w:lastRow="0" w:firstColumn="0" w:lastColumn="0" w:oddVBand="0" w:evenVBand="0" w:oddHBand="0" w:evenHBand="0" w:firstRowFirstColumn="0" w:firstRowLastColumn="0" w:lastRowFirstColumn="0" w:lastRowLastColumn="0"/>
-              <w:rPr>
-                <w:lang w:val="en-GB"/>
-              </w:rPr>
-            </w:pPr>
-            <w:r>
-              <w:rPr>
-                <w:lang w:val="en-GB"/>
-              </w:rPr>
-              <w:t>Energy Production Potential (MW</w:t>
-            </w:r>
-            <w:r>
-              <w:rPr>
-                <w:lang w:val="en-GB"/>
-              </w:rPr>
-              <w:t>h</w:t>
-            </w:r>
-            <w:r>
-              <w:rPr>
-                <w:lang w:val="en-GB"/>
-              </w:rPr>
-              <w:t>/year)</w:t>
-            </w:r>
-          </w:p>
-        </w:tc>
-        <w:tc>
-          <w:tcPr>
-            <w:tcW w:w="1289" w:type="dxa"/>
-          </w:tcPr>
-          <w:p>
-            <w:pPr>
-              <w:cnfStyle w:val="100000000000" w:firstRow="1" w:lastRow="0" w:firstColumn="0" w:lastColumn="0" w:oddVBand="0" w:evenVBand="0" w:oddHBand="0" w:evenHBand="0" w:firstRowFirstColumn="0" w:firstRowLastColumn="0" w:lastRowFirstColumn="0" w:lastRowLastColumn="0"/>
-            </w:pPr>
-            <w:proofErr w:type="spellStart"/>
-            <w:r>
-              <w:t>Population</w:t>
-            </w:r>
-            <w:proofErr w:type="spellEnd"/>
-            <w:r>
-              <w:t xml:space="preserve"> </w:t>
-            </w:r>
-            <w:proofErr w:type="spellStart"/>
-            <w:r>
-              <w:t>density</w:t>
-            </w:r>
-            <w:proofErr w:type="spellEnd"/>
-            <w:r>
-              <w:t xml:space="preserve"> (?)</w:t>
-            </w:r>
-          </w:p>
-        </w:tc>
-        <w:tc>
-          <w:tcPr>
-            <w:tcW w:w="774" w:type="dxa"/>
-          </w:tcPr>
-          <w:p>
-            <w:pPr>
-              <w:cnfStyle w:val="100000000000" w:firstRow="1" w:lastRow="0" w:firstColumn="0" w:lastColumn="0" w:oddVBand="0" w:evenVBand="0" w:oddHBand="0" w:evenHBand="0" w:firstRowFirstColumn="0" w:firstRowLastColumn="0" w:lastRowFirstColumn="0" w:lastRowLastColumn="0"/>
-            </w:pPr>
-            <w:proofErr w:type="spellStart"/>
-            <w:r>
-              <w:t>Average</w:t>
-            </w:r>
-            <w:proofErr w:type="spellEnd"/>
-            <w:r>
-              <w:t xml:space="preserve"> Income (€)</w:t>
-            </w:r>
-          </w:p>
-        </w:tc>
-      </w:tr>
-      <w:tr>
-        <w:trPr>
-          <w:cnfStyle w:val="000000100000" w:firstRow="0" w:lastRow="0" w:firstColumn="0" w:lastColumn="0" w:oddVBand="0" w:evenVBand="0" w:oddHBand="1" w:evenHBand="0" w:firstRowFirstColumn="0" w:firstRowLastColumn="0" w:lastRowFirstColumn="0" w:lastRowLastColumn="0"/>
-        </w:trPr>
-        <w:tc>
-          <w:tcPr>
-            <w:cnfStyle w:val="001000000000" w:firstRow="0" w:lastRow="0" w:firstColumn="1" w:lastColumn="0" w:oddVBand="0" w:evenVBand="0" w:oddHBand="0" w:evenHBand="0" w:firstRowFirstColumn="0" w:firstRowLastColumn="0" w:lastRowFirstColumn="0" w:lastRowLastColumn="0"/>
-            <w:tcW w:w="1469" w:type="dxa"/>
-          </w:tcPr>
-          <w:p/>
-        </w:tc>
-        <w:tc>
-          <w:tcPr>
-            <w:tcW w:w="1067" w:type="dxa"/>
-          </w:tcPr>
-          <w:p>
-            <w:pPr>
-              <w:cnfStyle w:val="000000100000" w:firstRow="0" w:lastRow="0" w:firstColumn="0" w:lastColumn="0" w:oddVBand="0" w:evenVBand="0" w:oddHBand="1" w:evenHBand="0" w:firstRowFirstColumn="0" w:firstRowLastColumn="0" w:lastRowFirstColumn="0" w:lastRowLastColumn="0"/>
-            </w:pPr>
-          </w:p>
-        </w:tc>
-        <w:tc>
-          <w:tcPr>
-            <w:tcW w:w="1316" w:type="dxa"/>
-          </w:tcPr>
-          <w:p>
-            <w:pPr>
-              <w:cnfStyle w:val="000000100000" w:firstRow="0" w:lastRow="0" w:firstColumn="0" w:lastColumn="0" w:oddVBand="0" w:evenVBand="0" w:oddHBand="1" w:evenHBand="0" w:firstRowFirstColumn="0" w:firstRowLastColumn="0" w:lastRowFirstColumn="0" w:lastRowLastColumn="0"/>
-            </w:pPr>
-          </w:p>
-        </w:tc>
-        <w:tc>
-          <w:tcPr>
-            <w:tcW w:w="1621" w:type="dxa"/>
-          </w:tcPr>
-          <w:p>
-            <w:pPr>
-              <w:cnfStyle w:val="000000100000" w:firstRow="0" w:lastRow="0" w:firstColumn="0" w:lastColumn="0" w:oddVBand="0" w:evenVBand="0" w:oddHBand="1" w:evenHBand="0" w:firstRowFirstColumn="0" w:firstRowLastColumn="0" w:lastRowFirstColumn="0" w:lastRowLastColumn="0"/>
-            </w:pPr>
-          </w:p>
-        </w:tc>
-        <w:tc>
-          <w:tcPr>
-            <w:tcW w:w="1480" w:type="dxa"/>
-          </w:tcPr>
-          <w:p>
-            <w:pPr>
-              <w:cnfStyle w:val="000000100000" w:firstRow="0" w:lastRow="0" w:firstColumn="0" w:lastColumn="0" w:oddVBand="0" w:evenVBand="0" w:oddHBand="1" w:evenHBand="0" w:firstRowFirstColumn="0" w:firstRowLastColumn="0" w:lastRowFirstColumn="0" w:lastRowLastColumn="0"/>
-            </w:pPr>
-          </w:p>
-        </w:tc>
-        <w:tc>
-          <w:tcPr>
-            <w:tcW w:w="1289" w:type="dxa"/>
-          </w:tcPr>
-          <w:p>
-            <w:pPr>
-              <w:cnfStyle w:val="000000100000" w:firstRow="0" w:lastRow="0" w:firstColumn="0" w:lastColumn="0" w:oddVBand="0" w:evenVBand="0" w:oddHBand="1" w:evenHBand="0" w:firstRowFirstColumn="0" w:firstRowLastColumn="0" w:lastRowFirstColumn="0" w:lastRowLastColumn="0"/>
-            </w:pPr>
-          </w:p>
-        </w:tc>
-        <w:tc>
-          <w:tcPr>
-            <w:tcW w:w="774" w:type="dxa"/>
-          </w:tcPr>
-          <w:p>
-            <w:pPr>
-              <w:cnfStyle w:val="000000100000" w:firstRow="0" w:lastRow="0" w:firstColumn="0" w:lastColumn="0" w:oddVBand="0" w:evenVBand="0" w:oddHBand="1" w:evenHBand="0" w:firstRowFirstColumn="0" w:firstRowLastColumn="0" w:lastRowFirstColumn="0" w:lastRowLastColumn="0"/>
-            </w:pPr>
-          </w:p>
-        </w:tc>
-      </w:tr>
-      <w:tr>
-        <w:tc>
-          <w:tcPr>
-            <w:cnfStyle w:val="001000000000" w:firstRow="0" w:lastRow="0" w:firstColumn="1" w:lastColumn="0" w:oddVBand="0" w:evenVBand="0" w:oddHBand="0" w:evenHBand="0" w:firstRowFirstColumn="0" w:firstRowLastColumn="0" w:lastRowFirstColumn="0" w:lastRowLastColumn="0"/>
-            <w:tcW w:w="1469" w:type="dxa"/>
-          </w:tcPr>
-          <w:p/>
-        </w:tc>
-        <w:tc>
-          <w:tcPr>
-            <w:tcW w:w="1067" w:type="dxa"/>
-          </w:tcPr>
-          <w:p>
-            <w:pPr>
-              <w:cnfStyle w:val="000000000000" w:firstRow="0" w:lastRow="0" w:firstColumn="0" w:lastColumn="0" w:oddVBand="0" w:evenVBand="0" w:oddHBand="0" w:evenHBand="0" w:firstRowFirstColumn="0" w:firstRowLastColumn="0" w:lastRowFirstColumn="0" w:lastRowLastColumn="0"/>
-            </w:pPr>
-          </w:p>
-        </w:tc>
-        <w:tc>
-          <w:tcPr>
-            <w:tcW w:w="1316" w:type="dxa"/>
-          </w:tcPr>
-          <w:p>
-            <w:pPr>
-              <w:cnfStyle w:val="000000000000" w:firstRow="0" w:lastRow="0" w:firstColumn="0" w:lastColumn="0" w:oddVBand="0" w:evenVBand="0" w:oddHBand="0" w:evenHBand="0" w:firstRowFirstColumn="0" w:firstRowLastColumn="0" w:lastRowFirstColumn="0" w:lastRowLastColumn="0"/>
-            </w:pPr>
-          </w:p>
-        </w:tc>
-        <w:tc>
-          <w:tcPr>
-            <w:tcW w:w="1621" w:type="dxa"/>
-          </w:tcPr>
-          <w:p>
-            <w:pPr>
-              <w:cnfStyle w:val="000000000000" w:firstRow="0" w:lastRow="0" w:firstColumn="0" w:lastColumn="0" w:oddVBand="0" w:evenVBand="0" w:oddHBand="0" w:evenHBand="0" w:firstRowFirstColumn="0" w:firstRowLastColumn="0" w:lastRowFirstColumn="0" w:lastRowLastColumn="0"/>
-            </w:pPr>
-          </w:p>
-        </w:tc>
-        <w:tc>
-          <w:tcPr>
-            <w:tcW w:w="1480" w:type="dxa"/>
-          </w:tcPr>
-          <w:p>
-            <w:pPr>
-              <w:cnfStyle w:val="000000000000" w:firstRow="0" w:lastRow="0" w:firstColumn="0" w:lastColumn="0" w:oddVBand="0" w:evenVBand="0" w:oddHBand="0" w:evenHBand="0" w:firstRowFirstColumn="0" w:firstRowLastColumn="0" w:lastRowFirstColumn="0" w:lastRowLastColumn="0"/>
-            </w:pPr>
-          </w:p>
-        </w:tc>
-        <w:tc>
-          <w:tcPr>
-            <w:tcW w:w="1289" w:type="dxa"/>
-          </w:tcPr>
-          <w:p>
-            <w:pPr>
-              <w:cnfStyle w:val="000000000000" w:firstRow="0" w:lastRow="0" w:firstColumn="0" w:lastColumn="0" w:oddVBand="0" w:evenVBand="0" w:oddHBand="0" w:evenHBand="0" w:firstRowFirstColumn="0" w:firstRowLastColumn="0" w:lastRowFirstColumn="0" w:lastRowLastColumn="0"/>
-            </w:pPr>
-          </w:p>
-        </w:tc>
-        <w:tc>
-          <w:tcPr>
-            <w:tcW w:w="774" w:type="dxa"/>
-          </w:tcPr>
-          <w:p>
-            <w:pPr>
-              <w:cnfStyle w:val="000000000000" w:firstRow="0" w:lastRow="0" w:firstColumn="0" w:lastColumn="0" w:oddVBand="0" w:evenVBand="0" w:oddHBand="0" w:evenHBand="0" w:firstRowFirstColumn="0" w:firstRowLastColumn="0" w:lastRowFirstColumn="0" w:lastRowLastColumn="0"/>
-            </w:pPr>
-          </w:p>
-        </w:tc>
-      </w:tr>
-      <w:tr>
-        <w:trPr>
-          <w:cnfStyle w:val="000000100000" w:firstRow="0" w:lastRow="0" w:firstColumn="0" w:lastColumn="0" w:oddVBand="0" w:evenVBand="0" w:oddHBand="1" w:evenHBand="0" w:firstRowFirstColumn="0" w:firstRowLastColumn="0" w:lastRowFirstColumn="0" w:lastRowLastColumn="0"/>
-        </w:trPr>
-        <w:tc>
-          <w:tcPr>
-            <w:cnfStyle w:val="001000000000" w:firstRow="0" w:lastRow="0" w:firstColumn="1" w:lastColumn="0" w:oddVBand="0" w:evenVBand="0" w:oddHBand="0" w:evenHBand="0" w:firstRowFirstColumn="0" w:firstRowLastColumn="0" w:lastRowFirstColumn="0" w:lastRowLastColumn="0"/>
-            <w:tcW w:w="1469" w:type="dxa"/>
-          </w:tcPr>
-          <w:p/>
-        </w:tc>
-        <w:tc>
-          <w:tcPr>
-            <w:tcW w:w="1067" w:type="dxa"/>
-          </w:tcPr>
-          <w:p>
-            <w:pPr>
-              <w:cnfStyle w:val="000000100000" w:firstRow="0" w:lastRow="0" w:firstColumn="0" w:lastColumn="0" w:oddVBand="0" w:evenVBand="0" w:oddHBand="1" w:evenHBand="0" w:firstRowFirstColumn="0" w:firstRowLastColumn="0" w:lastRowFirstColumn="0" w:lastRowLastColumn="0"/>
-            </w:pPr>
-          </w:p>
-        </w:tc>
-        <w:tc>
-          <w:tcPr>
-            <w:tcW w:w="1316" w:type="dxa"/>
-          </w:tcPr>
-          <w:p>
-            <w:pPr>
-              <w:cnfStyle w:val="000000100000" w:firstRow="0" w:lastRow="0" w:firstColumn="0" w:lastColumn="0" w:oddVBand="0" w:evenVBand="0" w:oddHBand="1" w:evenHBand="0" w:firstRowFirstColumn="0" w:firstRowLastColumn="0" w:lastRowFirstColumn="0" w:lastRowLastColumn="0"/>
-            </w:pPr>
-          </w:p>
-        </w:tc>
-        <w:tc>
-          <w:tcPr>
-            <w:tcW w:w="1621" w:type="dxa"/>
-          </w:tcPr>
-          <w:p>
-            <w:pPr>
-              <w:cnfStyle w:val="000000100000" w:firstRow="0" w:lastRow="0" w:firstColumn="0" w:lastColumn="0" w:oddVBand="0" w:evenVBand="0" w:oddHBand="1" w:evenHBand="0" w:firstRowFirstColumn="0" w:firstRowLastColumn="0" w:lastRowFirstColumn="0" w:lastRowLastColumn="0"/>
-            </w:pPr>
-          </w:p>
-        </w:tc>
-        <w:tc>
-          <w:tcPr>
-            <w:tcW w:w="1480" w:type="dxa"/>
-          </w:tcPr>
-          <w:p>
-            <w:pPr>
-              <w:cnfStyle w:val="000000100000" w:firstRow="0" w:lastRow="0" w:firstColumn="0" w:lastColumn="0" w:oddVBand="0" w:evenVBand="0" w:oddHBand="1" w:evenHBand="0" w:firstRowFirstColumn="0" w:firstRowLastColumn="0" w:lastRowFirstColumn="0" w:lastRowLastColumn="0"/>
-            </w:pPr>
-          </w:p>
-        </w:tc>
-        <w:tc>
-          <w:tcPr>
-            <w:tcW w:w="1289" w:type="dxa"/>
-          </w:tcPr>
-          <w:p>
-            <w:pPr>
-              <w:cnfStyle w:val="000000100000" w:firstRow="0" w:lastRow="0" w:firstColumn="0" w:lastColumn="0" w:oddVBand="0" w:evenVBand="0" w:oddHBand="1" w:evenHBand="0" w:firstRowFirstColumn="0" w:firstRowLastColumn="0" w:lastRowFirstColumn="0" w:lastRowLastColumn="0"/>
-            </w:pPr>
-          </w:p>
-        </w:tc>
-        <w:tc>
-          <w:tcPr>
-            <w:tcW w:w="774" w:type="dxa"/>
-          </w:tcPr>
-          <w:p>
-            <w:pPr>
-              <w:cnfStyle w:val="000000100000" w:firstRow="0" w:lastRow="0" w:firstColumn="0" w:lastColumn="0" w:oddVBand="0" w:evenVBand="0" w:oddHBand="1" w:evenHBand="0" w:firstRowFirstColumn="0" w:firstRowLastColumn="0" w:lastRowFirstColumn="0" w:lastRowLastColumn="0"/>
-            </w:pPr>
-          </w:p>
-        </w:tc>
-      </w:tr>
-    </w:tbl>
-    <w:p/>
     <w:p>
       <w:r>
-        <w:lastRenderedPageBreak/>
         <w:t xml:space="preserve">The sorting criteria selected </w:t>
       </w:r>
       <w:r>
@@ -3499,6 +3121,7 @@
     </w:p>
     <w:p>
       <w:r>
+        <w:lastRenderedPageBreak/>
         <w:t>The selection of these buildings was conducted using Geographic Information System (GIS) analysis, which allowed for a precise assessment of the physical and demographic characteristics of each candidate location. However, further technical and legal assessments will be required to ensure the final suitability of these buildings for PV installation. These additional evaluations will address factors such as detailed structural analyses, compliance with local regulations, and the potential for integration with existing infrastructure.</w:t>
       </w:r>
     </w:p>
@@ -3745,7 +3368,7 @@
           <w:noProof/>
         </w:rPr>
         <w:drawing>
-          <wp:anchor distT="0" distB="0" distL="114300" distR="114300" simplePos="0" relativeHeight="251735040" behindDoc="1" locked="0" layoutInCell="1" allowOverlap="1" wp14:anchorId="310AFABB" wp14:editId="64586520">
+          <wp:anchor distT="0" distB="0" distL="114300" distR="114300" simplePos="0" relativeHeight="251735040" behindDoc="1" locked="0" layoutInCell="1" allowOverlap="1" wp14:anchorId="310AFABB" wp14:editId="64D1244F">
             <wp:simplePos x="0" y="0"/>
             <wp:positionH relativeFrom="margin">
               <wp:posOffset>3550285</wp:posOffset>
@@ -4233,7 +3856,7 @@
           <w:noProof/>
         </w:rPr>
         <w:drawing>
-          <wp:anchor distT="0" distB="0" distL="114300" distR="114300" simplePos="0" relativeHeight="251738112" behindDoc="0" locked="0" layoutInCell="1" allowOverlap="1" wp14:anchorId="474D23E6" wp14:editId="7836AB59">
+          <wp:anchor distT="0" distB="0" distL="114300" distR="114300" simplePos="0" relativeHeight="251738112" behindDoc="0" locked="0" layoutInCell="1" allowOverlap="1" wp14:anchorId="474D23E6" wp14:editId="469F356B">
             <wp:simplePos x="0" y="0"/>
             <wp:positionH relativeFrom="margin">
               <wp:posOffset>1393372</wp:posOffset>
@@ -13095,10 +12718,6 @@
 </file>
 
 <file path=customXml/item1.xml><?xml version="1.0" encoding="utf-8"?>
-<b:Sources xmlns:b="http://schemas.openxmlformats.org/officeDocument/2006/bibliography" xmlns="http://schemas.openxmlformats.org/officeDocument/2006/bibliography" SelectedStyle="\APASixthEditionOfficeOnline.xsl" StyleName="APA" Version="6"/>
-</file>
-
-<file path=customXml/item2.xml><?xml version="1.0" encoding="utf-8"?>
 <p:properties xmlns:p="http://schemas.microsoft.com/office/2006/metadata/properties" xmlns:xsi="http://www.w3.org/2001/XMLSchema-instance" xmlns:pc="http://schemas.microsoft.com/office/infopath/2007/PartnerControls">
   <documentManagement>
     <lcf76f155ced4ddcb4097134ff3c332f xmlns="90a7c614-38be-4e25-a836-3cdc35123b49">
@@ -13109,7 +12728,7 @@
 </p:properties>
 </file>
 
-<file path=customXml/item3.xml><?xml version="1.0" encoding="utf-8"?>
+<file path=customXml/item2.xml><?xml version="1.0" encoding="utf-8"?>
 <?mso-contentType ?>
 <FormTemplates xmlns="http://schemas.microsoft.com/sharepoint/v3/contenttype/forms">
   <Display>DocumentLibraryForm</Display>
@@ -13118,7 +12737,7 @@
 </FormTemplates>
 </file>
 
-<file path=customXml/item4.xml><?xml version="1.0" encoding="utf-8"?>
+<file path=customXml/item3.xml><?xml version="1.0" encoding="utf-8"?>
 <ct:contentTypeSchema xmlns:ct="http://schemas.microsoft.com/office/2006/metadata/contentType" xmlns:ma="http://schemas.microsoft.com/office/2006/metadata/properties/metaAttributes" ct:_="" ma:_="" ma:contentTypeName="Document" ma:contentTypeID="0x01010072C73517DA64DC439B70AB26E06FAC25" ma:contentTypeVersion="14" ma:contentTypeDescription="Create a new document." ma:contentTypeScope="" ma:versionID="f9d326f615fe745e5c56aee5289552a5">
   <xsd:schema xmlns:xsd="http://www.w3.org/2001/XMLSchema" xmlns:xs="http://www.w3.org/2001/XMLSchema" xmlns:p="http://schemas.microsoft.com/office/2006/metadata/properties" xmlns:ns2="90a7c614-38be-4e25-a836-3cdc35123b49" xmlns:ns3="4c4ed773-aae7-4cb9-8649-6d5e7f41479f" targetNamespace="http://schemas.microsoft.com/office/2006/metadata/properties" ma:root="true" ma:fieldsID="33f29125035d4662c19536a8581018e1" ns2:_="" ns3:_="">
     <xsd:import namespace="90a7c614-38be-4e25-a836-3cdc35123b49"/>
@@ -13347,15 +12966,11 @@
 </ct:contentTypeSchema>
 </file>
 
-<file path=customXml/itemProps1.xml><?xml version="1.0" encoding="utf-8"?>
-<ds:datastoreItem xmlns:ds="http://schemas.openxmlformats.org/officeDocument/2006/customXml" ds:itemID="{DDE773FC-55C8-4026-83BB-00855394FDDB}">
-  <ds:schemaRefs>
-    <ds:schemaRef ds:uri="http://schemas.openxmlformats.org/officeDocument/2006/bibliography"/>
-  </ds:schemaRefs>
-</ds:datastoreItem>
+<file path=customXml/item4.xml><?xml version="1.0" encoding="utf-8"?>
+<b:Sources xmlns:b="http://schemas.openxmlformats.org/officeDocument/2006/bibliography" xmlns="http://schemas.openxmlformats.org/officeDocument/2006/bibliography" SelectedStyle="\APASixthEditionOfficeOnline.xsl" StyleName="APA" Version="6"/>
 </file>
 
-<file path=customXml/itemProps2.xml><?xml version="1.0" encoding="utf-8"?>
+<file path=customXml/itemProps1.xml><?xml version="1.0" encoding="utf-8"?>
 <ds:datastoreItem xmlns:ds="http://schemas.openxmlformats.org/officeDocument/2006/customXml" ds:itemID="{D533605E-588E-4257-9E3D-AA0EF39AF6A4}">
   <ds:schemaRefs>
     <ds:schemaRef ds:uri="http://schemas.microsoft.com/office/2006/metadata/properties"/>
@@ -13366,7 +12981,7 @@
 </ds:datastoreItem>
 </file>
 
-<file path=customXml/itemProps3.xml><?xml version="1.0" encoding="utf-8"?>
+<file path=customXml/itemProps2.xml><?xml version="1.0" encoding="utf-8"?>
 <ds:datastoreItem xmlns:ds="http://schemas.openxmlformats.org/officeDocument/2006/customXml" ds:itemID="{F095F9B3-F93D-429B-9AB6-01E3477EFE4E}">
   <ds:schemaRefs>
     <ds:schemaRef ds:uri="http://schemas.microsoft.com/sharepoint/v3/contenttype/forms"/>
@@ -13374,7 +12989,7 @@
 </ds:datastoreItem>
 </file>
 
-<file path=customXml/itemProps4.xml><?xml version="1.0" encoding="utf-8"?>
+<file path=customXml/itemProps3.xml><?xml version="1.0" encoding="utf-8"?>
 <ds:datastoreItem xmlns:ds="http://schemas.openxmlformats.org/officeDocument/2006/customXml" ds:itemID="{874E303D-FCE2-42D1-864B-805210190308}">
   <ds:schemaRefs>
     <ds:schemaRef ds:uri="http://schemas.microsoft.com/office/2006/metadata/contentType"/>
@@ -13391,4 +13006,12 @@
     <ds:schemaRef ds:uri="http://schemas.microsoft.com/internal/obd"/>
   </ds:schemaRefs>
 </ds:datastoreItem>
+</file>
+
+<file path=customXml/itemProps4.xml><?xml version="1.0" encoding="utf-8"?>
+<ds:datastoreItem xmlns:ds="http://schemas.openxmlformats.org/officeDocument/2006/customXml" ds:itemID="{DDE773FC-55C8-4026-83BB-00855394FDDB}">
+  <ds:schemaRefs>
+    <ds:schemaRef ds:uri="http://schemas.openxmlformats.org/officeDocument/2006/bibliography"/>
+  </ds:schemaRefs>
+</ds:datastoreItem>
 </file>
</xml_diff>

<commit_message>
feat: PLOT_RADIACION_POR_USO fix: percetages calculation
</commit_message>
<xml_diff>
--- a/back/report_svc/data/report_template.docx
+++ b/back/report_svc/data/report_template.docx
@@ -2047,6 +2047,9 @@
         <w:adjustRightInd w:val="0"/>
         <w:spacing w:after="0"/>
         <w:jc w:val="center"/>
+        <w:rPr>
+          <w:lang w:val="es-ES"/>
+        </w:rPr>
       </w:pPr>
       <w:r>
         <w:rPr>
@@ -2277,13 +2280,27 @@
           <w:szCs w:val="24"/>
         </w:rPr>
       </w:pPr>
-      <w:r>
-        <w:t xml:space="preserve">Figura </w:t>
+      <w:proofErr w:type="spellStart"/>
+      <w:r>
+        <w:rPr>
+          <w:lang w:val="en-US"/>
+        </w:rPr>
+        <w:t>Figura</w:t>
+      </w:r>
+      <w:proofErr w:type="spellEnd"/>
+      <w:r>
+        <w:rPr>
+          <w:lang w:val="en-US"/>
+        </w:rPr>
+        <w:t xml:space="preserve"> </w:t>
       </w:r>
       <w:r>
         <w:fldChar w:fldCharType="begin"/>
       </w:r>
       <w:r>
+        <w:rPr>
+          <w:lang w:val="en-US"/>
+        </w:rPr>
         <w:instrText xml:space="preserve"> SEQ Figura \* ARABIC </w:instrText>
       </w:r>
       <w:r>
@@ -2292,6 +2309,7 @@
       <w:r>
         <w:rPr>
           <w:noProof/>
+          <w:lang w:val="en-US"/>
         </w:rPr>
         <w:t>6</w:t>
       </w:r>
@@ -2302,7 +2320,13 @@
         <w:fldChar w:fldCharType="end"/>
       </w:r>
       <w:r>
-        <w:t>. Distribución de edificios en función de la radiación solar media por parcela.</w:t>
+        <w:rPr>
+          <w:lang w:val="en-US"/>
+        </w:rPr>
+        <w:t xml:space="preserve">. </w:t>
+      </w:r>
+      <w:r>
+        <w:t>Distribución de edificios en función de la radiación solar media por parcela.</w:t>
       </w:r>
     </w:p>
     <w:p>
@@ -2360,11 +2384,15 @@
         <w:adjustRightInd w:val="0"/>
         <w:spacing w:after="0"/>
         <w:jc w:val="center"/>
+        <w:rPr>
+          <w:lang w:val="es-ES"/>
+        </w:rPr>
       </w:pPr>
       <w:r>
         <w:rPr>
           <w:noProof/>
         </w:rPr>
+        <w:lastRenderedPageBreak/>
         <w:drawing>
           <wp:inline distT="0" distB="0" distL="0" distR="0" wp14:anchorId="67FC530A" wp14:editId="560A8916">
             <wp:extent cx="5022850" cy="2825750"/>
@@ -2385,6 +2413,30 @@
           </wp:inline>
         </w:drawing>
       </w:r>
+      <w:r>
+        <w:rPr>
+          <w:lang w:val="es-ES"/>
+        </w:rPr>
+        <w:t>$</w:t>
+      </w:r>
+      <w:r>
+        <w:rPr>
+          <w:lang w:val="es-ES"/>
+        </w:rPr>
+        <w:t>{</w:t>
+      </w:r>
+      <w:r>
+        <w:rPr>
+          <w:lang w:val="es-ES"/>
+        </w:rPr>
+        <w:t>PLOT_RADIACION_POR_USO</w:t>
+      </w:r>
+      <w:r>
+        <w:rPr>
+          <w:lang w:val="es-ES"/>
+        </w:rPr>
+        <w:t>}</w:t>
+      </w:r>
     </w:p>
     <w:p>
       <w:pPr>
@@ -2557,6 +2609,7 @@
         <w:rPr>
           <w:noProof/>
         </w:rPr>
+        <w:lastRenderedPageBreak/>
         <w:drawing>
           <wp:inline distT="0" distB="0" distL="0" distR="0" wp14:anchorId="0840F900" wp14:editId="014C7C21">
             <wp:extent cx="5400040" cy="3446145"/>
@@ -2594,6 +2647,12 @@
         </w:drawing>
       </w:r>
       <w:r>
+        <w:t>${PLOT_POTENCIAL_POR_USO}</w:t>
+      </w:r>
+      <w:r>
+        <w:br/>
+      </w:r>
+      <w:r>
         <w:t xml:space="preserve">Figura </w:t>
       </w:r>
       <w:r>
@@ -3067,26 +3126,14 @@
     <w:p>
       <w:pPr>
         <w:rPr>
-          <w:lang w:val="es-ES"/>
-        </w:rPr>
-      </w:pPr>
-      <w:r>
-        <w:rPr>
-          <w:lang w:val="es-ES"/>
-        </w:rPr>
-        <w:t>${</w:t>
-      </w:r>
-      <w:r>
-        <w:rPr>
-          <w:lang w:val="es-ES"/>
-        </w:rPr>
-        <w:t>BUILDINGS_TABLE</w:t>
-      </w:r>
-      <w:r>
-        <w:rPr>
-          <w:lang w:val="es-ES"/>
-        </w:rPr>
-        <w:t>}</w:t>
+          <w:lang w:val="en-US"/>
+        </w:rPr>
+      </w:pPr>
+      <w:r>
+        <w:rPr>
+          <w:lang w:val="en-US"/>
+        </w:rPr>
+        <w:t>${BUILDINGS_TABLE}</w:t>
       </w:r>
     </w:p>
     <w:p>
@@ -3368,7 +3415,7 @@
           <w:noProof/>
         </w:rPr>
         <w:drawing>
-          <wp:anchor distT="0" distB="0" distL="114300" distR="114300" simplePos="0" relativeHeight="251735040" behindDoc="1" locked="0" layoutInCell="1" allowOverlap="1" wp14:anchorId="310AFABB" wp14:editId="64D1244F">
+          <wp:anchor distT="0" distB="0" distL="114300" distR="114300" simplePos="0" relativeHeight="251735040" behindDoc="1" locked="0" layoutInCell="1" allowOverlap="1" wp14:anchorId="310AFABB" wp14:editId="5C9BB02F">
             <wp:simplePos x="0" y="0"/>
             <wp:positionH relativeFrom="margin">
               <wp:posOffset>3550285</wp:posOffset>
@@ -3856,7 +3903,7 @@
           <w:noProof/>
         </w:rPr>
         <w:drawing>
-          <wp:anchor distT="0" distB="0" distL="114300" distR="114300" simplePos="0" relativeHeight="251738112" behindDoc="0" locked="0" layoutInCell="1" allowOverlap="1" wp14:anchorId="474D23E6" wp14:editId="469F356B">
+          <wp:anchor distT="0" distB="0" distL="114300" distR="114300" simplePos="0" relativeHeight="251738112" behindDoc="0" locked="0" layoutInCell="1" allowOverlap="1" wp14:anchorId="474D23E6" wp14:editId="6B3EA062">
             <wp:simplePos x="0" y="0"/>
             <wp:positionH relativeFrom="margin">
               <wp:posOffset>1393372</wp:posOffset>
@@ -5429,7 +5476,7 @@
                 </wp:anchor>
               </w:drawing>
             </mc:Choice>
-            <mc:Fallback xmlns:a14="http://schemas.microsoft.com/office/drawing/2010/main" xmlns:pic="http://schemas.openxmlformats.org/drawingml/2006/picture" xmlns:a="http://schemas.openxmlformats.org/drawingml/2006/main">
+            <mc:Fallback xmlns:a="http://schemas.openxmlformats.org/drawingml/2006/main" xmlns:pic="http://schemas.openxmlformats.org/drawingml/2006/picture" xmlns:a14="http://schemas.microsoft.com/office/drawing/2010/main">
               <w:pict>
                 <v:line id="Straight Connector 11" style="position:absolute;z-index:251677183;visibility:visible;mso-wrap-style:square;mso-width-percent:0;mso-height-percent:0;mso-wrap-distance-left:9pt;mso-wrap-distance-top:0;mso-wrap-distance-right:9pt;mso-wrap-distance-bottom:0;mso-position-horizontal:absolute;mso-position-horizontal-relative:text;mso-position-vertical:absolute;mso-position-vertical-relative:text;mso-width-percent:0;mso-height-percent:0;mso-width-relative:margin;mso-height-relative:margin" o:spid="_x0000_s1026" strokecolor="#0f4881" strokeweight="1.75pt" from="-70.6pt,-1.8pt" to="423.15pt,-1.8pt" w14:anchorId="7508FB99" o:gfxdata="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">
                   <v:stroke joinstyle="miter"/>
@@ -5755,7 +5802,7 @@
             </wp:anchor>
           </w:drawing>
         </mc:Choice>
-        <mc:Fallback xmlns:a14="http://schemas.microsoft.com/office/drawing/2010/main" xmlns:pic="http://schemas.openxmlformats.org/drawingml/2006/picture" xmlns:a="http://schemas.openxmlformats.org/drawingml/2006/main">
+        <mc:Fallback xmlns:a="http://schemas.openxmlformats.org/drawingml/2006/main" xmlns:pic="http://schemas.openxmlformats.org/drawingml/2006/picture" xmlns:a14="http://schemas.microsoft.com/office/drawing/2010/main">
           <w:pict>
             <v:rect id="Rectangle 12" style="position:absolute;margin-left:-73.5pt;margin-top:-35.25pt;width:601.5pt;height:71.25pt;z-index:-251633153;visibility:visible;mso-wrap-style:square;mso-width-percent:0;mso-height-percent:0;mso-wrap-distance-left:9pt;mso-wrap-distance-top:0;mso-wrap-distance-right:9pt;mso-wrap-distance-bottom:0;mso-position-horizontal:absolute;mso-position-horizontal-relative:text;mso-position-vertical:absolute;mso-position-vertical-relative:text;mso-width-percent:0;mso-height-percent:0;mso-width-relative:margin;mso-height-relative:margin;v-text-anchor:middle" o:spid="_x0000_s1026" fillcolor="#0f4881" strokecolor="#1f3763 [1604]" strokeweight="1pt" w14:anchorId="219F7DC2" o:gfxdata="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">
               <v:fill type="gradient" color2="#0bd2f1" angle="91" focus="100%">
@@ -12718,26 +12765,10 @@
 </file>
 
 <file path=customXml/item1.xml><?xml version="1.0" encoding="utf-8"?>
-<p:properties xmlns:p="http://schemas.microsoft.com/office/2006/metadata/properties" xmlns:xsi="http://www.w3.org/2001/XMLSchema-instance" xmlns:pc="http://schemas.microsoft.com/office/infopath/2007/PartnerControls">
-  <documentManagement>
-    <lcf76f155ced4ddcb4097134ff3c332f xmlns="90a7c614-38be-4e25-a836-3cdc35123b49">
-      <Terms xmlns="http://schemas.microsoft.com/office/infopath/2007/PartnerControls"/>
-    </lcf76f155ced4ddcb4097134ff3c332f>
-    <TaxCatchAll xmlns="4c4ed773-aae7-4cb9-8649-6d5e7f41479f" xsi:nil="true"/>
-  </documentManagement>
-</p:properties>
+<b:Sources xmlns:b="http://schemas.openxmlformats.org/officeDocument/2006/bibliography" xmlns="http://schemas.openxmlformats.org/officeDocument/2006/bibliography" SelectedStyle="\APASixthEditionOfficeOnline.xsl" StyleName="APA" Version="6"/>
 </file>
 
 <file path=customXml/item2.xml><?xml version="1.0" encoding="utf-8"?>
-<?mso-contentType ?>
-<FormTemplates xmlns="http://schemas.microsoft.com/sharepoint/v3/contenttype/forms">
-  <Display>DocumentLibraryForm</Display>
-  <Edit>DocumentLibraryForm</Edit>
-  <New>DocumentLibraryForm</New>
-</FormTemplates>
-</file>
-
-<file path=customXml/item3.xml><?xml version="1.0" encoding="utf-8"?>
 <ct:contentTypeSchema xmlns:ct="http://schemas.microsoft.com/office/2006/metadata/contentType" xmlns:ma="http://schemas.microsoft.com/office/2006/metadata/properties/metaAttributes" ct:_="" ma:_="" ma:contentTypeName="Document" ma:contentTypeID="0x01010072C73517DA64DC439B70AB26E06FAC25" ma:contentTypeVersion="14" ma:contentTypeDescription="Create a new document." ma:contentTypeScope="" ma:versionID="f9d326f615fe745e5c56aee5289552a5">
   <xsd:schema xmlns:xsd="http://www.w3.org/2001/XMLSchema" xmlns:xs="http://www.w3.org/2001/XMLSchema" xmlns:p="http://schemas.microsoft.com/office/2006/metadata/properties" xmlns:ns2="90a7c614-38be-4e25-a836-3cdc35123b49" xmlns:ns3="4c4ed773-aae7-4cb9-8649-6d5e7f41479f" targetNamespace="http://schemas.microsoft.com/office/2006/metadata/properties" ma:root="true" ma:fieldsID="33f29125035d4662c19536a8581018e1" ns2:_="" ns3:_="">
     <xsd:import namespace="90a7c614-38be-4e25-a836-3cdc35123b49"/>
@@ -12966,30 +12997,35 @@
 </ct:contentTypeSchema>
 </file>
 
+<file path=customXml/item3.xml><?xml version="1.0" encoding="utf-8"?>
+<?mso-contentType ?>
+<FormTemplates xmlns="http://schemas.microsoft.com/sharepoint/v3/contenttype/forms">
+  <Display>DocumentLibraryForm</Display>
+  <Edit>DocumentLibraryForm</Edit>
+  <New>DocumentLibraryForm</New>
+</FormTemplates>
+</file>
+
 <file path=customXml/item4.xml><?xml version="1.0" encoding="utf-8"?>
-<b:Sources xmlns:b="http://schemas.openxmlformats.org/officeDocument/2006/bibliography" xmlns="http://schemas.openxmlformats.org/officeDocument/2006/bibliography" SelectedStyle="\APASixthEditionOfficeOnline.xsl" StyleName="APA" Version="6"/>
+<p:properties xmlns:p="http://schemas.microsoft.com/office/2006/metadata/properties" xmlns:xsi="http://www.w3.org/2001/XMLSchema-instance" xmlns:pc="http://schemas.microsoft.com/office/infopath/2007/PartnerControls">
+  <documentManagement>
+    <lcf76f155ced4ddcb4097134ff3c332f xmlns="90a7c614-38be-4e25-a836-3cdc35123b49">
+      <Terms xmlns="http://schemas.microsoft.com/office/infopath/2007/PartnerControls"/>
+    </lcf76f155ced4ddcb4097134ff3c332f>
+    <TaxCatchAll xmlns="4c4ed773-aae7-4cb9-8649-6d5e7f41479f" xsi:nil="true"/>
+  </documentManagement>
+</p:properties>
 </file>
 
 <file path=customXml/itemProps1.xml><?xml version="1.0" encoding="utf-8"?>
-<ds:datastoreItem xmlns:ds="http://schemas.openxmlformats.org/officeDocument/2006/customXml" ds:itemID="{D533605E-588E-4257-9E3D-AA0EF39AF6A4}">
+<ds:datastoreItem xmlns:ds="http://schemas.openxmlformats.org/officeDocument/2006/customXml" ds:itemID="{DDE773FC-55C8-4026-83BB-00855394FDDB}">
   <ds:schemaRefs>
-    <ds:schemaRef ds:uri="http://schemas.microsoft.com/office/2006/metadata/properties"/>
-    <ds:schemaRef ds:uri="http://schemas.microsoft.com/office/infopath/2007/PartnerControls"/>
-    <ds:schemaRef ds:uri="90a7c614-38be-4e25-a836-3cdc35123b49"/>
-    <ds:schemaRef ds:uri="4c4ed773-aae7-4cb9-8649-6d5e7f41479f"/>
+    <ds:schemaRef ds:uri="http://schemas.openxmlformats.org/officeDocument/2006/bibliography"/>
   </ds:schemaRefs>
 </ds:datastoreItem>
 </file>
 
 <file path=customXml/itemProps2.xml><?xml version="1.0" encoding="utf-8"?>
-<ds:datastoreItem xmlns:ds="http://schemas.openxmlformats.org/officeDocument/2006/customXml" ds:itemID="{F095F9B3-F93D-429B-9AB6-01E3477EFE4E}">
-  <ds:schemaRefs>
-    <ds:schemaRef ds:uri="http://schemas.microsoft.com/sharepoint/v3/contenttype/forms"/>
-  </ds:schemaRefs>
-</ds:datastoreItem>
-</file>
-
-<file path=customXml/itemProps3.xml><?xml version="1.0" encoding="utf-8"?>
 <ds:datastoreItem xmlns:ds="http://schemas.openxmlformats.org/officeDocument/2006/customXml" ds:itemID="{874E303D-FCE2-42D1-864B-805210190308}">
   <ds:schemaRefs>
     <ds:schemaRef ds:uri="http://schemas.microsoft.com/office/2006/metadata/contentType"/>
@@ -13008,10 +13044,21 @@
 </ds:datastoreItem>
 </file>
 
+<file path=customXml/itemProps3.xml><?xml version="1.0" encoding="utf-8"?>
+<ds:datastoreItem xmlns:ds="http://schemas.openxmlformats.org/officeDocument/2006/customXml" ds:itemID="{F095F9B3-F93D-429B-9AB6-01E3477EFE4E}">
+  <ds:schemaRefs>
+    <ds:schemaRef ds:uri="http://schemas.microsoft.com/sharepoint/v3/contenttype/forms"/>
+  </ds:schemaRefs>
+</ds:datastoreItem>
+</file>
+
 <file path=customXml/itemProps4.xml><?xml version="1.0" encoding="utf-8"?>
-<ds:datastoreItem xmlns:ds="http://schemas.openxmlformats.org/officeDocument/2006/customXml" ds:itemID="{DDE773FC-55C8-4026-83BB-00855394FDDB}">
+<ds:datastoreItem xmlns:ds="http://schemas.openxmlformats.org/officeDocument/2006/customXml" ds:itemID="{D533605E-588E-4257-9E3D-AA0EF39AF6A4}">
   <ds:schemaRefs>
-    <ds:schemaRef ds:uri="http://schemas.openxmlformats.org/officeDocument/2006/bibliography"/>
+    <ds:schemaRef ds:uri="http://schemas.microsoft.com/office/2006/metadata/properties"/>
+    <ds:schemaRef ds:uri="http://schemas.microsoft.com/office/infopath/2007/PartnerControls"/>
+    <ds:schemaRef ds:uri="90a7c614-38be-4e25-a836-3cdc35123b49"/>
+    <ds:schemaRef ds:uri="4c4ed773-aae7-4cb9-8649-6d5e7f41479f"/>
   </ds:schemaRefs>
 </ds:datastoreItem>
 </file>
</xml_diff>

<commit_message>
fix: logic for computing NUM_BUILDINGS and PARCELS
</commit_message>
<xml_diff>
--- a/back/report_svc/data/report_template.docx
+++ b/back/report_svc/data/report_template.docx
@@ -13,21 +13,7 @@
         <w:rPr>
           <w:rFonts w:asciiTheme="minorHAnsi" w:hAnsiTheme="minorHAnsi" w:cstheme="minorHAnsi"/>
         </w:rPr>
-        <w:t xml:space="preserve">LOCAL ENERGY </w:t>
-      </w:r>
-      <w:proofErr w:type="gramStart"/>
-      <w:r>
-        <w:rPr>
-          <w:rFonts w:asciiTheme="minorHAnsi" w:hAnsiTheme="minorHAnsi" w:cstheme="minorHAnsi"/>
-        </w:rPr>
-        <w:t>COMMUNITIES</w:t>
-      </w:r>
-      <w:proofErr w:type="gramEnd"/>
-      <w:r>
-        <w:rPr>
-          <w:rFonts w:asciiTheme="minorHAnsi" w:hAnsiTheme="minorHAnsi" w:cstheme="minorHAnsi"/>
-        </w:rPr>
-        <w:t xml:space="preserve"> LOCATION ASSESSMENT FOR </w:t>
+        <w:t xml:space="preserve">LOCAL ENERGY COMMUNITIES LOCATION ASSESSMENT FOR </w:t>
       </w:r>
       <w:r>
         <w:rPr>
@@ -1057,21 +1043,7 @@
         <w:rPr>
           <w:szCs w:val="24"/>
         </w:rPr>
-        <w:t xml:space="preserve"> represents a significant opportunity to promote the use of clean and sustainable energies. This report aims to provide a detailed analysis of the municipality's solar potential, </w:t>
-      </w:r>
-      <w:proofErr w:type="gramStart"/>
-      <w:r>
-        <w:rPr>
-          <w:szCs w:val="24"/>
-        </w:rPr>
-        <w:t>in order to</w:t>
-      </w:r>
-      <w:proofErr w:type="gramEnd"/>
-      <w:r>
-        <w:rPr>
-          <w:szCs w:val="24"/>
-        </w:rPr>
-        <w:t xml:space="preserve"> facilitate the implementation of an energy community based on the generation of photovoltaic solar energy.</w:t>
+        <w:t xml:space="preserve"> represents a significant opportunity to promote the use of clean and sustainable energies. This report aims to provide a detailed analysis of the municipality's solar potential, in order to facilitate the implementation of an energy community based on the generation of photovoltaic solar energy.</w:t>
       </w:r>
     </w:p>
     <w:p>
@@ -1096,21 +1068,7 @@
         <w:rPr>
           <w:szCs w:val="24"/>
         </w:rPr>
-        <w:t xml:space="preserve">, covering residential, industrial, public services and commercial sectors, </w:t>
-      </w:r>
-      <w:proofErr w:type="gramStart"/>
-      <w:r>
-        <w:rPr>
-          <w:szCs w:val="24"/>
-        </w:rPr>
-        <w:t>in order to</w:t>
-      </w:r>
-      <w:proofErr w:type="gramEnd"/>
-      <w:r>
-        <w:rPr>
-          <w:szCs w:val="24"/>
-        </w:rPr>
-        <w:t xml:space="preserve"> develop an energy community in the municipality. To this end, the roofs of buildings within the municipal area have been analysed using advanced tools based on Geographic Information Systems (GIS). These tools allow the evaluation of the main morphological and typological characteristics of the roofs, providing a solid basis to identify the best locations for photovoltaic installations and thus facilitate the creation of a robust and efficient energy community.</w:t>
+        <w:t>, covering residential, industrial, public services and commercial sectors, in order to develop an energy community in the municipality. To this end, the roofs of buildings within the municipal area have been analysed using advanced tools based on Geographic Information Systems (GIS). These tools allow the evaluation of the main morphological and typological characteristics of the roofs, providing a solid basis to identify the best locations for photovoltaic installations and thus facilitate the creation of a robust and efficient energy community.</w:t>
       </w:r>
     </w:p>
     <w:p>
@@ -1543,21 +1501,7 @@
         <w:rPr>
           <w:szCs w:val="24"/>
         </w:rPr>
-        <w:t>Residential, represents ${PCT_</w:t>
-      </w:r>
-      <w:proofErr w:type="gramStart"/>
-      <w:r>
-        <w:rPr>
-          <w:szCs w:val="24"/>
-        </w:rPr>
-        <w:t>1}%</w:t>
-      </w:r>
-      <w:proofErr w:type="gramEnd"/>
-      <w:r>
-        <w:rPr>
-          <w:szCs w:val="24"/>
-        </w:rPr>
-        <w:t xml:space="preserve"> of the roof surface available in the municipality.</w:t>
+        <w:t>Residential, represents ${PCT_1}% of the roof surface available in the municipality.</w:t>
       </w:r>
     </w:p>
     <w:p>
@@ -1576,21 +1520,7 @@
         <w:rPr>
           <w:szCs w:val="24"/>
         </w:rPr>
-        <w:t>Industrial, composed of industrial and agricultural use (${PCT_2} % industrial, ${PCT_3} % agricultural), represents ${PCT_</w:t>
-      </w:r>
-      <w:proofErr w:type="gramStart"/>
-      <w:r>
-        <w:rPr>
-          <w:szCs w:val="24"/>
-        </w:rPr>
-        <w:t>4}%</w:t>
-      </w:r>
-      <w:proofErr w:type="gramEnd"/>
-      <w:r>
-        <w:rPr>
-          <w:szCs w:val="24"/>
-        </w:rPr>
-        <w:t xml:space="preserve"> of the surface.</w:t>
+        <w:t>Industrial, composed of industrial and agricultural use (${PCT_2} % industrial, ${PCT_3} % agricultural), represents ${PCT_4}% of the surface.</w:t>
       </w:r>
     </w:p>
     <w:p>
@@ -1628,21 +1558,7 @@
         <w:rPr>
           <w:szCs w:val="24"/>
         </w:rPr>
-        <w:t>Public services, represents ${PCT_</w:t>
-      </w:r>
-      <w:proofErr w:type="gramStart"/>
-      <w:r>
-        <w:rPr>
-          <w:szCs w:val="24"/>
-        </w:rPr>
-        <w:t>6}%</w:t>
-      </w:r>
-      <w:proofErr w:type="gramEnd"/>
-      <w:r>
-        <w:rPr>
-          <w:szCs w:val="24"/>
-        </w:rPr>
-        <w:t xml:space="preserve"> of the surface.</w:t>
+        <w:t>Public services, represents ${PCT_6}% of the surface.</w:t>
       </w:r>
     </w:p>
     <w:p>
@@ -1823,7 +1739,7 @@
           <w:szCs w:val="24"/>
           <w:highlight w:val="yellow"/>
         </w:rPr>
-        <w:t>${PCT_7} %</w:t>
+        <w:t>${PCT_7}%</w:t>
       </w:r>
       <w:r>
         <w:rPr>
@@ -1952,19 +1868,11 @@
         <w:pStyle w:val="Descripcin"/>
         <w:jc w:val="center"/>
       </w:pPr>
-      <w:proofErr w:type="spellStart"/>
       <w:r>
         <w:rPr>
           <w:lang w:val="en-US"/>
         </w:rPr>
-        <w:t>Figura</w:t>
-      </w:r>
-      <w:proofErr w:type="spellEnd"/>
-      <w:r>
-        <w:rPr>
-          <w:lang w:val="en-US"/>
-        </w:rPr>
-        <w:t xml:space="preserve"> </w:t>
+        <w:t xml:space="preserve">Figura </w:t>
       </w:r>
       <w:r>
         <w:rPr>
@@ -2280,19 +2188,11 @@
           <w:szCs w:val="24"/>
         </w:rPr>
       </w:pPr>
-      <w:proofErr w:type="spellStart"/>
       <w:r>
         <w:rPr>
           <w:lang w:val="en-US"/>
         </w:rPr>
-        <w:t>Figura</w:t>
-      </w:r>
-      <w:proofErr w:type="spellEnd"/>
-      <w:r>
-        <w:rPr>
-          <w:lang w:val="en-US"/>
-        </w:rPr>
-        <w:t xml:space="preserve"> </w:t>
+        <w:t xml:space="preserve">Figura </w:t>
       </w:r>
       <w:r>
         <w:fldChar w:fldCharType="begin"/>
@@ -2345,23 +2245,7 @@
           <w:rFonts w:cs="Calibri"/>
           <w:szCs w:val="24"/>
         </w:rPr>
-        <w:t xml:space="preserve">The buildings in the municipality have been classified according to the type of use </w:t>
-      </w:r>
-      <w:proofErr w:type="gramStart"/>
-      <w:r>
-        <w:rPr>
-          <w:rFonts w:cs="Calibri"/>
-          <w:szCs w:val="24"/>
-        </w:rPr>
-        <w:t>in order to</w:t>
-      </w:r>
-      <w:proofErr w:type="gramEnd"/>
-      <w:r>
-        <w:rPr>
-          <w:rFonts w:cs="Calibri"/>
-          <w:szCs w:val="24"/>
-        </w:rPr>
-        <w:t xml:space="preserve"> determine the solar potential of the different urban fabrics. More specifically, the average solar radiation according to the use of the buildings studied can be observed in Figure 7.</w:t>
+        <w:t>The buildings in the municipality have been classified according to the type of use in order to determine the solar potential of the different urban fabrics. More specifically, the average solar radiation according to the use of the buildings studied can be observed in Figure 7.</w:t>
       </w:r>
     </w:p>
     <w:p>
@@ -2719,21 +2603,12 @@
           <w:szCs w:val="24"/>
         </w:rPr>
       </w:pPr>
-      <w:proofErr w:type="spellStart"/>
       <w:r>
         <w:rPr>
           <w:rFonts w:cs="Calibri"/>
           <w:szCs w:val="24"/>
         </w:rPr>
-        <w:t>Analyzing</w:t>
-      </w:r>
-      <w:proofErr w:type="spellEnd"/>
-      <w:r>
-        <w:rPr>
-          <w:rFonts w:cs="Calibri"/>
-          <w:szCs w:val="24"/>
-        </w:rPr>
-        <w:t xml:space="preserve"> Figure 8, the potential photovoltaic capacity in the entire municipality is </w:t>
+        <w:t xml:space="preserve">Analyzing Figure 8, the potential photovoltaic capacity in the entire municipality is </w:t>
       </w:r>
       <w:r>
         <w:rPr>
@@ -2847,52 +2722,14 @@
           <w:lang w:val="es-ES"/>
         </w:rPr>
       </w:pPr>
-      <w:proofErr w:type="spellStart"/>
       <w:r>
         <w:rPr>
           <w:b/>
           <w:bCs/>
           <w:lang w:val="es-ES"/>
         </w:rPr>
-        <w:t>Criteria</w:t>
-      </w:r>
-      <w:proofErr w:type="spellEnd"/>
-      <w:r>
-        <w:rPr>
-          <w:b/>
-          <w:bCs/>
-          <w:lang w:val="es-ES"/>
-        </w:rPr>
-        <w:t xml:space="preserve"> </w:t>
-      </w:r>
-      <w:proofErr w:type="spellStart"/>
-      <w:r>
-        <w:rPr>
-          <w:b/>
-          <w:bCs/>
-          <w:lang w:val="es-ES"/>
-        </w:rPr>
-        <w:t>for</w:t>
-      </w:r>
-      <w:proofErr w:type="spellEnd"/>
-      <w:r>
-        <w:rPr>
-          <w:b/>
-          <w:bCs/>
-          <w:lang w:val="es-ES"/>
-        </w:rPr>
-        <w:t xml:space="preserve"> </w:t>
-      </w:r>
-      <w:proofErr w:type="spellStart"/>
-      <w:r>
-        <w:rPr>
-          <w:b/>
-          <w:bCs/>
-          <w:lang w:val="es-ES"/>
-        </w:rPr>
-        <w:t>Selection</w:t>
-      </w:r>
-      <w:proofErr w:type="spellEnd"/>
+        <w:t>Criteria for Selection</w:t>
+      </w:r>
     </w:p>
     <w:p>
       <w:pPr>
@@ -3415,7 +3252,7 @@
           <w:noProof/>
         </w:rPr>
         <w:drawing>
-          <wp:anchor distT="0" distB="0" distL="114300" distR="114300" simplePos="0" relativeHeight="251735040" behindDoc="1" locked="0" layoutInCell="1" allowOverlap="1" wp14:anchorId="310AFABB" wp14:editId="5C9BB02F">
+          <wp:anchor distT="0" distB="0" distL="114300" distR="114300" simplePos="0" relativeHeight="251735040" behindDoc="1" locked="0" layoutInCell="1" allowOverlap="1" wp14:anchorId="310AFABB" wp14:editId="44D39B74">
             <wp:simplePos x="0" y="0"/>
             <wp:positionH relativeFrom="margin">
               <wp:posOffset>3550285</wp:posOffset>
@@ -3903,7 +3740,7 @@
           <w:noProof/>
         </w:rPr>
         <w:drawing>
-          <wp:anchor distT="0" distB="0" distL="114300" distR="114300" simplePos="0" relativeHeight="251738112" behindDoc="0" locked="0" layoutInCell="1" allowOverlap="1" wp14:anchorId="474D23E6" wp14:editId="6B3EA062">
+          <wp:anchor distT="0" distB="0" distL="114300" distR="114300" simplePos="0" relativeHeight="251738112" behindDoc="0" locked="0" layoutInCell="1" allowOverlap="1" wp14:anchorId="474D23E6" wp14:editId="2C1BE2AC">
             <wp:simplePos x="0" y="0"/>
             <wp:positionH relativeFrom="margin">
               <wp:posOffset>1393372</wp:posOffset>
@@ -5476,7 +5313,7 @@
                 </wp:anchor>
               </w:drawing>
             </mc:Choice>
-            <mc:Fallback xmlns:a="http://schemas.openxmlformats.org/drawingml/2006/main" xmlns:pic="http://schemas.openxmlformats.org/drawingml/2006/picture" xmlns:a14="http://schemas.microsoft.com/office/drawing/2010/main">
+            <mc:Fallback xmlns:a14="http://schemas.microsoft.com/office/drawing/2010/main" xmlns:pic="http://schemas.openxmlformats.org/drawingml/2006/picture" xmlns:a="http://schemas.openxmlformats.org/drawingml/2006/main">
               <w:pict>
                 <v:line id="Straight Connector 11" style="position:absolute;z-index:251677183;visibility:visible;mso-wrap-style:square;mso-width-percent:0;mso-height-percent:0;mso-wrap-distance-left:9pt;mso-wrap-distance-top:0;mso-wrap-distance-right:9pt;mso-wrap-distance-bottom:0;mso-position-horizontal:absolute;mso-position-horizontal-relative:text;mso-position-vertical:absolute;mso-position-vertical-relative:text;mso-width-percent:0;mso-height-percent:0;mso-width-relative:margin;mso-height-relative:margin" o:spid="_x0000_s1026" strokecolor="#0f4881" strokeweight="1.75pt" from="-70.6pt,-1.8pt" to="423.15pt,-1.8pt" w14:anchorId="7508FB99" o:gfxdata="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">
                   <v:stroke joinstyle="miter"/>
@@ -5802,7 +5639,7 @@
             </wp:anchor>
           </w:drawing>
         </mc:Choice>
-        <mc:Fallback xmlns:a="http://schemas.openxmlformats.org/drawingml/2006/main" xmlns:pic="http://schemas.openxmlformats.org/drawingml/2006/picture" xmlns:a14="http://schemas.microsoft.com/office/drawing/2010/main">
+        <mc:Fallback xmlns:a14="http://schemas.microsoft.com/office/drawing/2010/main" xmlns:pic="http://schemas.openxmlformats.org/drawingml/2006/picture" xmlns:a="http://schemas.openxmlformats.org/drawingml/2006/main">
           <w:pict>
             <v:rect id="Rectangle 12" style="position:absolute;margin-left:-73.5pt;margin-top:-35.25pt;width:601.5pt;height:71.25pt;z-index:-251633153;visibility:visible;mso-wrap-style:square;mso-width-percent:0;mso-height-percent:0;mso-wrap-distance-left:9pt;mso-wrap-distance-top:0;mso-wrap-distance-right:9pt;mso-wrap-distance-bottom:0;mso-position-horizontal:absolute;mso-position-horizontal-relative:text;mso-position-vertical:absolute;mso-position-vertical-relative:text;mso-width-percent:0;mso-height-percent:0;mso-width-relative:margin;mso-height-relative:margin;v-text-anchor:middle" o:spid="_x0000_s1026" fillcolor="#0f4881" strokecolor="#1f3763 [1604]" strokeweight="1pt" w14:anchorId="219F7DC2" o:gfxdata="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">
               <v:fill type="gradient" color2="#0bd2f1" angle="91" focus="100%">
@@ -12769,6 +12606,26 @@
 </file>
 
 <file path=customXml/item2.xml><?xml version="1.0" encoding="utf-8"?>
+<p:properties xmlns:p="http://schemas.microsoft.com/office/2006/metadata/properties" xmlns:xsi="http://www.w3.org/2001/XMLSchema-instance" xmlns:pc="http://schemas.microsoft.com/office/infopath/2007/PartnerControls">
+  <documentManagement>
+    <lcf76f155ced4ddcb4097134ff3c332f xmlns="90a7c614-38be-4e25-a836-3cdc35123b49">
+      <Terms xmlns="http://schemas.microsoft.com/office/infopath/2007/PartnerControls"/>
+    </lcf76f155ced4ddcb4097134ff3c332f>
+    <TaxCatchAll xmlns="4c4ed773-aae7-4cb9-8649-6d5e7f41479f" xsi:nil="true"/>
+  </documentManagement>
+</p:properties>
+</file>
+
+<file path=customXml/item3.xml><?xml version="1.0" encoding="utf-8"?>
+<?mso-contentType ?>
+<FormTemplates xmlns="http://schemas.microsoft.com/sharepoint/v3/contenttype/forms">
+  <Display>DocumentLibraryForm</Display>
+  <Edit>DocumentLibraryForm</Edit>
+  <New>DocumentLibraryForm</New>
+</FormTemplates>
+</file>
+
+<file path=customXml/item4.xml><?xml version="1.0" encoding="utf-8"?>
 <ct:contentTypeSchema xmlns:ct="http://schemas.microsoft.com/office/2006/metadata/contentType" xmlns:ma="http://schemas.microsoft.com/office/2006/metadata/properties/metaAttributes" ct:_="" ma:_="" ma:contentTypeName="Document" ma:contentTypeID="0x01010072C73517DA64DC439B70AB26E06FAC25" ma:contentTypeVersion="14" ma:contentTypeDescription="Create a new document." ma:contentTypeScope="" ma:versionID="f9d326f615fe745e5c56aee5289552a5">
   <xsd:schema xmlns:xsd="http://www.w3.org/2001/XMLSchema" xmlns:xs="http://www.w3.org/2001/XMLSchema" xmlns:p="http://schemas.microsoft.com/office/2006/metadata/properties" xmlns:ns2="90a7c614-38be-4e25-a836-3cdc35123b49" xmlns:ns3="4c4ed773-aae7-4cb9-8649-6d5e7f41479f" targetNamespace="http://schemas.microsoft.com/office/2006/metadata/properties" ma:root="true" ma:fieldsID="33f29125035d4662c19536a8581018e1" ns2:_="" ns3:_="">
     <xsd:import namespace="90a7c614-38be-4e25-a836-3cdc35123b49"/>
@@ -12997,26 +12854,6 @@
 </ct:contentTypeSchema>
 </file>
 
-<file path=customXml/item3.xml><?xml version="1.0" encoding="utf-8"?>
-<?mso-contentType ?>
-<FormTemplates xmlns="http://schemas.microsoft.com/sharepoint/v3/contenttype/forms">
-  <Display>DocumentLibraryForm</Display>
-  <Edit>DocumentLibraryForm</Edit>
-  <New>DocumentLibraryForm</New>
-</FormTemplates>
-</file>
-
-<file path=customXml/item4.xml><?xml version="1.0" encoding="utf-8"?>
-<p:properties xmlns:p="http://schemas.microsoft.com/office/2006/metadata/properties" xmlns:xsi="http://www.w3.org/2001/XMLSchema-instance" xmlns:pc="http://schemas.microsoft.com/office/infopath/2007/PartnerControls">
-  <documentManagement>
-    <lcf76f155ced4ddcb4097134ff3c332f xmlns="90a7c614-38be-4e25-a836-3cdc35123b49">
-      <Terms xmlns="http://schemas.microsoft.com/office/infopath/2007/PartnerControls"/>
-    </lcf76f155ced4ddcb4097134ff3c332f>
-    <TaxCatchAll xmlns="4c4ed773-aae7-4cb9-8649-6d5e7f41479f" xsi:nil="true"/>
-  </documentManagement>
-</p:properties>
-</file>
-
 <file path=customXml/itemProps1.xml><?xml version="1.0" encoding="utf-8"?>
 <ds:datastoreItem xmlns:ds="http://schemas.openxmlformats.org/officeDocument/2006/customXml" ds:itemID="{DDE773FC-55C8-4026-83BB-00855394FDDB}">
   <ds:schemaRefs>
@@ -13026,6 +12863,25 @@
 </file>
 
 <file path=customXml/itemProps2.xml><?xml version="1.0" encoding="utf-8"?>
+<ds:datastoreItem xmlns:ds="http://schemas.openxmlformats.org/officeDocument/2006/customXml" ds:itemID="{D533605E-588E-4257-9E3D-AA0EF39AF6A4}">
+  <ds:schemaRefs>
+    <ds:schemaRef ds:uri="http://schemas.microsoft.com/office/2006/metadata/properties"/>
+    <ds:schemaRef ds:uri="http://schemas.microsoft.com/office/infopath/2007/PartnerControls"/>
+    <ds:schemaRef ds:uri="90a7c614-38be-4e25-a836-3cdc35123b49"/>
+    <ds:schemaRef ds:uri="4c4ed773-aae7-4cb9-8649-6d5e7f41479f"/>
+  </ds:schemaRefs>
+</ds:datastoreItem>
+</file>
+
+<file path=customXml/itemProps3.xml><?xml version="1.0" encoding="utf-8"?>
+<ds:datastoreItem xmlns:ds="http://schemas.openxmlformats.org/officeDocument/2006/customXml" ds:itemID="{F095F9B3-F93D-429B-9AB6-01E3477EFE4E}">
+  <ds:schemaRefs>
+    <ds:schemaRef ds:uri="http://schemas.microsoft.com/sharepoint/v3/contenttype/forms"/>
+  </ds:schemaRefs>
+</ds:datastoreItem>
+</file>
+
+<file path=customXml/itemProps4.xml><?xml version="1.0" encoding="utf-8"?>
 <ds:datastoreItem xmlns:ds="http://schemas.openxmlformats.org/officeDocument/2006/customXml" ds:itemID="{874E303D-FCE2-42D1-864B-805210190308}">
   <ds:schemaRefs>
     <ds:schemaRef ds:uri="http://schemas.microsoft.com/office/2006/metadata/contentType"/>
@@ -13042,23 +12898,4 @@
     <ds:schemaRef ds:uri="http://schemas.microsoft.com/internal/obd"/>
   </ds:schemaRefs>
 </ds:datastoreItem>
-</file>
-
-<file path=customXml/itemProps3.xml><?xml version="1.0" encoding="utf-8"?>
-<ds:datastoreItem xmlns:ds="http://schemas.openxmlformats.org/officeDocument/2006/customXml" ds:itemID="{F095F9B3-F93D-429B-9AB6-01E3477EFE4E}">
-  <ds:schemaRefs>
-    <ds:schemaRef ds:uri="http://schemas.microsoft.com/sharepoint/v3/contenttype/forms"/>
-  </ds:schemaRefs>
-</ds:datastoreItem>
-</file>
-
-<file path=customXml/itemProps4.xml><?xml version="1.0" encoding="utf-8"?>
-<ds:datastoreItem xmlns:ds="http://schemas.openxmlformats.org/officeDocument/2006/customXml" ds:itemID="{D533605E-588E-4257-9E3D-AA0EF39AF6A4}">
-  <ds:schemaRefs>
-    <ds:schemaRef ds:uri="http://schemas.microsoft.com/office/2006/metadata/properties"/>
-    <ds:schemaRef ds:uri="http://schemas.microsoft.com/office/infopath/2007/PartnerControls"/>
-    <ds:schemaRef ds:uri="90a7c614-38be-4e25-a836-3cdc35123b49"/>
-    <ds:schemaRef ds:uri="4c4ed773-aae7-4cb9-8649-6d5e7f41479f"/>
-  </ds:schemaRefs>
-</ds:datastoreItem>
 </file>
</xml_diff>

<commit_message>
feat: translates templates captions and fixes figures numbers
</commit_message>
<xml_diff>
--- a/back/report_svc/data/report_template.docx
+++ b/back/report_svc/data/report_template.docx
@@ -13,7 +13,21 @@
         <w:rPr>
           <w:rFonts w:asciiTheme="minorHAnsi" w:hAnsiTheme="minorHAnsi" w:cstheme="minorHAnsi"/>
         </w:rPr>
-        <w:t xml:space="preserve">LOCAL ENERGY COMMUNITIES LOCATION ASSESSMENT FOR </w:t>
+        <w:t xml:space="preserve">LOCAL ENERGY </w:t>
+      </w:r>
+      <w:proofErr w:type="gramStart"/>
+      <w:r>
+        <w:rPr>
+          <w:rFonts w:asciiTheme="minorHAnsi" w:hAnsiTheme="minorHAnsi" w:cstheme="minorHAnsi"/>
+        </w:rPr>
+        <w:t>COMMUNITIES</w:t>
+      </w:r>
+      <w:proofErr w:type="gramEnd"/>
+      <w:r>
+        <w:rPr>
+          <w:rFonts w:asciiTheme="minorHAnsi" w:hAnsiTheme="minorHAnsi" w:cstheme="minorHAnsi"/>
+        </w:rPr>
+        <w:t xml:space="preserve"> LOCATION ASSESSMENT FOR </w:t>
       </w:r>
       <w:r>
         <w:rPr>
@@ -1043,7 +1057,21 @@
         <w:rPr>
           <w:szCs w:val="24"/>
         </w:rPr>
-        <w:t xml:space="preserve"> represents a significant opportunity to promote the use of clean and sustainable energies. This report aims to provide a detailed analysis of the municipality's solar potential, in order to facilitate the implementation of an energy community based on the generation of photovoltaic solar energy.</w:t>
+        <w:t xml:space="preserve"> represents a significant opportunity to promote the use of clean and sustainable energies. This report aims to provide a detailed analysis of the municipality's solar potential, </w:t>
+      </w:r>
+      <w:proofErr w:type="gramStart"/>
+      <w:r>
+        <w:rPr>
+          <w:szCs w:val="24"/>
+        </w:rPr>
+        <w:t>in order to</w:t>
+      </w:r>
+      <w:proofErr w:type="gramEnd"/>
+      <w:r>
+        <w:rPr>
+          <w:szCs w:val="24"/>
+        </w:rPr>
+        <w:t xml:space="preserve"> facilitate the implementation of an energy community based on the generation of photovoltaic solar energy.</w:t>
       </w:r>
     </w:p>
     <w:p>
@@ -1068,7 +1096,21 @@
         <w:rPr>
           <w:szCs w:val="24"/>
         </w:rPr>
-        <w:t>, covering residential, industrial, public services and commercial sectors, in order to develop an energy community in the municipality. To this end, the roofs of buildings within the municipal area have been analysed using advanced tools based on Geographic Information Systems (GIS). These tools allow the evaluation of the main morphological and typological characteristics of the roofs, providing a solid basis to identify the best locations for photovoltaic installations and thus facilitate the creation of a robust and efficient energy community.</w:t>
+        <w:t xml:space="preserve">, covering residential, industrial, public services and commercial sectors, </w:t>
+      </w:r>
+      <w:proofErr w:type="gramStart"/>
+      <w:r>
+        <w:rPr>
+          <w:szCs w:val="24"/>
+        </w:rPr>
+        <w:t>in order to</w:t>
+      </w:r>
+      <w:proofErr w:type="gramEnd"/>
+      <w:r>
+        <w:rPr>
+          <w:szCs w:val="24"/>
+        </w:rPr>
+        <w:t xml:space="preserve"> develop an energy community in the municipality. To this end, the roofs of buildings within the municipal area have been analysed using advanced tools based on Geographic Information Systems (GIS). These tools allow the evaluation of the main morphological and typological characteristics of the roofs, providing a solid basis to identify the best locations for photovoltaic installations and thus facilitate the creation of a robust and efficient energy community.</w:t>
       </w:r>
     </w:p>
     <w:p>
@@ -1342,7 +1384,13 @@
         </w:rPr>
       </w:pPr>
       <w:r>
-        <w:t xml:space="preserve">Figura </w:t>
+        <w:t>Figur</w:t>
+      </w:r>
+      <w:r>
+        <w:t>e</w:t>
+      </w:r>
+      <w:r>
+        <w:t xml:space="preserve"> </w:t>
       </w:r>
       <w:r>
         <w:rPr>
@@ -1360,7 +1408,10 @@
         <w:fldChar w:fldCharType="separate"/>
       </w:r>
       <w:r>
-        <w:t>3</w:t>
+        <w:rPr>
+          <w:noProof/>
+        </w:rPr>
+        <w:t>1</w:t>
       </w:r>
       <w:r>
         <w:rPr>
@@ -1369,7 +1420,34 @@
         <w:fldChar w:fldCharType="end"/>
       </w:r>
       <w:r>
-        <w:t xml:space="preserve">. Mapa de parcelas catastrales de </w:t>
+        <w:t xml:space="preserve">. </w:t>
+      </w:r>
+      <w:proofErr w:type="spellStart"/>
+      <w:r>
+        <w:t>Cadastral</w:t>
+      </w:r>
+      <w:proofErr w:type="spellEnd"/>
+      <w:r>
+        <w:t xml:space="preserve"> </w:t>
+      </w:r>
+      <w:proofErr w:type="spellStart"/>
+      <w:r>
+        <w:t>parcel</w:t>
+      </w:r>
+      <w:proofErr w:type="spellEnd"/>
+      <w:r>
+        <w:t xml:space="preserve"> </w:t>
+      </w:r>
+      <w:proofErr w:type="spellStart"/>
+      <w:r>
+        <w:t>map</w:t>
+      </w:r>
+      <w:proofErr w:type="spellEnd"/>
+      <w:r>
+        <w:t xml:space="preserve"> of</w:t>
+      </w:r>
+      <w:r>
+        <w:t xml:space="preserve"> </w:t>
       </w:r>
       <w:r>
         <w:rPr>
@@ -1501,7 +1579,21 @@
         <w:rPr>
           <w:szCs w:val="24"/>
         </w:rPr>
-        <w:t>Residential, represents ${PCT_1}% of the roof surface available in the municipality.</w:t>
+        <w:t>Residential, represents ${PCT_</w:t>
+      </w:r>
+      <w:proofErr w:type="gramStart"/>
+      <w:r>
+        <w:rPr>
+          <w:szCs w:val="24"/>
+        </w:rPr>
+        <w:t>1}%</w:t>
+      </w:r>
+      <w:proofErr w:type="gramEnd"/>
+      <w:r>
+        <w:rPr>
+          <w:szCs w:val="24"/>
+        </w:rPr>
+        <w:t xml:space="preserve"> of the roof surface available in the municipality.</w:t>
       </w:r>
     </w:p>
     <w:p>
@@ -1520,7 +1612,21 @@
         <w:rPr>
           <w:szCs w:val="24"/>
         </w:rPr>
-        <w:t>Industrial, composed of industrial and agricultural use (${PCT_2} % industrial, ${PCT_3} % agricultural), represents ${PCT_4}% of the surface.</w:t>
+        <w:t>Industrial, composed of industrial and agricultural use (${PCT_2} % industrial, ${PCT_3} % agricultural), represents ${PCT_</w:t>
+      </w:r>
+      <w:proofErr w:type="gramStart"/>
+      <w:r>
+        <w:rPr>
+          <w:szCs w:val="24"/>
+        </w:rPr>
+        <w:t>4}%</w:t>
+      </w:r>
+      <w:proofErr w:type="gramEnd"/>
+      <w:r>
+        <w:rPr>
+          <w:szCs w:val="24"/>
+        </w:rPr>
+        <w:t xml:space="preserve"> of the surface.</w:t>
       </w:r>
     </w:p>
     <w:p>
@@ -1558,7 +1664,21 @@
         <w:rPr>
           <w:szCs w:val="24"/>
         </w:rPr>
-        <w:t>Public services, represents ${PCT_6}% of the surface.</w:t>
+        <w:t>Public services, represents ${PCT_</w:t>
+      </w:r>
+      <w:proofErr w:type="gramStart"/>
+      <w:r>
+        <w:rPr>
+          <w:szCs w:val="24"/>
+        </w:rPr>
+        <w:t>6}%</w:t>
+      </w:r>
+      <w:proofErr w:type="gramEnd"/>
+      <w:r>
+        <w:rPr>
+          <w:szCs w:val="24"/>
+        </w:rPr>
+        <w:t xml:space="preserve"> of the surface.</w:t>
       </w:r>
     </w:p>
     <w:p>
@@ -1575,19 +1695,41 @@
         <w:pStyle w:val="Descripcin"/>
         <w:ind w:left="360"/>
         <w:jc w:val="center"/>
+        <w:rPr>
+          <w:lang w:val="en-US"/>
+        </w:rPr>
       </w:pPr>
       <w:r>
         <w:rPr>
           <w:i w:val="0"/>
           <w:iCs w:val="0"/>
+          <w:lang w:val="en-US"/>
         </w:rPr>
         <w:t>${PLOT}</w:t>
       </w:r>
       <w:r>
+        <w:rPr>
+          <w:lang w:val="en-US"/>
+        </w:rPr>
         <w:br/>
       </w:r>
       <w:r>
-        <w:t xml:space="preserve">Figura </w:t>
+        <w:rPr>
+          <w:lang w:val="en-US"/>
+        </w:rPr>
+        <w:t>Figur</w:t>
+      </w:r>
+      <w:r>
+        <w:rPr>
+          <w:lang w:val="en-US"/>
+        </w:rPr>
+        <w:t>e</w:t>
+      </w:r>
+      <w:r>
+        <w:rPr>
+          <w:lang w:val="en-US"/>
+        </w:rPr>
+        <w:t xml:space="preserve"> </w:t>
       </w:r>
       <w:r>
         <w:rPr>
@@ -1596,6 +1738,9 @@
         <w:fldChar w:fldCharType="begin"/>
       </w:r>
       <w:r>
+        <w:rPr>
+          <w:lang w:val="en-US"/>
+        </w:rPr>
         <w:instrText xml:space="preserve"> SEQ Figura \* ARABIC </w:instrText>
       </w:r>
       <w:r>
@@ -1605,6 +1750,9 @@
         <w:fldChar w:fldCharType="separate"/>
       </w:r>
       <w:r>
+        <w:rPr>
+          <w:lang w:val="en-US"/>
+        </w:rPr>
         <w:t>2</w:t>
       </w:r>
       <w:r>
@@ -1614,7 +1762,22 @@
         <w:fldChar w:fldCharType="end"/>
       </w:r>
       <w:r>
-        <w:t>. Distribución de las áreas de tejado por tipo de uso de los edificios.</w:t>
+        <w:rPr>
+          <w:lang w:val="en-US"/>
+        </w:rPr>
+        <w:t xml:space="preserve">. </w:t>
+      </w:r>
+      <w:r>
+        <w:rPr>
+          <w:lang w:val="en-US"/>
+        </w:rPr>
+        <w:t>Distribution of roof areas by type of building use</w:t>
+      </w:r>
+      <w:r>
+        <w:rPr>
+          <w:lang w:val="en-US"/>
+        </w:rPr>
+        <w:t>.</w:t>
       </w:r>
     </w:p>
     <w:p>
@@ -1622,7 +1785,7 @@
         <w:spacing w:line="259" w:lineRule="auto"/>
         <w:rPr>
           <w:szCs w:val="24"/>
-          <w:lang w:val="es-ES"/>
+          <w:lang w:val="en-US"/>
         </w:rPr>
       </w:pPr>
     </w:p>
@@ -1739,8 +1902,18 @@
           <w:szCs w:val="24"/>
           <w:highlight w:val="yellow"/>
         </w:rPr>
-        <w:t>${PCT_7}%</w:t>
-      </w:r>
+        <w:t>${PCT_</w:t>
+      </w:r>
+      <w:proofErr w:type="gramStart"/>
+      <w:r>
+        <w:rPr>
+          <w:rFonts w:cs="Calibri"/>
+          <w:szCs w:val="24"/>
+          <w:highlight w:val="yellow"/>
+        </w:rPr>
+        <w:t>7}%</w:t>
+      </w:r>
+      <w:proofErr w:type="gramEnd"/>
       <w:r>
         <w:rPr>
           <w:rFonts w:cs="Calibri"/>
@@ -1867,12 +2040,21 @@
       <w:pPr>
         <w:pStyle w:val="Descripcin"/>
         <w:jc w:val="center"/>
-      </w:pPr>
-      <w:r>
         <w:rPr>
           <w:lang w:val="en-US"/>
         </w:rPr>
-        <w:t xml:space="preserve">Figura </w:t>
+      </w:pPr>
+      <w:r>
+        <w:rPr>
+          <w:lang w:val="en-US"/>
+        </w:rPr>
+        <w:t>Figure</w:t>
+      </w:r>
+      <w:r>
+        <w:rPr>
+          <w:lang w:val="en-US"/>
+        </w:rPr>
+        <w:t xml:space="preserve"> </w:t>
       </w:r>
       <w:r>
         <w:rPr>
@@ -1894,9 +2076,10 @@
       </w:r>
       <w:r>
         <w:rPr>
+          <w:noProof/>
           <w:lang w:val="en-US"/>
         </w:rPr>
-        <w:t>4</w:t>
+        <w:t>3</w:t>
       </w:r>
       <w:r>
         <w:rPr>
@@ -1908,18 +2091,40 @@
         <w:rPr>
           <w:lang w:val="en-US"/>
         </w:rPr>
-        <w:t xml:space="preserve">. </w:t>
-      </w:r>
-      <w:r>
-        <w:t>Área de tejado apropiada para producción fotovoltaica en función del tipo de uso del edificio.</w:t>
-      </w:r>
-    </w:p>
-    <w:p>
-      <w:pPr>
-        <w:rPr>
-          <w:lang w:val="es-ES"/>
-        </w:rPr>
-      </w:pPr>
+        <w:t>.</w:t>
+      </w:r>
+      <w:r>
+        <w:rPr>
+          <w:lang w:val="en-US"/>
+        </w:rPr>
+        <w:t xml:space="preserve"> </w:t>
+      </w:r>
+      <w:r>
+        <w:rPr>
+          <w:lang w:val="en-US"/>
+        </w:rPr>
+        <w:t xml:space="preserve">Rooftop area </w:t>
+      </w:r>
+      <w:proofErr w:type="gramStart"/>
+      <w:r>
+        <w:rPr>
+          <w:lang w:val="en-US"/>
+        </w:rPr>
+        <w:t>suitable</w:t>
+      </w:r>
+      <w:proofErr w:type="gramEnd"/>
+      <w:r>
+        <w:rPr>
+          <w:lang w:val="en-US"/>
+        </w:rPr>
+        <w:t xml:space="preserve"> for photovoltaic production by building use type</w:t>
+      </w:r>
+      <w:r>
+        <w:rPr>
+          <w:lang w:val="en-US"/>
+        </w:rPr>
+        <w:t>.</w:t>
+      </w:r>
     </w:p>
     <w:p>
       <w:pPr>
@@ -2008,9 +2213,27 @@
       <w:pPr>
         <w:pStyle w:val="Descripcin"/>
         <w:jc w:val="center"/>
-      </w:pPr>
-      <w:r>
-        <w:t xml:space="preserve">Figura </w:t>
+        <w:rPr>
+          <w:lang w:val="en-US"/>
+        </w:rPr>
+      </w:pPr>
+      <w:r>
+        <w:rPr>
+          <w:lang w:val="en-US"/>
+        </w:rPr>
+        <w:t>Figur</w:t>
+      </w:r>
+      <w:r>
+        <w:rPr>
+          <w:lang w:val="en-US"/>
+        </w:rPr>
+        <w:t>e</w:t>
+      </w:r>
+      <w:r>
+        <w:rPr>
+          <w:lang w:val="en-US"/>
+        </w:rPr>
+        <w:t xml:space="preserve"> </w:t>
       </w:r>
       <w:r>
         <w:rPr>
@@ -2019,6 +2242,9 @@
         <w:fldChar w:fldCharType="begin"/>
       </w:r>
       <w:r>
+        <w:rPr>
+          <w:lang w:val="en-US"/>
+        </w:rPr>
         <w:instrText xml:space="preserve"> SEQ Figura \* ARABIC </w:instrText>
       </w:r>
       <w:r>
@@ -2028,7 +2254,11 @@
         <w:fldChar w:fldCharType="separate"/>
       </w:r>
       <w:r>
-        <w:t>5</w:t>
+        <w:rPr>
+          <w:noProof/>
+          <w:lang w:val="en-US"/>
+        </w:rPr>
+        <w:t>4</w:t>
       </w:r>
       <w:r>
         <w:rPr>
@@ -2037,13 +2267,28 @@
         <w:fldChar w:fldCharType="end"/>
       </w:r>
       <w:r>
-        <w:t>. Tejados disponibles en función de su superficie y por tipo de uso.</w:t>
+        <w:rPr>
+          <w:lang w:val="en-US"/>
+        </w:rPr>
+        <w:t xml:space="preserve">. </w:t>
+      </w:r>
+      <w:r>
+        <w:rPr>
+          <w:lang w:val="en-US"/>
+        </w:rPr>
+        <w:t>Available rooftop areas categorized by size and building use type</w:t>
+      </w:r>
+      <w:r>
+        <w:rPr>
+          <w:lang w:val="en-US"/>
+        </w:rPr>
+        <w:t>.</w:t>
       </w:r>
     </w:p>
     <w:p>
       <w:pPr>
         <w:rPr>
-          <w:lang w:val="es-ES"/>
+          <w:lang w:val="en-US"/>
         </w:rPr>
       </w:pPr>
     </w:p>
@@ -2110,7 +2355,21 @@
           <w:rFonts w:cs="Calibri"/>
           <w:szCs w:val="24"/>
         </w:rPr>
-        <w:t>. The distribution of solar radiation between the different buildings can be observed in Figure 6, where most buildings obtain an average solar radiation of their total surface of between ${MIN_MEDIA_RS} kWh y ${MAX_MEDIA_RS} kWh.</w:t>
+        <w:t xml:space="preserve">. The distribution of solar radiation between the different buildings can be observed in Figure </w:t>
+      </w:r>
+      <w:r>
+        <w:rPr>
+          <w:rFonts w:cs="Calibri"/>
+          <w:szCs w:val="24"/>
+        </w:rPr>
+        <w:t>5</w:t>
+      </w:r>
+      <w:r>
+        <w:rPr>
+          <w:rFonts w:cs="Calibri"/>
+          <w:szCs w:val="24"/>
+        </w:rPr>
+        <w:t>, where most buildings obtain an average solar radiation of their total surface of between ${MIN_MEDIA_RS} kWh y ${MAX_MEDIA_RS} kWh.</w:t>
       </w:r>
     </w:p>
     <w:p>
@@ -2186,13 +2445,26 @@
           <w:rFonts w:ascii="Calibri" w:hAnsi="Calibri" w:cs="Calibri"/>
           <w:sz w:val="24"/>
           <w:szCs w:val="24"/>
-        </w:rPr>
-      </w:pPr>
-      <w:r>
-        <w:rPr>
           <w:lang w:val="en-US"/>
         </w:rPr>
-        <w:t xml:space="preserve">Figura </w:t>
+      </w:pPr>
+      <w:r>
+        <w:rPr>
+          <w:lang w:val="en-US"/>
+        </w:rPr>
+        <w:t>Figur</w:t>
+      </w:r>
+      <w:r>
+        <w:rPr>
+          <w:lang w:val="en-US"/>
+        </w:rPr>
+        <w:t>e</w:t>
+      </w:r>
+      <w:r>
+        <w:rPr>
+          <w:lang w:val="en-US"/>
+        </w:rPr>
+        <w:t xml:space="preserve"> </w:t>
       </w:r>
       <w:r>
         <w:fldChar w:fldCharType="begin"/>
@@ -2211,7 +2483,7 @@
           <w:noProof/>
           <w:lang w:val="en-US"/>
         </w:rPr>
-        <w:t>6</w:t>
+        <w:t>5</w:t>
       </w:r>
       <w:r>
         <w:rPr>
@@ -2226,7 +2498,16 @@
         <w:t xml:space="preserve">. </w:t>
       </w:r>
       <w:r>
-        <w:t>Distribución de edificios en función de la radiación solar media por parcela.</w:t>
+        <w:rPr>
+          <w:lang w:val="en-US"/>
+        </w:rPr>
+        <w:t>Building distribution according to average solar radiation per land parcel</w:t>
+      </w:r>
+      <w:r>
+        <w:rPr>
+          <w:lang w:val="en-US"/>
+        </w:rPr>
+        <w:t>.</w:t>
       </w:r>
     </w:p>
     <w:p>
@@ -2245,7 +2526,37 @@
           <w:rFonts w:cs="Calibri"/>
           <w:szCs w:val="24"/>
         </w:rPr>
-        <w:t>The buildings in the municipality have been classified according to the type of use in order to determine the solar potential of the different urban fabrics. More specifically, the average solar radiation according to the use of the buildings studied can be observed in Figure 7.</w:t>
+        <w:t xml:space="preserve">The buildings in the municipality have been classified according to the type of use </w:t>
+      </w:r>
+      <w:proofErr w:type="gramStart"/>
+      <w:r>
+        <w:rPr>
+          <w:rFonts w:cs="Calibri"/>
+          <w:szCs w:val="24"/>
+        </w:rPr>
+        <w:t>in order to</w:t>
+      </w:r>
+      <w:proofErr w:type="gramEnd"/>
+      <w:r>
+        <w:rPr>
+          <w:rFonts w:cs="Calibri"/>
+          <w:szCs w:val="24"/>
+        </w:rPr>
+        <w:t xml:space="preserve"> determine the solar potential of the different urban fabrics. More specifically, the average solar radiation according to the use of the buildings studied can be observed in Figure </w:t>
+      </w:r>
+      <w:r>
+        <w:rPr>
+          <w:rFonts w:cs="Calibri"/>
+          <w:szCs w:val="24"/>
+        </w:rPr>
+        <w:t>6</w:t>
+      </w:r>
+      <w:r>
+        <w:rPr>
+          <w:rFonts w:cs="Calibri"/>
+          <w:szCs w:val="24"/>
+        </w:rPr>
+        <w:t>.</w:t>
       </w:r>
     </w:p>
     <w:p>
@@ -2326,14 +2637,35 @@
       <w:pPr>
         <w:pStyle w:val="Descripcin"/>
         <w:jc w:val="center"/>
-      </w:pPr>
-      <w:r>
-        <w:t xml:space="preserve">Figura </w:t>
+        <w:rPr>
+          <w:lang w:val="en-US"/>
+        </w:rPr>
+      </w:pPr>
+      <w:r>
+        <w:rPr>
+          <w:lang w:val="en-US"/>
+        </w:rPr>
+        <w:t>Figur</w:t>
+      </w:r>
+      <w:r>
+        <w:rPr>
+          <w:lang w:val="en-US"/>
+        </w:rPr>
+        <w:t>e</w:t>
+      </w:r>
+      <w:r>
+        <w:rPr>
+          <w:lang w:val="en-US"/>
+        </w:rPr>
+        <w:t xml:space="preserve"> </w:t>
       </w:r>
       <w:r>
         <w:fldChar w:fldCharType="begin"/>
       </w:r>
       <w:r>
+        <w:rPr>
+          <w:lang w:val="en-US"/>
+        </w:rPr>
         <w:instrText xml:space="preserve"> SEQ Figura \* ARABIC </w:instrText>
       </w:r>
       <w:r>
@@ -2342,8 +2674,9 @@
       <w:r>
         <w:rPr>
           <w:noProof/>
-        </w:rPr>
-        <w:t>7</w:t>
+          <w:lang w:val="en-US"/>
+        </w:rPr>
+        <w:t>6</w:t>
       </w:r>
       <w:r>
         <w:rPr>
@@ -2352,13 +2685,28 @@
         <w:fldChar w:fldCharType="end"/>
       </w:r>
       <w:r>
-        <w:t>. Radiación solar media según el uso de las parcelas.</w:t>
+        <w:rPr>
+          <w:lang w:val="en-US"/>
+        </w:rPr>
+        <w:t xml:space="preserve">. </w:t>
+      </w:r>
+      <w:r>
+        <w:rPr>
+          <w:lang w:val="en-US"/>
+        </w:rPr>
+        <w:t>Average solar radiation according to parcel land use</w:t>
+      </w:r>
+      <w:r>
+        <w:rPr>
+          <w:lang w:val="en-US"/>
+        </w:rPr>
+        <w:t>.</w:t>
       </w:r>
     </w:p>
     <w:p>
       <w:pPr>
         <w:rPr>
-          <w:lang w:val="es-ES"/>
+          <w:lang w:val="en-US"/>
         </w:rPr>
       </w:pPr>
     </w:p>
@@ -2464,7 +2812,36 @@
           <w:rFonts w:cs="Calibri"/>
           <w:szCs w:val="24"/>
         </w:rPr>
-        <w:t>Figure 8 shows in detail and by sector the photovoltaic generation potential and the capacity that would have to be installed to achieve said energy production.</w:t>
+        <w:t xml:space="preserve">Figure </w:t>
+      </w:r>
+      <w:r>
+        <w:rPr>
+          <w:rFonts w:cs="Calibri"/>
+          <w:szCs w:val="24"/>
+        </w:rPr>
+        <w:t>7</w:t>
+      </w:r>
+      <w:r>
+        <w:rPr>
+          <w:rFonts w:cs="Calibri"/>
+          <w:szCs w:val="24"/>
+        </w:rPr>
+        <w:t xml:space="preserve"> shows in detail and by sector the photovoltaic generation potential </w:t>
+      </w:r>
+      <w:r>
+        <w:rPr>
+          <w:rFonts w:cs="Calibri"/>
+          <w:szCs w:val="24"/>
+          <w:highlight w:val="yellow"/>
+        </w:rPr>
+        <w:t>and the capacity</w:t>
+      </w:r>
+      <w:r>
+        <w:rPr>
+          <w:rFonts w:cs="Calibri"/>
+          <w:szCs w:val="24"/>
+        </w:rPr>
+        <w:t xml:space="preserve"> that would have to be installed to achieve said energy production.</w:t>
       </w:r>
     </w:p>
     <w:p>
@@ -2487,6 +2864,7 @@
           <w:rFonts w:ascii="Calibri" w:hAnsi="Calibri" w:cs="Calibri"/>
           <w:sz w:val="24"/>
           <w:szCs w:val="24"/>
+          <w:lang w:val="en-US"/>
         </w:rPr>
       </w:pPr>
       <w:r>
@@ -2531,18 +2909,42 @@
         </w:drawing>
       </w:r>
       <w:r>
+        <w:rPr>
+          <w:lang w:val="en-US"/>
+        </w:rPr>
         <w:t>${PLOT_POTENCIAL_POR_USO}</w:t>
       </w:r>
       <w:r>
+        <w:rPr>
+          <w:lang w:val="en-US"/>
+        </w:rPr>
         <w:br/>
       </w:r>
       <w:r>
-        <w:t xml:space="preserve">Figura </w:t>
+        <w:rPr>
+          <w:lang w:val="en-US"/>
+        </w:rPr>
+        <w:t>Figur</w:t>
+      </w:r>
+      <w:r>
+        <w:rPr>
+          <w:lang w:val="en-US"/>
+        </w:rPr>
+        <w:t>e</w:t>
+      </w:r>
+      <w:r>
+        <w:rPr>
+          <w:lang w:val="en-US"/>
+        </w:rPr>
+        <w:t xml:space="preserve"> </w:t>
       </w:r>
       <w:r>
         <w:fldChar w:fldCharType="begin"/>
       </w:r>
       <w:r>
+        <w:rPr>
+          <w:lang w:val="en-US"/>
+        </w:rPr>
         <w:instrText xml:space="preserve"> SEQ Figura \* ARABIC </w:instrText>
       </w:r>
       <w:r>
@@ -2551,8 +2953,9 @@
       <w:r>
         <w:rPr>
           <w:noProof/>
-        </w:rPr>
-        <w:t>8</w:t>
+          <w:lang w:val="en-US"/>
+        </w:rPr>
+        <w:t>7</w:t>
       </w:r>
       <w:r>
         <w:rPr>
@@ -2561,22 +2964,22 @@
         <w:fldChar w:fldCharType="end"/>
       </w:r>
       <w:r>
-        <w:t xml:space="preserve">. Potencial solar de los tejados de </w:t>
-      </w:r>
-      <w:r>
-        <w:rPr>
-          <w:szCs w:val="24"/>
-        </w:rPr>
-        <w:t>${MUNICIPALITY}</w:t>
-      </w:r>
-      <w:r>
-        <w:rPr>
-          <w:szCs w:val="24"/>
-        </w:rPr>
-        <w:t xml:space="preserve"> </w:t>
-      </w:r>
-      <w:r>
-        <w:t>por tipo de uso.</w:t>
+        <w:rPr>
+          <w:lang w:val="en-US"/>
+        </w:rPr>
+        <w:t xml:space="preserve">. </w:t>
+      </w:r>
+      <w:r>
+        <w:rPr>
+          <w:lang w:val="en-US"/>
+        </w:rPr>
+        <w:t>Rooftop solar energy potential in ${MUNICIPALITY} by type of building use</w:t>
+      </w:r>
+      <w:r>
+        <w:rPr>
+          <w:lang w:val="en-US"/>
+        </w:rPr>
+        <w:t>.</w:t>
       </w:r>
     </w:p>
     <w:p>
@@ -2588,7 +2991,7 @@
         <w:rPr>
           <w:rFonts w:cs="Calibri"/>
           <w:szCs w:val="24"/>
-          <w:lang w:val="es-ES"/>
+          <w:lang w:val="en-US"/>
         </w:rPr>
       </w:pPr>
     </w:p>
@@ -2603,12 +3006,35 @@
           <w:szCs w:val="24"/>
         </w:rPr>
       </w:pPr>
+      <w:proofErr w:type="spellStart"/>
       <w:r>
         <w:rPr>
           <w:rFonts w:cs="Calibri"/>
           <w:szCs w:val="24"/>
         </w:rPr>
-        <w:t xml:space="preserve">Analyzing Figure 8, the potential photovoltaic capacity in the entire municipality is </w:t>
+        <w:t>Analyzing</w:t>
+      </w:r>
+      <w:proofErr w:type="spellEnd"/>
+      <w:r>
+        <w:rPr>
+          <w:rFonts w:cs="Calibri"/>
+          <w:szCs w:val="24"/>
+        </w:rPr>
+        <w:t xml:space="preserve"> Figure </w:t>
+      </w:r>
+      <w:r>
+        <w:rPr>
+          <w:rFonts w:cs="Calibri"/>
+          <w:szCs w:val="24"/>
+        </w:rPr>
+        <w:t>7</w:t>
+      </w:r>
+      <w:r>
+        <w:rPr>
+          <w:rFonts w:cs="Calibri"/>
+          <w:szCs w:val="24"/>
+        </w:rPr>
+        <w:t xml:space="preserve">, the potential photovoltaic capacity in the entire municipality is </w:t>
       </w:r>
       <w:r>
         <w:rPr>
@@ -2722,14 +3148,52 @@
           <w:lang w:val="es-ES"/>
         </w:rPr>
       </w:pPr>
+      <w:proofErr w:type="spellStart"/>
       <w:r>
         <w:rPr>
           <w:b/>
           <w:bCs/>
           <w:lang w:val="es-ES"/>
         </w:rPr>
-        <w:t>Criteria for Selection</w:t>
-      </w:r>
+        <w:t>Criteria</w:t>
+      </w:r>
+      <w:proofErr w:type="spellEnd"/>
+      <w:r>
+        <w:rPr>
+          <w:b/>
+          <w:bCs/>
+          <w:lang w:val="es-ES"/>
+        </w:rPr>
+        <w:t xml:space="preserve"> </w:t>
+      </w:r>
+      <w:proofErr w:type="spellStart"/>
+      <w:r>
+        <w:rPr>
+          <w:b/>
+          <w:bCs/>
+          <w:lang w:val="es-ES"/>
+        </w:rPr>
+        <w:t>for</w:t>
+      </w:r>
+      <w:proofErr w:type="spellEnd"/>
+      <w:r>
+        <w:rPr>
+          <w:b/>
+          <w:bCs/>
+          <w:lang w:val="es-ES"/>
+        </w:rPr>
+        <w:t xml:space="preserve"> </w:t>
+      </w:r>
+      <w:proofErr w:type="spellStart"/>
+      <w:r>
+        <w:rPr>
+          <w:b/>
+          <w:bCs/>
+          <w:lang w:val="es-ES"/>
+        </w:rPr>
+        <w:t>Selection</w:t>
+      </w:r>
+      <w:proofErr w:type="spellEnd"/>
     </w:p>
     <w:p>
       <w:pPr>
@@ -3252,7 +3716,7 @@
           <w:noProof/>
         </w:rPr>
         <w:drawing>
-          <wp:anchor distT="0" distB="0" distL="114300" distR="114300" simplePos="0" relativeHeight="251735040" behindDoc="1" locked="0" layoutInCell="1" allowOverlap="1" wp14:anchorId="310AFABB" wp14:editId="44D39B74">
+          <wp:anchor distT="0" distB="0" distL="114300" distR="114300" simplePos="0" relativeHeight="251735040" behindDoc="1" locked="0" layoutInCell="1" allowOverlap="1" wp14:anchorId="310AFABB" wp14:editId="786CB688">
             <wp:simplePos x="0" y="0"/>
             <wp:positionH relativeFrom="margin">
               <wp:posOffset>3550285</wp:posOffset>
@@ -3740,7 +4204,7 @@
           <w:noProof/>
         </w:rPr>
         <w:drawing>
-          <wp:anchor distT="0" distB="0" distL="114300" distR="114300" simplePos="0" relativeHeight="251738112" behindDoc="0" locked="0" layoutInCell="1" allowOverlap="1" wp14:anchorId="474D23E6" wp14:editId="2C1BE2AC">
+          <wp:anchor distT="0" distB="0" distL="114300" distR="114300" simplePos="0" relativeHeight="251738112" behindDoc="0" locked="0" layoutInCell="1" allowOverlap="1" wp14:anchorId="474D23E6" wp14:editId="4B8996D8">
             <wp:simplePos x="0" y="0"/>
             <wp:positionH relativeFrom="margin">
               <wp:posOffset>1393372</wp:posOffset>
@@ -5313,7 +5777,7 @@
                 </wp:anchor>
               </w:drawing>
             </mc:Choice>
-            <mc:Fallback xmlns:a14="http://schemas.microsoft.com/office/drawing/2010/main" xmlns:pic="http://schemas.openxmlformats.org/drawingml/2006/picture" xmlns:a="http://schemas.openxmlformats.org/drawingml/2006/main">
+            <mc:Fallback xmlns:a="http://schemas.openxmlformats.org/drawingml/2006/main" xmlns:pic="http://schemas.openxmlformats.org/drawingml/2006/picture" xmlns:a14="http://schemas.microsoft.com/office/drawing/2010/main">
               <w:pict>
                 <v:line id="Straight Connector 11" style="position:absolute;z-index:251677183;visibility:visible;mso-wrap-style:square;mso-width-percent:0;mso-height-percent:0;mso-wrap-distance-left:9pt;mso-wrap-distance-top:0;mso-wrap-distance-right:9pt;mso-wrap-distance-bottom:0;mso-position-horizontal:absolute;mso-position-horizontal-relative:text;mso-position-vertical:absolute;mso-position-vertical-relative:text;mso-width-percent:0;mso-height-percent:0;mso-width-relative:margin;mso-height-relative:margin" o:spid="_x0000_s1026" strokecolor="#0f4881" strokeweight="1.75pt" from="-70.6pt,-1.8pt" to="423.15pt,-1.8pt" w14:anchorId="7508FB99" o:gfxdata="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">
                   <v:stroke joinstyle="miter"/>
@@ -5639,7 +6103,7 @@
             </wp:anchor>
           </w:drawing>
         </mc:Choice>
-        <mc:Fallback xmlns:a14="http://schemas.microsoft.com/office/drawing/2010/main" xmlns:pic="http://schemas.openxmlformats.org/drawingml/2006/picture" xmlns:a="http://schemas.openxmlformats.org/drawingml/2006/main">
+        <mc:Fallback xmlns:a="http://schemas.openxmlformats.org/drawingml/2006/main" xmlns:pic="http://schemas.openxmlformats.org/drawingml/2006/picture" xmlns:a14="http://schemas.microsoft.com/office/drawing/2010/main">
           <w:pict>
             <v:rect id="Rectangle 12" style="position:absolute;margin-left:-73.5pt;margin-top:-35.25pt;width:601.5pt;height:71.25pt;z-index:-251633153;visibility:visible;mso-wrap-style:square;mso-width-percent:0;mso-height-percent:0;mso-wrap-distance-left:9pt;mso-wrap-distance-top:0;mso-wrap-distance-right:9pt;mso-wrap-distance-bottom:0;mso-position-horizontal:absolute;mso-position-horizontal-relative:text;mso-position-vertical:absolute;mso-position-vertical-relative:text;mso-width-percent:0;mso-height-percent:0;mso-width-relative:margin;mso-height-relative:margin;v-text-anchor:middle" o:spid="_x0000_s1026" fillcolor="#0f4881" strokecolor="#1f3763 [1604]" strokeweight="1pt" w14:anchorId="219F7DC2" o:gfxdata="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">
               <v:fill type="gradient" color2="#0bd2f1" angle="91" focus="100%">
@@ -8377,7 +8841,6 @@
   <w:style w:type="character" w:default="1" w:styleId="Fuentedeprrafopredeter">
     <w:name w:val="Default Paragraph Font"/>
     <w:uiPriority w:val="1"/>
-    <w:semiHidden/>
     <w:unhideWhenUsed/>
   </w:style>
   <w:style w:type="table" w:default="1" w:styleId="Tablanormal">
@@ -12602,10 +13065,6 @@
 </file>
 
 <file path=customXml/item1.xml><?xml version="1.0" encoding="utf-8"?>
-<b:Sources xmlns:b="http://schemas.openxmlformats.org/officeDocument/2006/bibliography" xmlns="http://schemas.openxmlformats.org/officeDocument/2006/bibliography" SelectedStyle="\APASixthEditionOfficeOnline.xsl" StyleName="APA" Version="6"/>
-</file>
-
-<file path=customXml/item2.xml><?xml version="1.0" encoding="utf-8"?>
 <p:properties xmlns:p="http://schemas.microsoft.com/office/2006/metadata/properties" xmlns:xsi="http://www.w3.org/2001/XMLSchema-instance" xmlns:pc="http://schemas.microsoft.com/office/infopath/2007/PartnerControls">
   <documentManagement>
     <lcf76f155ced4ddcb4097134ff3c332f xmlns="90a7c614-38be-4e25-a836-3cdc35123b49">
@@ -12616,16 +13075,11 @@
 </p:properties>
 </file>
 
-<file path=customXml/item3.xml><?xml version="1.0" encoding="utf-8"?>
-<?mso-contentType ?>
-<FormTemplates xmlns="http://schemas.microsoft.com/sharepoint/v3/contenttype/forms">
-  <Display>DocumentLibraryForm</Display>
-  <Edit>DocumentLibraryForm</Edit>
-  <New>DocumentLibraryForm</New>
-</FormTemplates>
+<file path=customXml/item2.xml><?xml version="1.0" encoding="utf-8"?>
+<b:Sources xmlns:b="http://schemas.openxmlformats.org/officeDocument/2006/bibliography" xmlns="http://schemas.openxmlformats.org/officeDocument/2006/bibliography" SelectedStyle="\APASixthEditionOfficeOnline.xsl" StyleName="APA" Version="6"/>
 </file>
 
-<file path=customXml/item4.xml><?xml version="1.0" encoding="utf-8"?>
+<file path=customXml/item3.xml><?xml version="1.0" encoding="utf-8"?>
 <ct:contentTypeSchema xmlns:ct="http://schemas.microsoft.com/office/2006/metadata/contentType" xmlns:ma="http://schemas.microsoft.com/office/2006/metadata/properties/metaAttributes" ct:_="" ma:_="" ma:contentTypeName="Document" ma:contentTypeID="0x01010072C73517DA64DC439B70AB26E06FAC25" ma:contentTypeVersion="14" ma:contentTypeDescription="Create a new document." ma:contentTypeScope="" ma:versionID="f9d326f615fe745e5c56aee5289552a5">
   <xsd:schema xmlns:xsd="http://www.w3.org/2001/XMLSchema" xmlns:xs="http://www.w3.org/2001/XMLSchema" xmlns:p="http://schemas.microsoft.com/office/2006/metadata/properties" xmlns:ns2="90a7c614-38be-4e25-a836-3cdc35123b49" xmlns:ns3="4c4ed773-aae7-4cb9-8649-6d5e7f41479f" targetNamespace="http://schemas.microsoft.com/office/2006/metadata/properties" ma:root="true" ma:fieldsID="33f29125035d4662c19536a8581018e1" ns2:_="" ns3:_="">
     <xsd:import namespace="90a7c614-38be-4e25-a836-3cdc35123b49"/>
@@ -12854,15 +13308,16 @@
 </ct:contentTypeSchema>
 </file>
 
-<file path=customXml/itemProps1.xml><?xml version="1.0" encoding="utf-8"?>
-<ds:datastoreItem xmlns:ds="http://schemas.openxmlformats.org/officeDocument/2006/customXml" ds:itemID="{DDE773FC-55C8-4026-83BB-00855394FDDB}">
-  <ds:schemaRefs>
-    <ds:schemaRef ds:uri="http://schemas.openxmlformats.org/officeDocument/2006/bibliography"/>
-  </ds:schemaRefs>
-</ds:datastoreItem>
+<file path=customXml/item4.xml><?xml version="1.0" encoding="utf-8"?>
+<?mso-contentType ?>
+<FormTemplates xmlns="http://schemas.microsoft.com/sharepoint/v3/contenttype/forms">
+  <Display>DocumentLibraryForm</Display>
+  <Edit>DocumentLibraryForm</Edit>
+  <New>DocumentLibraryForm</New>
+</FormTemplates>
 </file>
 
-<file path=customXml/itemProps2.xml><?xml version="1.0" encoding="utf-8"?>
+<file path=customXml/itemProps1.xml><?xml version="1.0" encoding="utf-8"?>
 <ds:datastoreItem xmlns:ds="http://schemas.openxmlformats.org/officeDocument/2006/customXml" ds:itemID="{D533605E-588E-4257-9E3D-AA0EF39AF6A4}">
   <ds:schemaRefs>
     <ds:schemaRef ds:uri="http://schemas.microsoft.com/office/2006/metadata/properties"/>
@@ -12873,15 +13328,15 @@
 </ds:datastoreItem>
 </file>
 
-<file path=customXml/itemProps3.xml><?xml version="1.0" encoding="utf-8"?>
-<ds:datastoreItem xmlns:ds="http://schemas.openxmlformats.org/officeDocument/2006/customXml" ds:itemID="{F095F9B3-F93D-429B-9AB6-01E3477EFE4E}">
+<file path=customXml/itemProps2.xml><?xml version="1.0" encoding="utf-8"?>
+<ds:datastoreItem xmlns:ds="http://schemas.openxmlformats.org/officeDocument/2006/customXml" ds:itemID="{DDE773FC-55C8-4026-83BB-00855394FDDB}">
   <ds:schemaRefs>
-    <ds:schemaRef ds:uri="http://schemas.microsoft.com/sharepoint/v3/contenttype/forms"/>
+    <ds:schemaRef ds:uri="http://schemas.openxmlformats.org/officeDocument/2006/bibliography"/>
   </ds:schemaRefs>
 </ds:datastoreItem>
 </file>
 
-<file path=customXml/itemProps4.xml><?xml version="1.0" encoding="utf-8"?>
+<file path=customXml/itemProps3.xml><?xml version="1.0" encoding="utf-8"?>
 <ds:datastoreItem xmlns:ds="http://schemas.openxmlformats.org/officeDocument/2006/customXml" ds:itemID="{874E303D-FCE2-42D1-864B-805210190308}">
   <ds:schemaRefs>
     <ds:schemaRef ds:uri="http://schemas.microsoft.com/office/2006/metadata/contentType"/>
@@ -12898,4 +13353,12 @@
     <ds:schemaRef ds:uri="http://schemas.microsoft.com/internal/obd"/>
   </ds:schemaRefs>
 </ds:datastoreItem>
+</file>
+
+<file path=customXml/itemProps4.xml><?xml version="1.0" encoding="utf-8"?>
+<ds:datastoreItem xmlns:ds="http://schemas.openxmlformats.org/officeDocument/2006/customXml" ds:itemID="{F095F9B3-F93D-429B-9AB6-01E3477EFE4E}">
+  <ds:schemaRefs>
+    <ds:schemaRef ds:uri="http://schemas.microsoft.com/sharepoint/v3/contenttype/forms"/>
+  </ds:schemaRefs>
+</ds:datastoreItem>
 </file>
</xml_diff>

<commit_message>
feat: add capacity plot genenration and fixed Figures numbers by harcoding on docx
</commit_message>
<xml_diff>
--- a/back/report_svc/data/report_template.docx
+++ b/back/report_svc/data/report_template.docx
@@ -13,21 +13,7 @@
         <w:rPr>
           <w:rFonts w:asciiTheme="minorHAnsi" w:hAnsiTheme="minorHAnsi" w:cstheme="minorHAnsi"/>
         </w:rPr>
-        <w:t xml:space="preserve">LOCAL ENERGY </w:t>
-      </w:r>
-      <w:proofErr w:type="gramStart"/>
-      <w:r>
-        <w:rPr>
-          <w:rFonts w:asciiTheme="minorHAnsi" w:hAnsiTheme="minorHAnsi" w:cstheme="minorHAnsi"/>
-        </w:rPr>
-        <w:t>COMMUNITIES</w:t>
-      </w:r>
-      <w:proofErr w:type="gramEnd"/>
-      <w:r>
-        <w:rPr>
-          <w:rFonts w:asciiTheme="minorHAnsi" w:hAnsiTheme="minorHAnsi" w:cstheme="minorHAnsi"/>
-        </w:rPr>
-        <w:t xml:space="preserve"> LOCATION ASSESSMENT FOR </w:t>
+        <w:t xml:space="preserve">LOCAL ENERGY COMMUNITIES LOCATION ASSESSMENT FOR </w:t>
       </w:r>
       <w:r>
         <w:rPr>
@@ -1057,21 +1043,7 @@
         <w:rPr>
           <w:szCs w:val="24"/>
         </w:rPr>
-        <w:t xml:space="preserve"> represents a significant opportunity to promote the use of clean and sustainable energies. This report aims to provide a detailed analysis of the municipality's solar potential, </w:t>
-      </w:r>
-      <w:proofErr w:type="gramStart"/>
-      <w:r>
-        <w:rPr>
-          <w:szCs w:val="24"/>
-        </w:rPr>
-        <w:t>in order to</w:t>
-      </w:r>
-      <w:proofErr w:type="gramEnd"/>
-      <w:r>
-        <w:rPr>
-          <w:szCs w:val="24"/>
-        </w:rPr>
-        <w:t xml:space="preserve"> facilitate the implementation of an energy community based on the generation of photovoltaic solar energy.</w:t>
+        <w:t xml:space="preserve"> represents a significant opportunity to promote the use of clean and sustainable energies. This report aims to provide a detailed analysis of the municipality's solar potential, in order to facilitate the implementation of an energy community based on the generation of photovoltaic solar energy.</w:t>
       </w:r>
     </w:p>
     <w:p>
@@ -1096,21 +1068,7 @@
         <w:rPr>
           <w:szCs w:val="24"/>
         </w:rPr>
-        <w:t xml:space="preserve">, covering residential, industrial, public services and commercial sectors, </w:t>
-      </w:r>
-      <w:proofErr w:type="gramStart"/>
-      <w:r>
-        <w:rPr>
-          <w:szCs w:val="24"/>
-        </w:rPr>
-        <w:t>in order to</w:t>
-      </w:r>
-      <w:proofErr w:type="gramEnd"/>
-      <w:r>
-        <w:rPr>
-          <w:szCs w:val="24"/>
-        </w:rPr>
-        <w:t xml:space="preserve"> develop an energy community in the municipality. To this end, the roofs of buildings within the municipal area have been analysed using advanced tools based on Geographic Information Systems (GIS). These tools allow the evaluation of the main morphological and typological characteristics of the roofs, providing a solid basis to identify the best locations for photovoltaic installations and thus facilitate the creation of a robust and efficient energy community.</w:t>
+        <w:t>, covering residential, industrial, public services and commercial sectors, in order to develop an energy community in the municipality. To this end, the roofs of buildings within the municipal area have been analysed using advanced tools based on Geographic Information Systems (GIS). These tools allow the evaluation of the main morphological and typological characteristics of the roofs, providing a solid basis to identify the best locations for photovoltaic installations and thus facilitate the creation of a robust and efficient energy community.</w:t>
       </w:r>
     </w:p>
     <w:p>
@@ -1376,78 +1334,33 @@
     <w:p>
       <w:pPr>
         <w:pStyle w:val="Descripcin"/>
+        <w:keepNext/>
+        <w:ind w:left="360"/>
         <w:jc w:val="center"/>
-        <w:rPr>
-          <w:rFonts w:ascii="Calibri" w:hAnsi="Calibri" w:cs="Calibri"/>
-          <w:sz w:val="24"/>
-          <w:szCs w:val="24"/>
-        </w:rPr>
-      </w:pPr>
-      <w:r>
-        <w:t>Figur</w:t>
-      </w:r>
-      <w:r>
-        <w:t>e</w:t>
+      </w:pPr>
+      <w:r>
+        <w:rPr>
+          <w:lang w:val="en-US"/>
+        </w:rPr>
+        <w:t xml:space="preserve">Figure </w:t>
+      </w:r>
+      <w:r>
+        <w:rPr>
+          <w:lang w:val="en-GB"/>
+        </w:rPr>
+        <w:t>1</w:t>
+      </w:r>
+      <w:r>
+        <w:rPr>
+          <w:lang w:val="en-GB"/>
+        </w:rPr>
+        <w:t>.</w:t>
       </w:r>
       <w:r>
         <w:t xml:space="preserve"> </w:t>
       </w:r>
       <w:r>
-        <w:rPr>
-          <w:lang w:val="en-GB"/>
-        </w:rPr>
-        <w:fldChar w:fldCharType="begin"/>
-      </w:r>
-      <w:r>
-        <w:instrText xml:space="preserve"> SEQ Figura \* ARABIC </w:instrText>
-      </w:r>
-      <w:r>
-        <w:rPr>
-          <w:lang w:val="en-GB"/>
-        </w:rPr>
-        <w:fldChar w:fldCharType="separate"/>
-      </w:r>
-      <w:r>
-        <w:rPr>
-          <w:noProof/>
-        </w:rPr>
-        <w:t>1</w:t>
-      </w:r>
-      <w:r>
-        <w:rPr>
-          <w:lang w:val="en-GB"/>
-        </w:rPr>
-        <w:fldChar w:fldCharType="end"/>
-      </w:r>
-      <w:r>
-        <w:t xml:space="preserve">. </w:t>
-      </w:r>
-      <w:proofErr w:type="spellStart"/>
-      <w:r>
-        <w:t>Cadastral</w:t>
-      </w:r>
-      <w:proofErr w:type="spellEnd"/>
-      <w:r>
-        <w:t xml:space="preserve"> </w:t>
-      </w:r>
-      <w:proofErr w:type="spellStart"/>
-      <w:r>
-        <w:t>parcel</w:t>
-      </w:r>
-      <w:proofErr w:type="spellEnd"/>
-      <w:r>
-        <w:t xml:space="preserve"> </w:t>
-      </w:r>
-      <w:proofErr w:type="spellStart"/>
-      <w:r>
-        <w:t>map</w:t>
-      </w:r>
-      <w:proofErr w:type="spellEnd"/>
-      <w:r>
-        <w:t xml:space="preserve"> of</w:t>
-      </w:r>
-      <w:r>
-        <w:t xml:space="preserve"> </w:t>
+        <w:t xml:space="preserve">Cadastral parcel map of </w:t>
       </w:r>
       <w:r>
         <w:rPr>
@@ -1579,21 +1492,7 @@
         <w:rPr>
           <w:szCs w:val="24"/>
         </w:rPr>
-        <w:t>Residential, represents ${PCT_</w:t>
-      </w:r>
-      <w:proofErr w:type="gramStart"/>
-      <w:r>
-        <w:rPr>
-          <w:szCs w:val="24"/>
-        </w:rPr>
-        <w:t>1}%</w:t>
-      </w:r>
-      <w:proofErr w:type="gramEnd"/>
-      <w:r>
-        <w:rPr>
-          <w:szCs w:val="24"/>
-        </w:rPr>
-        <w:t xml:space="preserve"> of the roof surface available in the municipality.</w:t>
+        <w:t>Residential, represents ${PCT_1}% of the roof surface available in the municipality.</w:t>
       </w:r>
     </w:p>
     <w:p>
@@ -1612,21 +1511,7 @@
         <w:rPr>
           <w:szCs w:val="24"/>
         </w:rPr>
-        <w:t>Industrial, composed of industrial and agricultural use (${PCT_2} % industrial, ${PCT_3} % agricultural), represents ${PCT_</w:t>
-      </w:r>
-      <w:proofErr w:type="gramStart"/>
-      <w:r>
-        <w:rPr>
-          <w:szCs w:val="24"/>
-        </w:rPr>
-        <w:t>4}%</w:t>
-      </w:r>
-      <w:proofErr w:type="gramEnd"/>
-      <w:r>
-        <w:rPr>
-          <w:szCs w:val="24"/>
-        </w:rPr>
-        <w:t xml:space="preserve"> of the surface.</w:t>
+        <w:t>Industrial, composed of industrial and agricultural use (${PCT_2} % industrial, ${PCT_3} % agricultural), represents ${PCT_4}% of the surface.</w:t>
       </w:r>
     </w:p>
     <w:p>
@@ -1664,21 +1549,7 @@
         <w:rPr>
           <w:szCs w:val="24"/>
         </w:rPr>
-        <w:t>Public services, represents ${PCT_</w:t>
-      </w:r>
-      <w:proofErr w:type="gramStart"/>
-      <w:r>
-        <w:rPr>
-          <w:szCs w:val="24"/>
-        </w:rPr>
-        <w:t>6}%</w:t>
-      </w:r>
-      <w:proofErr w:type="gramEnd"/>
-      <w:r>
-        <w:rPr>
-          <w:szCs w:val="24"/>
-        </w:rPr>
-        <w:t xml:space="preserve"> of the surface.</w:t>
+        <w:t>Public services, represents ${PCT_6}% of the surface.</w:t>
       </w:r>
     </w:p>
     <w:p>
@@ -1696,76 +1567,54 @@
         <w:ind w:left="360"/>
         <w:jc w:val="center"/>
         <w:rPr>
-          <w:lang w:val="en-US"/>
-        </w:rPr>
-      </w:pPr>
-      <w:r>
-        <w:rPr>
           <w:i w:val="0"/>
           <w:iCs w:val="0"/>
           <w:lang w:val="en-US"/>
         </w:rPr>
+      </w:pPr>
+      <w:r>
+        <w:rPr>
+          <w:i w:val="0"/>
+          <w:iCs w:val="0"/>
+          <w:lang w:val="en-US"/>
+        </w:rPr>
         <w:t>${PLOT}</w:t>
       </w:r>
-      <w:r>
-        <w:rPr>
+    </w:p>
+    <w:p>
+      <w:pPr>
+        <w:pStyle w:val="Descripcin"/>
+        <w:jc w:val="center"/>
+        <w:rPr>
+          <w:i w:val="0"/>
+          <w:iCs w:val="0"/>
           <w:lang w:val="en-US"/>
         </w:rPr>
-        <w:br/>
-      </w:r>
+      </w:pPr>
       <w:r>
         <w:rPr>
           <w:lang w:val="en-US"/>
         </w:rPr>
-        <w:t>Figur</w:t>
+        <w:t xml:space="preserve">Figure </w:t>
       </w:r>
       <w:r>
         <w:rPr>
           <w:lang w:val="en-US"/>
         </w:rPr>
-        <w:t>e</w:t>
-      </w:r>
-      <w:r>
-        <w:rPr>
+        <w:t>2</w:t>
+      </w:r>
+      <w:r>
+        <w:rPr>
+          <w:noProof/>
           <w:lang w:val="en-US"/>
         </w:rPr>
+        <w:t>.</w:t>
+      </w:r>
+      <w:r>
+        <w:rPr>
+          <w:lang w:val="en-US"/>
+        </w:rPr>
         <w:t xml:space="preserve"> </w:t>
-      </w:r>
-      <w:r>
-        <w:rPr>
-          <w:lang w:val="en-GB"/>
-        </w:rPr>
-        <w:fldChar w:fldCharType="begin"/>
-      </w:r>
-      <w:r>
-        <w:rPr>
-          <w:lang w:val="en-US"/>
-        </w:rPr>
-        <w:instrText xml:space="preserve"> SEQ Figura \* ARABIC </w:instrText>
-      </w:r>
-      <w:r>
-        <w:rPr>
-          <w:lang w:val="en-GB"/>
-        </w:rPr>
-        <w:fldChar w:fldCharType="separate"/>
-      </w:r>
-      <w:r>
-        <w:rPr>
-          <w:lang w:val="en-US"/>
-        </w:rPr>
-        <w:t>2</w:t>
-      </w:r>
-      <w:r>
-        <w:rPr>
-          <w:lang w:val="en-GB"/>
-        </w:rPr>
-        <w:fldChar w:fldCharType="end"/>
-      </w:r>
-      <w:r>
-        <w:rPr>
-          <w:lang w:val="en-US"/>
-        </w:rPr>
-        <w:t xml:space="preserve">. </w:t>
       </w:r>
       <w:r>
         <w:rPr>
@@ -1902,18 +1751,8 @@
           <w:szCs w:val="24"/>
           <w:highlight w:val="yellow"/>
         </w:rPr>
-        <w:t>${PCT_</w:t>
-      </w:r>
-      <w:proofErr w:type="gramStart"/>
-      <w:r>
-        <w:rPr>
-          <w:rFonts w:cs="Calibri"/>
-          <w:szCs w:val="24"/>
-          <w:highlight w:val="yellow"/>
-        </w:rPr>
-        <w:t>7}%</w:t>
-      </w:r>
-      <w:proofErr w:type="gramEnd"/>
+        <w:t>${PCT_7}%</w:t>
+      </w:r>
       <w:r>
         <w:rPr>
           <w:rFonts w:cs="Calibri"/>
@@ -2060,64 +1899,19 @@
         <w:rPr>
           <w:lang w:val="en-GB"/>
         </w:rPr>
-        <w:fldChar w:fldCharType="begin"/>
+        <w:t>3</w:t>
       </w:r>
       <w:r>
         <w:rPr>
           <w:lang w:val="en-US"/>
         </w:rPr>
-        <w:instrText xml:space="preserve"> SEQ Figura \* ARABIC </w:instrText>
-      </w:r>
-      <w:r>
-        <w:rPr>
-          <w:lang w:val="en-GB"/>
-        </w:rPr>
-        <w:fldChar w:fldCharType="separate"/>
-      </w:r>
-      <w:r>
-        <w:rPr>
-          <w:noProof/>
+        <w:t>.</w:t>
+      </w:r>
+      <w:r>
+        <w:rPr>
           <w:lang w:val="en-US"/>
         </w:rPr>
-        <w:t>3</w:t>
-      </w:r>
-      <w:r>
-        <w:rPr>
-          <w:lang w:val="en-GB"/>
-        </w:rPr>
-        <w:fldChar w:fldCharType="end"/>
-      </w:r>
-      <w:r>
-        <w:rPr>
-          <w:lang w:val="en-US"/>
-        </w:rPr>
-        <w:t>.</w:t>
-      </w:r>
-      <w:r>
-        <w:rPr>
-          <w:lang w:val="en-US"/>
-        </w:rPr>
-        <w:t xml:space="preserve"> </w:t>
-      </w:r>
-      <w:r>
-        <w:rPr>
-          <w:lang w:val="en-US"/>
-        </w:rPr>
-        <w:t xml:space="preserve">Rooftop area </w:t>
-      </w:r>
-      <w:proofErr w:type="gramStart"/>
-      <w:r>
-        <w:rPr>
-          <w:lang w:val="en-US"/>
-        </w:rPr>
-        <w:t>suitable</w:t>
-      </w:r>
-      <w:proofErr w:type="gramEnd"/>
-      <w:r>
-        <w:rPr>
-          <w:lang w:val="en-US"/>
-        </w:rPr>
-        <w:t xml:space="preserve"> for photovoltaic production by building use type</w:t>
+        <w:t xml:space="preserve"> Rooftop area suitable for photovoltaic production by building use type</w:t>
       </w:r>
       <w:r>
         <w:rPr>
@@ -2161,7 +1955,7 @@
         <w:spacing w:after="0"/>
         <w:jc w:val="center"/>
         <w:rPr>
-          <w:lang w:val="es-ES"/>
+          <w:lang w:val="en-US"/>
         </w:rPr>
       </w:pPr>
       <w:r>
@@ -2191,21 +1985,9 @@
       <w:bookmarkStart w:id="8" w:name="_Hlk196309505"/>
       <w:r>
         <w:rPr>
-          <w:lang w:val="es-ES"/>
-        </w:rPr>
-        <w:t>${</w:t>
-      </w:r>
-      <w:r>
-        <w:rPr>
-          <w:lang w:val="es-ES"/>
-        </w:rPr>
-        <w:t>PLOT_DISTRIB_AREAS_POR_USO</w:t>
-      </w:r>
-      <w:r>
-        <w:rPr>
-          <w:lang w:val="es-ES"/>
-        </w:rPr>
-        <w:t>}</w:t>
+          <w:lang w:val="en-US"/>
+        </w:rPr>
+        <w:t>${PLOT_DISTRIB_AREAS_POR_USO}</w:t>
       </w:r>
     </w:p>
     <w:bookmarkEnd w:id="8"/>
@@ -2239,32 +2021,7 @@
         <w:rPr>
           <w:lang w:val="en-GB"/>
         </w:rPr>
-        <w:fldChar w:fldCharType="begin"/>
-      </w:r>
-      <w:r>
-        <w:rPr>
-          <w:lang w:val="en-US"/>
-        </w:rPr>
-        <w:instrText xml:space="preserve"> SEQ Figura \* ARABIC </w:instrText>
-      </w:r>
-      <w:r>
-        <w:rPr>
-          <w:lang w:val="en-GB"/>
-        </w:rPr>
-        <w:fldChar w:fldCharType="separate"/>
-      </w:r>
-      <w:r>
-        <w:rPr>
-          <w:noProof/>
-          <w:lang w:val="en-US"/>
-        </w:rPr>
         <w:t>4</w:t>
-      </w:r>
-      <w:r>
-        <w:rPr>
-          <w:lang w:val="en-GB"/>
-        </w:rPr>
-        <w:fldChar w:fldCharType="end"/>
       </w:r>
       <w:r>
         <w:rPr>
@@ -2467,29 +2224,7 @@
         <w:t xml:space="preserve"> </w:t>
       </w:r>
       <w:r>
-        <w:fldChar w:fldCharType="begin"/>
-      </w:r>
-      <w:r>
-        <w:rPr>
-          <w:lang w:val="en-US"/>
-        </w:rPr>
-        <w:instrText xml:space="preserve"> SEQ Figura \* ARABIC </w:instrText>
-      </w:r>
-      <w:r>
-        <w:fldChar w:fldCharType="separate"/>
-      </w:r>
-      <w:r>
-        <w:rPr>
-          <w:noProof/>
-          <w:lang w:val="en-US"/>
-        </w:rPr>
         <w:t>5</w:t>
-      </w:r>
-      <w:r>
-        <w:rPr>
-          <w:noProof/>
-        </w:rPr>
-        <w:fldChar w:fldCharType="end"/>
       </w:r>
       <w:r>
         <w:rPr>
@@ -2526,23 +2261,7 @@
           <w:rFonts w:cs="Calibri"/>
           <w:szCs w:val="24"/>
         </w:rPr>
-        <w:t xml:space="preserve">The buildings in the municipality have been classified according to the type of use </w:t>
-      </w:r>
-      <w:proofErr w:type="gramStart"/>
-      <w:r>
-        <w:rPr>
-          <w:rFonts w:cs="Calibri"/>
-          <w:szCs w:val="24"/>
-        </w:rPr>
-        <w:t>in order to</w:t>
-      </w:r>
-      <w:proofErr w:type="gramEnd"/>
-      <w:r>
-        <w:rPr>
-          <w:rFonts w:cs="Calibri"/>
-          <w:szCs w:val="24"/>
-        </w:rPr>
-        <w:t xml:space="preserve"> determine the solar potential of the different urban fabrics. More specifically, the average solar radiation according to the use of the buildings studied can be observed in Figure </w:t>
+        <w:t xml:space="preserve">The buildings in the municipality have been classified according to the type of use in order to determine the solar potential of the different urban fabrics. More specifically, the average solar radiation according to the use of the buildings studied can be observed in Figure </w:t>
       </w:r>
       <w:r>
         <w:rPr>
@@ -2642,52 +2361,18 @@
         </w:rPr>
       </w:pPr>
       <w:r>
-        <w:rPr>
-          <w:lang w:val="en-US"/>
-        </w:rPr>
         <w:t>Figur</w:t>
       </w:r>
       <w:r>
-        <w:rPr>
-          <w:lang w:val="en-US"/>
-        </w:rPr>
         <w:t>e</w:t>
       </w:r>
       <w:r>
-        <w:rPr>
-          <w:lang w:val="en-US"/>
-        </w:rPr>
         <w:t xml:space="preserve"> </w:t>
       </w:r>
       <w:r>
-        <w:fldChar w:fldCharType="begin"/>
-      </w:r>
-      <w:r>
-        <w:rPr>
-          <w:lang w:val="en-US"/>
-        </w:rPr>
-        <w:instrText xml:space="preserve"> SEQ Figura \* ARABIC </w:instrText>
-      </w:r>
-      <w:r>
-        <w:fldChar w:fldCharType="separate"/>
-      </w:r>
-      <w:r>
-        <w:rPr>
-          <w:noProof/>
-          <w:lang w:val="en-US"/>
-        </w:rPr>
         <w:t>6</w:t>
       </w:r>
       <w:r>
-        <w:rPr>
-          <w:noProof/>
-        </w:rPr>
-        <w:fldChar w:fldCharType="end"/>
-      </w:r>
-      <w:r>
-        <w:rPr>
-          <w:lang w:val="en-US"/>
-        </w:rPr>
         <w:t xml:space="preserve">. </w:t>
       </w:r>
       <w:r>
@@ -2861,9 +2546,6 @@
         <w:pStyle w:val="Descripcin"/>
         <w:jc w:val="center"/>
         <w:rPr>
-          <w:rFonts w:ascii="Calibri" w:hAnsi="Calibri" w:cs="Calibri"/>
-          <w:sz w:val="24"/>
-          <w:szCs w:val="24"/>
           <w:lang w:val="en-US"/>
         </w:rPr>
       </w:pPr>
@@ -2914,12 +2596,18 @@
         </w:rPr>
         <w:t>${PLOT_POTENCIAL_POR_USO}</w:t>
       </w:r>
-      <w:r>
-        <w:rPr>
+    </w:p>
+    <w:p>
+      <w:pPr>
+        <w:pStyle w:val="Descripcin"/>
+        <w:jc w:val="center"/>
+        <w:rPr>
+          <w:rFonts w:ascii="Calibri" w:hAnsi="Calibri" w:cs="Calibri"/>
+          <w:sz w:val="24"/>
+          <w:szCs w:val="24"/>
           <w:lang w:val="en-US"/>
         </w:rPr>
-        <w:br/>
-      </w:r>
+      </w:pPr>
       <w:r>
         <w:rPr>
           <w:lang w:val="en-US"/>
@@ -2939,29 +2627,7 @@
         <w:t xml:space="preserve"> </w:t>
       </w:r>
       <w:r>
-        <w:fldChar w:fldCharType="begin"/>
-      </w:r>
-      <w:r>
-        <w:rPr>
-          <w:lang w:val="en-US"/>
-        </w:rPr>
-        <w:instrText xml:space="preserve"> SEQ Figura \* ARABIC </w:instrText>
-      </w:r>
-      <w:r>
-        <w:fldChar w:fldCharType="separate"/>
-      </w:r>
-      <w:r>
-        <w:rPr>
-          <w:noProof/>
-          <w:lang w:val="en-US"/>
-        </w:rPr>
         <w:t>7</w:t>
-      </w:r>
-      <w:r>
-        <w:rPr>
-          <w:noProof/>
-        </w:rPr>
-        <w:fldChar w:fldCharType="end"/>
       </w:r>
       <w:r>
         <w:rPr>
@@ -3006,21 +2672,12 @@
           <w:szCs w:val="24"/>
         </w:rPr>
       </w:pPr>
-      <w:proofErr w:type="spellStart"/>
       <w:r>
         <w:rPr>
           <w:rFonts w:cs="Calibri"/>
           <w:szCs w:val="24"/>
         </w:rPr>
-        <w:t>Analyzing</w:t>
-      </w:r>
-      <w:proofErr w:type="spellEnd"/>
-      <w:r>
-        <w:rPr>
-          <w:rFonts w:cs="Calibri"/>
-          <w:szCs w:val="24"/>
-        </w:rPr>
-        <w:t xml:space="preserve"> Figure </w:t>
+        <w:t xml:space="preserve">Analyzing Figure </w:t>
       </w:r>
       <w:r>
         <w:rPr>
@@ -3148,52 +2805,14 @@
           <w:lang w:val="es-ES"/>
         </w:rPr>
       </w:pPr>
-      <w:proofErr w:type="spellStart"/>
       <w:r>
         <w:rPr>
           <w:b/>
           <w:bCs/>
           <w:lang w:val="es-ES"/>
         </w:rPr>
-        <w:t>Criteria</w:t>
-      </w:r>
-      <w:proofErr w:type="spellEnd"/>
-      <w:r>
-        <w:rPr>
-          <w:b/>
-          <w:bCs/>
-          <w:lang w:val="es-ES"/>
-        </w:rPr>
-        <w:t xml:space="preserve"> </w:t>
-      </w:r>
-      <w:proofErr w:type="spellStart"/>
-      <w:r>
-        <w:rPr>
-          <w:b/>
-          <w:bCs/>
-          <w:lang w:val="es-ES"/>
-        </w:rPr>
-        <w:t>for</w:t>
-      </w:r>
-      <w:proofErr w:type="spellEnd"/>
-      <w:r>
-        <w:rPr>
-          <w:b/>
-          <w:bCs/>
-          <w:lang w:val="es-ES"/>
-        </w:rPr>
-        <w:t xml:space="preserve"> </w:t>
-      </w:r>
-      <w:proofErr w:type="spellStart"/>
-      <w:r>
-        <w:rPr>
-          <w:b/>
-          <w:bCs/>
-          <w:lang w:val="es-ES"/>
-        </w:rPr>
-        <w:t>Selection</w:t>
-      </w:r>
-      <w:proofErr w:type="spellEnd"/>
+        <w:t>Criteria for Selection</w:t>
+      </w:r>
     </w:p>
     <w:p>
       <w:pPr>
@@ -3716,7 +3335,7 @@
           <w:noProof/>
         </w:rPr>
         <w:drawing>
-          <wp:anchor distT="0" distB="0" distL="114300" distR="114300" simplePos="0" relativeHeight="251735040" behindDoc="1" locked="0" layoutInCell="1" allowOverlap="1" wp14:anchorId="310AFABB" wp14:editId="786CB688">
+          <wp:anchor distT="0" distB="0" distL="114300" distR="114300" simplePos="0" relativeHeight="251735040" behindDoc="1" locked="0" layoutInCell="1" allowOverlap="1" wp14:anchorId="310AFABB" wp14:editId="2331B110">
             <wp:simplePos x="0" y="0"/>
             <wp:positionH relativeFrom="margin">
               <wp:posOffset>3550285</wp:posOffset>
@@ -4204,7 +3823,7 @@
           <w:noProof/>
         </w:rPr>
         <w:drawing>
-          <wp:anchor distT="0" distB="0" distL="114300" distR="114300" simplePos="0" relativeHeight="251738112" behindDoc="0" locked="0" layoutInCell="1" allowOverlap="1" wp14:anchorId="474D23E6" wp14:editId="4B8996D8">
+          <wp:anchor distT="0" distB="0" distL="114300" distR="114300" simplePos="0" relativeHeight="251738112" behindDoc="0" locked="0" layoutInCell="1" allowOverlap="1" wp14:anchorId="474D23E6" wp14:editId="75BE5E39">
             <wp:simplePos x="0" y="0"/>
             <wp:positionH relativeFrom="margin">
               <wp:posOffset>1393372</wp:posOffset>
@@ -5777,7 +5396,7 @@
                 </wp:anchor>
               </w:drawing>
             </mc:Choice>
-            <mc:Fallback xmlns:a="http://schemas.openxmlformats.org/drawingml/2006/main" xmlns:pic="http://schemas.openxmlformats.org/drawingml/2006/picture" xmlns:a14="http://schemas.microsoft.com/office/drawing/2010/main">
+            <mc:Fallback xmlns:a14="http://schemas.microsoft.com/office/drawing/2010/main" xmlns:pic="http://schemas.openxmlformats.org/drawingml/2006/picture" xmlns:a="http://schemas.openxmlformats.org/drawingml/2006/main">
               <w:pict>
                 <v:line id="Straight Connector 11" style="position:absolute;z-index:251677183;visibility:visible;mso-wrap-style:square;mso-width-percent:0;mso-height-percent:0;mso-wrap-distance-left:9pt;mso-wrap-distance-top:0;mso-wrap-distance-right:9pt;mso-wrap-distance-bottom:0;mso-position-horizontal:absolute;mso-position-horizontal-relative:text;mso-position-vertical:absolute;mso-position-vertical-relative:text;mso-width-percent:0;mso-height-percent:0;mso-width-relative:margin;mso-height-relative:margin" o:spid="_x0000_s1026" strokecolor="#0f4881" strokeweight="1.75pt" from="-70.6pt,-1.8pt" to="423.15pt,-1.8pt" w14:anchorId="7508FB99" o:gfxdata="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">
                   <v:stroke joinstyle="miter"/>
@@ -6103,7 +5722,7 @@
             </wp:anchor>
           </w:drawing>
         </mc:Choice>
-        <mc:Fallback xmlns:a="http://schemas.openxmlformats.org/drawingml/2006/main" xmlns:pic="http://schemas.openxmlformats.org/drawingml/2006/picture" xmlns:a14="http://schemas.microsoft.com/office/drawing/2010/main">
+        <mc:Fallback xmlns:a14="http://schemas.microsoft.com/office/drawing/2010/main" xmlns:pic="http://schemas.openxmlformats.org/drawingml/2006/picture" xmlns:a="http://schemas.openxmlformats.org/drawingml/2006/main">
           <w:pict>
             <v:rect id="Rectangle 12" style="position:absolute;margin-left:-73.5pt;margin-top:-35.25pt;width:601.5pt;height:71.25pt;z-index:-251633153;visibility:visible;mso-wrap-style:square;mso-width-percent:0;mso-height-percent:0;mso-wrap-distance-left:9pt;mso-wrap-distance-top:0;mso-wrap-distance-right:9pt;mso-wrap-distance-bottom:0;mso-position-horizontal:absolute;mso-position-horizontal-relative:text;mso-position-vertical:absolute;mso-position-vertical-relative:text;mso-width-percent:0;mso-height-percent:0;mso-width-relative:margin;mso-height-relative:margin;v-text-anchor:middle" o:spid="_x0000_s1026" fillcolor="#0f4881" strokecolor="#1f3763 [1604]" strokeweight="1pt" w14:anchorId="219F7DC2" o:gfxdata="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">
               <v:fill type="gradient" color2="#0bd2f1" angle="91" focus="100%">
@@ -8841,6 +8460,7 @@
   <w:style w:type="character" w:default="1" w:styleId="Fuentedeprrafopredeter">
     <w:name w:val="Default Paragraph Font"/>
     <w:uiPriority w:val="1"/>
+    <w:semiHidden/>
     <w:unhideWhenUsed/>
   </w:style>
   <w:style w:type="table" w:default="1" w:styleId="Tablanormal">
@@ -13065,6 +12685,10 @@
 </file>
 
 <file path=customXml/item1.xml><?xml version="1.0" encoding="utf-8"?>
+<b:Sources xmlns:b="http://schemas.openxmlformats.org/officeDocument/2006/bibliography" xmlns="http://schemas.openxmlformats.org/officeDocument/2006/bibliography" SelectedStyle="\APASixthEditionOfficeOnline.xsl" StyleName="APA" Version="6"/>
+</file>
+
+<file path=customXml/item2.xml><?xml version="1.0" encoding="utf-8"?>
 <p:properties xmlns:p="http://schemas.microsoft.com/office/2006/metadata/properties" xmlns:xsi="http://www.w3.org/2001/XMLSchema-instance" xmlns:pc="http://schemas.microsoft.com/office/infopath/2007/PartnerControls">
   <documentManagement>
     <lcf76f155ced4ddcb4097134ff3c332f xmlns="90a7c614-38be-4e25-a836-3cdc35123b49">
@@ -13075,11 +12699,16 @@
 </p:properties>
 </file>
 
-<file path=customXml/item2.xml><?xml version="1.0" encoding="utf-8"?>
-<b:Sources xmlns:b="http://schemas.openxmlformats.org/officeDocument/2006/bibliography" xmlns="http://schemas.openxmlformats.org/officeDocument/2006/bibliography" SelectedStyle="\APASixthEditionOfficeOnline.xsl" StyleName="APA" Version="6"/>
+<file path=customXml/item3.xml><?xml version="1.0" encoding="utf-8"?>
+<?mso-contentType ?>
+<FormTemplates xmlns="http://schemas.microsoft.com/sharepoint/v3/contenttype/forms">
+  <Display>DocumentLibraryForm</Display>
+  <Edit>DocumentLibraryForm</Edit>
+  <New>DocumentLibraryForm</New>
+</FormTemplates>
 </file>
 
-<file path=customXml/item3.xml><?xml version="1.0" encoding="utf-8"?>
+<file path=customXml/item4.xml><?xml version="1.0" encoding="utf-8"?>
 <ct:contentTypeSchema xmlns:ct="http://schemas.microsoft.com/office/2006/metadata/contentType" xmlns:ma="http://schemas.microsoft.com/office/2006/metadata/properties/metaAttributes" ct:_="" ma:_="" ma:contentTypeName="Document" ma:contentTypeID="0x01010072C73517DA64DC439B70AB26E06FAC25" ma:contentTypeVersion="14" ma:contentTypeDescription="Create a new document." ma:contentTypeScope="" ma:versionID="f9d326f615fe745e5c56aee5289552a5">
   <xsd:schema xmlns:xsd="http://www.w3.org/2001/XMLSchema" xmlns:xs="http://www.w3.org/2001/XMLSchema" xmlns:p="http://schemas.microsoft.com/office/2006/metadata/properties" xmlns:ns2="90a7c614-38be-4e25-a836-3cdc35123b49" xmlns:ns3="4c4ed773-aae7-4cb9-8649-6d5e7f41479f" targetNamespace="http://schemas.microsoft.com/office/2006/metadata/properties" ma:root="true" ma:fieldsID="33f29125035d4662c19536a8581018e1" ns2:_="" ns3:_="">
     <xsd:import namespace="90a7c614-38be-4e25-a836-3cdc35123b49"/>
@@ -13308,16 +12937,15 @@
 </ct:contentTypeSchema>
 </file>
 
-<file path=customXml/item4.xml><?xml version="1.0" encoding="utf-8"?>
-<?mso-contentType ?>
-<FormTemplates xmlns="http://schemas.microsoft.com/sharepoint/v3/contenttype/forms">
-  <Display>DocumentLibraryForm</Display>
-  <Edit>DocumentLibraryForm</Edit>
-  <New>DocumentLibraryForm</New>
-</FormTemplates>
+<file path=customXml/itemProps1.xml><?xml version="1.0" encoding="utf-8"?>
+<ds:datastoreItem xmlns:ds="http://schemas.openxmlformats.org/officeDocument/2006/customXml" ds:itemID="{DDE773FC-55C8-4026-83BB-00855394FDDB}">
+  <ds:schemaRefs>
+    <ds:schemaRef ds:uri="http://schemas.openxmlformats.org/officeDocument/2006/bibliography"/>
+  </ds:schemaRefs>
+</ds:datastoreItem>
 </file>
 
-<file path=customXml/itemProps1.xml><?xml version="1.0" encoding="utf-8"?>
+<file path=customXml/itemProps2.xml><?xml version="1.0" encoding="utf-8"?>
 <ds:datastoreItem xmlns:ds="http://schemas.openxmlformats.org/officeDocument/2006/customXml" ds:itemID="{D533605E-588E-4257-9E3D-AA0EF39AF6A4}">
   <ds:schemaRefs>
     <ds:schemaRef ds:uri="http://schemas.microsoft.com/office/2006/metadata/properties"/>
@@ -13328,15 +12956,15 @@
 </ds:datastoreItem>
 </file>
 
-<file path=customXml/itemProps2.xml><?xml version="1.0" encoding="utf-8"?>
-<ds:datastoreItem xmlns:ds="http://schemas.openxmlformats.org/officeDocument/2006/customXml" ds:itemID="{DDE773FC-55C8-4026-83BB-00855394FDDB}">
+<file path=customXml/itemProps3.xml><?xml version="1.0" encoding="utf-8"?>
+<ds:datastoreItem xmlns:ds="http://schemas.openxmlformats.org/officeDocument/2006/customXml" ds:itemID="{F095F9B3-F93D-429B-9AB6-01E3477EFE4E}">
   <ds:schemaRefs>
-    <ds:schemaRef ds:uri="http://schemas.openxmlformats.org/officeDocument/2006/bibliography"/>
+    <ds:schemaRef ds:uri="http://schemas.microsoft.com/sharepoint/v3/contenttype/forms"/>
   </ds:schemaRefs>
 </ds:datastoreItem>
 </file>
 
-<file path=customXml/itemProps3.xml><?xml version="1.0" encoding="utf-8"?>
+<file path=customXml/itemProps4.xml><?xml version="1.0" encoding="utf-8"?>
 <ds:datastoreItem xmlns:ds="http://schemas.openxmlformats.org/officeDocument/2006/customXml" ds:itemID="{874E303D-FCE2-42D1-864B-805210190308}">
   <ds:schemaRefs>
     <ds:schemaRef ds:uri="http://schemas.microsoft.com/office/2006/metadata/contentType"/>
@@ -13353,12 +12981,4 @@
     <ds:schemaRef ds:uri="http://schemas.microsoft.com/internal/obd"/>
   </ds:schemaRefs>
 </ds:datastoreItem>
-</file>
-
-<file path=customXml/itemProps4.xml><?xml version="1.0" encoding="utf-8"?>
-<ds:datastoreItem xmlns:ds="http://schemas.openxmlformats.org/officeDocument/2006/customXml" ds:itemID="{F095F9B3-F93D-429B-9AB6-01E3477EFE4E}">
-  <ds:schemaRefs>
-    <ds:schemaRef ds:uri="http://schemas.microsoft.com/sharepoint/v3/contenttype/forms"/>
-  </ds:schemaRefs>
-</ds:datastoreItem>
 </file>
</xml_diff>

<commit_message>
feat: removes yellow highlights on some words of the docx template
</commit_message>
<xml_diff>
--- a/back/report_svc/data/report_template.docx
+++ b/back/report_svc/data/report_template.docx
@@ -13,7 +13,21 @@
         <w:rPr>
           <w:rFonts w:asciiTheme="minorHAnsi" w:hAnsiTheme="minorHAnsi" w:cstheme="minorHAnsi"/>
         </w:rPr>
-        <w:t xml:space="preserve">LOCAL ENERGY COMMUNITIES LOCATION ASSESSMENT FOR </w:t>
+        <w:t xml:space="preserve">LOCAL ENERGY </w:t>
+      </w:r>
+      <w:proofErr w:type="gramStart"/>
+      <w:r>
+        <w:rPr>
+          <w:rFonts w:asciiTheme="minorHAnsi" w:hAnsiTheme="minorHAnsi" w:cstheme="minorHAnsi"/>
+        </w:rPr>
+        <w:t>COMMUNITIES</w:t>
+      </w:r>
+      <w:proofErr w:type="gramEnd"/>
+      <w:r>
+        <w:rPr>
+          <w:rFonts w:asciiTheme="minorHAnsi" w:hAnsiTheme="minorHAnsi" w:cstheme="minorHAnsi"/>
+        </w:rPr>
+        <w:t xml:space="preserve"> LOCATION ASSESSMENT FOR </w:t>
       </w:r>
       <w:r>
         <w:rPr>
@@ -1043,7 +1057,21 @@
         <w:rPr>
           <w:szCs w:val="24"/>
         </w:rPr>
-        <w:t xml:space="preserve"> represents a significant opportunity to promote the use of clean and sustainable energies. This report aims to provide a detailed analysis of the municipality's solar potential, in order to facilitate the implementation of an energy community based on the generation of photovoltaic solar energy.</w:t>
+        <w:t xml:space="preserve"> represents a significant opportunity to promote the use of clean and sustainable energies. This report aims to provide a detailed analysis of the municipality's solar potential, </w:t>
+      </w:r>
+      <w:proofErr w:type="gramStart"/>
+      <w:r>
+        <w:rPr>
+          <w:szCs w:val="24"/>
+        </w:rPr>
+        <w:t>in order to</w:t>
+      </w:r>
+      <w:proofErr w:type="gramEnd"/>
+      <w:r>
+        <w:rPr>
+          <w:szCs w:val="24"/>
+        </w:rPr>
+        <w:t xml:space="preserve"> facilitate the implementation of an energy community based on the generation of photovoltaic solar energy.</w:t>
       </w:r>
     </w:p>
     <w:p>
@@ -1068,7 +1096,21 @@
         <w:rPr>
           <w:szCs w:val="24"/>
         </w:rPr>
-        <w:t>, covering residential, industrial, public services and commercial sectors, in order to develop an energy community in the municipality. To this end, the roofs of buildings within the municipal area have been analysed using advanced tools based on Geographic Information Systems (GIS). These tools allow the evaluation of the main morphological and typological characteristics of the roofs, providing a solid basis to identify the best locations for photovoltaic installations and thus facilitate the creation of a robust and efficient energy community.</w:t>
+        <w:t xml:space="preserve">, covering residential, industrial, public services and commercial sectors, </w:t>
+      </w:r>
+      <w:proofErr w:type="gramStart"/>
+      <w:r>
+        <w:rPr>
+          <w:szCs w:val="24"/>
+        </w:rPr>
+        <w:t>in order to</w:t>
+      </w:r>
+      <w:proofErr w:type="gramEnd"/>
+      <w:r>
+        <w:rPr>
+          <w:szCs w:val="24"/>
+        </w:rPr>
+        <w:t xml:space="preserve"> develop an energy community in the municipality. To this end, the roofs of buildings within the municipal area have been analysed using advanced tools based on Geographic Information Systems (GIS). These tools allow the evaluation of the main morphological and typological characteristics of the roofs, providing a solid basis to identify the best locations for photovoltaic installations and thus facilitate the creation of a robust and efficient energy community.</w:t>
       </w:r>
     </w:p>
     <w:p>
@@ -1081,33 +1123,7 @@
         <w:rPr>
           <w:szCs w:val="24"/>
         </w:rPr>
-        <w:t xml:space="preserve">The analysis of the different models developed will provide an estimate of the best locations for the installation of photovoltaic production facilities and an approximation of the energy produced by them. This report includes the evaluation of </w:t>
-      </w:r>
-      <w:r>
-        <w:rPr>
-          <w:szCs w:val="24"/>
-          <w:highlight w:val="yellow"/>
-        </w:rPr>
-        <w:t>${NUM_BUILDINGS}</w:t>
-      </w:r>
-      <w:r>
-        <w:rPr>
-          <w:szCs w:val="24"/>
-        </w:rPr>
-        <w:t xml:space="preserve"> buildings for different uses (all the buildings in the municipality), taking the cadastral parcel as the unit of analysis and which occupies an area of </w:t>
-      </w:r>
-      <w:r>
-        <w:rPr>
-          <w:szCs w:val="24"/>
-          <w:highlight w:val="yellow"/>
-        </w:rPr>
-        <w:t>​​${SURFACE}</w:t>
-      </w:r>
-      <w:r>
-        <w:rPr>
-          <w:szCs w:val="24"/>
-        </w:rPr>
-        <w:t xml:space="preserve"> km</w:t>
+        <w:t>The analysis of the different models developed will provide an estimate of the best locations for the installation of photovoltaic production facilities and an approximation of the energy produced by them. This report includes the evaluation of ${NUM_BUILDINGS} buildings for different uses (all the buildings in the municipality), taking the cadastral parcel as the unit of analysis and which occupies an area of ​​${SURFACE} km</w:t>
       </w:r>
       <w:r>
         <w:rPr>
@@ -1179,22 +1195,7 @@
           <w:rFonts w:cs="Calibri"/>
           <w:szCs w:val="24"/>
         </w:rPr>
-        <w:t xml:space="preserve">, it is necessary to identify the information that will be necessary to carry out this process. In this case, different existing maps from free access geographic and cartographic databases have been used. More specifically, </w:t>
-      </w:r>
-      <w:r>
-        <w:rPr>
-          <w:rFonts w:cs="Calibri"/>
-          <w:szCs w:val="24"/>
-          <w:highlight w:val="yellow"/>
-        </w:rPr>
-        <w:t>for Spain</w:t>
-      </w:r>
-      <w:r>
-        <w:rPr>
-          <w:rFonts w:cs="Calibri"/>
-          <w:szCs w:val="24"/>
-        </w:rPr>
-        <w:t xml:space="preserve"> the data sources used are the following:</w:t>
+        <w:t>, it is necessary to identify the information that will be necessary to carry out this process. In this case, different existing maps from free access geographic and cartographic databases have been used. More specifically, for Spain the data sources used are the following:</w:t>
       </w:r>
     </w:p>
     <w:p>
@@ -1339,28 +1340,40 @@
         <w:jc w:val="center"/>
       </w:pPr>
       <w:r>
-        <w:rPr>
-          <w:lang w:val="en-US"/>
-        </w:rPr>
         <w:t xml:space="preserve">Figure </w:t>
       </w:r>
       <w:r>
-        <w:rPr>
-          <w:lang w:val="en-GB"/>
-        </w:rPr>
         <w:t>1</w:t>
       </w:r>
       <w:r>
-        <w:rPr>
-          <w:lang w:val="en-GB"/>
-        </w:rPr>
         <w:t>.</w:t>
       </w:r>
       <w:r>
         <w:t xml:space="preserve"> </w:t>
       </w:r>
-      <w:r>
-        <w:t xml:space="preserve">Cadastral parcel map of </w:t>
+      <w:proofErr w:type="spellStart"/>
+      <w:r>
+        <w:t>Cadastral</w:t>
+      </w:r>
+      <w:proofErr w:type="spellEnd"/>
+      <w:r>
+        <w:t xml:space="preserve"> </w:t>
+      </w:r>
+      <w:proofErr w:type="spellStart"/>
+      <w:r>
+        <w:t>parcel</w:t>
+      </w:r>
+      <w:proofErr w:type="spellEnd"/>
+      <w:r>
+        <w:t xml:space="preserve"> </w:t>
+      </w:r>
+      <w:proofErr w:type="spellStart"/>
+      <w:r>
+        <w:t>map</w:t>
+      </w:r>
+      <w:proofErr w:type="spellEnd"/>
+      <w:r>
+        <w:t xml:space="preserve"> of </w:t>
       </w:r>
       <w:r>
         <w:rPr>
@@ -1492,7 +1505,21 @@
         <w:rPr>
           <w:szCs w:val="24"/>
         </w:rPr>
-        <w:t>Residential, represents ${PCT_1}% of the roof surface available in the municipality.</w:t>
+        <w:t>Residential, represents ${PCT_</w:t>
+      </w:r>
+      <w:proofErr w:type="gramStart"/>
+      <w:r>
+        <w:rPr>
+          <w:szCs w:val="24"/>
+        </w:rPr>
+        <w:t>1}%</w:t>
+      </w:r>
+      <w:proofErr w:type="gramEnd"/>
+      <w:r>
+        <w:rPr>
+          <w:szCs w:val="24"/>
+        </w:rPr>
+        <w:t xml:space="preserve"> of the roof surface available in the municipality.</w:t>
       </w:r>
     </w:p>
     <w:p>
@@ -1511,7 +1538,21 @@
         <w:rPr>
           <w:szCs w:val="24"/>
         </w:rPr>
-        <w:t>Industrial, composed of industrial and agricultural use (${PCT_2} % industrial, ${PCT_3} % agricultural), represents ${PCT_4}% of the surface.</w:t>
+        <w:t>Industrial, composed of industrial and agricultural use (${PCT_2} % industrial, ${PCT_3} % agricultural), represents ${PCT_</w:t>
+      </w:r>
+      <w:proofErr w:type="gramStart"/>
+      <w:r>
+        <w:rPr>
+          <w:szCs w:val="24"/>
+        </w:rPr>
+        <w:t>4}%</w:t>
+      </w:r>
+      <w:proofErr w:type="gramEnd"/>
+      <w:r>
+        <w:rPr>
+          <w:szCs w:val="24"/>
+        </w:rPr>
+        <w:t xml:space="preserve"> of the surface.</w:t>
       </w:r>
     </w:p>
     <w:p>
@@ -1549,7 +1590,21 @@
         <w:rPr>
           <w:szCs w:val="24"/>
         </w:rPr>
-        <w:t>Public services, represents ${PCT_6}% of the surface.</w:t>
+        <w:t>Public services, represents ${PCT_</w:t>
+      </w:r>
+      <w:proofErr w:type="gramStart"/>
+      <w:r>
+        <w:rPr>
+          <w:szCs w:val="24"/>
+        </w:rPr>
+        <w:t>6}%</w:t>
+      </w:r>
+      <w:proofErr w:type="gramEnd"/>
+      <w:r>
+        <w:rPr>
+          <w:szCs w:val="24"/>
+        </w:rPr>
+        <w:t xml:space="preserve"> of the surface.</w:t>
       </w:r>
     </w:p>
     <w:p>
@@ -1677,82 +1732,31 @@
           <w:rFonts w:cs="Calibri"/>
           <w:szCs w:val="24"/>
         </w:rPr>
-        <w:t xml:space="preserve">Once the geographical analysis has been carried out, data related to the </w:t>
+        <w:t xml:space="preserve">Once the geographical analysis has been carried out, data related to the ${NTOTAL_PARCELAS} cadastral parcels belonging to the municipality of </w:t>
       </w:r>
       <w:r>
         <w:rPr>
           <w:rFonts w:cs="Calibri"/>
           <w:szCs w:val="24"/>
-          <w:highlight w:val="yellow"/>
-        </w:rPr>
-        <w:t>${NTOTAL_PARCELAS}</w:t>
+        </w:rPr>
+        <w:t xml:space="preserve">${MUNICIPALITY} </w:t>
       </w:r>
       <w:r>
         <w:rPr>
           <w:rFonts w:cs="Calibri"/>
           <w:szCs w:val="24"/>
         </w:rPr>
-        <w:t xml:space="preserve"> cadastral parcels belonging to the municipality of </w:t>
-      </w:r>
+        <w:t>have been obtained. Of the total cadastral buildings, ${N_PARCELAS_NO_ADECUADAS} buildings are not suitable for the creation of energy communities through the installation of photovoltaic panels on their roofs due to poor orientation, inclination, size or location (shadows), and ${N_PARCELAS_ADECUADAS} locations do have an adequate level of solar radiation to establish these local energy communities. Of the total roofs of the municipality, ${PCT_</w:t>
+      </w:r>
+      <w:proofErr w:type="gramStart"/>
       <w:r>
         <w:rPr>
           <w:rFonts w:cs="Calibri"/>
           <w:szCs w:val="24"/>
         </w:rPr>
-        <w:t>${MUNICIPALITY}</w:t>
-      </w:r>
-      <w:r>
-        <w:rPr>
-          <w:rFonts w:cs="Calibri"/>
-          <w:szCs w:val="24"/>
-        </w:rPr>
-        <w:t xml:space="preserve"> </w:t>
-      </w:r>
-      <w:r>
-        <w:rPr>
-          <w:rFonts w:cs="Calibri"/>
-          <w:szCs w:val="24"/>
-        </w:rPr>
-        <w:t xml:space="preserve">have been obtained. Of the total cadastral buildings, </w:t>
-      </w:r>
-      <w:r>
-        <w:rPr>
-          <w:rFonts w:cs="Calibri"/>
-          <w:szCs w:val="24"/>
-          <w:highlight w:val="yellow"/>
-        </w:rPr>
-        <w:t>${N_PARCELAS_NO_ADECUADAS}</w:t>
-      </w:r>
-      <w:r>
-        <w:rPr>
-          <w:rFonts w:cs="Calibri"/>
-          <w:szCs w:val="24"/>
-        </w:rPr>
-        <w:t xml:space="preserve"> buildings are not suitable for the creation of energy communities through the installation of photovoltaic panels on their roofs due to poor orientation, inclination, size or location (shadows), and </w:t>
-      </w:r>
-      <w:r>
-        <w:rPr>
-          <w:rFonts w:cs="Calibri"/>
-          <w:szCs w:val="24"/>
-          <w:highlight w:val="yellow"/>
-        </w:rPr>
-        <w:t>${N_PARCELAS_ADECUADAS}</w:t>
-      </w:r>
-      <w:r>
-        <w:rPr>
-          <w:rFonts w:cs="Calibri"/>
-          <w:szCs w:val="24"/>
-        </w:rPr>
-        <w:t xml:space="preserve"> locations do have an adequate level of solar radiation to establish these local energy communities. Of the total roofs of the municipality, </w:t>
-      </w:r>
-      <w:r>
-        <w:rPr>
-          <w:rFonts w:cs="Calibri"/>
-          <w:szCs w:val="24"/>
-          <w:highlight w:val="yellow"/>
-        </w:rPr>
-        <w:t>${PCT_7}%</w:t>
-      </w:r>
+        <w:t>7}%</w:t>
+      </w:r>
+      <w:proofErr w:type="gramEnd"/>
       <w:r>
         <w:rPr>
           <w:rFonts w:cs="Calibri"/>
@@ -1911,7 +1915,21 @@
         <w:rPr>
           <w:lang w:val="en-US"/>
         </w:rPr>
-        <w:t xml:space="preserve"> Rooftop area suitable for photovoltaic production by building use type</w:t>
+        <w:t xml:space="preserve"> Rooftop area </w:t>
+      </w:r>
+      <w:proofErr w:type="gramStart"/>
+      <w:r>
+        <w:rPr>
+          <w:lang w:val="en-US"/>
+        </w:rPr>
+        <w:t>suitable</w:t>
+      </w:r>
+      <w:proofErr w:type="gramEnd"/>
+      <w:r>
+        <w:rPr>
+          <w:lang w:val="en-US"/>
+        </w:rPr>
+        <w:t xml:space="preserve"> for photovoltaic production by building use type</w:t>
       </w:r>
       <w:r>
         <w:rPr>
@@ -2224,6 +2242,9 @@
         <w:t xml:space="preserve"> </w:t>
       </w:r>
       <w:r>
+        <w:rPr>
+          <w:lang w:val="en-US"/>
+        </w:rPr>
         <w:t>5</w:t>
       </w:r>
       <w:r>
@@ -2261,7 +2282,23 @@
           <w:rFonts w:cs="Calibri"/>
           <w:szCs w:val="24"/>
         </w:rPr>
-        <w:t xml:space="preserve">The buildings in the municipality have been classified according to the type of use in order to determine the solar potential of the different urban fabrics. More specifically, the average solar radiation according to the use of the buildings studied can be observed in Figure </w:t>
+        <w:t xml:space="preserve">The buildings in the municipality have been classified according to the type of use </w:t>
+      </w:r>
+      <w:proofErr w:type="gramStart"/>
+      <w:r>
+        <w:rPr>
+          <w:rFonts w:cs="Calibri"/>
+          <w:szCs w:val="24"/>
+        </w:rPr>
+        <w:t>in order to</w:t>
+      </w:r>
+      <w:proofErr w:type="gramEnd"/>
+      <w:r>
+        <w:rPr>
+          <w:rFonts w:cs="Calibri"/>
+          <w:szCs w:val="24"/>
+        </w:rPr>
+        <w:t xml:space="preserve"> determine the solar potential of the different urban fabrics. More specifically, the average solar radiation according to the use of the buildings studied can be observed in Figure </w:t>
       </w:r>
       <w:r>
         <w:rPr>
@@ -2511,22 +2548,7 @@
           <w:rFonts w:cs="Calibri"/>
           <w:szCs w:val="24"/>
         </w:rPr>
-        <w:t xml:space="preserve"> shows in detail and by sector the photovoltaic generation potential </w:t>
-      </w:r>
-      <w:r>
-        <w:rPr>
-          <w:rFonts w:cs="Calibri"/>
-          <w:szCs w:val="24"/>
-          <w:highlight w:val="yellow"/>
-        </w:rPr>
-        <w:t>and the capacity</w:t>
-      </w:r>
-      <w:r>
-        <w:rPr>
-          <w:rFonts w:cs="Calibri"/>
-          <w:szCs w:val="24"/>
-        </w:rPr>
-        <w:t xml:space="preserve"> that would have to be installed to achieve said energy production.</w:t>
+        <w:t xml:space="preserve"> shows in detail and by sector the photovoltaic generation potential and the capacity that would have to be installed to achieve said energy production.</w:t>
       </w:r>
     </w:p>
     <w:p>
@@ -2627,6 +2649,9 @@
         <w:t xml:space="preserve"> </w:t>
       </w:r>
       <w:r>
+        <w:rPr>
+          <w:lang w:val="en-US"/>
+        </w:rPr>
         <w:t>7</w:t>
       </w:r>
       <w:r>
@@ -2672,12 +2697,21 @@
           <w:szCs w:val="24"/>
         </w:rPr>
       </w:pPr>
+      <w:proofErr w:type="spellStart"/>
       <w:r>
         <w:rPr>
           <w:rFonts w:cs="Calibri"/>
           <w:szCs w:val="24"/>
         </w:rPr>
-        <w:t xml:space="preserve">Analyzing Figure </w:t>
+        <w:t>Analyzing</w:t>
+      </w:r>
+      <w:proofErr w:type="spellEnd"/>
+      <w:r>
+        <w:rPr>
+          <w:rFonts w:cs="Calibri"/>
+          <w:szCs w:val="24"/>
+        </w:rPr>
+        <w:t xml:space="preserve"> Figure </w:t>
       </w:r>
       <w:r>
         <w:rPr>
@@ -2805,14 +2839,52 @@
           <w:lang w:val="es-ES"/>
         </w:rPr>
       </w:pPr>
+      <w:proofErr w:type="spellStart"/>
       <w:r>
         <w:rPr>
           <w:b/>
           <w:bCs/>
           <w:lang w:val="es-ES"/>
         </w:rPr>
-        <w:t>Criteria for Selection</w:t>
-      </w:r>
+        <w:t>Criteria</w:t>
+      </w:r>
+      <w:proofErr w:type="spellEnd"/>
+      <w:r>
+        <w:rPr>
+          <w:b/>
+          <w:bCs/>
+          <w:lang w:val="es-ES"/>
+        </w:rPr>
+        <w:t xml:space="preserve"> </w:t>
+      </w:r>
+      <w:proofErr w:type="spellStart"/>
+      <w:r>
+        <w:rPr>
+          <w:b/>
+          <w:bCs/>
+          <w:lang w:val="es-ES"/>
+        </w:rPr>
+        <w:t>for</w:t>
+      </w:r>
+      <w:proofErr w:type="spellEnd"/>
+      <w:r>
+        <w:rPr>
+          <w:b/>
+          <w:bCs/>
+          <w:lang w:val="es-ES"/>
+        </w:rPr>
+        <w:t xml:space="preserve"> </w:t>
+      </w:r>
+      <w:proofErr w:type="spellStart"/>
+      <w:r>
+        <w:rPr>
+          <w:b/>
+          <w:bCs/>
+          <w:lang w:val="es-ES"/>
+        </w:rPr>
+        <w:t>Selection</w:t>
+      </w:r>
+      <w:proofErr w:type="spellEnd"/>
     </w:p>
     <w:p>
       <w:pPr>
@@ -3335,7 +3407,7 @@
           <w:noProof/>
         </w:rPr>
         <w:drawing>
-          <wp:anchor distT="0" distB="0" distL="114300" distR="114300" simplePos="0" relativeHeight="251735040" behindDoc="1" locked="0" layoutInCell="1" allowOverlap="1" wp14:anchorId="310AFABB" wp14:editId="2331B110">
+          <wp:anchor distT="0" distB="0" distL="114300" distR="114300" simplePos="0" relativeHeight="251735040" behindDoc="1" locked="0" layoutInCell="1" allowOverlap="1" wp14:anchorId="310AFABB" wp14:editId="32E14D8E">
             <wp:simplePos x="0" y="0"/>
             <wp:positionH relativeFrom="margin">
               <wp:posOffset>3550285</wp:posOffset>
@@ -3823,7 +3895,7 @@
           <w:noProof/>
         </w:rPr>
         <w:drawing>
-          <wp:anchor distT="0" distB="0" distL="114300" distR="114300" simplePos="0" relativeHeight="251738112" behindDoc="0" locked="0" layoutInCell="1" allowOverlap="1" wp14:anchorId="474D23E6" wp14:editId="75BE5E39">
+          <wp:anchor distT="0" distB="0" distL="114300" distR="114300" simplePos="0" relativeHeight="251738112" behindDoc="0" locked="0" layoutInCell="1" allowOverlap="1" wp14:anchorId="474D23E6" wp14:editId="55BF9C70">
             <wp:simplePos x="0" y="0"/>
             <wp:positionH relativeFrom="margin">
               <wp:posOffset>1393372</wp:posOffset>
@@ -5396,7 +5468,7 @@
                 </wp:anchor>
               </w:drawing>
             </mc:Choice>
-            <mc:Fallback xmlns:a14="http://schemas.microsoft.com/office/drawing/2010/main" xmlns:pic="http://schemas.openxmlformats.org/drawingml/2006/picture" xmlns:a="http://schemas.openxmlformats.org/drawingml/2006/main">
+            <mc:Fallback xmlns:a="http://schemas.openxmlformats.org/drawingml/2006/main" xmlns:pic="http://schemas.openxmlformats.org/drawingml/2006/picture" xmlns:a14="http://schemas.microsoft.com/office/drawing/2010/main">
               <w:pict>
                 <v:line id="Straight Connector 11" style="position:absolute;z-index:251677183;visibility:visible;mso-wrap-style:square;mso-width-percent:0;mso-height-percent:0;mso-wrap-distance-left:9pt;mso-wrap-distance-top:0;mso-wrap-distance-right:9pt;mso-wrap-distance-bottom:0;mso-position-horizontal:absolute;mso-position-horizontal-relative:text;mso-position-vertical:absolute;mso-position-vertical-relative:text;mso-width-percent:0;mso-height-percent:0;mso-width-relative:margin;mso-height-relative:margin" o:spid="_x0000_s1026" strokecolor="#0f4881" strokeweight="1.75pt" from="-70.6pt,-1.8pt" to="423.15pt,-1.8pt" w14:anchorId="7508FB99" o:gfxdata="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">
                   <v:stroke joinstyle="miter"/>
@@ -5722,7 +5794,7 @@
             </wp:anchor>
           </w:drawing>
         </mc:Choice>
-        <mc:Fallback xmlns:a14="http://schemas.microsoft.com/office/drawing/2010/main" xmlns:pic="http://schemas.openxmlformats.org/drawingml/2006/picture" xmlns:a="http://schemas.openxmlformats.org/drawingml/2006/main">
+        <mc:Fallback xmlns:a="http://schemas.openxmlformats.org/drawingml/2006/main" xmlns:pic="http://schemas.openxmlformats.org/drawingml/2006/picture" xmlns:a14="http://schemas.microsoft.com/office/drawing/2010/main">
           <w:pict>
             <v:rect id="Rectangle 12" style="position:absolute;margin-left:-73.5pt;margin-top:-35.25pt;width:601.5pt;height:71.25pt;z-index:-251633153;visibility:visible;mso-wrap-style:square;mso-width-percent:0;mso-height-percent:0;mso-wrap-distance-left:9pt;mso-wrap-distance-top:0;mso-wrap-distance-right:9pt;mso-wrap-distance-bottom:0;mso-position-horizontal:absolute;mso-position-horizontal-relative:text;mso-position-vertical:absolute;mso-position-vertical-relative:text;mso-width-percent:0;mso-height-percent:0;mso-width-relative:margin;mso-height-relative:margin;v-text-anchor:middle" o:spid="_x0000_s1026" fillcolor="#0f4881" strokecolor="#1f3763 [1604]" strokeweight="1pt" w14:anchorId="219F7DC2" o:gfxdata="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">
               <v:fill type="gradient" color2="#0bd2f1" angle="91" focus="100%">
@@ -10410,6 +10482,7 @@
     </c:legend>
     <c:plotVisOnly val="1"/>
     <c:dispBlanksAs val="gap"/>
+    <c:showDLblsOverMax val="0"/>
     <c:extLst>
       <c:ext xmlns:c16r3="http://schemas.microsoft.com/office/drawing/2017/03/chart" uri="{56B9EC1D-385E-4148-901F-78D8002777C0}">
         <c16r3:dataDisplayOptions16>
@@ -10417,7 +10490,6 @@
         </c16r3:dataDisplayOptions16>
       </c:ext>
     </c:extLst>
-    <c:showDLblsOverMax val="0"/>
   </c:chart>
   <c:spPr>
     <a:solidFill>
@@ -10729,6 +10801,7 @@
     </c:plotArea>
     <c:plotVisOnly val="1"/>
     <c:dispBlanksAs val="gap"/>
+    <c:showDLblsOverMax val="0"/>
     <c:extLst>
       <c:ext xmlns:c16r3="http://schemas.microsoft.com/office/drawing/2017/03/chart" uri="{56B9EC1D-385E-4148-901F-78D8002777C0}">
         <c16r3:dataDisplayOptions16>
@@ -10736,7 +10809,6 @@
         </c16r3:dataDisplayOptions16>
       </c:ext>
     </c:extLst>
-    <c:showDLblsOverMax val="0"/>
   </c:chart>
   <c:spPr>
     <a:solidFill>
@@ -12689,26 +12761,6 @@
 </file>
 
 <file path=customXml/item2.xml><?xml version="1.0" encoding="utf-8"?>
-<p:properties xmlns:p="http://schemas.microsoft.com/office/2006/metadata/properties" xmlns:xsi="http://www.w3.org/2001/XMLSchema-instance" xmlns:pc="http://schemas.microsoft.com/office/infopath/2007/PartnerControls">
-  <documentManagement>
-    <lcf76f155ced4ddcb4097134ff3c332f xmlns="90a7c614-38be-4e25-a836-3cdc35123b49">
-      <Terms xmlns="http://schemas.microsoft.com/office/infopath/2007/PartnerControls"/>
-    </lcf76f155ced4ddcb4097134ff3c332f>
-    <TaxCatchAll xmlns="4c4ed773-aae7-4cb9-8649-6d5e7f41479f" xsi:nil="true"/>
-  </documentManagement>
-</p:properties>
-</file>
-
-<file path=customXml/item3.xml><?xml version="1.0" encoding="utf-8"?>
-<?mso-contentType ?>
-<FormTemplates xmlns="http://schemas.microsoft.com/sharepoint/v3/contenttype/forms">
-  <Display>DocumentLibraryForm</Display>
-  <Edit>DocumentLibraryForm</Edit>
-  <New>DocumentLibraryForm</New>
-</FormTemplates>
-</file>
-
-<file path=customXml/item4.xml><?xml version="1.0" encoding="utf-8"?>
 <ct:contentTypeSchema xmlns:ct="http://schemas.microsoft.com/office/2006/metadata/contentType" xmlns:ma="http://schemas.microsoft.com/office/2006/metadata/properties/metaAttributes" ct:_="" ma:_="" ma:contentTypeName="Document" ma:contentTypeID="0x01010072C73517DA64DC439B70AB26E06FAC25" ma:contentTypeVersion="14" ma:contentTypeDescription="Create a new document." ma:contentTypeScope="" ma:versionID="f9d326f615fe745e5c56aee5289552a5">
   <xsd:schema xmlns:xsd="http://www.w3.org/2001/XMLSchema" xmlns:xs="http://www.w3.org/2001/XMLSchema" xmlns:p="http://schemas.microsoft.com/office/2006/metadata/properties" xmlns:ns2="90a7c614-38be-4e25-a836-3cdc35123b49" xmlns:ns3="4c4ed773-aae7-4cb9-8649-6d5e7f41479f" targetNamespace="http://schemas.microsoft.com/office/2006/metadata/properties" ma:root="true" ma:fieldsID="33f29125035d4662c19536a8581018e1" ns2:_="" ns3:_="">
     <xsd:import namespace="90a7c614-38be-4e25-a836-3cdc35123b49"/>
@@ -12937,6 +12989,26 @@
 </ct:contentTypeSchema>
 </file>
 
+<file path=customXml/item3.xml><?xml version="1.0" encoding="utf-8"?>
+<?mso-contentType ?>
+<FormTemplates xmlns="http://schemas.microsoft.com/sharepoint/v3/contenttype/forms">
+  <Display>DocumentLibraryForm</Display>
+  <Edit>DocumentLibraryForm</Edit>
+  <New>DocumentLibraryForm</New>
+</FormTemplates>
+</file>
+
+<file path=customXml/item4.xml><?xml version="1.0" encoding="utf-8"?>
+<p:properties xmlns:p="http://schemas.microsoft.com/office/2006/metadata/properties" xmlns:xsi="http://www.w3.org/2001/XMLSchema-instance" xmlns:pc="http://schemas.microsoft.com/office/infopath/2007/PartnerControls">
+  <documentManagement>
+    <lcf76f155ced4ddcb4097134ff3c332f xmlns="90a7c614-38be-4e25-a836-3cdc35123b49">
+      <Terms xmlns="http://schemas.microsoft.com/office/infopath/2007/PartnerControls"/>
+    </lcf76f155ced4ddcb4097134ff3c332f>
+    <TaxCatchAll xmlns="4c4ed773-aae7-4cb9-8649-6d5e7f41479f" xsi:nil="true"/>
+  </documentManagement>
+</p:properties>
+</file>
+
 <file path=customXml/itemProps1.xml><?xml version="1.0" encoding="utf-8"?>
 <ds:datastoreItem xmlns:ds="http://schemas.openxmlformats.org/officeDocument/2006/customXml" ds:itemID="{DDE773FC-55C8-4026-83BB-00855394FDDB}">
   <ds:schemaRefs>
@@ -12946,25 +13018,6 @@
 </file>
 
 <file path=customXml/itemProps2.xml><?xml version="1.0" encoding="utf-8"?>
-<ds:datastoreItem xmlns:ds="http://schemas.openxmlformats.org/officeDocument/2006/customXml" ds:itemID="{D533605E-588E-4257-9E3D-AA0EF39AF6A4}">
-  <ds:schemaRefs>
-    <ds:schemaRef ds:uri="http://schemas.microsoft.com/office/2006/metadata/properties"/>
-    <ds:schemaRef ds:uri="http://schemas.microsoft.com/office/infopath/2007/PartnerControls"/>
-    <ds:schemaRef ds:uri="90a7c614-38be-4e25-a836-3cdc35123b49"/>
-    <ds:schemaRef ds:uri="4c4ed773-aae7-4cb9-8649-6d5e7f41479f"/>
-  </ds:schemaRefs>
-</ds:datastoreItem>
-</file>
-
-<file path=customXml/itemProps3.xml><?xml version="1.0" encoding="utf-8"?>
-<ds:datastoreItem xmlns:ds="http://schemas.openxmlformats.org/officeDocument/2006/customXml" ds:itemID="{F095F9B3-F93D-429B-9AB6-01E3477EFE4E}">
-  <ds:schemaRefs>
-    <ds:schemaRef ds:uri="http://schemas.microsoft.com/sharepoint/v3/contenttype/forms"/>
-  </ds:schemaRefs>
-</ds:datastoreItem>
-</file>
-
-<file path=customXml/itemProps4.xml><?xml version="1.0" encoding="utf-8"?>
 <ds:datastoreItem xmlns:ds="http://schemas.openxmlformats.org/officeDocument/2006/customXml" ds:itemID="{874E303D-FCE2-42D1-864B-805210190308}">
   <ds:schemaRefs>
     <ds:schemaRef ds:uri="http://schemas.microsoft.com/office/2006/metadata/contentType"/>
@@ -12981,4 +13034,23 @@
     <ds:schemaRef ds:uri="http://schemas.microsoft.com/internal/obd"/>
   </ds:schemaRefs>
 </ds:datastoreItem>
+</file>
+
+<file path=customXml/itemProps3.xml><?xml version="1.0" encoding="utf-8"?>
+<ds:datastoreItem xmlns:ds="http://schemas.openxmlformats.org/officeDocument/2006/customXml" ds:itemID="{F095F9B3-F93D-429B-9AB6-01E3477EFE4E}">
+  <ds:schemaRefs>
+    <ds:schemaRef ds:uri="http://schemas.microsoft.com/sharepoint/v3/contenttype/forms"/>
+  </ds:schemaRefs>
+</ds:datastoreItem>
+</file>
+
+<file path=customXml/itemProps4.xml><?xml version="1.0" encoding="utf-8"?>
+<ds:datastoreItem xmlns:ds="http://schemas.openxmlformats.org/officeDocument/2006/customXml" ds:itemID="{D533605E-588E-4257-9E3D-AA0EF39AF6A4}">
+  <ds:schemaRefs>
+    <ds:schemaRef ds:uri="http://schemas.microsoft.com/office/2006/metadata/properties"/>
+    <ds:schemaRef ds:uri="http://schemas.microsoft.com/office/infopath/2007/PartnerControls"/>
+    <ds:schemaRef ds:uri="90a7c614-38be-4e25-a836-3cdc35123b49"/>
+    <ds:schemaRef ds:uri="4c4ed773-aae7-4cb9-8649-6d5e7f41479f"/>
+  </ds:schemaRefs>
+</ds:datastoreItem>
 </file>
</xml_diff>